<commit_message>
finish week 4 content
</commit_message>
<xml_diff>
--- a/clas104.docx
+++ b/clas104.docx
@@ -304,7 +304,7 @@
             </w:rPr>
             <w:fldChar w:fldCharType="separate"/>
           </w:r>
-          <w:hyperlink w:anchor="_Toc62653447" w:history="1">
+          <w:hyperlink w:anchor="_Toc63603760" w:history="1">
             <w:r>
               <w:rPr>
                 <w:rStyle w:val="Hyperlink"/>
@@ -349,7 +349,7 @@
                 <w:noProof/>
                 <w:webHidden/>
               </w:rPr>
-              <w:instrText xml:space="preserve"> PAGEREF _Toc62653447 \h </w:instrText>
+              <w:instrText xml:space="preserve"> PAGEREF _Toc63603760 \h </w:instrText>
             </w:r>
             <w:r>
               <w:rPr>
@@ -396,7 +396,7 @@
               <w:szCs w:val="24"/>
             </w:rPr>
           </w:pPr>
-          <w:hyperlink w:anchor="_Toc62653448" w:history="1">
+          <w:hyperlink w:anchor="_Toc63603761" w:history="1">
             <w:r>
               <w:rPr>
                 <w:rStyle w:val="Hyperlink"/>
@@ -451,7 +451,7 @@
                 <w:sz w:val="24"/>
                 <w:szCs w:val="24"/>
               </w:rPr>
-              <w:instrText xml:space="preserve"> PAGEREF _Toc62653448 \h </w:instrText>
+              <w:instrText xml:space="preserve"> PAGEREF _Toc63603761 \h </w:instrText>
             </w:r>
             <w:r>
               <w:rPr>
@@ -504,7 +504,7 @@
               <w:szCs w:val="24"/>
             </w:rPr>
           </w:pPr>
-          <w:hyperlink w:anchor="_Toc62653449" w:history="1">
+          <w:hyperlink w:anchor="_Toc63603762" w:history="1">
             <w:r>
               <w:rPr>
                 <w:rStyle w:val="Hyperlink"/>
@@ -557,7 +557,7 @@
                 <w:sz w:val="24"/>
                 <w:szCs w:val="24"/>
               </w:rPr>
-              <w:instrText xml:space="preserve"> PAGEREF _Toc62653449 \h </w:instrText>
+              <w:instrText xml:space="preserve"> PAGEREF _Toc63603762 \h </w:instrText>
             </w:r>
             <w:r>
               <w:rPr>
@@ -612,7 +612,7 @@
               <w:szCs w:val="24"/>
             </w:rPr>
           </w:pPr>
-          <w:hyperlink w:anchor="_Toc62653450" w:history="1">
+          <w:hyperlink w:anchor="_Toc63603763" w:history="1">
             <w:r>
               <w:rPr>
                 <w:rStyle w:val="Hyperlink"/>
@@ -667,7 +667,7 @@
                 <w:sz w:val="24"/>
                 <w:szCs w:val="24"/>
               </w:rPr>
-              <w:instrText xml:space="preserve"> PAGEREF _Toc62653450 \h </w:instrText>
+              <w:instrText xml:space="preserve"> PAGEREF _Toc63603763 \h </w:instrText>
             </w:r>
             <w:r>
               <w:rPr>
@@ -722,7 +722,7 @@
               <w:noProof/>
             </w:rPr>
           </w:pPr>
-          <w:hyperlink w:anchor="_Toc62653451" w:history="1">
+          <w:hyperlink w:anchor="_Toc63603764" w:history="1">
             <w:r>
               <w:rPr>
                 <w:rStyle w:val="Hyperlink"/>
@@ -767,7 +767,7 @@
                 <w:noProof/>
                 <w:webHidden/>
               </w:rPr>
-              <w:instrText xml:space="preserve"> PAGEREF _Toc62653451 \h </w:instrText>
+              <w:instrText xml:space="preserve"> PAGEREF _Toc63603764 \h </w:instrText>
             </w:r>
             <w:r>
               <w:rPr>
@@ -814,7 +814,7 @@
               <w:szCs w:val="24"/>
             </w:rPr>
           </w:pPr>
-          <w:hyperlink w:anchor="_Toc62653452" w:history="1">
+          <w:hyperlink w:anchor="_Toc63603765" w:history="1">
             <w:r>
               <w:rPr>
                 <w:rStyle w:val="Hyperlink"/>
@@ -869,7 +869,7 @@
                 <w:sz w:val="24"/>
                 <w:szCs w:val="24"/>
               </w:rPr>
-              <w:instrText xml:space="preserve"> PAGEREF _Toc62653452 \h </w:instrText>
+              <w:instrText xml:space="preserve"> PAGEREF _Toc63603765 \h </w:instrText>
             </w:r>
             <w:r>
               <w:rPr>
@@ -924,7 +924,7 @@
               <w:szCs w:val="24"/>
             </w:rPr>
           </w:pPr>
-          <w:hyperlink w:anchor="_Toc62653453" w:history="1">
+          <w:hyperlink w:anchor="_Toc63603766" w:history="1">
             <w:r>
               <w:rPr>
                 <w:rStyle w:val="Hyperlink"/>
@@ -979,7 +979,7 @@
                 <w:sz w:val="24"/>
                 <w:szCs w:val="24"/>
               </w:rPr>
-              <w:instrText xml:space="preserve"> PAGEREF _Toc62653453 \h </w:instrText>
+              <w:instrText xml:space="preserve"> PAGEREF _Toc63603766 \h </w:instrText>
             </w:r>
             <w:r>
               <w:rPr>
@@ -1034,7 +1034,7 @@
               <w:szCs w:val="24"/>
             </w:rPr>
           </w:pPr>
-          <w:hyperlink w:anchor="_Toc62653454" w:history="1">
+          <w:hyperlink w:anchor="_Toc63603767" w:history="1">
             <w:r>
               <w:rPr>
                 <w:rStyle w:val="Hyperlink"/>
@@ -1089,7 +1089,7 @@
                 <w:sz w:val="24"/>
                 <w:szCs w:val="24"/>
               </w:rPr>
-              <w:instrText xml:space="preserve"> PAGEREF _Toc62653454 \h </w:instrText>
+              <w:instrText xml:space="preserve"> PAGEREF _Toc63603767 \h </w:instrText>
             </w:r>
             <w:r>
               <w:rPr>
@@ -1144,7 +1144,7 @@
               <w:szCs w:val="24"/>
             </w:rPr>
           </w:pPr>
-          <w:hyperlink w:anchor="_Toc62653455" w:history="1">
+          <w:hyperlink w:anchor="_Toc63603768" w:history="1">
             <w:r>
               <w:rPr>
                 <w:rStyle w:val="Hyperlink"/>
@@ -1199,7 +1199,7 @@
                 <w:sz w:val="24"/>
                 <w:szCs w:val="24"/>
               </w:rPr>
-              <w:instrText xml:space="preserve"> PAGEREF _Toc62653455 \h </w:instrText>
+              <w:instrText xml:space="preserve"> PAGEREF _Toc63603768 \h </w:instrText>
             </w:r>
             <w:r>
               <w:rPr>
@@ -1254,7 +1254,7 @@
               <w:szCs w:val="24"/>
             </w:rPr>
           </w:pPr>
-          <w:hyperlink w:anchor="_Toc62653456" w:history="1">
+          <w:hyperlink w:anchor="_Toc63603769" w:history="1">
             <w:r>
               <w:rPr>
                 <w:rStyle w:val="Hyperlink"/>
@@ -1309,7 +1309,7 @@
                 <w:sz w:val="24"/>
                 <w:szCs w:val="24"/>
               </w:rPr>
-              <w:instrText xml:space="preserve"> PAGEREF _Toc62653456 \h </w:instrText>
+              <w:instrText xml:space="preserve"> PAGEREF _Toc63603769 \h </w:instrText>
             </w:r>
             <w:r>
               <w:rPr>
@@ -1364,7 +1364,7 @@
               <w:szCs w:val="24"/>
             </w:rPr>
           </w:pPr>
-          <w:hyperlink w:anchor="_Toc62653457" w:history="1">
+          <w:hyperlink w:anchor="_Toc63603770" w:history="1">
             <w:r>
               <w:rPr>
                 <w:rStyle w:val="Hyperlink"/>
@@ -1419,7 +1419,7 @@
                 <w:sz w:val="24"/>
                 <w:szCs w:val="24"/>
               </w:rPr>
-              <w:instrText xml:space="preserve"> PAGEREF _Toc62653457 \h </w:instrText>
+              <w:instrText xml:space="preserve"> PAGEREF _Toc63603770 \h </w:instrText>
             </w:r>
             <w:r>
               <w:rPr>
@@ -1474,7 +1474,7 @@
               <w:szCs w:val="24"/>
             </w:rPr>
           </w:pPr>
-          <w:hyperlink w:anchor="_Toc62653458" w:history="1">
+          <w:hyperlink w:anchor="_Toc63603771" w:history="1">
             <w:r>
               <w:rPr>
                 <w:rStyle w:val="Hyperlink"/>
@@ -1529,7 +1529,7 @@
                 <w:sz w:val="24"/>
                 <w:szCs w:val="24"/>
               </w:rPr>
-              <w:instrText xml:space="preserve"> PAGEREF _Toc62653458 \h </w:instrText>
+              <w:instrText xml:space="preserve"> PAGEREF _Toc63603771 \h </w:instrText>
             </w:r>
             <w:r>
               <w:rPr>
@@ -1584,7 +1584,7 @@
               <w:szCs w:val="24"/>
             </w:rPr>
           </w:pPr>
-          <w:hyperlink w:anchor="_Toc62653459" w:history="1">
+          <w:hyperlink w:anchor="_Toc63603772" w:history="1">
             <w:r>
               <w:rPr>
                 <w:rStyle w:val="Hyperlink"/>
@@ -1639,7 +1639,7 @@
                 <w:sz w:val="24"/>
                 <w:szCs w:val="24"/>
               </w:rPr>
-              <w:instrText xml:space="preserve"> PAGEREF _Toc62653459 \h </w:instrText>
+              <w:instrText xml:space="preserve"> PAGEREF _Toc63603772 \h </w:instrText>
             </w:r>
             <w:r>
               <w:rPr>
@@ -1694,7 +1694,7 @@
               <w:szCs w:val="24"/>
             </w:rPr>
           </w:pPr>
-          <w:hyperlink w:anchor="_Toc62653460" w:history="1">
+          <w:hyperlink w:anchor="_Toc63603773" w:history="1">
             <w:r>
               <w:rPr>
                 <w:rStyle w:val="Hyperlink"/>
@@ -1749,7 +1749,7 @@
                 <w:sz w:val="24"/>
                 <w:szCs w:val="24"/>
               </w:rPr>
-              <w:instrText xml:space="preserve"> PAGEREF _Toc62653460 \h </w:instrText>
+              <w:instrText xml:space="preserve"> PAGEREF _Toc63603773 \h </w:instrText>
             </w:r>
             <w:r>
               <w:rPr>
@@ -1804,7 +1804,7 @@
               <w:noProof/>
             </w:rPr>
           </w:pPr>
-          <w:hyperlink w:anchor="_Toc62653461" w:history="1">
+          <w:hyperlink w:anchor="_Toc63603774" w:history="1">
             <w:r>
               <w:rPr>
                 <w:rStyle w:val="Hyperlink"/>
@@ -1849,7 +1849,7 @@
                 <w:noProof/>
                 <w:webHidden/>
               </w:rPr>
-              <w:instrText xml:space="preserve"> PAGEREF _Toc62653461 \h </w:instrText>
+              <w:instrText xml:space="preserve"> PAGEREF _Toc63603774 \h </w:instrText>
             </w:r>
             <w:r>
               <w:rPr>
@@ -1896,7 +1896,7 @@
               <w:szCs w:val="24"/>
             </w:rPr>
           </w:pPr>
-          <w:hyperlink w:anchor="_Toc62653462" w:history="1">
+          <w:hyperlink w:anchor="_Toc63603775" w:history="1">
             <w:r>
               <w:rPr>
                 <w:rStyle w:val="Hyperlink"/>
@@ -1951,7 +1951,7 @@
                 <w:sz w:val="24"/>
                 <w:szCs w:val="24"/>
               </w:rPr>
-              <w:instrText xml:space="preserve"> PAGEREF _Toc62653462 \h </w:instrText>
+              <w:instrText xml:space="preserve"> PAGEREF _Toc63603775 \h </w:instrText>
             </w:r>
             <w:r>
               <w:rPr>
@@ -2004,7 +2004,7 @@
               <w:szCs w:val="24"/>
             </w:rPr>
           </w:pPr>
-          <w:hyperlink w:anchor="_Toc62653463" w:history="1">
+          <w:hyperlink w:anchor="_Toc63603776" w:history="1">
             <w:r>
               <w:rPr>
                 <w:rStyle w:val="Hyperlink"/>
@@ -2057,7 +2057,7 @@
                 <w:sz w:val="24"/>
                 <w:szCs w:val="24"/>
               </w:rPr>
-              <w:instrText xml:space="preserve"> PAGEREF _Toc62653463 \h </w:instrText>
+              <w:instrText xml:space="preserve"> PAGEREF _Toc63603776 \h </w:instrText>
             </w:r>
             <w:r>
               <w:rPr>
@@ -2110,7 +2110,7 @@
               <w:szCs w:val="24"/>
             </w:rPr>
           </w:pPr>
-          <w:hyperlink w:anchor="_Toc62653464" w:history="1">
+          <w:hyperlink w:anchor="_Toc63603777" w:history="1">
             <w:r>
               <w:rPr>
                 <w:rStyle w:val="Hyperlink"/>
@@ -2163,7 +2163,7 @@
                 <w:sz w:val="24"/>
                 <w:szCs w:val="24"/>
               </w:rPr>
-              <w:instrText xml:space="preserve"> PAGEREF _Toc62653464 \h </w:instrText>
+              <w:instrText xml:space="preserve"> PAGEREF _Toc63603777 \h </w:instrText>
             </w:r>
             <w:r>
               <w:rPr>
@@ -2216,7 +2216,7 @@
               <w:szCs w:val="24"/>
             </w:rPr>
           </w:pPr>
-          <w:hyperlink w:anchor="_Toc62653465" w:history="1">
+          <w:hyperlink w:anchor="_Toc63603778" w:history="1">
             <w:r>
               <w:rPr>
                 <w:rStyle w:val="Hyperlink"/>
@@ -2269,7 +2269,7 @@
                 <w:sz w:val="24"/>
                 <w:szCs w:val="24"/>
               </w:rPr>
-              <w:instrText xml:space="preserve"> PAGEREF _Toc62653465 \h </w:instrText>
+              <w:instrText xml:space="preserve"> PAGEREF _Toc63603778 \h </w:instrText>
             </w:r>
             <w:r>
               <w:rPr>
@@ -2324,7 +2324,7 @@
               <w:szCs w:val="24"/>
             </w:rPr>
           </w:pPr>
-          <w:hyperlink w:anchor="_Toc62653466" w:history="1">
+          <w:hyperlink w:anchor="_Toc63603779" w:history="1">
             <w:r>
               <w:rPr>
                 <w:rStyle w:val="Hyperlink"/>
@@ -2379,7 +2379,7 @@
                 <w:sz w:val="24"/>
                 <w:szCs w:val="24"/>
               </w:rPr>
-              <w:instrText xml:space="preserve"> PAGEREF _Toc62653466 \h </w:instrText>
+              <w:instrText xml:space="preserve"> PAGEREF _Toc63603779 \h </w:instrText>
             </w:r>
             <w:r>
               <w:rPr>
@@ -2432,7 +2432,7 @@
               <w:szCs w:val="24"/>
             </w:rPr>
           </w:pPr>
-          <w:hyperlink w:anchor="_Toc62653467" w:history="1">
+          <w:hyperlink w:anchor="_Toc63603780" w:history="1">
             <w:r>
               <w:rPr>
                 <w:rStyle w:val="Hyperlink"/>
@@ -2485,7 +2485,7 @@
                 <w:sz w:val="24"/>
                 <w:szCs w:val="24"/>
               </w:rPr>
-              <w:instrText xml:space="preserve"> PAGEREF _Toc62653467 \h </w:instrText>
+              <w:instrText xml:space="preserve"> PAGEREF _Toc63603780 \h </w:instrText>
             </w:r>
             <w:r>
               <w:rPr>
@@ -2540,7 +2540,7 @@
               <w:szCs w:val="24"/>
             </w:rPr>
           </w:pPr>
-          <w:hyperlink w:anchor="_Toc62653468" w:history="1">
+          <w:hyperlink w:anchor="_Toc63603781" w:history="1">
             <w:r>
               <w:rPr>
                 <w:rStyle w:val="Hyperlink"/>
@@ -2595,7 +2595,7 @@
                 <w:sz w:val="24"/>
                 <w:szCs w:val="24"/>
               </w:rPr>
-              <w:instrText xml:space="preserve"> PAGEREF _Toc62653468 \h </w:instrText>
+              <w:instrText xml:space="preserve"> PAGEREF _Toc63603781 \h </w:instrText>
             </w:r>
             <w:r>
               <w:rPr>
@@ -2650,7 +2650,7 @@
               <w:szCs w:val="24"/>
             </w:rPr>
           </w:pPr>
-          <w:hyperlink w:anchor="_Toc62653469" w:history="1">
+          <w:hyperlink w:anchor="_Toc63603782" w:history="1">
             <w:r>
               <w:rPr>
                 <w:rStyle w:val="Hyperlink"/>
@@ -2705,7 +2705,7 @@
                 <w:sz w:val="24"/>
                 <w:szCs w:val="24"/>
               </w:rPr>
-              <w:instrText xml:space="preserve"> PAGEREF _Toc62653469 \h </w:instrText>
+              <w:instrText xml:space="preserve"> PAGEREF _Toc63603782 \h </w:instrText>
             </w:r>
             <w:r>
               <w:rPr>
@@ -2760,7 +2760,7 @@
               <w:noProof/>
             </w:rPr>
           </w:pPr>
-          <w:hyperlink w:anchor="_Toc62653470" w:history="1">
+          <w:hyperlink w:anchor="_Toc63603783" w:history="1">
             <w:r>
               <w:rPr>
                 <w:rStyle w:val="Hyperlink"/>
@@ -2805,7 +2805,7 @@
                 <w:noProof/>
                 <w:webHidden/>
               </w:rPr>
-              <w:instrText xml:space="preserve"> PAGEREF _Toc62653470 \h </w:instrText>
+              <w:instrText xml:space="preserve"> PAGEREF _Toc63603783 \h </w:instrText>
             </w:r>
             <w:r>
               <w:rPr>
@@ -2852,7 +2852,7 @@
               <w:szCs w:val="24"/>
             </w:rPr>
           </w:pPr>
-          <w:hyperlink w:anchor="_Toc62653471" w:history="1">
+          <w:hyperlink w:anchor="_Toc63603784" w:history="1">
             <w:r>
               <w:rPr>
                 <w:rStyle w:val="Hyperlink"/>
@@ -2907,7 +2907,7 @@
                 <w:sz w:val="24"/>
                 <w:szCs w:val="24"/>
               </w:rPr>
-              <w:instrText xml:space="preserve"> PAGEREF _Toc62653471 \h </w:instrText>
+              <w:instrText xml:space="preserve"> PAGEREF _Toc63603784 \h </w:instrText>
             </w:r>
             <w:r>
               <w:rPr>
@@ -2960,7 +2960,7 @@
               <w:szCs w:val="24"/>
             </w:rPr>
           </w:pPr>
-          <w:hyperlink w:anchor="_Toc62653472" w:history="1">
+          <w:hyperlink w:anchor="_Toc63603785" w:history="1">
             <w:r>
               <w:rPr>
                 <w:rStyle w:val="Hyperlink"/>
@@ -3013,7 +3013,7 @@
                 <w:sz w:val="24"/>
                 <w:szCs w:val="24"/>
               </w:rPr>
-              <w:instrText xml:space="preserve"> PAGEREF _Toc62653472 \h </w:instrText>
+              <w:instrText xml:space="preserve"> PAGEREF _Toc63603785 \h </w:instrText>
             </w:r>
             <w:r>
               <w:rPr>
@@ -3066,7 +3066,7 @@
               <w:szCs w:val="24"/>
             </w:rPr>
           </w:pPr>
-          <w:hyperlink w:anchor="_Toc62653473" w:history="1">
+          <w:hyperlink w:anchor="_Toc63603786" w:history="1">
             <w:r>
               <w:rPr>
                 <w:rStyle w:val="Hyperlink"/>
@@ -3119,7 +3119,7 @@
                 <w:sz w:val="24"/>
                 <w:szCs w:val="24"/>
               </w:rPr>
-              <w:instrText xml:space="preserve"> PAGEREF _Toc62653473 \h </w:instrText>
+              <w:instrText xml:space="preserve"> PAGEREF _Toc63603786 \h </w:instrText>
             </w:r>
             <w:r>
               <w:rPr>
@@ -3174,7 +3174,7 @@
               <w:szCs w:val="24"/>
             </w:rPr>
           </w:pPr>
-          <w:hyperlink w:anchor="_Toc62653474" w:history="1">
+          <w:hyperlink w:anchor="_Toc63603787" w:history="1">
             <w:r>
               <w:rPr>
                 <w:rStyle w:val="Hyperlink"/>
@@ -3229,7 +3229,7 @@
                 <w:sz w:val="24"/>
                 <w:szCs w:val="24"/>
               </w:rPr>
-              <w:instrText xml:space="preserve"> PAGEREF _Toc62653474 \h </w:instrText>
+              <w:instrText xml:space="preserve"> PAGEREF _Toc63603787 \h </w:instrText>
             </w:r>
             <w:r>
               <w:rPr>
@@ -3282,7 +3282,7 @@
               <w:szCs w:val="24"/>
             </w:rPr>
           </w:pPr>
-          <w:hyperlink w:anchor="_Toc62653475" w:history="1">
+          <w:hyperlink w:anchor="_Toc63603788" w:history="1">
             <w:r>
               <w:rPr>
                 <w:rStyle w:val="Hyperlink"/>
@@ -3335,7 +3335,7 @@
                 <w:sz w:val="24"/>
                 <w:szCs w:val="24"/>
               </w:rPr>
-              <w:instrText xml:space="preserve"> PAGEREF _Toc62653475 \h </w:instrText>
+              <w:instrText xml:space="preserve"> PAGEREF _Toc63603788 \h </w:instrText>
             </w:r>
             <w:r>
               <w:rPr>
@@ -3390,7 +3390,7 @@
               <w:noProof/>
             </w:rPr>
           </w:pPr>
-          <w:hyperlink w:anchor="_Toc62653476" w:history="1">
+          <w:hyperlink w:anchor="_Toc63603789" w:history="1">
             <w:r>
               <w:rPr>
                 <w:rStyle w:val="Hyperlink"/>
@@ -3435,7 +3435,7 @@
                 <w:noProof/>
                 <w:webHidden/>
               </w:rPr>
-              <w:instrText xml:space="preserve"> PAGEREF _Toc62653476 \h </w:instrText>
+              <w:instrText xml:space="preserve"> PAGEREF _Toc63603789 \h </w:instrText>
             </w:r>
             <w:r>
               <w:rPr>
@@ -3482,7 +3482,7 @@
               <w:szCs w:val="24"/>
             </w:rPr>
           </w:pPr>
-          <w:hyperlink w:anchor="_Toc62653477" w:history="1">
+          <w:hyperlink w:anchor="_Toc63603790" w:history="1">
             <w:r>
               <w:rPr>
                 <w:rStyle w:val="Hyperlink"/>
@@ -3537,7 +3537,7 @@
                 <w:sz w:val="24"/>
                 <w:szCs w:val="24"/>
               </w:rPr>
-              <w:instrText xml:space="preserve"> PAGEREF _Toc62653477 \h </w:instrText>
+              <w:instrText xml:space="preserve"> PAGEREF _Toc63603790 \h </w:instrText>
             </w:r>
             <w:r>
               <w:rPr>
@@ -3592,7 +3592,7 @@
               <w:szCs w:val="24"/>
             </w:rPr>
           </w:pPr>
-          <w:hyperlink w:anchor="_Toc62653478" w:history="1">
+          <w:hyperlink w:anchor="_Toc63603791" w:history="1">
             <w:r>
               <w:rPr>
                 <w:rStyle w:val="Hyperlink"/>
@@ -3647,7 +3647,7 @@
                 <w:sz w:val="24"/>
                 <w:szCs w:val="24"/>
               </w:rPr>
-              <w:instrText xml:space="preserve"> PAGEREF _Toc62653478 \h </w:instrText>
+              <w:instrText xml:space="preserve"> PAGEREF _Toc63603791 \h </w:instrText>
             </w:r>
             <w:r>
               <w:rPr>
@@ -3702,7 +3702,7 @@
               <w:szCs w:val="24"/>
             </w:rPr>
           </w:pPr>
-          <w:hyperlink w:anchor="_Toc62653479" w:history="1">
+          <w:hyperlink w:anchor="_Toc63603792" w:history="1">
             <w:r>
               <w:rPr>
                 <w:rStyle w:val="Hyperlink"/>
@@ -3757,7 +3757,7 @@
                 <w:sz w:val="24"/>
                 <w:szCs w:val="24"/>
               </w:rPr>
-              <w:instrText xml:space="preserve"> PAGEREF _Toc62653479 \h </w:instrText>
+              <w:instrText xml:space="preserve"> PAGEREF _Toc63603792 \h </w:instrText>
             </w:r>
             <w:r>
               <w:rPr>
@@ -3812,7 +3812,7 @@
               <w:szCs w:val="24"/>
             </w:rPr>
           </w:pPr>
-          <w:hyperlink w:anchor="_Toc62653480" w:history="1">
+          <w:hyperlink w:anchor="_Toc63603793" w:history="1">
             <w:r>
               <w:rPr>
                 <w:rStyle w:val="Hyperlink"/>
@@ -3867,7 +3867,7 @@
                 <w:sz w:val="24"/>
                 <w:szCs w:val="24"/>
               </w:rPr>
-              <w:instrText xml:space="preserve"> PAGEREF _Toc62653480 \h </w:instrText>
+              <w:instrText xml:space="preserve"> PAGEREF _Toc63603793 \h </w:instrText>
             </w:r>
             <w:r>
               <w:rPr>
@@ -3922,7 +3922,7 @@
               <w:noProof/>
             </w:rPr>
           </w:pPr>
-          <w:hyperlink w:anchor="_Toc62653481" w:history="1">
+          <w:hyperlink w:anchor="_Toc63603794" w:history="1">
             <w:r>
               <w:rPr>
                 <w:rStyle w:val="Hyperlink"/>
@@ -3967,7 +3967,7 @@
                 <w:noProof/>
                 <w:webHidden/>
               </w:rPr>
-              <w:instrText xml:space="preserve"> PAGEREF _Toc62653481 \h </w:instrText>
+              <w:instrText xml:space="preserve"> PAGEREF _Toc63603794 \h </w:instrText>
             </w:r>
             <w:r>
               <w:rPr>
@@ -4014,7 +4014,7 @@
               <w:szCs w:val="24"/>
             </w:rPr>
           </w:pPr>
-          <w:hyperlink w:anchor="_Toc62653482" w:history="1">
+          <w:hyperlink w:anchor="_Toc63603795" w:history="1">
             <w:r>
               <w:rPr>
                 <w:rStyle w:val="Hyperlink"/>
@@ -4069,7 +4069,7 @@
                 <w:sz w:val="24"/>
                 <w:szCs w:val="24"/>
               </w:rPr>
-              <w:instrText xml:space="preserve"> PAGEREF _Toc62653482 \h </w:instrText>
+              <w:instrText xml:space="preserve"> PAGEREF _Toc63603795 \h </w:instrText>
             </w:r>
             <w:r>
               <w:rPr>
@@ -4124,7 +4124,7 @@
               <w:szCs w:val="24"/>
             </w:rPr>
           </w:pPr>
-          <w:hyperlink w:anchor="_Toc62653483" w:history="1">
+          <w:hyperlink w:anchor="_Toc63603796" w:history="1">
             <w:r>
               <w:rPr>
                 <w:rStyle w:val="Hyperlink"/>
@@ -4179,7 +4179,7 @@
                 <w:sz w:val="24"/>
                 <w:szCs w:val="24"/>
               </w:rPr>
-              <w:instrText xml:space="preserve"> PAGEREF _Toc62653483 \h </w:instrText>
+              <w:instrText xml:space="preserve"> PAGEREF _Toc63603796 \h </w:instrText>
             </w:r>
             <w:r>
               <w:rPr>
@@ -4206,6 +4206,1062 @@
                 <w:szCs w:val="24"/>
               </w:rPr>
               <w:t>9</w:t>
+            </w:r>
+            <w:r>
+              <w:rPr>
+                <w:noProof/>
+                <w:webHidden/>
+                <w:sz w:val="24"/>
+                <w:szCs w:val="24"/>
+              </w:rPr>
+              <w:fldChar w:fldCharType="end"/>
+            </w:r>
+          </w:hyperlink>
+        </w:p>
+        <w:p>
+          <w:pPr>
+            <w:pStyle w:val="TOC1"/>
+            <w:tabs>
+              <w:tab w:val="left" w:pos="480"/>
+              <w:tab w:val="right" w:leader="dot" w:pos="9350"/>
+            </w:tabs>
+            <w:rPr>
+              <w:rFonts w:eastAsiaTheme="minorEastAsia" w:cstheme="minorBidi"/>
+              <w:b w:val="0"/>
+              <w:bCs w:val="0"/>
+              <w:i w:val="0"/>
+              <w:iCs w:val="0"/>
+              <w:noProof/>
+            </w:rPr>
+          </w:pPr>
+          <w:hyperlink w:anchor="_Toc63603797" w:history="1">
+            <w:r>
+              <w:rPr>
+                <w:rStyle w:val="Hyperlink"/>
+                <w:noProof/>
+              </w:rPr>
+              <w:t>7</w:t>
+            </w:r>
+            <w:r>
+              <w:rPr>
+                <w:rFonts w:eastAsiaTheme="minorEastAsia" w:cstheme="minorBidi"/>
+                <w:b w:val="0"/>
+                <w:bCs w:val="0"/>
+                <w:i w:val="0"/>
+                <w:iCs w:val="0"/>
+                <w:noProof/>
+              </w:rPr>
+              <w:tab/>
+            </w:r>
+            <w:r>
+              <w:rPr>
+                <w:rStyle w:val="Hyperlink"/>
+                <w:noProof/>
+              </w:rPr>
+              <w:t>Aphrodite, Adonis, Pygmalion, and Eros/Cupid</w:t>
+            </w:r>
+            <w:r>
+              <w:rPr>
+                <w:noProof/>
+                <w:webHidden/>
+              </w:rPr>
+              <w:tab/>
+            </w:r>
+            <w:r>
+              <w:rPr>
+                <w:noProof/>
+                <w:webHidden/>
+              </w:rPr>
+              <w:fldChar w:fldCharType="begin"/>
+            </w:r>
+            <w:r>
+              <w:rPr>
+                <w:noProof/>
+                <w:webHidden/>
+              </w:rPr>
+              <w:instrText xml:space="preserve"> PAGEREF _Toc63603797 \h </w:instrText>
+            </w:r>
+            <w:r>
+              <w:rPr>
+                <w:noProof/>
+                <w:webHidden/>
+              </w:rPr>
+            </w:r>
+            <w:r>
+              <w:rPr>
+                <w:noProof/>
+                <w:webHidden/>
+              </w:rPr>
+              <w:fldChar w:fldCharType="separate"/>
+            </w:r>
+            <w:r>
+              <w:rPr>
+                <w:noProof/>
+                <w:webHidden/>
+              </w:rPr>
+              <w:t>10</w:t>
+            </w:r>
+            <w:r>
+              <w:rPr>
+                <w:noProof/>
+                <w:webHidden/>
+              </w:rPr>
+              <w:fldChar w:fldCharType="end"/>
+            </w:r>
+          </w:hyperlink>
+        </w:p>
+        <w:p>
+          <w:pPr>
+            <w:pStyle w:val="TOC2"/>
+            <w:tabs>
+              <w:tab w:val="left" w:pos="960"/>
+              <w:tab w:val="right" w:leader="dot" w:pos="9350"/>
+            </w:tabs>
+            <w:rPr>
+              <w:rFonts w:eastAsiaTheme="minorEastAsia" w:cstheme="minorBidi"/>
+              <w:b w:val="0"/>
+              <w:bCs w:val="0"/>
+              <w:noProof/>
+              <w:sz w:val="24"/>
+              <w:szCs w:val="24"/>
+            </w:rPr>
+          </w:pPr>
+          <w:hyperlink w:anchor="_Toc63603798" w:history="1">
+            <w:r>
+              <w:rPr>
+                <w:rStyle w:val="Hyperlink"/>
+                <w:noProof/>
+                <w:sz w:val="24"/>
+                <w:szCs w:val="24"/>
+              </w:rPr>
+              <w:t>7.1</w:t>
+            </w:r>
+            <w:r>
+              <w:rPr>
+                <w:rFonts w:eastAsiaTheme="minorEastAsia" w:cstheme="minorBidi"/>
+                <w:b w:val="0"/>
+                <w:bCs w:val="0"/>
+                <w:noProof/>
+                <w:sz w:val="24"/>
+                <w:szCs w:val="24"/>
+              </w:rPr>
+              <w:tab/>
+            </w:r>
+            <w:r>
+              <w:rPr>
+                <w:rStyle w:val="Hyperlink"/>
+                <w:noProof/>
+                <w:sz w:val="24"/>
+                <w:szCs w:val="24"/>
+              </w:rPr>
+              <w:t>Aphrodite</w:t>
+            </w:r>
+            <w:r>
+              <w:rPr>
+                <w:noProof/>
+                <w:webHidden/>
+                <w:sz w:val="24"/>
+                <w:szCs w:val="24"/>
+              </w:rPr>
+              <w:tab/>
+            </w:r>
+            <w:r>
+              <w:rPr>
+                <w:noProof/>
+                <w:webHidden/>
+                <w:sz w:val="24"/>
+                <w:szCs w:val="24"/>
+              </w:rPr>
+              <w:fldChar w:fldCharType="begin"/>
+            </w:r>
+            <w:r>
+              <w:rPr>
+                <w:noProof/>
+                <w:webHidden/>
+                <w:sz w:val="24"/>
+                <w:szCs w:val="24"/>
+              </w:rPr>
+              <w:instrText xml:space="preserve"> PAGEREF _Toc63603798 \h </w:instrText>
+            </w:r>
+            <w:r>
+              <w:rPr>
+                <w:noProof/>
+                <w:webHidden/>
+                <w:sz w:val="24"/>
+                <w:szCs w:val="24"/>
+              </w:rPr>
+            </w:r>
+            <w:r>
+              <w:rPr>
+                <w:noProof/>
+                <w:webHidden/>
+                <w:sz w:val="24"/>
+                <w:szCs w:val="24"/>
+              </w:rPr>
+              <w:fldChar w:fldCharType="separate"/>
+            </w:r>
+            <w:r>
+              <w:rPr>
+                <w:noProof/>
+                <w:webHidden/>
+                <w:sz w:val="24"/>
+                <w:szCs w:val="24"/>
+              </w:rPr>
+              <w:t>10</w:t>
+            </w:r>
+            <w:r>
+              <w:rPr>
+                <w:noProof/>
+                <w:webHidden/>
+                <w:sz w:val="24"/>
+                <w:szCs w:val="24"/>
+              </w:rPr>
+              <w:fldChar w:fldCharType="end"/>
+            </w:r>
+          </w:hyperlink>
+        </w:p>
+        <w:p>
+          <w:pPr>
+            <w:pStyle w:val="TOC2"/>
+            <w:tabs>
+              <w:tab w:val="left" w:pos="960"/>
+              <w:tab w:val="right" w:leader="dot" w:pos="9350"/>
+            </w:tabs>
+            <w:rPr>
+              <w:rFonts w:eastAsiaTheme="minorEastAsia" w:cstheme="minorBidi"/>
+              <w:b w:val="0"/>
+              <w:bCs w:val="0"/>
+              <w:noProof/>
+              <w:sz w:val="24"/>
+              <w:szCs w:val="24"/>
+            </w:rPr>
+          </w:pPr>
+          <w:hyperlink w:anchor="_Toc63603799" w:history="1">
+            <w:r>
+              <w:rPr>
+                <w:rStyle w:val="Hyperlink"/>
+                <w:noProof/>
+                <w:sz w:val="24"/>
+                <w:szCs w:val="24"/>
+              </w:rPr>
+              <w:t>7.2</w:t>
+            </w:r>
+            <w:r>
+              <w:rPr>
+                <w:rFonts w:eastAsiaTheme="minorEastAsia" w:cstheme="minorBidi"/>
+                <w:b w:val="0"/>
+                <w:bCs w:val="0"/>
+                <w:noProof/>
+                <w:sz w:val="24"/>
+                <w:szCs w:val="24"/>
+              </w:rPr>
+              <w:tab/>
+            </w:r>
+            <w:r>
+              <w:rPr>
+                <w:rStyle w:val="Hyperlink"/>
+                <w:noProof/>
+                <w:sz w:val="24"/>
+                <w:szCs w:val="24"/>
+              </w:rPr>
+              <w:t>Adonis</w:t>
+            </w:r>
+            <w:r>
+              <w:rPr>
+                <w:noProof/>
+                <w:webHidden/>
+                <w:sz w:val="24"/>
+                <w:szCs w:val="24"/>
+              </w:rPr>
+              <w:tab/>
+            </w:r>
+            <w:r>
+              <w:rPr>
+                <w:noProof/>
+                <w:webHidden/>
+                <w:sz w:val="24"/>
+                <w:szCs w:val="24"/>
+              </w:rPr>
+              <w:fldChar w:fldCharType="begin"/>
+            </w:r>
+            <w:r>
+              <w:rPr>
+                <w:noProof/>
+                <w:webHidden/>
+                <w:sz w:val="24"/>
+                <w:szCs w:val="24"/>
+              </w:rPr>
+              <w:instrText xml:space="preserve"> PAGEREF _Toc63603799 \h </w:instrText>
+            </w:r>
+            <w:r>
+              <w:rPr>
+                <w:noProof/>
+                <w:webHidden/>
+                <w:sz w:val="24"/>
+                <w:szCs w:val="24"/>
+              </w:rPr>
+            </w:r>
+            <w:r>
+              <w:rPr>
+                <w:noProof/>
+                <w:webHidden/>
+                <w:sz w:val="24"/>
+                <w:szCs w:val="24"/>
+              </w:rPr>
+              <w:fldChar w:fldCharType="separate"/>
+            </w:r>
+            <w:r>
+              <w:rPr>
+                <w:noProof/>
+                <w:webHidden/>
+                <w:sz w:val="24"/>
+                <w:szCs w:val="24"/>
+              </w:rPr>
+              <w:t>10</w:t>
+            </w:r>
+            <w:r>
+              <w:rPr>
+                <w:noProof/>
+                <w:webHidden/>
+                <w:sz w:val="24"/>
+                <w:szCs w:val="24"/>
+              </w:rPr>
+              <w:fldChar w:fldCharType="end"/>
+            </w:r>
+          </w:hyperlink>
+        </w:p>
+        <w:p>
+          <w:pPr>
+            <w:pStyle w:val="TOC2"/>
+            <w:tabs>
+              <w:tab w:val="left" w:pos="960"/>
+              <w:tab w:val="right" w:leader="dot" w:pos="9350"/>
+            </w:tabs>
+            <w:rPr>
+              <w:rFonts w:eastAsiaTheme="minorEastAsia" w:cstheme="minorBidi"/>
+              <w:b w:val="0"/>
+              <w:bCs w:val="0"/>
+              <w:noProof/>
+              <w:sz w:val="24"/>
+              <w:szCs w:val="24"/>
+            </w:rPr>
+          </w:pPr>
+          <w:hyperlink w:anchor="_Toc63603800" w:history="1">
+            <w:r>
+              <w:rPr>
+                <w:rStyle w:val="Hyperlink"/>
+                <w:noProof/>
+                <w:sz w:val="24"/>
+                <w:szCs w:val="24"/>
+              </w:rPr>
+              <w:t>7.3</w:t>
+            </w:r>
+            <w:r>
+              <w:rPr>
+                <w:rFonts w:eastAsiaTheme="minorEastAsia" w:cstheme="minorBidi"/>
+                <w:b w:val="0"/>
+                <w:bCs w:val="0"/>
+                <w:noProof/>
+                <w:sz w:val="24"/>
+                <w:szCs w:val="24"/>
+              </w:rPr>
+              <w:tab/>
+            </w:r>
+            <w:r>
+              <w:rPr>
+                <w:rStyle w:val="Hyperlink"/>
+                <w:noProof/>
+                <w:sz w:val="24"/>
+                <w:szCs w:val="24"/>
+              </w:rPr>
+              <w:t>Pygmalion</w:t>
+            </w:r>
+            <w:r>
+              <w:rPr>
+                <w:noProof/>
+                <w:webHidden/>
+                <w:sz w:val="24"/>
+                <w:szCs w:val="24"/>
+              </w:rPr>
+              <w:tab/>
+            </w:r>
+            <w:r>
+              <w:rPr>
+                <w:noProof/>
+                <w:webHidden/>
+                <w:sz w:val="24"/>
+                <w:szCs w:val="24"/>
+              </w:rPr>
+              <w:fldChar w:fldCharType="begin"/>
+            </w:r>
+            <w:r>
+              <w:rPr>
+                <w:noProof/>
+                <w:webHidden/>
+                <w:sz w:val="24"/>
+                <w:szCs w:val="24"/>
+              </w:rPr>
+              <w:instrText xml:space="preserve"> PAGEREF _Toc63603800 \h </w:instrText>
+            </w:r>
+            <w:r>
+              <w:rPr>
+                <w:noProof/>
+                <w:webHidden/>
+                <w:sz w:val="24"/>
+                <w:szCs w:val="24"/>
+              </w:rPr>
+            </w:r>
+            <w:r>
+              <w:rPr>
+                <w:noProof/>
+                <w:webHidden/>
+                <w:sz w:val="24"/>
+                <w:szCs w:val="24"/>
+              </w:rPr>
+              <w:fldChar w:fldCharType="separate"/>
+            </w:r>
+            <w:r>
+              <w:rPr>
+                <w:noProof/>
+                <w:webHidden/>
+                <w:sz w:val="24"/>
+                <w:szCs w:val="24"/>
+              </w:rPr>
+              <w:t>10</w:t>
+            </w:r>
+            <w:r>
+              <w:rPr>
+                <w:noProof/>
+                <w:webHidden/>
+                <w:sz w:val="24"/>
+                <w:szCs w:val="24"/>
+              </w:rPr>
+              <w:fldChar w:fldCharType="end"/>
+            </w:r>
+          </w:hyperlink>
+        </w:p>
+        <w:p>
+          <w:pPr>
+            <w:pStyle w:val="TOC2"/>
+            <w:tabs>
+              <w:tab w:val="left" w:pos="960"/>
+              <w:tab w:val="right" w:leader="dot" w:pos="9350"/>
+            </w:tabs>
+            <w:rPr>
+              <w:rFonts w:eastAsiaTheme="minorEastAsia" w:cstheme="minorBidi"/>
+              <w:b w:val="0"/>
+              <w:bCs w:val="0"/>
+              <w:noProof/>
+              <w:sz w:val="24"/>
+              <w:szCs w:val="24"/>
+            </w:rPr>
+          </w:pPr>
+          <w:hyperlink w:anchor="_Toc63603801" w:history="1">
+            <w:r>
+              <w:rPr>
+                <w:rStyle w:val="Hyperlink"/>
+                <w:noProof/>
+                <w:sz w:val="24"/>
+                <w:szCs w:val="24"/>
+              </w:rPr>
+              <w:t>7.4</w:t>
+            </w:r>
+            <w:r>
+              <w:rPr>
+                <w:rFonts w:eastAsiaTheme="minorEastAsia" w:cstheme="minorBidi"/>
+                <w:b w:val="0"/>
+                <w:bCs w:val="0"/>
+                <w:noProof/>
+                <w:sz w:val="24"/>
+                <w:szCs w:val="24"/>
+              </w:rPr>
+              <w:tab/>
+            </w:r>
+            <w:r>
+              <w:rPr>
+                <w:rStyle w:val="Hyperlink"/>
+                <w:noProof/>
+                <w:sz w:val="24"/>
+                <w:szCs w:val="24"/>
+              </w:rPr>
+              <w:t>Eros/Cupid</w:t>
+            </w:r>
+            <w:r>
+              <w:rPr>
+                <w:noProof/>
+                <w:webHidden/>
+                <w:sz w:val="24"/>
+                <w:szCs w:val="24"/>
+              </w:rPr>
+              <w:tab/>
+            </w:r>
+            <w:r>
+              <w:rPr>
+                <w:noProof/>
+                <w:webHidden/>
+                <w:sz w:val="24"/>
+                <w:szCs w:val="24"/>
+              </w:rPr>
+              <w:fldChar w:fldCharType="begin"/>
+            </w:r>
+            <w:r>
+              <w:rPr>
+                <w:noProof/>
+                <w:webHidden/>
+                <w:sz w:val="24"/>
+                <w:szCs w:val="24"/>
+              </w:rPr>
+              <w:instrText xml:space="preserve"> PAGEREF _Toc63603801 \h </w:instrText>
+            </w:r>
+            <w:r>
+              <w:rPr>
+                <w:noProof/>
+                <w:webHidden/>
+                <w:sz w:val="24"/>
+                <w:szCs w:val="24"/>
+              </w:rPr>
+            </w:r>
+            <w:r>
+              <w:rPr>
+                <w:noProof/>
+                <w:webHidden/>
+                <w:sz w:val="24"/>
+                <w:szCs w:val="24"/>
+              </w:rPr>
+              <w:fldChar w:fldCharType="separate"/>
+            </w:r>
+            <w:r>
+              <w:rPr>
+                <w:noProof/>
+                <w:webHidden/>
+                <w:sz w:val="24"/>
+                <w:szCs w:val="24"/>
+              </w:rPr>
+              <w:t>10</w:t>
+            </w:r>
+            <w:r>
+              <w:rPr>
+                <w:noProof/>
+                <w:webHidden/>
+                <w:sz w:val="24"/>
+                <w:szCs w:val="24"/>
+              </w:rPr>
+              <w:fldChar w:fldCharType="end"/>
+            </w:r>
+          </w:hyperlink>
+        </w:p>
+        <w:p>
+          <w:pPr>
+            <w:pStyle w:val="TOC1"/>
+            <w:tabs>
+              <w:tab w:val="left" w:pos="480"/>
+              <w:tab w:val="right" w:leader="dot" w:pos="9350"/>
+            </w:tabs>
+            <w:rPr>
+              <w:rFonts w:eastAsiaTheme="minorEastAsia" w:cstheme="minorBidi"/>
+              <w:b w:val="0"/>
+              <w:bCs w:val="0"/>
+              <w:i w:val="0"/>
+              <w:iCs w:val="0"/>
+              <w:noProof/>
+            </w:rPr>
+          </w:pPr>
+          <w:hyperlink w:anchor="_Toc63603802" w:history="1">
+            <w:r>
+              <w:rPr>
+                <w:rStyle w:val="Hyperlink"/>
+                <w:noProof/>
+              </w:rPr>
+              <w:t>8</w:t>
+            </w:r>
+            <w:r>
+              <w:rPr>
+                <w:rFonts w:eastAsiaTheme="minorEastAsia" w:cstheme="minorBidi"/>
+                <w:b w:val="0"/>
+                <w:bCs w:val="0"/>
+                <w:i w:val="0"/>
+                <w:iCs w:val="0"/>
+                <w:noProof/>
+              </w:rPr>
+              <w:tab/>
+            </w:r>
+            <w:r>
+              <w:rPr>
+                <w:rStyle w:val="Hyperlink"/>
+                <w:noProof/>
+              </w:rPr>
+              <w:t>Demeter – Agrarian Mother and her Festivals</w:t>
+            </w:r>
+            <w:r>
+              <w:rPr>
+                <w:noProof/>
+                <w:webHidden/>
+              </w:rPr>
+              <w:tab/>
+            </w:r>
+            <w:r>
+              <w:rPr>
+                <w:noProof/>
+                <w:webHidden/>
+              </w:rPr>
+              <w:fldChar w:fldCharType="begin"/>
+            </w:r>
+            <w:r>
+              <w:rPr>
+                <w:noProof/>
+                <w:webHidden/>
+              </w:rPr>
+              <w:instrText xml:space="preserve"> PAGEREF _Toc63603802 \h </w:instrText>
+            </w:r>
+            <w:r>
+              <w:rPr>
+                <w:noProof/>
+                <w:webHidden/>
+              </w:rPr>
+            </w:r>
+            <w:r>
+              <w:rPr>
+                <w:noProof/>
+                <w:webHidden/>
+              </w:rPr>
+              <w:fldChar w:fldCharType="separate"/>
+            </w:r>
+            <w:r>
+              <w:rPr>
+                <w:noProof/>
+                <w:webHidden/>
+              </w:rPr>
+              <w:t>11</w:t>
+            </w:r>
+            <w:r>
+              <w:rPr>
+                <w:noProof/>
+                <w:webHidden/>
+              </w:rPr>
+              <w:fldChar w:fldCharType="end"/>
+            </w:r>
+          </w:hyperlink>
+        </w:p>
+        <w:p>
+          <w:pPr>
+            <w:pStyle w:val="TOC2"/>
+            <w:tabs>
+              <w:tab w:val="left" w:pos="960"/>
+              <w:tab w:val="right" w:leader="dot" w:pos="9350"/>
+            </w:tabs>
+            <w:rPr>
+              <w:rFonts w:eastAsiaTheme="minorEastAsia" w:cstheme="minorBidi"/>
+              <w:b w:val="0"/>
+              <w:bCs w:val="0"/>
+              <w:noProof/>
+              <w:sz w:val="24"/>
+              <w:szCs w:val="24"/>
+            </w:rPr>
+          </w:pPr>
+          <w:hyperlink w:anchor="_Toc63603803" w:history="1">
+            <w:r>
+              <w:rPr>
+                <w:rStyle w:val="Hyperlink"/>
+                <w:noProof/>
+                <w:sz w:val="24"/>
+                <w:szCs w:val="24"/>
+              </w:rPr>
+              <w:t>8.1</w:t>
+            </w:r>
+            <w:r>
+              <w:rPr>
+                <w:rFonts w:eastAsiaTheme="minorEastAsia" w:cstheme="minorBidi"/>
+                <w:b w:val="0"/>
+                <w:bCs w:val="0"/>
+                <w:noProof/>
+                <w:sz w:val="24"/>
+                <w:szCs w:val="24"/>
+              </w:rPr>
+              <w:tab/>
+            </w:r>
+            <w:r>
+              <w:rPr>
+                <w:rStyle w:val="Hyperlink"/>
+                <w:noProof/>
+                <w:sz w:val="24"/>
+                <w:szCs w:val="24"/>
+              </w:rPr>
+              <w:t>Demeter</w:t>
+            </w:r>
+            <w:r>
+              <w:rPr>
+                <w:noProof/>
+                <w:webHidden/>
+                <w:sz w:val="24"/>
+                <w:szCs w:val="24"/>
+              </w:rPr>
+              <w:tab/>
+            </w:r>
+            <w:r>
+              <w:rPr>
+                <w:noProof/>
+                <w:webHidden/>
+                <w:sz w:val="24"/>
+                <w:szCs w:val="24"/>
+              </w:rPr>
+              <w:fldChar w:fldCharType="begin"/>
+            </w:r>
+            <w:r>
+              <w:rPr>
+                <w:noProof/>
+                <w:webHidden/>
+                <w:sz w:val="24"/>
+                <w:szCs w:val="24"/>
+              </w:rPr>
+              <w:instrText xml:space="preserve"> PAGEREF _Toc63603803 \h </w:instrText>
+            </w:r>
+            <w:r>
+              <w:rPr>
+                <w:noProof/>
+                <w:webHidden/>
+                <w:sz w:val="24"/>
+                <w:szCs w:val="24"/>
+              </w:rPr>
+            </w:r>
+            <w:r>
+              <w:rPr>
+                <w:noProof/>
+                <w:webHidden/>
+                <w:sz w:val="24"/>
+                <w:szCs w:val="24"/>
+              </w:rPr>
+              <w:fldChar w:fldCharType="separate"/>
+            </w:r>
+            <w:r>
+              <w:rPr>
+                <w:noProof/>
+                <w:webHidden/>
+                <w:sz w:val="24"/>
+                <w:szCs w:val="24"/>
+              </w:rPr>
+              <w:t>11</w:t>
+            </w:r>
+            <w:r>
+              <w:rPr>
+                <w:noProof/>
+                <w:webHidden/>
+                <w:sz w:val="24"/>
+                <w:szCs w:val="24"/>
+              </w:rPr>
+              <w:fldChar w:fldCharType="end"/>
+            </w:r>
+          </w:hyperlink>
+        </w:p>
+        <w:p>
+          <w:pPr>
+            <w:pStyle w:val="TOC2"/>
+            <w:tabs>
+              <w:tab w:val="left" w:pos="960"/>
+              <w:tab w:val="right" w:leader="dot" w:pos="9350"/>
+            </w:tabs>
+            <w:rPr>
+              <w:rFonts w:eastAsiaTheme="minorEastAsia" w:cstheme="minorBidi"/>
+              <w:b w:val="0"/>
+              <w:bCs w:val="0"/>
+              <w:noProof/>
+              <w:sz w:val="24"/>
+              <w:szCs w:val="24"/>
+            </w:rPr>
+          </w:pPr>
+          <w:hyperlink w:anchor="_Toc63603804" w:history="1">
+            <w:r>
+              <w:rPr>
+                <w:rStyle w:val="Hyperlink"/>
+                <w:noProof/>
+                <w:sz w:val="24"/>
+                <w:szCs w:val="24"/>
+              </w:rPr>
+              <w:t>8.2</w:t>
+            </w:r>
+            <w:r>
+              <w:rPr>
+                <w:rFonts w:eastAsiaTheme="minorEastAsia" w:cstheme="minorBidi"/>
+                <w:b w:val="0"/>
+                <w:bCs w:val="0"/>
+                <w:noProof/>
+                <w:sz w:val="24"/>
+                <w:szCs w:val="24"/>
+              </w:rPr>
+              <w:tab/>
+            </w:r>
+            <w:r>
+              <w:rPr>
+                <w:rStyle w:val="Hyperlink"/>
+                <w:noProof/>
+                <w:sz w:val="24"/>
+                <w:szCs w:val="24"/>
+              </w:rPr>
+              <w:t>Festivals</w:t>
+            </w:r>
+            <w:r>
+              <w:rPr>
+                <w:noProof/>
+                <w:webHidden/>
+                <w:sz w:val="24"/>
+                <w:szCs w:val="24"/>
+              </w:rPr>
+              <w:tab/>
+            </w:r>
+            <w:r>
+              <w:rPr>
+                <w:noProof/>
+                <w:webHidden/>
+                <w:sz w:val="24"/>
+                <w:szCs w:val="24"/>
+              </w:rPr>
+              <w:fldChar w:fldCharType="begin"/>
+            </w:r>
+            <w:r>
+              <w:rPr>
+                <w:noProof/>
+                <w:webHidden/>
+                <w:sz w:val="24"/>
+                <w:szCs w:val="24"/>
+              </w:rPr>
+              <w:instrText xml:space="preserve"> PAGEREF _Toc63603804 \h </w:instrText>
+            </w:r>
+            <w:r>
+              <w:rPr>
+                <w:noProof/>
+                <w:webHidden/>
+                <w:sz w:val="24"/>
+                <w:szCs w:val="24"/>
+              </w:rPr>
+            </w:r>
+            <w:r>
+              <w:rPr>
+                <w:noProof/>
+                <w:webHidden/>
+                <w:sz w:val="24"/>
+                <w:szCs w:val="24"/>
+              </w:rPr>
+              <w:fldChar w:fldCharType="separate"/>
+            </w:r>
+            <w:r>
+              <w:rPr>
+                <w:noProof/>
+                <w:webHidden/>
+                <w:sz w:val="24"/>
+                <w:szCs w:val="24"/>
+              </w:rPr>
+              <w:t>11</w:t>
+            </w:r>
+            <w:r>
+              <w:rPr>
+                <w:noProof/>
+                <w:webHidden/>
+                <w:sz w:val="24"/>
+                <w:szCs w:val="24"/>
+              </w:rPr>
+              <w:fldChar w:fldCharType="end"/>
+            </w:r>
+          </w:hyperlink>
+        </w:p>
+        <w:p>
+          <w:pPr>
+            <w:pStyle w:val="TOC3"/>
+            <w:tabs>
+              <w:tab w:val="left" w:pos="1200"/>
+              <w:tab w:val="right" w:leader="dot" w:pos="9350"/>
+            </w:tabs>
+            <w:rPr>
+              <w:rFonts w:eastAsiaTheme="minorEastAsia" w:cstheme="minorBidi"/>
+              <w:noProof/>
+              <w:sz w:val="24"/>
+              <w:szCs w:val="24"/>
+            </w:rPr>
+          </w:pPr>
+          <w:hyperlink w:anchor="_Toc63603805" w:history="1">
+            <w:r>
+              <w:rPr>
+                <w:rStyle w:val="Hyperlink"/>
+                <w:noProof/>
+                <w:sz w:val="24"/>
+                <w:szCs w:val="24"/>
+              </w:rPr>
+              <w:t>8.2.1</w:t>
+            </w:r>
+            <w:r>
+              <w:rPr>
+                <w:rFonts w:eastAsiaTheme="minorEastAsia" w:cstheme="minorBidi"/>
+                <w:noProof/>
+                <w:sz w:val="24"/>
+                <w:szCs w:val="24"/>
+              </w:rPr>
+              <w:tab/>
+            </w:r>
+            <w:r>
+              <w:rPr>
+                <w:rStyle w:val="Hyperlink"/>
+                <w:noProof/>
+                <w:sz w:val="24"/>
+                <w:szCs w:val="24"/>
+              </w:rPr>
+              <w:t>Thesmophoria</w:t>
+            </w:r>
+            <w:r>
+              <w:rPr>
+                <w:noProof/>
+                <w:webHidden/>
+                <w:sz w:val="24"/>
+                <w:szCs w:val="24"/>
+              </w:rPr>
+              <w:tab/>
+            </w:r>
+            <w:r>
+              <w:rPr>
+                <w:noProof/>
+                <w:webHidden/>
+                <w:sz w:val="24"/>
+                <w:szCs w:val="24"/>
+              </w:rPr>
+              <w:fldChar w:fldCharType="begin"/>
+            </w:r>
+            <w:r>
+              <w:rPr>
+                <w:noProof/>
+                <w:webHidden/>
+                <w:sz w:val="24"/>
+                <w:szCs w:val="24"/>
+              </w:rPr>
+              <w:instrText xml:space="preserve"> PAGEREF _Toc63603805 \h </w:instrText>
+            </w:r>
+            <w:r>
+              <w:rPr>
+                <w:noProof/>
+                <w:webHidden/>
+                <w:sz w:val="24"/>
+                <w:szCs w:val="24"/>
+              </w:rPr>
+            </w:r>
+            <w:r>
+              <w:rPr>
+                <w:noProof/>
+                <w:webHidden/>
+                <w:sz w:val="24"/>
+                <w:szCs w:val="24"/>
+              </w:rPr>
+              <w:fldChar w:fldCharType="separate"/>
+            </w:r>
+            <w:r>
+              <w:rPr>
+                <w:noProof/>
+                <w:webHidden/>
+                <w:sz w:val="24"/>
+                <w:szCs w:val="24"/>
+              </w:rPr>
+              <w:t>11</w:t>
+            </w:r>
+            <w:r>
+              <w:rPr>
+                <w:noProof/>
+                <w:webHidden/>
+                <w:sz w:val="24"/>
+                <w:szCs w:val="24"/>
+              </w:rPr>
+              <w:fldChar w:fldCharType="end"/>
+            </w:r>
+          </w:hyperlink>
+        </w:p>
+        <w:p>
+          <w:pPr>
+            <w:pStyle w:val="TOC3"/>
+            <w:tabs>
+              <w:tab w:val="left" w:pos="1200"/>
+              <w:tab w:val="right" w:leader="dot" w:pos="9350"/>
+            </w:tabs>
+            <w:rPr>
+              <w:rFonts w:eastAsiaTheme="minorEastAsia" w:cstheme="minorBidi"/>
+              <w:noProof/>
+              <w:sz w:val="24"/>
+              <w:szCs w:val="24"/>
+            </w:rPr>
+          </w:pPr>
+          <w:hyperlink w:anchor="_Toc63603806" w:history="1">
+            <w:r>
+              <w:rPr>
+                <w:rStyle w:val="Hyperlink"/>
+                <w:noProof/>
+                <w:sz w:val="24"/>
+                <w:szCs w:val="24"/>
+              </w:rPr>
+              <w:t>8.2.2</w:t>
+            </w:r>
+            <w:r>
+              <w:rPr>
+                <w:rFonts w:eastAsiaTheme="minorEastAsia" w:cstheme="minorBidi"/>
+                <w:noProof/>
+                <w:sz w:val="24"/>
+                <w:szCs w:val="24"/>
+              </w:rPr>
+              <w:tab/>
+            </w:r>
+            <w:r>
+              <w:rPr>
+                <w:rStyle w:val="Hyperlink"/>
+                <w:noProof/>
+                <w:sz w:val="24"/>
+                <w:szCs w:val="24"/>
+              </w:rPr>
+              <w:t>Mysteries at Eleusis</w:t>
+            </w:r>
+            <w:r>
+              <w:rPr>
+                <w:noProof/>
+                <w:webHidden/>
+                <w:sz w:val="24"/>
+                <w:szCs w:val="24"/>
+              </w:rPr>
+              <w:tab/>
+            </w:r>
+            <w:r>
+              <w:rPr>
+                <w:noProof/>
+                <w:webHidden/>
+                <w:sz w:val="24"/>
+                <w:szCs w:val="24"/>
+              </w:rPr>
+              <w:fldChar w:fldCharType="begin"/>
+            </w:r>
+            <w:r>
+              <w:rPr>
+                <w:noProof/>
+                <w:webHidden/>
+                <w:sz w:val="24"/>
+                <w:szCs w:val="24"/>
+              </w:rPr>
+              <w:instrText xml:space="preserve"> PAGEREF _Toc63603806 \h </w:instrText>
+            </w:r>
+            <w:r>
+              <w:rPr>
+                <w:noProof/>
+                <w:webHidden/>
+                <w:sz w:val="24"/>
+                <w:szCs w:val="24"/>
+              </w:rPr>
+            </w:r>
+            <w:r>
+              <w:rPr>
+                <w:noProof/>
+                <w:webHidden/>
+                <w:sz w:val="24"/>
+                <w:szCs w:val="24"/>
+              </w:rPr>
+              <w:fldChar w:fldCharType="separate"/>
+            </w:r>
+            <w:r>
+              <w:rPr>
+                <w:noProof/>
+                <w:webHidden/>
+                <w:sz w:val="24"/>
+                <w:szCs w:val="24"/>
+              </w:rPr>
+              <w:t>11</w:t>
             </w:r>
             <w:r>
               <w:rPr>
@@ -4267,7 +5323,7 @@
           <w:rFonts w:eastAsiaTheme="minorEastAsia"/>
         </w:rPr>
       </w:pPr>
-      <w:bookmarkStart w:id="1" w:name="_Toc62653447"/>
+      <w:bookmarkStart w:id="1" w:name="_Toc63603760"/>
       <w:r>
         <w:rPr>
           <w:rFonts w:eastAsiaTheme="minorEastAsia"/>
@@ -4281,7 +5337,7 @@
       <w:pPr>
         <w:pStyle w:val="Heading2"/>
       </w:pPr>
-      <w:bookmarkStart w:id="2" w:name="_Toc62653448"/>
+      <w:bookmarkStart w:id="2" w:name="_Toc63603761"/>
       <w:r>
         <w:t>Introduction</w:t>
       </w:r>
@@ -4403,7 +5459,7 @@
           <w:rFonts w:eastAsiaTheme="minorEastAsia"/>
         </w:rPr>
       </w:pPr>
-      <w:bookmarkStart w:id="3" w:name="_Toc62653449"/>
+      <w:bookmarkStart w:id="3" w:name="_Toc63603762"/>
       <w:r>
         <w:rPr>
           <w:rFonts w:eastAsiaTheme="minorEastAsia"/>
@@ -4551,7 +5607,7 @@
           <w:rFonts w:eastAsiaTheme="minorEastAsia"/>
         </w:rPr>
       </w:pPr>
-      <w:bookmarkStart w:id="4" w:name="_Toc62653450"/>
+      <w:bookmarkStart w:id="4" w:name="_Toc63603763"/>
       <w:r>
         <w:rPr>
           <w:rFonts w:eastAsiaTheme="minorEastAsia"/>
@@ -4782,7 +5838,7 @@
           <w:rFonts w:eastAsiaTheme="minorEastAsia"/>
         </w:rPr>
       </w:pPr>
-      <w:bookmarkStart w:id="5" w:name="_Toc62653451"/>
+      <w:bookmarkStart w:id="5" w:name="_Toc63603764"/>
       <w:r>
         <w:rPr>
           <w:rFonts w:eastAsiaTheme="minorEastAsia"/>
@@ -4798,7 +5854,7 @@
           <w:rFonts w:eastAsiaTheme="minorEastAsia"/>
         </w:rPr>
       </w:pPr>
-      <w:bookmarkStart w:id="6" w:name="_Toc62653452"/>
+      <w:bookmarkStart w:id="6" w:name="_Toc63603765"/>
       <w:r>
         <w:rPr>
           <w:rFonts w:eastAsiaTheme="minorEastAsia"/>
@@ -4880,7 +5936,7 @@
           <w:rFonts w:eastAsiaTheme="minorEastAsia"/>
         </w:rPr>
       </w:pPr>
-      <w:bookmarkStart w:id="7" w:name="_Toc62653453"/>
+      <w:bookmarkStart w:id="7" w:name="_Toc63603766"/>
       <w:r>
         <w:rPr>
           <w:rFonts w:eastAsiaTheme="minorEastAsia"/>
@@ -4968,7 +6024,7 @@
           <w:rFonts w:eastAsiaTheme="minorEastAsia"/>
         </w:rPr>
       </w:pPr>
-      <w:bookmarkStart w:id="8" w:name="_Toc62653454"/>
+      <w:bookmarkStart w:id="8" w:name="_Toc63603767"/>
       <w:r>
         <w:rPr>
           <w:rFonts w:eastAsiaTheme="minorEastAsia"/>
@@ -5087,7 +6143,7 @@
           <w:rFonts w:eastAsiaTheme="minorEastAsia"/>
         </w:rPr>
       </w:pPr>
-      <w:bookmarkStart w:id="9" w:name="_Toc62653455"/>
+      <w:bookmarkStart w:id="9" w:name="_Toc63603768"/>
       <w:r>
         <w:rPr>
           <w:rFonts w:eastAsiaTheme="minorEastAsia"/>
@@ -5163,7 +6219,7 @@
           <w:rFonts w:eastAsiaTheme="minorEastAsia"/>
         </w:rPr>
       </w:pPr>
-      <w:bookmarkStart w:id="10" w:name="_Toc62653456"/>
+      <w:bookmarkStart w:id="10" w:name="_Toc63603769"/>
       <w:r>
         <w:rPr>
           <w:rFonts w:eastAsiaTheme="minorEastAsia"/>
@@ -5239,7 +6295,7 @@
           <w:rFonts w:eastAsiaTheme="minorEastAsia"/>
         </w:rPr>
       </w:pPr>
-      <w:bookmarkStart w:id="11" w:name="_Toc62653457"/>
+      <w:bookmarkStart w:id="11" w:name="_Toc63603770"/>
       <w:r>
         <w:rPr>
           <w:rFonts w:eastAsiaTheme="minorEastAsia"/>
@@ -5321,7 +6377,7 @@
           <w:rFonts w:eastAsiaTheme="minorEastAsia"/>
         </w:rPr>
       </w:pPr>
-      <w:bookmarkStart w:id="12" w:name="_Toc62653458"/>
+      <w:bookmarkStart w:id="12" w:name="_Toc63603771"/>
       <w:r>
         <w:rPr>
           <w:rFonts w:eastAsiaTheme="minorEastAsia"/>
@@ -5397,7 +6453,7 @@
           <w:rFonts w:eastAsiaTheme="minorEastAsia"/>
         </w:rPr>
       </w:pPr>
-      <w:bookmarkStart w:id="13" w:name="_Toc62653459"/>
+      <w:bookmarkStart w:id="13" w:name="_Toc63603772"/>
       <w:r>
         <w:rPr>
           <w:rFonts w:eastAsiaTheme="minorEastAsia"/>
@@ -5499,7 +6555,7 @@
           <w:rFonts w:eastAsiaTheme="minorEastAsia"/>
         </w:rPr>
       </w:pPr>
-      <w:bookmarkStart w:id="14" w:name="_Toc62653460"/>
+      <w:bookmarkStart w:id="14" w:name="_Toc63603773"/>
       <w:r>
         <w:rPr>
           <w:rFonts w:eastAsiaTheme="minorEastAsia"/>
@@ -5576,7 +6632,7 @@
           <w:rFonts w:eastAsiaTheme="minorEastAsia"/>
         </w:rPr>
       </w:pPr>
-      <w:bookmarkStart w:id="15" w:name="_Toc62653461"/>
+      <w:bookmarkStart w:id="15" w:name="_Toc63603774"/>
       <w:r>
         <w:rPr>
           <w:rFonts w:eastAsiaTheme="minorEastAsia"/>
@@ -5607,7 +6663,7 @@
       <w:pPr>
         <w:pStyle w:val="Heading2"/>
       </w:pPr>
-      <w:bookmarkStart w:id="16" w:name="_Toc62653462"/>
+      <w:bookmarkStart w:id="16" w:name="_Toc63603775"/>
       <w:r>
         <w:t>Hesiod’s Theogony: Genealogy of the Gods</w:t>
       </w:r>
@@ -5745,7 +6801,7 @@
       <w:pPr>
         <w:pStyle w:val="Heading3"/>
       </w:pPr>
-      <w:bookmarkStart w:id="17" w:name="_Toc62653463"/>
+      <w:bookmarkStart w:id="17" w:name="_Toc63603776"/>
       <w:r>
         <w:t>The Muses</w:t>
       </w:r>
@@ -5864,7 +6920,7 @@
       <w:pPr>
         <w:pStyle w:val="Heading3"/>
       </w:pPr>
-      <w:bookmarkStart w:id="18" w:name="_Toc62653464"/>
+      <w:bookmarkStart w:id="18" w:name="_Toc63603777"/>
       <w:r>
         <w:t>The Theogony Lines</w:t>
       </w:r>
@@ -6086,7 +7142,7 @@
       <w:pPr>
         <w:pStyle w:val="Heading3"/>
       </w:pPr>
-      <w:bookmarkStart w:id="19" w:name="_Toc62653465"/>
+      <w:bookmarkStart w:id="19" w:name="_Toc63603778"/>
       <w:r>
         <w:t>The Theogony Interpretation</w:t>
       </w:r>
@@ -6132,7 +7188,7 @@
       <w:pPr>
         <w:pStyle w:val="Heading2"/>
       </w:pPr>
-      <w:bookmarkStart w:id="20" w:name="_Toc62653466"/>
+      <w:bookmarkStart w:id="20" w:name="_Toc63603779"/>
       <w:r>
         <w:lastRenderedPageBreak/>
         <w:t>The Creation of Mankind – Hesiod’s Five Ages</w:t>
@@ -6198,7 +7254,7 @@
       <w:pPr>
         <w:pStyle w:val="Heading3"/>
       </w:pPr>
-      <w:bookmarkStart w:id="21" w:name="_Toc62653467"/>
+      <w:bookmarkStart w:id="21" w:name="_Toc63603780"/>
       <w:r>
         <w:t>Fives Ages of Humanity</w:t>
       </w:r>
@@ -6283,7 +7339,7 @@
       <w:pPr>
         <w:pStyle w:val="Heading2"/>
       </w:pPr>
-      <w:bookmarkStart w:id="22" w:name="_Toc62653468"/>
+      <w:bookmarkStart w:id="22" w:name="_Toc63603781"/>
       <w:r>
         <w:t>Prometheus</w:t>
       </w:r>
@@ -6329,7 +7385,7 @@
       <w:pPr>
         <w:pStyle w:val="Heading2"/>
       </w:pPr>
-      <w:bookmarkStart w:id="23" w:name="_Toc62653469"/>
+      <w:bookmarkStart w:id="23" w:name="_Toc63603782"/>
       <w:r>
         <w:t>Pandora and the Creation of Women</w:t>
       </w:r>
@@ -6393,7 +7449,7 @@
       <w:pPr>
         <w:pStyle w:val="Heading1"/>
       </w:pPr>
-      <w:bookmarkStart w:id="24" w:name="_Toc62653470"/>
+      <w:bookmarkStart w:id="24" w:name="_Toc63603783"/>
       <w:r>
         <w:t>Zeus and the Pantheon</w:t>
       </w:r>
@@ -6427,7 +7483,7 @@
       <w:pPr>
         <w:pStyle w:val="Heading2"/>
       </w:pPr>
-      <w:bookmarkStart w:id="25" w:name="_Toc62653471"/>
+      <w:bookmarkStart w:id="25" w:name="_Toc63603784"/>
       <w:r>
         <w:t>Zeus</w:t>
       </w:r>
@@ -6532,7 +7588,7 @@
       <w:pPr>
         <w:pStyle w:val="Heading3"/>
       </w:pPr>
-      <w:bookmarkStart w:id="26" w:name="_Toc62653472"/>
+      <w:bookmarkStart w:id="26" w:name="_Toc63603785"/>
       <w:r>
         <w:t>Affairs</w:t>
       </w:r>
@@ -6578,7 +7634,7 @@
       <w:pPr>
         <w:pStyle w:val="Heading3"/>
       </w:pPr>
-      <w:bookmarkStart w:id="27" w:name="_Toc62653473"/>
+      <w:bookmarkStart w:id="27" w:name="_Toc63603786"/>
       <w:r>
         <w:t>Traits</w:t>
       </w:r>
@@ -6677,7 +7733,7 @@
       <w:pPr>
         <w:pStyle w:val="Heading2"/>
       </w:pPr>
-      <w:bookmarkStart w:id="28" w:name="_Toc62653474"/>
+      <w:bookmarkStart w:id="28" w:name="_Toc63603787"/>
       <w:r>
         <w:t>Olympia</w:t>
       </w:r>
@@ -6792,7 +7848,7 @@
           <w:rFonts w:eastAsiaTheme="minorEastAsia"/>
         </w:rPr>
       </w:pPr>
-      <w:bookmarkStart w:id="29" w:name="_Toc62653475"/>
+      <w:bookmarkStart w:id="29" w:name="_Toc63603788"/>
       <w:r>
         <w:rPr>
           <w:rFonts w:eastAsiaTheme="minorEastAsia"/>
@@ -7025,7 +8081,7 @@
           <w:rFonts w:eastAsiaTheme="minorEastAsia"/>
         </w:rPr>
       </w:pPr>
-      <w:bookmarkStart w:id="30" w:name="_Toc62653476"/>
+      <w:bookmarkStart w:id="30" w:name="_Toc63603789"/>
       <w:r>
         <w:rPr>
           <w:rFonts w:eastAsiaTheme="minorEastAsia"/>
@@ -7038,7 +8094,7 @@
       <w:pPr>
         <w:pStyle w:val="Heading2"/>
       </w:pPr>
-      <w:bookmarkStart w:id="31" w:name="_Toc62653477"/>
+      <w:bookmarkStart w:id="31" w:name="_Toc63603790"/>
       <w:r>
         <w:t>Apollo</w:t>
       </w:r>
@@ -7301,7 +8357,7 @@
           <w:rFonts w:eastAsiaTheme="minorEastAsia"/>
         </w:rPr>
       </w:pPr>
-      <w:bookmarkStart w:id="32" w:name="_Toc62653478"/>
+      <w:bookmarkStart w:id="32" w:name="_Toc63603791"/>
       <w:r>
         <w:rPr>
           <w:rFonts w:eastAsiaTheme="minorEastAsia"/>
@@ -7377,7 +8433,7 @@
           <w:rFonts w:eastAsiaTheme="minorEastAsia"/>
         </w:rPr>
       </w:pPr>
-      <w:bookmarkStart w:id="33" w:name="_Toc62653479"/>
+      <w:bookmarkStart w:id="33" w:name="_Toc63603792"/>
       <w:r>
         <w:rPr>
           <w:rFonts w:eastAsiaTheme="minorEastAsia"/>
@@ -7588,7 +8644,7 @@
           <w:rFonts w:eastAsiaTheme="minorEastAsia"/>
         </w:rPr>
       </w:pPr>
-      <w:bookmarkStart w:id="34" w:name="_Toc62653480"/>
+      <w:bookmarkStart w:id="34" w:name="_Toc63603793"/>
       <w:r>
         <w:rPr>
           <w:rFonts w:eastAsiaTheme="minorEastAsia"/>
@@ -7816,7 +8872,7 @@
           <w:rFonts w:eastAsiaTheme="minorEastAsia"/>
         </w:rPr>
       </w:pPr>
-      <w:bookmarkStart w:id="35" w:name="_Toc62653481"/>
+      <w:bookmarkStart w:id="35" w:name="_Toc63603794"/>
       <w:r>
         <w:rPr>
           <w:rFonts w:eastAsiaTheme="minorEastAsia"/>
@@ -7829,7 +8885,7 @@
       <w:pPr>
         <w:pStyle w:val="Heading2"/>
       </w:pPr>
-      <w:bookmarkStart w:id="36" w:name="_Toc62653482"/>
+      <w:bookmarkStart w:id="36" w:name="_Toc63603795"/>
       <w:r>
         <w:t>Artemis</w:t>
       </w:r>
@@ -7970,7 +9026,7 @@
           <w:rFonts w:eastAsiaTheme="minorEastAsia"/>
         </w:rPr>
       </w:pPr>
-      <w:bookmarkStart w:id="37" w:name="_Toc62653483"/>
+      <w:bookmarkStart w:id="37" w:name="_Toc63603796"/>
       <w:r>
         <w:rPr>
           <w:rFonts w:eastAsiaTheme="minorEastAsia"/>
@@ -8122,6 +9178,907 @@
           <w:rFonts w:eastAsiaTheme="minorEastAsia"/>
         </w:rPr>
         <w:t>, a festival for women of Athens</w:t>
+      </w:r>
+    </w:p>
+    <w:p>
+      <w:pPr>
+        <w:pStyle w:val="Heading1"/>
+      </w:pPr>
+      <w:bookmarkStart w:id="38" w:name="_Toc63603797"/>
+      <w:r>
+        <w:t>Aphrodite, Adonis, P</w:t>
+      </w:r>
+      <w:r>
+        <w:t>yg</w:t>
+      </w:r>
+      <w:r>
+        <w:t>malion, and Eros/Cupid</w:t>
+      </w:r>
+      <w:bookmarkEnd w:id="38"/>
+    </w:p>
+    <w:p>
+      <w:pPr>
+        <w:pStyle w:val="Heading2"/>
+      </w:pPr>
+      <w:bookmarkStart w:id="39" w:name="_Toc63603798"/>
+      <w:r>
+        <w:t>Aphrodite</w:t>
+      </w:r>
+      <w:bookmarkEnd w:id="39"/>
+    </w:p>
+    <w:p>
+      <w:pPr>
+        <w:pStyle w:val="ListParagraph"/>
+        <w:numPr>
+          <w:ilvl w:val="0"/>
+          <w:numId w:val="13"/>
+        </w:numPr>
+      </w:pPr>
+      <w:r>
+        <w:t>Daughter of Zeus and Dione</w:t>
+      </w:r>
+    </w:p>
+    <w:p>
+      <w:pPr>
+        <w:pStyle w:val="ListParagraph"/>
+        <w:numPr>
+          <w:ilvl w:val="0"/>
+          <w:numId w:val="13"/>
+        </w:numPr>
+      </w:pPr>
+      <w:r>
+        <w:t>Combines seductive charm, fertility, and deception</w:t>
+      </w:r>
+    </w:p>
+    <w:p>
+      <w:pPr>
+        <w:pStyle w:val="ListParagraph"/>
+        <w:numPr>
+          <w:ilvl w:val="0"/>
+          <w:numId w:val="13"/>
+        </w:numPr>
+      </w:pPr>
+      <w:r>
+        <w:t>Three exceptions to her domination: Athena, Artemis, and Hestia</w:t>
+      </w:r>
+    </w:p>
+    <w:p>
+      <w:pPr>
+        <w:pStyle w:val="ListParagraph"/>
+        <w:numPr>
+          <w:ilvl w:val="0"/>
+          <w:numId w:val="13"/>
+        </w:numPr>
+      </w:pPr>
+      <w:r>
+        <w:t>Constantly juxtaposes Artemis, deception and desire vs. virginity and purity</w:t>
+      </w:r>
+    </w:p>
+    <w:p>
+      <w:pPr>
+        <w:pStyle w:val="ListParagraph"/>
+        <w:numPr>
+          <w:ilvl w:val="0"/>
+          <w:numId w:val="13"/>
+        </w:numPr>
+      </w:pPr>
+      <w:r>
+        <w:t>Her power can conquer all is ratified by the very fact that not even she can resist herself</w:t>
+      </w:r>
+    </w:p>
+    <w:p>
+      <w:pPr>
+        <w:pStyle w:val="ListParagraph"/>
+        <w:numPr>
+          <w:ilvl w:val="0"/>
+          <w:numId w:val="13"/>
+        </w:numPr>
+      </w:pPr>
+      <w:r>
+        <w:t>Her major religious centre in the Greek world was in Cyprus</w:t>
+      </w:r>
+    </w:p>
+    <w:p>
+      <w:pPr>
+        <w:pStyle w:val="ListParagraph"/>
+        <w:numPr>
+          <w:ilvl w:val="0"/>
+          <w:numId w:val="13"/>
+        </w:numPr>
+      </w:pPr>
+      <w:r>
+        <w:t>She had beef with Zeus but was humbled and shamed by the end due to his power</w:t>
+      </w:r>
+    </w:p>
+    <w:p>
+      <w:pPr>
+        <w:pStyle w:val="ListParagraph"/>
+        <w:numPr>
+          <w:ilvl w:val="0"/>
+          <w:numId w:val="13"/>
+        </w:numPr>
+      </w:pPr>
+      <w:r>
+        <w:t>She’s deceived many other gods, but has also been tricked herself</w:t>
+      </w:r>
+    </w:p>
+    <w:p>
+      <w:pPr>
+        <w:pStyle w:val="ListParagraph"/>
+        <w:numPr>
+          <w:ilvl w:val="0"/>
+          <w:numId w:val="13"/>
+        </w:numPr>
+      </w:pPr>
+      <w:r>
+        <w:t xml:space="preserve">Affairs between mortals and gods never </w:t>
+      </w:r>
+      <w:r>
+        <w:t xml:space="preserve">work out and </w:t>
+      </w:r>
+      <w:r>
+        <w:t>end well</w:t>
+      </w:r>
+    </w:p>
+    <w:p>
+      <w:pPr>
+        <w:pStyle w:val="Heading2"/>
+      </w:pPr>
+      <w:bookmarkStart w:id="40" w:name="_Toc63603799"/>
+      <w:r>
+        <w:t>Adonis</w:t>
+      </w:r>
+      <w:bookmarkEnd w:id="40"/>
+    </w:p>
+    <w:p>
+      <w:pPr>
+        <w:pStyle w:val="ListParagraph"/>
+        <w:numPr>
+          <w:ilvl w:val="0"/>
+          <w:numId w:val="13"/>
+        </w:numPr>
+        <w:rPr>
+          <w:rFonts w:eastAsiaTheme="minorEastAsia"/>
+        </w:rPr>
+      </w:pPr>
+      <w:r>
+        <w:rPr>
+          <w:rFonts w:eastAsiaTheme="minorEastAsia"/>
+        </w:rPr>
+        <w:t>The second mortal with whom Aphrodite falls in love</w:t>
+      </w:r>
+    </w:p>
+    <w:p>
+      <w:pPr>
+        <w:pStyle w:val="ListParagraph"/>
+        <w:numPr>
+          <w:ilvl w:val="0"/>
+          <w:numId w:val="13"/>
+        </w:numPr>
+        <w:rPr>
+          <w:rFonts w:eastAsiaTheme="minorEastAsia"/>
+        </w:rPr>
+      </w:pPr>
+      <w:r>
+        <w:rPr>
+          <w:rFonts w:eastAsiaTheme="minorEastAsia"/>
+        </w:rPr>
+        <w:t>He represents the seasons of death and birth</w:t>
+      </w:r>
+    </w:p>
+    <w:p>
+      <w:pPr>
+        <w:pStyle w:val="ListParagraph"/>
+        <w:numPr>
+          <w:ilvl w:val="0"/>
+          <w:numId w:val="13"/>
+        </w:numPr>
+        <w:rPr>
+          <w:rFonts w:eastAsiaTheme="minorEastAsia"/>
+        </w:rPr>
+      </w:pPr>
+      <w:r>
+        <w:rPr>
+          <w:rFonts w:eastAsiaTheme="minorEastAsia"/>
+        </w:rPr>
+        <w:t>Killed while hunting, changed by Aphrodite into a flower, death and rebirth</w:t>
+      </w:r>
+    </w:p>
+    <w:p>
+      <w:pPr>
+        <w:pStyle w:val="Heading2"/>
+      </w:pPr>
+      <w:bookmarkStart w:id="41" w:name="_Toc63603800"/>
+      <w:r>
+        <w:t>Pygmalion</w:t>
+      </w:r>
+      <w:bookmarkEnd w:id="41"/>
+    </w:p>
+    <w:p>
+      <w:pPr>
+        <w:pStyle w:val="ListParagraph"/>
+        <w:numPr>
+          <w:ilvl w:val="0"/>
+          <w:numId w:val="13"/>
+        </w:numPr>
+        <w:rPr>
+          <w:rFonts w:eastAsiaTheme="minorEastAsia"/>
+        </w:rPr>
+      </w:pPr>
+      <w:r>
+        <w:rPr>
+          <w:rFonts w:eastAsiaTheme="minorEastAsia"/>
+        </w:rPr>
+        <w:t>Pygmalion doesn’t take a wife but instead fashions an ivory statue of a woman</w:t>
+      </w:r>
+    </w:p>
+    <w:p>
+      <w:pPr>
+        <w:pStyle w:val="ListParagraph"/>
+        <w:numPr>
+          <w:ilvl w:val="0"/>
+          <w:numId w:val="13"/>
+        </w:numPr>
+        <w:rPr>
+          <w:rFonts w:eastAsiaTheme="minorEastAsia"/>
+        </w:rPr>
+      </w:pPr>
+      <w:r>
+        <w:rPr>
+          <w:rFonts w:eastAsiaTheme="minorEastAsia"/>
+        </w:rPr>
+        <w:t>This wife later known as Galatea, who gives birth to a son Paphos</w:t>
+      </w:r>
+    </w:p>
+    <w:p>
+      <w:pPr>
+        <w:pStyle w:val="Heading2"/>
+      </w:pPr>
+      <w:bookmarkStart w:id="42" w:name="_Toc63603801"/>
+      <w:r>
+        <w:t>Eros/Cupid</w:t>
+      </w:r>
+      <w:bookmarkEnd w:id="42"/>
+    </w:p>
+    <w:p>
+      <w:pPr>
+        <w:pStyle w:val="ListParagraph"/>
+        <w:numPr>
+          <w:ilvl w:val="0"/>
+          <w:numId w:val="13"/>
+        </w:numPr>
+        <w:rPr>
+          <w:rFonts w:eastAsiaTheme="minorEastAsia"/>
+        </w:rPr>
+      </w:pPr>
+      <w:r>
+        <w:rPr>
+          <w:rFonts w:eastAsiaTheme="minorEastAsia"/>
+        </w:rPr>
+        <w:t>Son of Aphrodite</w:t>
+      </w:r>
+    </w:p>
+    <w:p>
+      <w:pPr>
+        <w:pStyle w:val="ListParagraph"/>
+        <w:numPr>
+          <w:ilvl w:val="0"/>
+          <w:numId w:val="13"/>
+        </w:numPr>
+        <w:rPr>
+          <w:rFonts w:eastAsiaTheme="minorEastAsia"/>
+        </w:rPr>
+      </w:pPr>
+      <w:r>
+        <w:rPr>
+          <w:rFonts w:eastAsiaTheme="minorEastAsia"/>
+        </w:rPr>
+        <w:t>Not a god, but somewhere between a god and mortal, good and bad, beautiful and ugly</w:t>
+      </w:r>
+    </w:p>
+    <w:p>
+      <w:pPr>
+        <w:pStyle w:val="ListParagraph"/>
+        <w:numPr>
+          <w:ilvl w:val="0"/>
+          <w:numId w:val="13"/>
+        </w:numPr>
+        <w:rPr>
+          <w:rFonts w:eastAsiaTheme="minorEastAsia"/>
+        </w:rPr>
+      </w:pPr>
+      <w:r>
+        <w:rPr>
+          <w:rFonts w:eastAsiaTheme="minorEastAsia"/>
+        </w:rPr>
+        <w:t>A spiritual being who facilities communication between men and gods</w:t>
+      </w:r>
+    </w:p>
+    <w:p>
+      <w:pPr>
+        <w:pStyle w:val="ListParagraph"/>
+        <w:numPr>
+          <w:ilvl w:val="0"/>
+          <w:numId w:val="13"/>
+        </w:numPr>
+        <w:rPr>
+          <w:rFonts w:eastAsiaTheme="minorEastAsia"/>
+        </w:rPr>
+      </w:pPr>
+      <w:r>
+        <w:rPr>
+          <w:rFonts w:eastAsiaTheme="minorEastAsia"/>
+        </w:rPr>
+        <w:t>Most known as a person who instils love in people by shooting them with arrows</w:t>
+      </w:r>
+    </w:p>
+    <w:p>
+      <w:pPr>
+        <w:pStyle w:val="ListParagraph"/>
+        <w:numPr>
+          <w:ilvl w:val="0"/>
+          <w:numId w:val="13"/>
+        </w:numPr>
+        <w:rPr>
+          <w:rFonts w:eastAsiaTheme="minorEastAsia"/>
+        </w:rPr>
+      </w:pPr>
+      <w:r>
+        <w:rPr>
+          <w:rFonts w:eastAsiaTheme="minorEastAsia"/>
+        </w:rPr>
+        <w:t>Relationship with Psyche</w:t>
+      </w:r>
+      <w:r>
+        <w:rPr>
+          <w:rFonts w:eastAsiaTheme="minorEastAsia"/>
+        </w:rPr>
+        <w:t xml:space="preserve"> (soul)</w:t>
+      </w:r>
+    </w:p>
+    <w:p>
+      <w:pPr>
+        <w:pStyle w:val="ListParagraph"/>
+        <w:numPr>
+          <w:ilvl w:val="0"/>
+          <w:numId w:val="13"/>
+        </w:numPr>
+        <w:rPr>
+          <w:rFonts w:eastAsiaTheme="minorEastAsia"/>
+        </w:rPr>
+      </w:pPr>
+      <w:r>
+        <w:rPr>
+          <w:rFonts w:eastAsiaTheme="minorEastAsia"/>
+        </w:rPr>
+        <w:lastRenderedPageBreak/>
+        <w:t>Myth: Psyche compared to Venus</w:t>
+      </w:r>
+      <w:r>
+        <w:rPr>
+          <w:rFonts w:eastAsiaTheme="minorEastAsia"/>
+        </w:rPr>
+        <w:t xml:space="preserve"> (Aphrodite)</w:t>
+      </w:r>
+      <w:r>
+        <w:rPr>
+          <w:rFonts w:eastAsiaTheme="minorEastAsia"/>
+        </w:rPr>
+        <w:t>, Venus becomes enraged and puts Psyche through impossible tasks, Cupid saves Psyche and Venus accepts their love</w:t>
+      </w:r>
+    </w:p>
+    <w:p>
+      <w:pPr>
+        <w:pStyle w:val="ListParagraph"/>
+        <w:numPr>
+          <w:ilvl w:val="0"/>
+          <w:numId w:val="13"/>
+        </w:numPr>
+        <w:rPr>
+          <w:rFonts w:eastAsiaTheme="minorEastAsia"/>
+        </w:rPr>
+      </w:pPr>
+      <w:r>
+        <w:rPr>
+          <w:rFonts w:eastAsiaTheme="minorEastAsia"/>
+        </w:rPr>
+        <w:t>Aphrodite/Venus and her son Eros/Cupid are deities who profoundly impact both gods and mortals</w:t>
+      </w:r>
+    </w:p>
+    <w:p>
+      <w:pPr>
+        <w:pStyle w:val="Heading1"/>
+      </w:pPr>
+      <w:bookmarkStart w:id="43" w:name="_Toc63603802"/>
+      <w:r>
+        <w:t>Demeter – Agrarian Mother and her Festivals</w:t>
+      </w:r>
+      <w:bookmarkEnd w:id="43"/>
+    </w:p>
+    <w:p>
+      <w:pPr>
+        <w:pStyle w:val="Heading2"/>
+      </w:pPr>
+      <w:bookmarkStart w:id="44" w:name="_Toc63603803"/>
+      <w:r>
+        <w:t>Demeter</w:t>
+      </w:r>
+      <w:bookmarkEnd w:id="44"/>
+    </w:p>
+    <w:p>
+      <w:pPr>
+        <w:pStyle w:val="ListParagraph"/>
+        <w:numPr>
+          <w:ilvl w:val="0"/>
+          <w:numId w:val="13"/>
+        </w:numPr>
+      </w:pPr>
+      <w:r>
+        <w:t xml:space="preserve">Function as </w:t>
+      </w:r>
+      <w:r>
+        <w:t xml:space="preserve">a </w:t>
+      </w:r>
+      <w:r>
+        <w:t xml:space="preserve">mother through her </w:t>
+      </w:r>
+      <w:r>
+        <w:t xml:space="preserve">very </w:t>
+      </w:r>
+      <w:r>
+        <w:t>close association with her daughter Persephone</w:t>
+      </w:r>
+    </w:p>
+    <w:p>
+      <w:pPr>
+        <w:pStyle w:val="ListParagraph"/>
+        <w:numPr>
+          <w:ilvl w:val="0"/>
+          <w:numId w:val="13"/>
+        </w:numPr>
+      </w:pPr>
+      <w:r>
+        <w:t>A goddess of corn and wheat, controls vegetation and growth of crops</w:t>
+      </w:r>
+    </w:p>
+    <w:p>
+      <w:pPr>
+        <w:pStyle w:val="ListParagraph"/>
+        <w:numPr>
+          <w:ilvl w:val="0"/>
+          <w:numId w:val="13"/>
+        </w:numPr>
+      </w:pPr>
+      <w:r>
+        <w:rPr>
+          <w:i/>
+          <w:iCs/>
+        </w:rPr>
+        <w:t>Leitmotiv</w:t>
+      </w:r>
+      <w:r>
+        <w:t>: Never as a young Greek girl go gathering flowers in a meadow, for you are bound to be abducted by a god</w:t>
+      </w:r>
+    </w:p>
+    <w:p>
+      <w:pPr>
+        <w:pStyle w:val="ListParagraph"/>
+        <w:numPr>
+          <w:ilvl w:val="0"/>
+          <w:numId w:val="13"/>
+        </w:numPr>
+      </w:pPr>
+      <w:r>
+        <w:t>Myth: Her daughter is abducted by Hades, angry at the gods for doing nothing, brings a dreadful famine on the earth</w:t>
+      </w:r>
+      <w:r>
+        <w:t>, so given back but must see him one-thirds every year since she ate the pomegranate</w:t>
+      </w:r>
+    </w:p>
+    <w:p>
+      <w:pPr>
+        <w:pStyle w:val="ListParagraph"/>
+        <w:numPr>
+          <w:ilvl w:val="0"/>
+          <w:numId w:val="13"/>
+        </w:numPr>
+      </w:pPr>
+      <w:r>
+        <w:t xml:space="preserve">Persephone’s stay in the underworld is a mythological </w:t>
+      </w:r>
+      <w:r>
+        <w:rPr>
+          <w:i/>
+          <w:iCs/>
+        </w:rPr>
+        <w:t>aition</w:t>
+      </w:r>
+      <w:r>
+        <w:t xml:space="preserve"> for winter, and her return an explanation for the renewed fertility of spring</w:t>
+      </w:r>
+    </w:p>
+    <w:p>
+      <w:pPr>
+        <w:pStyle w:val="Heading2"/>
+      </w:pPr>
+      <w:bookmarkStart w:id="45" w:name="_Toc63603804"/>
+      <w:r>
+        <w:t>Festivals</w:t>
+      </w:r>
+      <w:bookmarkEnd w:id="45"/>
+    </w:p>
+    <w:p>
+      <w:pPr>
+        <w:rPr>
+          <w:rFonts w:eastAsiaTheme="minorEastAsia"/>
+        </w:rPr>
+      </w:pPr>
+      <w:r>
+        <w:rPr>
+          <w:rFonts w:eastAsiaTheme="minorEastAsia"/>
+        </w:rPr>
+        <w:t xml:space="preserve">Two major festivals: </w:t>
+      </w:r>
+      <w:r>
+        <w:rPr>
+          <w:rFonts w:eastAsiaTheme="minorEastAsia"/>
+          <w:i/>
+          <w:iCs/>
+        </w:rPr>
+        <w:t>Thesmophoria</w:t>
+      </w:r>
+      <w:r>
+        <w:rPr>
+          <w:rFonts w:eastAsiaTheme="minorEastAsia"/>
+        </w:rPr>
+        <w:t xml:space="preserve"> and the </w:t>
+      </w:r>
+      <w:r>
+        <w:rPr>
+          <w:rFonts w:eastAsiaTheme="minorEastAsia"/>
+          <w:i/>
+          <w:iCs/>
+        </w:rPr>
+        <w:t>Mysteries</w:t>
+      </w:r>
+      <w:r>
+        <w:rPr>
+          <w:rFonts w:eastAsiaTheme="minorEastAsia"/>
+        </w:rPr>
+        <w:t xml:space="preserve"> at Eleusis</w:t>
+      </w:r>
+    </w:p>
+    <w:p>
+      <w:pPr>
+        <w:pStyle w:val="Heading3"/>
+        <w:rPr>
+          <w:rFonts w:eastAsiaTheme="minorEastAsia"/>
+        </w:rPr>
+      </w:pPr>
+      <w:bookmarkStart w:id="46" w:name="_Toc63603805"/>
+      <w:r>
+        <w:rPr>
+          <w:rFonts w:eastAsiaTheme="minorEastAsia"/>
+        </w:rPr>
+        <w:t>Thesmophoria</w:t>
+      </w:r>
+      <w:bookmarkEnd w:id="46"/>
+    </w:p>
+    <w:p>
+      <w:pPr>
+        <w:pStyle w:val="ListParagraph"/>
+        <w:numPr>
+          <w:ilvl w:val="0"/>
+          <w:numId w:val="13"/>
+        </w:numPr>
+        <w:rPr>
+          <w:rFonts w:eastAsiaTheme="minorEastAsia"/>
+        </w:rPr>
+      </w:pPr>
+      <w:r>
+        <w:rPr>
+          <w:rFonts w:eastAsiaTheme="minorEastAsia"/>
+        </w:rPr>
+        <w:t>Celebrations in honour of Demeter held in Athens and throughout the Greek world</w:t>
+      </w:r>
+    </w:p>
+    <w:p>
+      <w:pPr>
+        <w:pStyle w:val="ListParagraph"/>
+        <w:numPr>
+          <w:ilvl w:val="0"/>
+          <w:numId w:val="13"/>
+        </w:numPr>
+        <w:rPr>
+          <w:rFonts w:eastAsiaTheme="minorEastAsia"/>
+        </w:rPr>
+      </w:pPr>
+      <w:r>
+        <w:rPr>
+          <w:rFonts w:eastAsiaTheme="minorEastAsia"/>
+        </w:rPr>
+        <w:t xml:space="preserve">Celebrated only by </w:t>
+      </w:r>
+      <w:r>
+        <w:rPr>
+          <w:rFonts w:eastAsiaTheme="minorEastAsia"/>
+        </w:rPr>
+        <w:t xml:space="preserve">married </w:t>
+      </w:r>
+      <w:r>
+        <w:rPr>
+          <w:rFonts w:eastAsiaTheme="minorEastAsia"/>
+        </w:rPr>
+        <w:t>women</w:t>
+      </w:r>
+    </w:p>
+    <w:p>
+      <w:pPr>
+        <w:pStyle w:val="ListParagraph"/>
+        <w:numPr>
+          <w:ilvl w:val="0"/>
+          <w:numId w:val="13"/>
+        </w:numPr>
+        <w:rPr>
+          <w:rFonts w:eastAsiaTheme="minorEastAsia"/>
+        </w:rPr>
+      </w:pPr>
+      <w:r>
+        <w:rPr>
+          <w:rFonts w:eastAsiaTheme="minorEastAsia"/>
+        </w:rPr>
+        <w:t>Feasted on the first day, fasted on the second day</w:t>
+      </w:r>
+    </w:p>
+    <w:p>
+      <w:pPr>
+        <w:pStyle w:val="ListParagraph"/>
+        <w:numPr>
+          <w:ilvl w:val="0"/>
+          <w:numId w:val="13"/>
+        </w:numPr>
+        <w:rPr>
+          <w:rFonts w:eastAsiaTheme="minorEastAsia"/>
+        </w:rPr>
+      </w:pPr>
+      <w:r>
+        <w:rPr>
+          <w:rFonts w:eastAsiaTheme="minorEastAsia"/>
+        </w:rPr>
+        <w:t xml:space="preserve">On the third day, celebrated </w:t>
+      </w:r>
+      <w:r>
+        <w:rPr>
+          <w:rFonts w:eastAsiaTheme="minorEastAsia"/>
+          <w:i/>
+          <w:iCs/>
+        </w:rPr>
+        <w:t>Kalligeneia</w:t>
+      </w:r>
+      <w:r>
+        <w:rPr>
+          <w:rFonts w:eastAsiaTheme="minorEastAsia"/>
+        </w:rPr>
+        <w:t xml:space="preserve">, </w:t>
+      </w:r>
+      <w:r>
+        <w:rPr>
+          <w:rFonts w:eastAsiaTheme="minorEastAsia"/>
+        </w:rPr>
+        <w:t>or the “beautiful birth”</w:t>
+      </w:r>
+    </w:p>
+    <w:p>
+      <w:pPr>
+        <w:pStyle w:val="ListParagraph"/>
+        <w:numPr>
+          <w:ilvl w:val="0"/>
+          <w:numId w:val="13"/>
+        </w:numPr>
+        <w:rPr>
+          <w:rFonts w:eastAsiaTheme="minorEastAsia"/>
+        </w:rPr>
+      </w:pPr>
+      <w:r>
+        <w:rPr>
+          <w:rFonts w:eastAsiaTheme="minorEastAsia"/>
+        </w:rPr>
+        <w:t>Rites involved digging up the rotted remains of pigs which had been sacrifi</w:t>
+      </w:r>
+      <w:r>
+        <w:rPr>
+          <w:rFonts w:eastAsiaTheme="minorEastAsia"/>
+        </w:rPr>
+        <w:t>c</w:t>
+      </w:r>
+      <w:r>
+        <w:rPr>
+          <w:rFonts w:eastAsiaTheme="minorEastAsia"/>
+        </w:rPr>
+        <w:t>ed previousl</w:t>
+      </w:r>
+      <w:r>
+        <w:rPr>
+          <w:rFonts w:eastAsiaTheme="minorEastAsia"/>
+        </w:rPr>
+        <w:t>y, mixed with seeds and put on the altar of Demeter</w:t>
+      </w:r>
+    </w:p>
+    <w:p>
+      <w:pPr>
+        <w:pStyle w:val="ListParagraph"/>
+        <w:numPr>
+          <w:ilvl w:val="0"/>
+          <w:numId w:val="13"/>
+        </w:numPr>
+        <w:rPr>
+          <w:rFonts w:eastAsiaTheme="minorEastAsia"/>
+        </w:rPr>
+      </w:pPr>
+      <w:r>
+        <w:rPr>
+          <w:rFonts w:eastAsiaTheme="minorEastAsia"/>
+        </w:rPr>
+        <w:t>Also,</w:t>
+      </w:r>
+      <w:r>
+        <w:rPr>
+          <w:rFonts w:eastAsiaTheme="minorEastAsia"/>
+        </w:rPr>
+        <w:t xml:space="preserve"> a sexual aspect to the festival, phallic symbols and rituals</w:t>
+      </w:r>
+    </w:p>
+    <w:p>
+      <w:pPr>
+        <w:pStyle w:val="Heading3"/>
+        <w:rPr>
+          <w:rFonts w:eastAsiaTheme="minorEastAsia"/>
+        </w:rPr>
+      </w:pPr>
+      <w:bookmarkStart w:id="47" w:name="_Toc63603806"/>
+      <w:r>
+        <w:rPr>
+          <w:rFonts w:eastAsiaTheme="minorEastAsia"/>
+        </w:rPr>
+        <w:t>Mysteries at Eleusis</w:t>
+      </w:r>
+      <w:bookmarkEnd w:id="47"/>
+    </w:p>
+    <w:p>
+      <w:pPr>
+        <w:pStyle w:val="ListParagraph"/>
+        <w:numPr>
+          <w:ilvl w:val="0"/>
+          <w:numId w:val="13"/>
+        </w:numPr>
+        <w:rPr>
+          <w:rFonts w:eastAsiaTheme="minorEastAsia"/>
+        </w:rPr>
+      </w:pPr>
+      <w:r>
+        <w:rPr>
+          <w:rFonts w:eastAsiaTheme="minorEastAsia"/>
+        </w:rPr>
+        <w:t>Connected with death, had a special fate in the underworld</w:t>
+      </w:r>
+    </w:p>
+    <w:p>
+      <w:pPr>
+        <w:pStyle w:val="ListParagraph"/>
+        <w:numPr>
+          <w:ilvl w:val="0"/>
+          <w:numId w:val="13"/>
+        </w:numPr>
+        <w:rPr>
+          <w:rFonts w:eastAsiaTheme="minorEastAsia"/>
+        </w:rPr>
+      </w:pPr>
+      <w:r>
+        <w:rPr>
+          <w:rFonts w:eastAsiaTheme="minorEastAsia"/>
+        </w:rPr>
+        <w:lastRenderedPageBreak/>
+        <w:t>It was considered to divulge mysteries, secret rites into which one had to be initiated</w:t>
+      </w:r>
+    </w:p>
+    <w:p>
+      <w:pPr>
+        <w:pStyle w:val="ListParagraph"/>
+        <w:numPr>
+          <w:ilvl w:val="0"/>
+          <w:numId w:val="13"/>
+        </w:numPr>
+        <w:rPr>
+          <w:rFonts w:eastAsiaTheme="minorEastAsia"/>
+        </w:rPr>
+      </w:pPr>
+      <w:r>
+        <w:rPr>
+          <w:rFonts w:eastAsiaTheme="minorEastAsia"/>
+        </w:rPr>
+        <w:t>Celebrated for seven days in the autumn, between August and September</w:t>
+      </w:r>
+    </w:p>
+    <w:p>
+      <w:pPr>
+        <w:pStyle w:val="ListParagraph"/>
+        <w:numPr>
+          <w:ilvl w:val="0"/>
+          <w:numId w:val="13"/>
+        </w:numPr>
+        <w:rPr>
+          <w:rFonts w:eastAsiaTheme="minorEastAsia"/>
+        </w:rPr>
+      </w:pPr>
+      <w:r>
+        <w:rPr>
+          <w:rFonts w:eastAsiaTheme="minorEastAsia"/>
+        </w:rPr>
+        <w:t xml:space="preserve">Not exclusive to women, most important priest was the </w:t>
+      </w:r>
+      <w:r>
+        <w:rPr>
+          <w:rFonts w:eastAsiaTheme="minorEastAsia"/>
+          <w:i/>
+          <w:iCs/>
+        </w:rPr>
+        <w:t>Hierophant</w:t>
+      </w:r>
+      <w:r>
+        <w:rPr>
+          <w:rFonts w:eastAsiaTheme="minorEastAsia"/>
+        </w:rPr>
+        <w:t>, who revealed the mysteries to the initiates</w:t>
+      </w:r>
+    </w:p>
+    <w:p>
+      <w:pPr>
+        <w:pStyle w:val="ListParagraph"/>
+        <w:numPr>
+          <w:ilvl w:val="0"/>
+          <w:numId w:val="13"/>
+        </w:numPr>
+        <w:rPr>
+          <w:rFonts w:eastAsiaTheme="minorEastAsia"/>
+        </w:rPr>
+      </w:pPr>
+      <w:r>
+        <w:rPr>
+          <w:rFonts w:eastAsiaTheme="minorEastAsia"/>
+        </w:rPr>
+        <w:t>The festival began each year with a procession along the sacred way from Athens</w:t>
+      </w:r>
+    </w:p>
+    <w:p>
+      <w:pPr>
+        <w:pStyle w:val="ListParagraph"/>
+        <w:numPr>
+          <w:ilvl w:val="0"/>
+          <w:numId w:val="13"/>
+        </w:numPr>
+        <w:rPr>
+          <w:rFonts w:eastAsiaTheme="minorEastAsia"/>
+        </w:rPr>
+      </w:pPr>
+      <w:r>
+        <w:rPr>
+          <w:rFonts w:eastAsiaTheme="minorEastAsia"/>
+        </w:rPr>
+        <w:t xml:space="preserve">The secret rites were performed in the </w:t>
+      </w:r>
+      <w:r>
+        <w:rPr>
+          <w:rFonts w:eastAsiaTheme="minorEastAsia"/>
+          <w:i/>
+          <w:iCs/>
+        </w:rPr>
+        <w:t>Telesterion</w:t>
+      </w:r>
+      <w:r>
+        <w:rPr>
+          <w:rFonts w:eastAsiaTheme="minorEastAsia"/>
+        </w:rPr>
+        <w:t xml:space="preserve"> (initiation hall)</w:t>
       </w:r>
     </w:p>
     <w:p>

</xml_diff>

<commit_message>
finish week 5 content
</commit_message>
<xml_diff>
--- a/clas104.docx
+++ b/clas104.docx
@@ -304,7 +304,7 @@
             </w:rPr>
             <w:fldChar w:fldCharType="separate"/>
           </w:r>
-          <w:hyperlink w:anchor="_Toc63603760" w:history="1">
+          <w:hyperlink w:anchor="_Toc63882660" w:history="1">
             <w:r>
               <w:rPr>
                 <w:rStyle w:val="Hyperlink"/>
@@ -349,7 +349,7 @@
                 <w:noProof/>
                 <w:webHidden/>
               </w:rPr>
-              <w:instrText xml:space="preserve"> PAGEREF _Toc63603760 \h </w:instrText>
+              <w:instrText xml:space="preserve"> PAGEREF _Toc63882660 \h </w:instrText>
             </w:r>
             <w:r>
               <w:rPr>
@@ -396,7 +396,7 @@
               <w:szCs w:val="24"/>
             </w:rPr>
           </w:pPr>
-          <w:hyperlink w:anchor="_Toc63603761" w:history="1">
+          <w:hyperlink w:anchor="_Toc63882661" w:history="1">
             <w:r>
               <w:rPr>
                 <w:rStyle w:val="Hyperlink"/>
@@ -451,7 +451,7 @@
                 <w:sz w:val="24"/>
                 <w:szCs w:val="24"/>
               </w:rPr>
-              <w:instrText xml:space="preserve"> PAGEREF _Toc63603761 \h </w:instrText>
+              <w:instrText xml:space="preserve"> PAGEREF _Toc63882661 \h </w:instrText>
             </w:r>
             <w:r>
               <w:rPr>
@@ -504,7 +504,7 @@
               <w:szCs w:val="24"/>
             </w:rPr>
           </w:pPr>
-          <w:hyperlink w:anchor="_Toc63603762" w:history="1">
+          <w:hyperlink w:anchor="_Toc63882662" w:history="1">
             <w:r>
               <w:rPr>
                 <w:rStyle w:val="Hyperlink"/>
@@ -557,7 +557,7 @@
                 <w:sz w:val="24"/>
                 <w:szCs w:val="24"/>
               </w:rPr>
-              <w:instrText xml:space="preserve"> PAGEREF _Toc63603762 \h </w:instrText>
+              <w:instrText xml:space="preserve"> PAGEREF _Toc63882662 \h </w:instrText>
             </w:r>
             <w:r>
               <w:rPr>
@@ -612,7 +612,7 @@
               <w:szCs w:val="24"/>
             </w:rPr>
           </w:pPr>
-          <w:hyperlink w:anchor="_Toc63603763" w:history="1">
+          <w:hyperlink w:anchor="_Toc63882663" w:history="1">
             <w:r>
               <w:rPr>
                 <w:rStyle w:val="Hyperlink"/>
@@ -667,7 +667,7 @@
                 <w:sz w:val="24"/>
                 <w:szCs w:val="24"/>
               </w:rPr>
-              <w:instrText xml:space="preserve"> PAGEREF _Toc63603763 \h </w:instrText>
+              <w:instrText xml:space="preserve"> PAGEREF _Toc63882663 \h </w:instrText>
             </w:r>
             <w:r>
               <w:rPr>
@@ -722,7 +722,7 @@
               <w:noProof/>
             </w:rPr>
           </w:pPr>
-          <w:hyperlink w:anchor="_Toc63603764" w:history="1">
+          <w:hyperlink w:anchor="_Toc63882664" w:history="1">
             <w:r>
               <w:rPr>
                 <w:rStyle w:val="Hyperlink"/>
@@ -767,7 +767,7 @@
                 <w:noProof/>
                 <w:webHidden/>
               </w:rPr>
-              <w:instrText xml:space="preserve"> PAGEREF _Toc63603764 \h </w:instrText>
+              <w:instrText xml:space="preserve"> PAGEREF _Toc63882664 \h </w:instrText>
             </w:r>
             <w:r>
               <w:rPr>
@@ -814,7 +814,7 @@
               <w:szCs w:val="24"/>
             </w:rPr>
           </w:pPr>
-          <w:hyperlink w:anchor="_Toc63603765" w:history="1">
+          <w:hyperlink w:anchor="_Toc63882665" w:history="1">
             <w:r>
               <w:rPr>
                 <w:rStyle w:val="Hyperlink"/>
@@ -869,7 +869,7 @@
                 <w:sz w:val="24"/>
                 <w:szCs w:val="24"/>
               </w:rPr>
-              <w:instrText xml:space="preserve"> PAGEREF _Toc63603765 \h </w:instrText>
+              <w:instrText xml:space="preserve"> PAGEREF _Toc63882665 \h </w:instrText>
             </w:r>
             <w:r>
               <w:rPr>
@@ -924,7 +924,7 @@
               <w:szCs w:val="24"/>
             </w:rPr>
           </w:pPr>
-          <w:hyperlink w:anchor="_Toc63603766" w:history="1">
+          <w:hyperlink w:anchor="_Toc63882666" w:history="1">
             <w:r>
               <w:rPr>
                 <w:rStyle w:val="Hyperlink"/>
@@ -979,7 +979,7 @@
                 <w:sz w:val="24"/>
                 <w:szCs w:val="24"/>
               </w:rPr>
-              <w:instrText xml:space="preserve"> PAGEREF _Toc63603766 \h </w:instrText>
+              <w:instrText xml:space="preserve"> PAGEREF _Toc63882666 \h </w:instrText>
             </w:r>
             <w:r>
               <w:rPr>
@@ -1034,7 +1034,7 @@
               <w:szCs w:val="24"/>
             </w:rPr>
           </w:pPr>
-          <w:hyperlink w:anchor="_Toc63603767" w:history="1">
+          <w:hyperlink w:anchor="_Toc63882667" w:history="1">
             <w:r>
               <w:rPr>
                 <w:rStyle w:val="Hyperlink"/>
@@ -1089,7 +1089,7 @@
                 <w:sz w:val="24"/>
                 <w:szCs w:val="24"/>
               </w:rPr>
-              <w:instrText xml:space="preserve"> PAGEREF _Toc63603767 \h </w:instrText>
+              <w:instrText xml:space="preserve"> PAGEREF _Toc63882667 \h </w:instrText>
             </w:r>
             <w:r>
               <w:rPr>
@@ -1144,7 +1144,7 @@
               <w:szCs w:val="24"/>
             </w:rPr>
           </w:pPr>
-          <w:hyperlink w:anchor="_Toc63603768" w:history="1">
+          <w:hyperlink w:anchor="_Toc63882668" w:history="1">
             <w:r>
               <w:rPr>
                 <w:rStyle w:val="Hyperlink"/>
@@ -1199,7 +1199,7 @@
                 <w:sz w:val="24"/>
                 <w:szCs w:val="24"/>
               </w:rPr>
-              <w:instrText xml:space="preserve"> PAGEREF _Toc63603768 \h </w:instrText>
+              <w:instrText xml:space="preserve"> PAGEREF _Toc63882668 \h </w:instrText>
             </w:r>
             <w:r>
               <w:rPr>
@@ -1254,7 +1254,7 @@
               <w:szCs w:val="24"/>
             </w:rPr>
           </w:pPr>
-          <w:hyperlink w:anchor="_Toc63603769" w:history="1">
+          <w:hyperlink w:anchor="_Toc63882669" w:history="1">
             <w:r>
               <w:rPr>
                 <w:rStyle w:val="Hyperlink"/>
@@ -1309,7 +1309,7 @@
                 <w:sz w:val="24"/>
                 <w:szCs w:val="24"/>
               </w:rPr>
-              <w:instrText xml:space="preserve"> PAGEREF _Toc63603769 \h </w:instrText>
+              <w:instrText xml:space="preserve"> PAGEREF _Toc63882669 \h </w:instrText>
             </w:r>
             <w:r>
               <w:rPr>
@@ -1364,7 +1364,7 @@
               <w:szCs w:val="24"/>
             </w:rPr>
           </w:pPr>
-          <w:hyperlink w:anchor="_Toc63603770" w:history="1">
+          <w:hyperlink w:anchor="_Toc63882670" w:history="1">
             <w:r>
               <w:rPr>
                 <w:rStyle w:val="Hyperlink"/>
@@ -1419,7 +1419,7 @@
                 <w:sz w:val="24"/>
                 <w:szCs w:val="24"/>
               </w:rPr>
-              <w:instrText xml:space="preserve"> PAGEREF _Toc63603770 \h </w:instrText>
+              <w:instrText xml:space="preserve"> PAGEREF _Toc63882670 \h </w:instrText>
             </w:r>
             <w:r>
               <w:rPr>
@@ -1474,7 +1474,7 @@
               <w:szCs w:val="24"/>
             </w:rPr>
           </w:pPr>
-          <w:hyperlink w:anchor="_Toc63603771" w:history="1">
+          <w:hyperlink w:anchor="_Toc63882671" w:history="1">
             <w:r>
               <w:rPr>
                 <w:rStyle w:val="Hyperlink"/>
@@ -1529,7 +1529,7 @@
                 <w:sz w:val="24"/>
                 <w:szCs w:val="24"/>
               </w:rPr>
-              <w:instrText xml:space="preserve"> PAGEREF _Toc63603771 \h </w:instrText>
+              <w:instrText xml:space="preserve"> PAGEREF _Toc63882671 \h </w:instrText>
             </w:r>
             <w:r>
               <w:rPr>
@@ -1584,7 +1584,7 @@
               <w:szCs w:val="24"/>
             </w:rPr>
           </w:pPr>
-          <w:hyperlink w:anchor="_Toc63603772" w:history="1">
+          <w:hyperlink w:anchor="_Toc63882672" w:history="1">
             <w:r>
               <w:rPr>
                 <w:rStyle w:val="Hyperlink"/>
@@ -1639,7 +1639,7 @@
                 <w:sz w:val="24"/>
                 <w:szCs w:val="24"/>
               </w:rPr>
-              <w:instrText xml:space="preserve"> PAGEREF _Toc63603772 \h </w:instrText>
+              <w:instrText xml:space="preserve"> PAGEREF _Toc63882672 \h </w:instrText>
             </w:r>
             <w:r>
               <w:rPr>
@@ -1694,7 +1694,7 @@
               <w:szCs w:val="24"/>
             </w:rPr>
           </w:pPr>
-          <w:hyperlink w:anchor="_Toc63603773" w:history="1">
+          <w:hyperlink w:anchor="_Toc63882673" w:history="1">
             <w:r>
               <w:rPr>
                 <w:rStyle w:val="Hyperlink"/>
@@ -1749,7 +1749,7 @@
                 <w:sz w:val="24"/>
                 <w:szCs w:val="24"/>
               </w:rPr>
-              <w:instrText xml:space="preserve"> PAGEREF _Toc63603773 \h </w:instrText>
+              <w:instrText xml:space="preserve"> PAGEREF _Toc63882673 \h </w:instrText>
             </w:r>
             <w:r>
               <w:rPr>
@@ -1804,7 +1804,7 @@
               <w:noProof/>
             </w:rPr>
           </w:pPr>
-          <w:hyperlink w:anchor="_Toc63603774" w:history="1">
+          <w:hyperlink w:anchor="_Toc63882674" w:history="1">
             <w:r>
               <w:rPr>
                 <w:rStyle w:val="Hyperlink"/>
@@ -1849,7 +1849,7 @@
                 <w:noProof/>
                 <w:webHidden/>
               </w:rPr>
-              <w:instrText xml:space="preserve"> PAGEREF _Toc63603774 \h </w:instrText>
+              <w:instrText xml:space="preserve"> PAGEREF _Toc63882674 \h </w:instrText>
             </w:r>
             <w:r>
               <w:rPr>
@@ -1896,7 +1896,7 @@
               <w:szCs w:val="24"/>
             </w:rPr>
           </w:pPr>
-          <w:hyperlink w:anchor="_Toc63603775" w:history="1">
+          <w:hyperlink w:anchor="_Toc63882675" w:history="1">
             <w:r>
               <w:rPr>
                 <w:rStyle w:val="Hyperlink"/>
@@ -1951,7 +1951,7 @@
                 <w:sz w:val="24"/>
                 <w:szCs w:val="24"/>
               </w:rPr>
-              <w:instrText xml:space="preserve"> PAGEREF _Toc63603775 \h </w:instrText>
+              <w:instrText xml:space="preserve"> PAGEREF _Toc63882675 \h </w:instrText>
             </w:r>
             <w:r>
               <w:rPr>
@@ -2004,7 +2004,7 @@
               <w:szCs w:val="24"/>
             </w:rPr>
           </w:pPr>
-          <w:hyperlink w:anchor="_Toc63603776" w:history="1">
+          <w:hyperlink w:anchor="_Toc63882676" w:history="1">
             <w:r>
               <w:rPr>
                 <w:rStyle w:val="Hyperlink"/>
@@ -2057,7 +2057,7 @@
                 <w:sz w:val="24"/>
                 <w:szCs w:val="24"/>
               </w:rPr>
-              <w:instrText xml:space="preserve"> PAGEREF _Toc63603776 \h </w:instrText>
+              <w:instrText xml:space="preserve"> PAGEREF _Toc63882676 \h </w:instrText>
             </w:r>
             <w:r>
               <w:rPr>
@@ -2110,7 +2110,7 @@
               <w:szCs w:val="24"/>
             </w:rPr>
           </w:pPr>
-          <w:hyperlink w:anchor="_Toc63603777" w:history="1">
+          <w:hyperlink w:anchor="_Toc63882677" w:history="1">
             <w:r>
               <w:rPr>
                 <w:rStyle w:val="Hyperlink"/>
@@ -2163,7 +2163,7 @@
                 <w:sz w:val="24"/>
                 <w:szCs w:val="24"/>
               </w:rPr>
-              <w:instrText xml:space="preserve"> PAGEREF _Toc63603777 \h </w:instrText>
+              <w:instrText xml:space="preserve"> PAGEREF _Toc63882677 \h </w:instrText>
             </w:r>
             <w:r>
               <w:rPr>
@@ -2216,7 +2216,7 @@
               <w:szCs w:val="24"/>
             </w:rPr>
           </w:pPr>
-          <w:hyperlink w:anchor="_Toc63603778" w:history="1">
+          <w:hyperlink w:anchor="_Toc63882678" w:history="1">
             <w:r>
               <w:rPr>
                 <w:rStyle w:val="Hyperlink"/>
@@ -2269,7 +2269,7 @@
                 <w:sz w:val="24"/>
                 <w:szCs w:val="24"/>
               </w:rPr>
-              <w:instrText xml:space="preserve"> PAGEREF _Toc63603778 \h </w:instrText>
+              <w:instrText xml:space="preserve"> PAGEREF _Toc63882678 \h </w:instrText>
             </w:r>
             <w:r>
               <w:rPr>
@@ -2324,7 +2324,7 @@
               <w:szCs w:val="24"/>
             </w:rPr>
           </w:pPr>
-          <w:hyperlink w:anchor="_Toc63603779" w:history="1">
+          <w:hyperlink w:anchor="_Toc63882679" w:history="1">
             <w:r>
               <w:rPr>
                 <w:rStyle w:val="Hyperlink"/>
@@ -2379,7 +2379,7 @@
                 <w:sz w:val="24"/>
                 <w:szCs w:val="24"/>
               </w:rPr>
-              <w:instrText xml:space="preserve"> PAGEREF _Toc63603779 \h </w:instrText>
+              <w:instrText xml:space="preserve"> PAGEREF _Toc63882679 \h </w:instrText>
             </w:r>
             <w:r>
               <w:rPr>
@@ -2432,7 +2432,7 @@
               <w:szCs w:val="24"/>
             </w:rPr>
           </w:pPr>
-          <w:hyperlink w:anchor="_Toc63603780" w:history="1">
+          <w:hyperlink w:anchor="_Toc63882680" w:history="1">
             <w:r>
               <w:rPr>
                 <w:rStyle w:val="Hyperlink"/>
@@ -2485,7 +2485,7 @@
                 <w:sz w:val="24"/>
                 <w:szCs w:val="24"/>
               </w:rPr>
-              <w:instrText xml:space="preserve"> PAGEREF _Toc63603780 \h </w:instrText>
+              <w:instrText xml:space="preserve"> PAGEREF _Toc63882680 \h </w:instrText>
             </w:r>
             <w:r>
               <w:rPr>
@@ -2540,7 +2540,7 @@
               <w:szCs w:val="24"/>
             </w:rPr>
           </w:pPr>
-          <w:hyperlink w:anchor="_Toc63603781" w:history="1">
+          <w:hyperlink w:anchor="_Toc63882681" w:history="1">
             <w:r>
               <w:rPr>
                 <w:rStyle w:val="Hyperlink"/>
@@ -2595,7 +2595,7 @@
                 <w:sz w:val="24"/>
                 <w:szCs w:val="24"/>
               </w:rPr>
-              <w:instrText xml:space="preserve"> PAGEREF _Toc63603781 \h </w:instrText>
+              <w:instrText xml:space="preserve"> PAGEREF _Toc63882681 \h </w:instrText>
             </w:r>
             <w:r>
               <w:rPr>
@@ -2650,7 +2650,7 @@
               <w:szCs w:val="24"/>
             </w:rPr>
           </w:pPr>
-          <w:hyperlink w:anchor="_Toc63603782" w:history="1">
+          <w:hyperlink w:anchor="_Toc63882682" w:history="1">
             <w:r>
               <w:rPr>
                 <w:rStyle w:val="Hyperlink"/>
@@ -2705,7 +2705,7 @@
                 <w:sz w:val="24"/>
                 <w:szCs w:val="24"/>
               </w:rPr>
-              <w:instrText xml:space="preserve"> PAGEREF _Toc63603782 \h </w:instrText>
+              <w:instrText xml:space="preserve"> PAGEREF _Toc63882682 \h </w:instrText>
             </w:r>
             <w:r>
               <w:rPr>
@@ -2760,7 +2760,7 @@
               <w:noProof/>
             </w:rPr>
           </w:pPr>
-          <w:hyperlink w:anchor="_Toc63603783" w:history="1">
+          <w:hyperlink w:anchor="_Toc63882683" w:history="1">
             <w:r>
               <w:rPr>
                 <w:rStyle w:val="Hyperlink"/>
@@ -2805,7 +2805,7 @@
                 <w:noProof/>
                 <w:webHidden/>
               </w:rPr>
-              <w:instrText xml:space="preserve"> PAGEREF _Toc63603783 \h </w:instrText>
+              <w:instrText xml:space="preserve"> PAGEREF _Toc63882683 \h </w:instrText>
             </w:r>
             <w:r>
               <w:rPr>
@@ -2852,7 +2852,7 @@
               <w:szCs w:val="24"/>
             </w:rPr>
           </w:pPr>
-          <w:hyperlink w:anchor="_Toc63603784" w:history="1">
+          <w:hyperlink w:anchor="_Toc63882684" w:history="1">
             <w:r>
               <w:rPr>
                 <w:rStyle w:val="Hyperlink"/>
@@ -2907,7 +2907,7 @@
                 <w:sz w:val="24"/>
                 <w:szCs w:val="24"/>
               </w:rPr>
-              <w:instrText xml:space="preserve"> PAGEREF _Toc63603784 \h </w:instrText>
+              <w:instrText xml:space="preserve"> PAGEREF _Toc63882684 \h </w:instrText>
             </w:r>
             <w:r>
               <w:rPr>
@@ -2960,7 +2960,7 @@
               <w:szCs w:val="24"/>
             </w:rPr>
           </w:pPr>
-          <w:hyperlink w:anchor="_Toc63603785" w:history="1">
+          <w:hyperlink w:anchor="_Toc63882685" w:history="1">
             <w:r>
               <w:rPr>
                 <w:rStyle w:val="Hyperlink"/>
@@ -3013,7 +3013,7 @@
                 <w:sz w:val="24"/>
                 <w:szCs w:val="24"/>
               </w:rPr>
-              <w:instrText xml:space="preserve"> PAGEREF _Toc63603785 \h </w:instrText>
+              <w:instrText xml:space="preserve"> PAGEREF _Toc63882685 \h </w:instrText>
             </w:r>
             <w:r>
               <w:rPr>
@@ -3066,7 +3066,7 @@
               <w:szCs w:val="24"/>
             </w:rPr>
           </w:pPr>
-          <w:hyperlink w:anchor="_Toc63603786" w:history="1">
+          <w:hyperlink w:anchor="_Toc63882686" w:history="1">
             <w:r>
               <w:rPr>
                 <w:rStyle w:val="Hyperlink"/>
@@ -3119,7 +3119,7 @@
                 <w:sz w:val="24"/>
                 <w:szCs w:val="24"/>
               </w:rPr>
-              <w:instrText xml:space="preserve"> PAGEREF _Toc63603786 \h </w:instrText>
+              <w:instrText xml:space="preserve"> PAGEREF _Toc63882686 \h </w:instrText>
             </w:r>
             <w:r>
               <w:rPr>
@@ -3174,7 +3174,7 @@
               <w:szCs w:val="24"/>
             </w:rPr>
           </w:pPr>
-          <w:hyperlink w:anchor="_Toc63603787" w:history="1">
+          <w:hyperlink w:anchor="_Toc63882687" w:history="1">
             <w:r>
               <w:rPr>
                 <w:rStyle w:val="Hyperlink"/>
@@ -3229,7 +3229,7 @@
                 <w:sz w:val="24"/>
                 <w:szCs w:val="24"/>
               </w:rPr>
-              <w:instrText xml:space="preserve"> PAGEREF _Toc63603787 \h </w:instrText>
+              <w:instrText xml:space="preserve"> PAGEREF _Toc63882687 \h </w:instrText>
             </w:r>
             <w:r>
               <w:rPr>
@@ -3282,7 +3282,7 @@
               <w:szCs w:val="24"/>
             </w:rPr>
           </w:pPr>
-          <w:hyperlink w:anchor="_Toc63603788" w:history="1">
+          <w:hyperlink w:anchor="_Toc63882688" w:history="1">
             <w:r>
               <w:rPr>
                 <w:rStyle w:val="Hyperlink"/>
@@ -3335,7 +3335,7 @@
                 <w:sz w:val="24"/>
                 <w:szCs w:val="24"/>
               </w:rPr>
-              <w:instrText xml:space="preserve"> PAGEREF _Toc63603788 \h </w:instrText>
+              <w:instrText xml:space="preserve"> PAGEREF _Toc63882688 \h </w:instrText>
             </w:r>
             <w:r>
               <w:rPr>
@@ -3390,7 +3390,7 @@
               <w:noProof/>
             </w:rPr>
           </w:pPr>
-          <w:hyperlink w:anchor="_Toc63603789" w:history="1">
+          <w:hyperlink w:anchor="_Toc63882689" w:history="1">
             <w:r>
               <w:rPr>
                 <w:rStyle w:val="Hyperlink"/>
@@ -3435,7 +3435,7 @@
                 <w:noProof/>
                 <w:webHidden/>
               </w:rPr>
-              <w:instrText xml:space="preserve"> PAGEREF _Toc63603789 \h </w:instrText>
+              <w:instrText xml:space="preserve"> PAGEREF _Toc63882689 \h </w:instrText>
             </w:r>
             <w:r>
               <w:rPr>
@@ -3482,7 +3482,7 @@
               <w:szCs w:val="24"/>
             </w:rPr>
           </w:pPr>
-          <w:hyperlink w:anchor="_Toc63603790" w:history="1">
+          <w:hyperlink w:anchor="_Toc63882690" w:history="1">
             <w:r>
               <w:rPr>
                 <w:rStyle w:val="Hyperlink"/>
@@ -3537,7 +3537,7 @@
                 <w:sz w:val="24"/>
                 <w:szCs w:val="24"/>
               </w:rPr>
-              <w:instrText xml:space="preserve"> PAGEREF _Toc63603790 \h </w:instrText>
+              <w:instrText xml:space="preserve"> PAGEREF _Toc63882690 \h </w:instrText>
             </w:r>
             <w:r>
               <w:rPr>
@@ -3592,7 +3592,7 @@
               <w:szCs w:val="24"/>
             </w:rPr>
           </w:pPr>
-          <w:hyperlink w:anchor="_Toc63603791" w:history="1">
+          <w:hyperlink w:anchor="_Toc63882691" w:history="1">
             <w:r>
               <w:rPr>
                 <w:rStyle w:val="Hyperlink"/>
@@ -3647,7 +3647,7 @@
                 <w:sz w:val="24"/>
                 <w:szCs w:val="24"/>
               </w:rPr>
-              <w:instrText xml:space="preserve"> PAGEREF _Toc63603791 \h </w:instrText>
+              <w:instrText xml:space="preserve"> PAGEREF _Toc63882691 \h </w:instrText>
             </w:r>
             <w:r>
               <w:rPr>
@@ -3702,7 +3702,7 @@
               <w:szCs w:val="24"/>
             </w:rPr>
           </w:pPr>
-          <w:hyperlink w:anchor="_Toc63603792" w:history="1">
+          <w:hyperlink w:anchor="_Toc63882692" w:history="1">
             <w:r>
               <w:rPr>
                 <w:rStyle w:val="Hyperlink"/>
@@ -3757,7 +3757,7 @@
                 <w:sz w:val="24"/>
                 <w:szCs w:val="24"/>
               </w:rPr>
-              <w:instrText xml:space="preserve"> PAGEREF _Toc63603792 \h </w:instrText>
+              <w:instrText xml:space="preserve"> PAGEREF _Toc63882692 \h </w:instrText>
             </w:r>
             <w:r>
               <w:rPr>
@@ -3812,7 +3812,7 @@
               <w:szCs w:val="24"/>
             </w:rPr>
           </w:pPr>
-          <w:hyperlink w:anchor="_Toc63603793" w:history="1">
+          <w:hyperlink w:anchor="_Toc63882693" w:history="1">
             <w:r>
               <w:rPr>
                 <w:rStyle w:val="Hyperlink"/>
@@ -3867,7 +3867,7 @@
                 <w:sz w:val="24"/>
                 <w:szCs w:val="24"/>
               </w:rPr>
-              <w:instrText xml:space="preserve"> PAGEREF _Toc63603793 \h </w:instrText>
+              <w:instrText xml:space="preserve"> PAGEREF _Toc63882693 \h </w:instrText>
             </w:r>
             <w:r>
               <w:rPr>
@@ -3922,7 +3922,7 @@
               <w:noProof/>
             </w:rPr>
           </w:pPr>
-          <w:hyperlink w:anchor="_Toc63603794" w:history="1">
+          <w:hyperlink w:anchor="_Toc63882694" w:history="1">
             <w:r>
               <w:rPr>
                 <w:rStyle w:val="Hyperlink"/>
@@ -3967,7 +3967,7 @@
                 <w:noProof/>
                 <w:webHidden/>
               </w:rPr>
-              <w:instrText xml:space="preserve"> PAGEREF _Toc63603794 \h </w:instrText>
+              <w:instrText xml:space="preserve"> PAGEREF _Toc63882694 \h </w:instrText>
             </w:r>
             <w:r>
               <w:rPr>
@@ -4014,7 +4014,7 @@
               <w:szCs w:val="24"/>
             </w:rPr>
           </w:pPr>
-          <w:hyperlink w:anchor="_Toc63603795" w:history="1">
+          <w:hyperlink w:anchor="_Toc63882695" w:history="1">
             <w:r>
               <w:rPr>
                 <w:rStyle w:val="Hyperlink"/>
@@ -4069,7 +4069,7 @@
                 <w:sz w:val="24"/>
                 <w:szCs w:val="24"/>
               </w:rPr>
-              <w:instrText xml:space="preserve"> PAGEREF _Toc63603795 \h </w:instrText>
+              <w:instrText xml:space="preserve"> PAGEREF _Toc63882695 \h </w:instrText>
             </w:r>
             <w:r>
               <w:rPr>
@@ -4124,7 +4124,7 @@
               <w:szCs w:val="24"/>
             </w:rPr>
           </w:pPr>
-          <w:hyperlink w:anchor="_Toc63603796" w:history="1">
+          <w:hyperlink w:anchor="_Toc63882696" w:history="1">
             <w:r>
               <w:rPr>
                 <w:rStyle w:val="Hyperlink"/>
@@ -4179,7 +4179,7 @@
                 <w:sz w:val="24"/>
                 <w:szCs w:val="24"/>
               </w:rPr>
-              <w:instrText xml:space="preserve"> PAGEREF _Toc63603796 \h </w:instrText>
+              <w:instrText xml:space="preserve"> PAGEREF _Toc63882696 \h </w:instrText>
             </w:r>
             <w:r>
               <w:rPr>
@@ -4234,7 +4234,7 @@
               <w:noProof/>
             </w:rPr>
           </w:pPr>
-          <w:hyperlink w:anchor="_Toc63603797" w:history="1">
+          <w:hyperlink w:anchor="_Toc63882697" w:history="1">
             <w:r>
               <w:rPr>
                 <w:rStyle w:val="Hyperlink"/>
@@ -4279,7 +4279,7 @@
                 <w:noProof/>
                 <w:webHidden/>
               </w:rPr>
-              <w:instrText xml:space="preserve"> PAGEREF _Toc63603797 \h </w:instrText>
+              <w:instrText xml:space="preserve"> PAGEREF _Toc63882697 \h </w:instrText>
             </w:r>
             <w:r>
               <w:rPr>
@@ -4326,7 +4326,7 @@
               <w:szCs w:val="24"/>
             </w:rPr>
           </w:pPr>
-          <w:hyperlink w:anchor="_Toc63603798" w:history="1">
+          <w:hyperlink w:anchor="_Toc63882698" w:history="1">
             <w:r>
               <w:rPr>
                 <w:rStyle w:val="Hyperlink"/>
@@ -4381,7 +4381,7 @@
                 <w:sz w:val="24"/>
                 <w:szCs w:val="24"/>
               </w:rPr>
-              <w:instrText xml:space="preserve"> PAGEREF _Toc63603798 \h </w:instrText>
+              <w:instrText xml:space="preserve"> PAGEREF _Toc63882698 \h </w:instrText>
             </w:r>
             <w:r>
               <w:rPr>
@@ -4436,7 +4436,7 @@
               <w:szCs w:val="24"/>
             </w:rPr>
           </w:pPr>
-          <w:hyperlink w:anchor="_Toc63603799" w:history="1">
+          <w:hyperlink w:anchor="_Toc63882699" w:history="1">
             <w:r>
               <w:rPr>
                 <w:rStyle w:val="Hyperlink"/>
@@ -4491,7 +4491,7 @@
                 <w:sz w:val="24"/>
                 <w:szCs w:val="24"/>
               </w:rPr>
-              <w:instrText xml:space="preserve"> PAGEREF _Toc63603799 \h </w:instrText>
+              <w:instrText xml:space="preserve"> PAGEREF _Toc63882699 \h </w:instrText>
             </w:r>
             <w:r>
               <w:rPr>
@@ -4546,7 +4546,7 @@
               <w:szCs w:val="24"/>
             </w:rPr>
           </w:pPr>
-          <w:hyperlink w:anchor="_Toc63603800" w:history="1">
+          <w:hyperlink w:anchor="_Toc63882700" w:history="1">
             <w:r>
               <w:rPr>
                 <w:rStyle w:val="Hyperlink"/>
@@ -4601,7 +4601,7 @@
                 <w:sz w:val="24"/>
                 <w:szCs w:val="24"/>
               </w:rPr>
-              <w:instrText xml:space="preserve"> PAGEREF _Toc63603800 \h </w:instrText>
+              <w:instrText xml:space="preserve"> PAGEREF _Toc63882700 \h </w:instrText>
             </w:r>
             <w:r>
               <w:rPr>
@@ -4656,7 +4656,7 @@
               <w:szCs w:val="24"/>
             </w:rPr>
           </w:pPr>
-          <w:hyperlink w:anchor="_Toc63603801" w:history="1">
+          <w:hyperlink w:anchor="_Toc63882701" w:history="1">
             <w:r>
               <w:rPr>
                 <w:rStyle w:val="Hyperlink"/>
@@ -4711,7 +4711,7 @@
                 <w:sz w:val="24"/>
                 <w:szCs w:val="24"/>
               </w:rPr>
-              <w:instrText xml:space="preserve"> PAGEREF _Toc63603801 \h </w:instrText>
+              <w:instrText xml:space="preserve"> PAGEREF _Toc63882701 \h </w:instrText>
             </w:r>
             <w:r>
               <w:rPr>
@@ -4766,7 +4766,7 @@
               <w:noProof/>
             </w:rPr>
           </w:pPr>
-          <w:hyperlink w:anchor="_Toc63603802" w:history="1">
+          <w:hyperlink w:anchor="_Toc63882702" w:history="1">
             <w:r>
               <w:rPr>
                 <w:rStyle w:val="Hyperlink"/>
@@ -4811,7 +4811,7 @@
                 <w:noProof/>
                 <w:webHidden/>
               </w:rPr>
-              <w:instrText xml:space="preserve"> PAGEREF _Toc63603802 \h </w:instrText>
+              <w:instrText xml:space="preserve"> PAGEREF _Toc63882702 \h </w:instrText>
             </w:r>
             <w:r>
               <w:rPr>
@@ -4858,7 +4858,7 @@
               <w:szCs w:val="24"/>
             </w:rPr>
           </w:pPr>
-          <w:hyperlink w:anchor="_Toc63603803" w:history="1">
+          <w:hyperlink w:anchor="_Toc63882703" w:history="1">
             <w:r>
               <w:rPr>
                 <w:rStyle w:val="Hyperlink"/>
@@ -4913,7 +4913,7 @@
                 <w:sz w:val="24"/>
                 <w:szCs w:val="24"/>
               </w:rPr>
-              <w:instrText xml:space="preserve"> PAGEREF _Toc63603803 \h </w:instrText>
+              <w:instrText xml:space="preserve"> PAGEREF _Toc63882703 \h </w:instrText>
             </w:r>
             <w:r>
               <w:rPr>
@@ -4968,7 +4968,7 @@
               <w:szCs w:val="24"/>
             </w:rPr>
           </w:pPr>
-          <w:hyperlink w:anchor="_Toc63603804" w:history="1">
+          <w:hyperlink w:anchor="_Toc63882704" w:history="1">
             <w:r>
               <w:rPr>
                 <w:rStyle w:val="Hyperlink"/>
@@ -5023,7 +5023,7 @@
                 <w:sz w:val="24"/>
                 <w:szCs w:val="24"/>
               </w:rPr>
-              <w:instrText xml:space="preserve"> PAGEREF _Toc63603804 \h </w:instrText>
+              <w:instrText xml:space="preserve"> PAGEREF _Toc63882704 \h </w:instrText>
             </w:r>
             <w:r>
               <w:rPr>
@@ -5076,7 +5076,7 @@
               <w:szCs w:val="24"/>
             </w:rPr>
           </w:pPr>
-          <w:hyperlink w:anchor="_Toc63603805" w:history="1">
+          <w:hyperlink w:anchor="_Toc63882705" w:history="1">
             <w:r>
               <w:rPr>
                 <w:rStyle w:val="Hyperlink"/>
@@ -5129,7 +5129,7 @@
                 <w:sz w:val="24"/>
                 <w:szCs w:val="24"/>
               </w:rPr>
-              <w:instrText xml:space="preserve"> PAGEREF _Toc63603805 \h </w:instrText>
+              <w:instrText xml:space="preserve"> PAGEREF _Toc63882705 \h </w:instrText>
             </w:r>
             <w:r>
               <w:rPr>
@@ -5182,7 +5182,7 @@
               <w:szCs w:val="24"/>
             </w:rPr>
           </w:pPr>
-          <w:hyperlink w:anchor="_Toc63603806" w:history="1">
+          <w:hyperlink w:anchor="_Toc63882706" w:history="1">
             <w:r>
               <w:rPr>
                 <w:rStyle w:val="Hyperlink"/>
@@ -5235,7 +5235,7 @@
                 <w:sz w:val="24"/>
                 <w:szCs w:val="24"/>
               </w:rPr>
-              <w:instrText xml:space="preserve"> PAGEREF _Toc63603806 \h </w:instrText>
+              <w:instrText xml:space="preserve"> PAGEREF _Toc63882706 \h </w:instrText>
             </w:r>
             <w:r>
               <w:rPr>
@@ -5262,6 +5262,630 @@
                 <w:szCs w:val="24"/>
               </w:rPr>
               <w:t>11</w:t>
+            </w:r>
+            <w:r>
+              <w:rPr>
+                <w:noProof/>
+                <w:webHidden/>
+                <w:sz w:val="24"/>
+                <w:szCs w:val="24"/>
+              </w:rPr>
+              <w:fldChar w:fldCharType="end"/>
+            </w:r>
+          </w:hyperlink>
+        </w:p>
+        <w:p>
+          <w:pPr>
+            <w:pStyle w:val="TOC1"/>
+            <w:tabs>
+              <w:tab w:val="left" w:pos="480"/>
+              <w:tab w:val="right" w:leader="dot" w:pos="9350"/>
+            </w:tabs>
+            <w:rPr>
+              <w:rFonts w:eastAsiaTheme="minorEastAsia" w:cstheme="minorBidi"/>
+              <w:b w:val="0"/>
+              <w:bCs w:val="0"/>
+              <w:i w:val="0"/>
+              <w:iCs w:val="0"/>
+              <w:noProof/>
+            </w:rPr>
+          </w:pPr>
+          <w:hyperlink w:anchor="_Toc63882707" w:history="1">
+            <w:r>
+              <w:rPr>
+                <w:rStyle w:val="Hyperlink"/>
+                <w:noProof/>
+              </w:rPr>
+              <w:t>9</w:t>
+            </w:r>
+            <w:r>
+              <w:rPr>
+                <w:rFonts w:eastAsiaTheme="minorEastAsia" w:cstheme="minorBidi"/>
+                <w:b w:val="0"/>
+                <w:bCs w:val="0"/>
+                <w:i w:val="0"/>
+                <w:iCs w:val="0"/>
+                <w:noProof/>
+              </w:rPr>
+              <w:tab/>
+            </w:r>
+            <w:r>
+              <w:rPr>
+                <w:rStyle w:val="Hyperlink"/>
+                <w:noProof/>
+              </w:rPr>
+              <w:t>Hermes</w:t>
+            </w:r>
+            <w:r>
+              <w:rPr>
+                <w:noProof/>
+                <w:webHidden/>
+              </w:rPr>
+              <w:tab/>
+            </w:r>
+            <w:r>
+              <w:rPr>
+                <w:noProof/>
+                <w:webHidden/>
+              </w:rPr>
+              <w:fldChar w:fldCharType="begin"/>
+            </w:r>
+            <w:r>
+              <w:rPr>
+                <w:noProof/>
+                <w:webHidden/>
+              </w:rPr>
+              <w:instrText xml:space="preserve"> PAGEREF _Toc63882707 \h </w:instrText>
+            </w:r>
+            <w:r>
+              <w:rPr>
+                <w:noProof/>
+                <w:webHidden/>
+              </w:rPr>
+            </w:r>
+            <w:r>
+              <w:rPr>
+                <w:noProof/>
+                <w:webHidden/>
+              </w:rPr>
+              <w:fldChar w:fldCharType="separate"/>
+            </w:r>
+            <w:r>
+              <w:rPr>
+                <w:noProof/>
+                <w:webHidden/>
+              </w:rPr>
+              <w:t>12</w:t>
+            </w:r>
+            <w:r>
+              <w:rPr>
+                <w:noProof/>
+                <w:webHidden/>
+              </w:rPr>
+              <w:fldChar w:fldCharType="end"/>
+            </w:r>
+          </w:hyperlink>
+        </w:p>
+        <w:p>
+          <w:pPr>
+            <w:pStyle w:val="TOC1"/>
+            <w:tabs>
+              <w:tab w:val="left" w:pos="720"/>
+              <w:tab w:val="right" w:leader="dot" w:pos="9350"/>
+            </w:tabs>
+            <w:rPr>
+              <w:rFonts w:eastAsiaTheme="minorEastAsia" w:cstheme="minorBidi"/>
+              <w:b w:val="0"/>
+              <w:bCs w:val="0"/>
+              <w:i w:val="0"/>
+              <w:iCs w:val="0"/>
+              <w:noProof/>
+            </w:rPr>
+          </w:pPr>
+          <w:hyperlink w:anchor="_Toc63882708" w:history="1">
+            <w:r>
+              <w:rPr>
+                <w:rStyle w:val="Hyperlink"/>
+                <w:noProof/>
+              </w:rPr>
+              <w:t>10</w:t>
+            </w:r>
+            <w:r>
+              <w:rPr>
+                <w:rFonts w:eastAsiaTheme="minorEastAsia" w:cstheme="minorBidi"/>
+                <w:b w:val="0"/>
+                <w:bCs w:val="0"/>
+                <w:i w:val="0"/>
+                <w:iCs w:val="0"/>
+                <w:noProof/>
+              </w:rPr>
+              <w:tab/>
+            </w:r>
+            <w:r>
+              <w:rPr>
+                <w:rStyle w:val="Hyperlink"/>
+                <w:noProof/>
+              </w:rPr>
+              <w:t>Athena, Ares, Hephaestus, and Poseidon</w:t>
+            </w:r>
+            <w:r>
+              <w:rPr>
+                <w:noProof/>
+                <w:webHidden/>
+              </w:rPr>
+              <w:tab/>
+            </w:r>
+            <w:r>
+              <w:rPr>
+                <w:noProof/>
+                <w:webHidden/>
+              </w:rPr>
+              <w:fldChar w:fldCharType="begin"/>
+            </w:r>
+            <w:r>
+              <w:rPr>
+                <w:noProof/>
+                <w:webHidden/>
+              </w:rPr>
+              <w:instrText xml:space="preserve"> PAGEREF _Toc63882708 \h </w:instrText>
+            </w:r>
+            <w:r>
+              <w:rPr>
+                <w:noProof/>
+                <w:webHidden/>
+              </w:rPr>
+            </w:r>
+            <w:r>
+              <w:rPr>
+                <w:noProof/>
+                <w:webHidden/>
+              </w:rPr>
+              <w:fldChar w:fldCharType="separate"/>
+            </w:r>
+            <w:r>
+              <w:rPr>
+                <w:noProof/>
+                <w:webHidden/>
+              </w:rPr>
+              <w:t>12</w:t>
+            </w:r>
+            <w:r>
+              <w:rPr>
+                <w:noProof/>
+                <w:webHidden/>
+              </w:rPr>
+              <w:fldChar w:fldCharType="end"/>
+            </w:r>
+          </w:hyperlink>
+        </w:p>
+        <w:p>
+          <w:pPr>
+            <w:pStyle w:val="TOC2"/>
+            <w:tabs>
+              <w:tab w:val="left" w:pos="960"/>
+              <w:tab w:val="right" w:leader="dot" w:pos="9350"/>
+            </w:tabs>
+            <w:rPr>
+              <w:rFonts w:eastAsiaTheme="minorEastAsia" w:cstheme="minorBidi"/>
+              <w:b w:val="0"/>
+              <w:bCs w:val="0"/>
+              <w:noProof/>
+              <w:sz w:val="24"/>
+              <w:szCs w:val="24"/>
+            </w:rPr>
+          </w:pPr>
+          <w:hyperlink w:anchor="_Toc63882709" w:history="1">
+            <w:r>
+              <w:rPr>
+                <w:rStyle w:val="Hyperlink"/>
+                <w:noProof/>
+                <w:sz w:val="24"/>
+                <w:szCs w:val="24"/>
+              </w:rPr>
+              <w:t>10.1</w:t>
+            </w:r>
+            <w:r>
+              <w:rPr>
+                <w:rFonts w:eastAsiaTheme="minorEastAsia" w:cstheme="minorBidi"/>
+                <w:b w:val="0"/>
+                <w:bCs w:val="0"/>
+                <w:noProof/>
+                <w:sz w:val="24"/>
+                <w:szCs w:val="24"/>
+              </w:rPr>
+              <w:tab/>
+            </w:r>
+            <w:r>
+              <w:rPr>
+                <w:rStyle w:val="Hyperlink"/>
+                <w:noProof/>
+                <w:sz w:val="24"/>
+                <w:szCs w:val="24"/>
+              </w:rPr>
+              <w:t>Athena</w:t>
+            </w:r>
+            <w:r>
+              <w:rPr>
+                <w:noProof/>
+                <w:webHidden/>
+                <w:sz w:val="24"/>
+                <w:szCs w:val="24"/>
+              </w:rPr>
+              <w:tab/>
+            </w:r>
+            <w:r>
+              <w:rPr>
+                <w:noProof/>
+                <w:webHidden/>
+                <w:sz w:val="24"/>
+                <w:szCs w:val="24"/>
+              </w:rPr>
+              <w:fldChar w:fldCharType="begin"/>
+            </w:r>
+            <w:r>
+              <w:rPr>
+                <w:noProof/>
+                <w:webHidden/>
+                <w:sz w:val="24"/>
+                <w:szCs w:val="24"/>
+              </w:rPr>
+              <w:instrText xml:space="preserve"> PAGEREF _Toc63882709 \h </w:instrText>
+            </w:r>
+            <w:r>
+              <w:rPr>
+                <w:noProof/>
+                <w:webHidden/>
+                <w:sz w:val="24"/>
+                <w:szCs w:val="24"/>
+              </w:rPr>
+            </w:r>
+            <w:r>
+              <w:rPr>
+                <w:noProof/>
+                <w:webHidden/>
+                <w:sz w:val="24"/>
+                <w:szCs w:val="24"/>
+              </w:rPr>
+              <w:fldChar w:fldCharType="separate"/>
+            </w:r>
+            <w:r>
+              <w:rPr>
+                <w:noProof/>
+                <w:webHidden/>
+                <w:sz w:val="24"/>
+                <w:szCs w:val="24"/>
+              </w:rPr>
+              <w:t>12</w:t>
+            </w:r>
+            <w:r>
+              <w:rPr>
+                <w:noProof/>
+                <w:webHidden/>
+                <w:sz w:val="24"/>
+                <w:szCs w:val="24"/>
+              </w:rPr>
+              <w:fldChar w:fldCharType="end"/>
+            </w:r>
+          </w:hyperlink>
+        </w:p>
+        <w:p>
+          <w:pPr>
+            <w:pStyle w:val="TOC2"/>
+            <w:tabs>
+              <w:tab w:val="left" w:pos="960"/>
+              <w:tab w:val="right" w:leader="dot" w:pos="9350"/>
+            </w:tabs>
+            <w:rPr>
+              <w:rFonts w:eastAsiaTheme="minorEastAsia" w:cstheme="minorBidi"/>
+              <w:b w:val="0"/>
+              <w:bCs w:val="0"/>
+              <w:noProof/>
+              <w:sz w:val="24"/>
+              <w:szCs w:val="24"/>
+            </w:rPr>
+          </w:pPr>
+          <w:hyperlink w:anchor="_Toc63882710" w:history="1">
+            <w:r>
+              <w:rPr>
+                <w:rStyle w:val="Hyperlink"/>
+                <w:noProof/>
+                <w:sz w:val="24"/>
+                <w:szCs w:val="24"/>
+              </w:rPr>
+              <w:t>10.2</w:t>
+            </w:r>
+            <w:r>
+              <w:rPr>
+                <w:rFonts w:eastAsiaTheme="minorEastAsia" w:cstheme="minorBidi"/>
+                <w:b w:val="0"/>
+                <w:bCs w:val="0"/>
+                <w:noProof/>
+                <w:sz w:val="24"/>
+                <w:szCs w:val="24"/>
+              </w:rPr>
+              <w:tab/>
+            </w:r>
+            <w:r>
+              <w:rPr>
+                <w:rStyle w:val="Hyperlink"/>
+                <w:noProof/>
+                <w:sz w:val="24"/>
+                <w:szCs w:val="24"/>
+              </w:rPr>
+              <w:t>Ares</w:t>
+            </w:r>
+            <w:r>
+              <w:rPr>
+                <w:noProof/>
+                <w:webHidden/>
+                <w:sz w:val="24"/>
+                <w:szCs w:val="24"/>
+              </w:rPr>
+              <w:tab/>
+            </w:r>
+            <w:r>
+              <w:rPr>
+                <w:noProof/>
+                <w:webHidden/>
+                <w:sz w:val="24"/>
+                <w:szCs w:val="24"/>
+              </w:rPr>
+              <w:fldChar w:fldCharType="begin"/>
+            </w:r>
+            <w:r>
+              <w:rPr>
+                <w:noProof/>
+                <w:webHidden/>
+                <w:sz w:val="24"/>
+                <w:szCs w:val="24"/>
+              </w:rPr>
+              <w:instrText xml:space="preserve"> PAGEREF _Toc63882710 \h </w:instrText>
+            </w:r>
+            <w:r>
+              <w:rPr>
+                <w:noProof/>
+                <w:webHidden/>
+                <w:sz w:val="24"/>
+                <w:szCs w:val="24"/>
+              </w:rPr>
+            </w:r>
+            <w:r>
+              <w:rPr>
+                <w:noProof/>
+                <w:webHidden/>
+                <w:sz w:val="24"/>
+                <w:szCs w:val="24"/>
+              </w:rPr>
+              <w:fldChar w:fldCharType="separate"/>
+            </w:r>
+            <w:r>
+              <w:rPr>
+                <w:noProof/>
+                <w:webHidden/>
+                <w:sz w:val="24"/>
+                <w:szCs w:val="24"/>
+              </w:rPr>
+              <w:t>13</w:t>
+            </w:r>
+            <w:r>
+              <w:rPr>
+                <w:noProof/>
+                <w:webHidden/>
+                <w:sz w:val="24"/>
+                <w:szCs w:val="24"/>
+              </w:rPr>
+              <w:fldChar w:fldCharType="end"/>
+            </w:r>
+          </w:hyperlink>
+        </w:p>
+        <w:p>
+          <w:pPr>
+            <w:pStyle w:val="TOC2"/>
+            <w:tabs>
+              <w:tab w:val="left" w:pos="960"/>
+              <w:tab w:val="right" w:leader="dot" w:pos="9350"/>
+            </w:tabs>
+            <w:rPr>
+              <w:rFonts w:eastAsiaTheme="minorEastAsia" w:cstheme="minorBidi"/>
+              <w:b w:val="0"/>
+              <w:bCs w:val="0"/>
+              <w:noProof/>
+              <w:sz w:val="24"/>
+              <w:szCs w:val="24"/>
+            </w:rPr>
+          </w:pPr>
+          <w:hyperlink w:anchor="_Toc63882711" w:history="1">
+            <w:r>
+              <w:rPr>
+                <w:rStyle w:val="Hyperlink"/>
+                <w:noProof/>
+                <w:sz w:val="24"/>
+                <w:szCs w:val="24"/>
+              </w:rPr>
+              <w:t>10.3</w:t>
+            </w:r>
+            <w:r>
+              <w:rPr>
+                <w:rFonts w:eastAsiaTheme="minorEastAsia" w:cstheme="minorBidi"/>
+                <w:b w:val="0"/>
+                <w:bCs w:val="0"/>
+                <w:noProof/>
+                <w:sz w:val="24"/>
+                <w:szCs w:val="24"/>
+              </w:rPr>
+              <w:tab/>
+            </w:r>
+            <w:r>
+              <w:rPr>
+                <w:rStyle w:val="Hyperlink"/>
+                <w:noProof/>
+                <w:sz w:val="24"/>
+                <w:szCs w:val="24"/>
+              </w:rPr>
+              <w:t>Hephaestus</w:t>
+            </w:r>
+            <w:r>
+              <w:rPr>
+                <w:noProof/>
+                <w:webHidden/>
+                <w:sz w:val="24"/>
+                <w:szCs w:val="24"/>
+              </w:rPr>
+              <w:tab/>
+            </w:r>
+            <w:r>
+              <w:rPr>
+                <w:noProof/>
+                <w:webHidden/>
+                <w:sz w:val="24"/>
+                <w:szCs w:val="24"/>
+              </w:rPr>
+              <w:fldChar w:fldCharType="begin"/>
+            </w:r>
+            <w:r>
+              <w:rPr>
+                <w:noProof/>
+                <w:webHidden/>
+                <w:sz w:val="24"/>
+                <w:szCs w:val="24"/>
+              </w:rPr>
+              <w:instrText xml:space="preserve"> PAGEREF _Toc63882711 \h </w:instrText>
+            </w:r>
+            <w:r>
+              <w:rPr>
+                <w:noProof/>
+                <w:webHidden/>
+                <w:sz w:val="24"/>
+                <w:szCs w:val="24"/>
+              </w:rPr>
+            </w:r>
+            <w:r>
+              <w:rPr>
+                <w:noProof/>
+                <w:webHidden/>
+                <w:sz w:val="24"/>
+                <w:szCs w:val="24"/>
+              </w:rPr>
+              <w:fldChar w:fldCharType="separate"/>
+            </w:r>
+            <w:r>
+              <w:rPr>
+                <w:noProof/>
+                <w:webHidden/>
+                <w:sz w:val="24"/>
+                <w:szCs w:val="24"/>
+              </w:rPr>
+              <w:t>13</w:t>
+            </w:r>
+            <w:r>
+              <w:rPr>
+                <w:noProof/>
+                <w:webHidden/>
+                <w:sz w:val="24"/>
+                <w:szCs w:val="24"/>
+              </w:rPr>
+              <w:fldChar w:fldCharType="end"/>
+            </w:r>
+          </w:hyperlink>
+        </w:p>
+        <w:p>
+          <w:pPr>
+            <w:pStyle w:val="TOC2"/>
+            <w:tabs>
+              <w:tab w:val="left" w:pos="960"/>
+              <w:tab w:val="right" w:leader="dot" w:pos="9350"/>
+            </w:tabs>
+            <w:rPr>
+              <w:rFonts w:eastAsiaTheme="minorEastAsia" w:cstheme="minorBidi"/>
+              <w:b w:val="0"/>
+              <w:bCs w:val="0"/>
+              <w:noProof/>
+              <w:sz w:val="24"/>
+              <w:szCs w:val="24"/>
+            </w:rPr>
+          </w:pPr>
+          <w:hyperlink w:anchor="_Toc63882712" w:history="1">
+            <w:r>
+              <w:rPr>
+                <w:rStyle w:val="Hyperlink"/>
+                <w:noProof/>
+                <w:sz w:val="24"/>
+                <w:szCs w:val="24"/>
+              </w:rPr>
+              <w:t>10.4</w:t>
+            </w:r>
+            <w:r>
+              <w:rPr>
+                <w:rFonts w:eastAsiaTheme="minorEastAsia" w:cstheme="minorBidi"/>
+                <w:b w:val="0"/>
+                <w:bCs w:val="0"/>
+                <w:noProof/>
+                <w:sz w:val="24"/>
+                <w:szCs w:val="24"/>
+              </w:rPr>
+              <w:tab/>
+            </w:r>
+            <w:r>
+              <w:rPr>
+                <w:rStyle w:val="Hyperlink"/>
+                <w:noProof/>
+                <w:sz w:val="24"/>
+                <w:szCs w:val="24"/>
+              </w:rPr>
+              <w:t>Poseidon</w:t>
+            </w:r>
+            <w:r>
+              <w:rPr>
+                <w:noProof/>
+                <w:webHidden/>
+                <w:sz w:val="24"/>
+                <w:szCs w:val="24"/>
+              </w:rPr>
+              <w:tab/>
+            </w:r>
+            <w:r>
+              <w:rPr>
+                <w:noProof/>
+                <w:webHidden/>
+                <w:sz w:val="24"/>
+                <w:szCs w:val="24"/>
+              </w:rPr>
+              <w:fldChar w:fldCharType="begin"/>
+            </w:r>
+            <w:r>
+              <w:rPr>
+                <w:noProof/>
+                <w:webHidden/>
+                <w:sz w:val="24"/>
+                <w:szCs w:val="24"/>
+              </w:rPr>
+              <w:instrText xml:space="preserve"> PAGEREF _Toc63882712 \h </w:instrText>
+            </w:r>
+            <w:r>
+              <w:rPr>
+                <w:noProof/>
+                <w:webHidden/>
+                <w:sz w:val="24"/>
+                <w:szCs w:val="24"/>
+              </w:rPr>
+            </w:r>
+            <w:r>
+              <w:rPr>
+                <w:noProof/>
+                <w:webHidden/>
+                <w:sz w:val="24"/>
+                <w:szCs w:val="24"/>
+              </w:rPr>
+              <w:fldChar w:fldCharType="separate"/>
+            </w:r>
+            <w:r>
+              <w:rPr>
+                <w:noProof/>
+                <w:webHidden/>
+                <w:sz w:val="24"/>
+                <w:szCs w:val="24"/>
+              </w:rPr>
+              <w:t>13</w:t>
             </w:r>
             <w:r>
               <w:rPr>
@@ -5323,7 +5947,7 @@
           <w:rFonts w:eastAsiaTheme="minorEastAsia"/>
         </w:rPr>
       </w:pPr>
-      <w:bookmarkStart w:id="1" w:name="_Toc63603760"/>
+      <w:bookmarkStart w:id="1" w:name="_Toc63882660"/>
       <w:r>
         <w:rPr>
           <w:rFonts w:eastAsiaTheme="minorEastAsia"/>
@@ -5337,7 +5961,7 @@
       <w:pPr>
         <w:pStyle w:val="Heading2"/>
       </w:pPr>
-      <w:bookmarkStart w:id="2" w:name="_Toc63603761"/>
+      <w:bookmarkStart w:id="2" w:name="_Toc63882661"/>
       <w:r>
         <w:t>Introduction</w:t>
       </w:r>
@@ -5459,7 +6083,7 @@
           <w:rFonts w:eastAsiaTheme="minorEastAsia"/>
         </w:rPr>
       </w:pPr>
-      <w:bookmarkStart w:id="3" w:name="_Toc63603762"/>
+      <w:bookmarkStart w:id="3" w:name="_Toc63882662"/>
       <w:r>
         <w:rPr>
           <w:rFonts w:eastAsiaTheme="minorEastAsia"/>
@@ -5607,7 +6231,7 @@
           <w:rFonts w:eastAsiaTheme="minorEastAsia"/>
         </w:rPr>
       </w:pPr>
-      <w:bookmarkStart w:id="4" w:name="_Toc63603763"/>
+      <w:bookmarkStart w:id="4" w:name="_Toc63882663"/>
       <w:r>
         <w:rPr>
           <w:rFonts w:eastAsiaTheme="minorEastAsia"/>
@@ -5746,106 +6370,254 @@
         <w:rPr>
           <w:rFonts w:eastAsiaTheme="minorEastAsia"/>
         </w:rPr>
-        <w:t xml:space="preserve">Of importance for the development of theories which admitted a connection between myth and society, was the work of the Polish anthropologist </w:t>
-      </w:r>
-      <w:proofErr w:type="spellStart"/>
-      <w:r>
-        <w:rPr>
-          <w:rFonts w:eastAsiaTheme="minorEastAsia"/>
-        </w:rPr>
-        <w:t>Bronislav</w:t>
-      </w:r>
-      <w:proofErr w:type="spellEnd"/>
+        <w:t>Of importance for the development of theories which admitted a connection between myth and society, was the work of the Polish anthropologist Bronislav Malinoski</w:t>
+      </w:r>
+    </w:p>
+    <w:p>
+      <w:pPr>
+        <w:pStyle w:val="ListParagraph"/>
+        <w:numPr>
+          <w:ilvl w:val="0"/>
+          <w:numId w:val="13"/>
+        </w:numPr>
+        <w:rPr>
+          <w:rFonts w:eastAsiaTheme="minorEastAsia"/>
+        </w:rPr>
+      </w:pPr>
+      <w:r>
+        <w:rPr>
+          <w:rFonts w:eastAsiaTheme="minorEastAsia"/>
+        </w:rPr>
+        <w:t>French scholar Claude Levi-Strauss is most famous for his structuralist approach to myths, where social interactions represent a structure which appears as binary opposites</w:t>
+      </w:r>
+    </w:p>
+    <w:p>
+      <w:pPr>
+        <w:pStyle w:val="ListParagraph"/>
+        <w:numPr>
+          <w:ilvl w:val="0"/>
+          <w:numId w:val="13"/>
+        </w:numPr>
+        <w:rPr>
+          <w:rFonts w:eastAsiaTheme="minorEastAsia"/>
+        </w:rPr>
+      </w:pPr>
+      <w:r>
+        <w:rPr>
+          <w:rFonts w:eastAsiaTheme="minorEastAsia"/>
+        </w:rPr>
+        <w:t xml:space="preserve">Walter Burkert, a famous contemporary scholar of Greek religion, </w:t>
+      </w:r>
+      <w:r>
+        <w:rPr>
+          <w:rFonts w:eastAsiaTheme="minorEastAsia"/>
+        </w:rPr>
+        <w:t>sees the structuralist approach to myths as useful, but only if they are grounded in culture</w:t>
+      </w:r>
+    </w:p>
+    <w:p>
+      <w:pPr>
+        <w:pStyle w:val="ListParagraph"/>
+        <w:numPr>
+          <w:ilvl w:val="0"/>
+          <w:numId w:val="13"/>
+        </w:numPr>
+        <w:rPr>
+          <w:rFonts w:eastAsiaTheme="minorEastAsia"/>
+        </w:rPr>
+      </w:pPr>
+      <w:r>
+        <w:rPr>
+          <w:rFonts w:eastAsiaTheme="minorEastAsia"/>
+        </w:rPr>
+        <w:t>This approach recognizes universal truths, accepts structuralism and psychology, but at the same time, grounds such approaches in historical and religious context of a society</w:t>
+      </w:r>
+    </w:p>
+    <w:p>
+      <w:pPr>
+        <w:pStyle w:val="Heading1"/>
+        <w:rPr>
+          <w:rFonts w:eastAsiaTheme="minorEastAsia"/>
+        </w:rPr>
+      </w:pPr>
+      <w:bookmarkStart w:id="5" w:name="_Toc63882664"/>
+      <w:r>
+        <w:rPr>
+          <w:rFonts w:eastAsiaTheme="minorEastAsia"/>
+        </w:rPr>
+        <w:t>The History Behind Classical Mythology</w:t>
+      </w:r>
+      <w:bookmarkEnd w:id="5"/>
+    </w:p>
+    <w:p>
+      <w:pPr>
+        <w:pStyle w:val="Heading2"/>
+        <w:rPr>
+          <w:rFonts w:eastAsiaTheme="minorEastAsia"/>
+        </w:rPr>
+      </w:pPr>
+      <w:bookmarkStart w:id="6" w:name="_Toc63882665"/>
+      <w:r>
+        <w:rPr>
+          <w:rFonts w:eastAsiaTheme="minorEastAsia"/>
+        </w:rPr>
+        <w:t>Neoli</w:t>
+      </w:r>
+      <w:r>
+        <w:rPr>
+          <w:rFonts w:eastAsiaTheme="minorEastAsia"/>
+        </w:rPr>
+        <w:t>thic Period</w:t>
+      </w:r>
+      <w:bookmarkEnd w:id="6"/>
+    </w:p>
+    <w:p>
+      <w:pPr>
+        <w:pStyle w:val="ListParagraph"/>
+        <w:numPr>
+          <w:ilvl w:val="0"/>
+          <w:numId w:val="13"/>
+        </w:numPr>
+        <w:rPr>
+          <w:rFonts w:eastAsiaTheme="minorEastAsia"/>
+        </w:rPr>
+      </w:pPr>
+      <w:r>
+        <w:rPr>
+          <w:rFonts w:eastAsiaTheme="minorEastAsia"/>
+        </w:rPr>
+        <w:t xml:space="preserve">People first </w:t>
+      </w:r>
+      <w:r>
+        <w:rPr>
+          <w:rFonts w:eastAsiaTheme="minorEastAsia"/>
+        </w:rPr>
+        <w:t>entered Greece over 40,000 years ago</w:t>
+      </w:r>
+    </w:p>
+    <w:p>
+      <w:pPr>
+        <w:pStyle w:val="ListParagraph"/>
+        <w:numPr>
+          <w:ilvl w:val="0"/>
+          <w:numId w:val="13"/>
+        </w:numPr>
+        <w:rPr>
+          <w:rFonts w:eastAsiaTheme="minorEastAsia"/>
+        </w:rPr>
+      </w:pPr>
+      <w:r>
+        <w:rPr>
+          <w:rFonts w:eastAsiaTheme="minorEastAsia"/>
+        </w:rPr>
+        <w:t>6500 B.C.E</w:t>
+      </w:r>
+      <w:r>
+        <w:rPr>
+          <w:rFonts w:eastAsiaTheme="minorEastAsia"/>
+        </w:rPr>
+        <w:t>.</w:t>
+      </w:r>
+      <w:r>
+        <w:rPr>
+          <w:rFonts w:eastAsiaTheme="minorEastAsia"/>
+        </w:rPr>
+        <w:t>,</w:t>
+      </w:r>
+      <w:r>
+        <w:rPr>
+          <w:rFonts w:eastAsiaTheme="minorEastAsia"/>
+        </w:rPr>
+        <w:t xml:space="preserve"> agriculture rose in Greece in this period, also known as the late Stone Age</w:t>
+      </w:r>
+    </w:p>
+    <w:p>
+      <w:pPr>
+        <w:pStyle w:val="Heading2"/>
+        <w:rPr>
+          <w:rFonts w:eastAsiaTheme="minorEastAsia"/>
+        </w:rPr>
+      </w:pPr>
+      <w:bookmarkStart w:id="7" w:name="_Toc63882666"/>
+      <w:r>
+        <w:rPr>
+          <w:rFonts w:eastAsiaTheme="minorEastAsia"/>
+        </w:rPr>
+        <w:t>Early and Middle Bronze Ages</w:t>
+      </w:r>
+      <w:bookmarkEnd w:id="7"/>
+    </w:p>
+    <w:p>
+      <w:pPr>
+        <w:pStyle w:val="ListParagraph"/>
+        <w:numPr>
+          <w:ilvl w:val="0"/>
+          <w:numId w:val="13"/>
+        </w:numPr>
+        <w:rPr>
+          <w:rFonts w:eastAsiaTheme="minorEastAsia"/>
+        </w:rPr>
+      </w:pPr>
+      <w:r>
+        <w:rPr>
+          <w:rFonts w:eastAsiaTheme="minorEastAsia"/>
+        </w:rPr>
+        <w:t>The innovation of bronze, by adding tin to copper, allowed for a great development in Greece between c.</w:t>
+      </w:r>
       <w:r>
         <w:rPr>
           <w:rFonts w:eastAsiaTheme="minorEastAsia"/>
         </w:rPr>
         <w:t xml:space="preserve"> </w:t>
       </w:r>
-      <w:proofErr w:type="spellStart"/>
-      <w:r>
-        <w:rPr>
-          <w:rFonts w:eastAsiaTheme="minorEastAsia"/>
-        </w:rPr>
-        <w:t>Malinoski</w:t>
-      </w:r>
-      <w:proofErr w:type="spellEnd"/>
-    </w:p>
-    <w:p>
-      <w:pPr>
-        <w:pStyle w:val="ListParagraph"/>
-        <w:numPr>
-          <w:ilvl w:val="0"/>
-          <w:numId w:val="13"/>
-        </w:numPr>
-        <w:rPr>
-          <w:rFonts w:eastAsiaTheme="minorEastAsia"/>
-        </w:rPr>
-      </w:pPr>
-      <w:r>
-        <w:rPr>
-          <w:rFonts w:eastAsiaTheme="minorEastAsia"/>
-        </w:rPr>
-        <w:t>French scholar Claude Levi-Strauss is most famous for his structuralist approach to myths, where social interactions represent a structure which appears as binary opposites</w:t>
-      </w:r>
-    </w:p>
-    <w:p>
-      <w:pPr>
-        <w:pStyle w:val="ListParagraph"/>
-        <w:numPr>
-          <w:ilvl w:val="0"/>
-          <w:numId w:val="13"/>
-        </w:numPr>
-        <w:rPr>
-          <w:rFonts w:eastAsiaTheme="minorEastAsia"/>
-        </w:rPr>
-      </w:pPr>
-      <w:r>
-        <w:rPr>
-          <w:rFonts w:eastAsiaTheme="minorEastAsia"/>
-        </w:rPr>
-        <w:t xml:space="preserve">Walter Burkert, a famous contemporary scholar of Greek religion, </w:t>
-      </w:r>
-      <w:r>
-        <w:rPr>
-          <w:rFonts w:eastAsiaTheme="minorEastAsia"/>
-        </w:rPr>
-        <w:t>sees the structuralist approach to myths as useful, but only if they are grounded in culture</w:t>
-      </w:r>
-    </w:p>
-    <w:p>
-      <w:pPr>
-        <w:pStyle w:val="ListParagraph"/>
-        <w:numPr>
-          <w:ilvl w:val="0"/>
-          <w:numId w:val="13"/>
-        </w:numPr>
-        <w:rPr>
-          <w:rFonts w:eastAsiaTheme="minorEastAsia"/>
-        </w:rPr>
-      </w:pPr>
-      <w:r>
-        <w:rPr>
-          <w:rFonts w:eastAsiaTheme="minorEastAsia"/>
-        </w:rPr>
-        <w:t>This approach recognizes universal truths, accepts structuralism and psychology, but at the same time, grounds such approaches in historical and religious context of a society</w:t>
-      </w:r>
-    </w:p>
-    <w:p>
-      <w:pPr>
-        <w:pStyle w:val="Heading1"/>
-        <w:rPr>
-          <w:rFonts w:eastAsiaTheme="minorEastAsia"/>
-        </w:rPr>
-      </w:pPr>
-      <w:bookmarkStart w:id="5" w:name="_Toc63603764"/>
-      <w:r>
-        <w:rPr>
-          <w:rFonts w:eastAsiaTheme="minorEastAsia"/>
-        </w:rPr>
-        <w:t>The History Behind Classical Mythology</w:t>
-      </w:r>
-      <w:bookmarkEnd w:id="5"/>
+      <w:r>
+        <w:rPr>
+          <w:rFonts w:eastAsiaTheme="minorEastAsia"/>
+        </w:rPr>
+        <w:t>3000 and 1600 B.C.E</w:t>
+      </w:r>
+      <w:r>
+        <w:rPr>
+          <w:rFonts w:eastAsiaTheme="minorEastAsia"/>
+        </w:rPr>
+        <w:t>.</w:t>
+      </w:r>
+    </w:p>
+    <w:p>
+      <w:pPr>
+        <w:pStyle w:val="ListParagraph"/>
+        <w:numPr>
+          <w:ilvl w:val="0"/>
+          <w:numId w:val="13"/>
+        </w:numPr>
+        <w:rPr>
+          <w:rFonts w:eastAsiaTheme="minorEastAsia"/>
+        </w:rPr>
+      </w:pPr>
+      <w:r>
+        <w:rPr>
+          <w:rFonts w:eastAsiaTheme="minorEastAsia"/>
+        </w:rPr>
+        <w:t>In the Middle Bronze age, the arrival of the first Greek speakers occurred in Greece</w:t>
+      </w:r>
+    </w:p>
+    <w:p>
+      <w:pPr>
+        <w:pStyle w:val="ListParagraph"/>
+        <w:numPr>
+          <w:ilvl w:val="0"/>
+          <w:numId w:val="13"/>
+        </w:numPr>
+        <w:rPr>
+          <w:rFonts w:eastAsiaTheme="minorEastAsia"/>
+        </w:rPr>
+      </w:pPr>
+      <w:r>
+        <w:rPr>
+          <w:rFonts w:eastAsiaTheme="minorEastAsia"/>
+        </w:rPr>
+        <w:t>Earlier languages were non-Indo-European “Aegean” languages, but the Greek language eventually replaced them</w:t>
+      </w:r>
     </w:p>
     <w:p>
       <w:pPr>
@@ -5854,177 +6626,7 @@
           <w:rFonts w:eastAsiaTheme="minorEastAsia"/>
         </w:rPr>
       </w:pPr>
-      <w:bookmarkStart w:id="6" w:name="_Toc63603765"/>
-      <w:r>
-        <w:rPr>
-          <w:rFonts w:eastAsiaTheme="minorEastAsia"/>
-        </w:rPr>
-        <w:t>Neoli</w:t>
-      </w:r>
-      <w:r>
-        <w:rPr>
-          <w:rFonts w:eastAsiaTheme="minorEastAsia"/>
-        </w:rPr>
-        <w:t>thic Period</w:t>
-      </w:r>
-      <w:bookmarkEnd w:id="6"/>
-    </w:p>
-    <w:p>
-      <w:pPr>
-        <w:pStyle w:val="ListParagraph"/>
-        <w:numPr>
-          <w:ilvl w:val="0"/>
-          <w:numId w:val="13"/>
-        </w:numPr>
-        <w:rPr>
-          <w:rFonts w:eastAsiaTheme="minorEastAsia"/>
-        </w:rPr>
-      </w:pPr>
-      <w:r>
-        <w:rPr>
-          <w:rFonts w:eastAsiaTheme="minorEastAsia"/>
-        </w:rPr>
-        <w:t xml:space="preserve">People first </w:t>
-      </w:r>
-      <w:r>
-        <w:rPr>
-          <w:rFonts w:eastAsiaTheme="minorEastAsia"/>
-        </w:rPr>
-        <w:t>entered Greece over 40,000 years ago</w:t>
-      </w:r>
-    </w:p>
-    <w:p>
-      <w:pPr>
-        <w:pStyle w:val="ListParagraph"/>
-        <w:numPr>
-          <w:ilvl w:val="0"/>
-          <w:numId w:val="13"/>
-        </w:numPr>
-        <w:rPr>
-          <w:rFonts w:eastAsiaTheme="minorEastAsia"/>
-        </w:rPr>
-      </w:pPr>
-      <w:r>
-        <w:rPr>
-          <w:rFonts w:eastAsiaTheme="minorEastAsia"/>
-        </w:rPr>
-        <w:t>6500 B.C.E</w:t>
-      </w:r>
-      <w:r>
-        <w:rPr>
-          <w:rFonts w:eastAsiaTheme="minorEastAsia"/>
-        </w:rPr>
-        <w:t>.</w:t>
-      </w:r>
-      <w:r>
-        <w:rPr>
-          <w:rFonts w:eastAsiaTheme="minorEastAsia"/>
-        </w:rPr>
-        <w:t>,</w:t>
-      </w:r>
-      <w:r>
-        <w:rPr>
-          <w:rFonts w:eastAsiaTheme="minorEastAsia"/>
-        </w:rPr>
-        <w:t xml:space="preserve"> agriculture rose in Greece in this period, also known as the late Stone Age</w:t>
-      </w:r>
-    </w:p>
-    <w:p>
-      <w:pPr>
-        <w:pStyle w:val="Heading2"/>
-        <w:rPr>
-          <w:rFonts w:eastAsiaTheme="minorEastAsia"/>
-        </w:rPr>
-      </w:pPr>
-      <w:bookmarkStart w:id="7" w:name="_Toc63603766"/>
-      <w:r>
-        <w:rPr>
-          <w:rFonts w:eastAsiaTheme="minorEastAsia"/>
-        </w:rPr>
-        <w:t>Early and Middle Bronze Ages</w:t>
-      </w:r>
-      <w:bookmarkEnd w:id="7"/>
-    </w:p>
-    <w:p>
-      <w:pPr>
-        <w:pStyle w:val="ListParagraph"/>
-        <w:numPr>
-          <w:ilvl w:val="0"/>
-          <w:numId w:val="13"/>
-        </w:numPr>
-        <w:rPr>
-          <w:rFonts w:eastAsiaTheme="minorEastAsia"/>
-        </w:rPr>
-      </w:pPr>
-      <w:r>
-        <w:rPr>
-          <w:rFonts w:eastAsiaTheme="minorEastAsia"/>
-        </w:rPr>
-        <w:t>The innovation of bronze, by adding tin to copper, allowed for a great development in Greece between c.</w:t>
-      </w:r>
-      <w:r>
-        <w:rPr>
-          <w:rFonts w:eastAsiaTheme="minorEastAsia"/>
-        </w:rPr>
-        <w:t xml:space="preserve"> </w:t>
-      </w:r>
-      <w:r>
-        <w:rPr>
-          <w:rFonts w:eastAsiaTheme="minorEastAsia"/>
-        </w:rPr>
-        <w:t>3000 and 1600 B.C.E</w:t>
-      </w:r>
-      <w:r>
-        <w:rPr>
-          <w:rFonts w:eastAsiaTheme="minorEastAsia"/>
-        </w:rPr>
-        <w:t>.</w:t>
-      </w:r>
-    </w:p>
-    <w:p>
-      <w:pPr>
-        <w:pStyle w:val="ListParagraph"/>
-        <w:numPr>
-          <w:ilvl w:val="0"/>
-          <w:numId w:val="13"/>
-        </w:numPr>
-        <w:rPr>
-          <w:rFonts w:eastAsiaTheme="minorEastAsia"/>
-        </w:rPr>
-      </w:pPr>
-      <w:r>
-        <w:rPr>
-          <w:rFonts w:eastAsiaTheme="minorEastAsia"/>
-        </w:rPr>
-        <w:t>In the Middle Bronze age, the arrival of the first Greek speakers occurred in Greece</w:t>
-      </w:r>
-    </w:p>
-    <w:p>
-      <w:pPr>
-        <w:pStyle w:val="ListParagraph"/>
-        <w:numPr>
-          <w:ilvl w:val="0"/>
-          <w:numId w:val="13"/>
-        </w:numPr>
-        <w:rPr>
-          <w:rFonts w:eastAsiaTheme="minorEastAsia"/>
-        </w:rPr>
-      </w:pPr>
-      <w:r>
-        <w:rPr>
-          <w:rFonts w:eastAsiaTheme="minorEastAsia"/>
-        </w:rPr>
-        <w:t>Earlier languages were non-Indo-European “Aegean” languages, but the Greek language eventually replaced them</w:t>
-      </w:r>
-    </w:p>
-    <w:p>
-      <w:pPr>
-        <w:pStyle w:val="Heading2"/>
-        <w:rPr>
-          <w:rFonts w:eastAsiaTheme="minorEastAsia"/>
-        </w:rPr>
-      </w:pPr>
-      <w:bookmarkStart w:id="8" w:name="_Toc63603767"/>
+      <w:bookmarkStart w:id="8" w:name="_Toc63882667"/>
       <w:r>
         <w:rPr>
           <w:rFonts w:eastAsiaTheme="minorEastAsia"/>
@@ -6143,7 +6745,7 @@
           <w:rFonts w:eastAsiaTheme="minorEastAsia"/>
         </w:rPr>
       </w:pPr>
-      <w:bookmarkStart w:id="9" w:name="_Toc63603768"/>
+      <w:bookmarkStart w:id="9" w:name="_Toc63882668"/>
       <w:r>
         <w:rPr>
           <w:rFonts w:eastAsiaTheme="minorEastAsia"/>
@@ -6219,7 +6821,7 @@
           <w:rFonts w:eastAsiaTheme="minorEastAsia"/>
         </w:rPr>
       </w:pPr>
-      <w:bookmarkStart w:id="10" w:name="_Toc63603769"/>
+      <w:bookmarkStart w:id="10" w:name="_Toc63882669"/>
       <w:r>
         <w:rPr>
           <w:rFonts w:eastAsiaTheme="minorEastAsia"/>
@@ -6295,7 +6897,7 @@
           <w:rFonts w:eastAsiaTheme="minorEastAsia"/>
         </w:rPr>
       </w:pPr>
-      <w:bookmarkStart w:id="11" w:name="_Toc63603770"/>
+      <w:bookmarkStart w:id="11" w:name="_Toc63882670"/>
       <w:r>
         <w:rPr>
           <w:rFonts w:eastAsiaTheme="minorEastAsia"/>
@@ -6377,7 +6979,7 @@
           <w:rFonts w:eastAsiaTheme="minorEastAsia"/>
         </w:rPr>
       </w:pPr>
-      <w:bookmarkStart w:id="12" w:name="_Toc63603771"/>
+      <w:bookmarkStart w:id="12" w:name="_Toc63882671"/>
       <w:r>
         <w:rPr>
           <w:rFonts w:eastAsiaTheme="minorEastAsia"/>
@@ -6453,7 +7055,7 @@
           <w:rFonts w:eastAsiaTheme="minorEastAsia"/>
         </w:rPr>
       </w:pPr>
-      <w:bookmarkStart w:id="13" w:name="_Toc63603772"/>
+      <w:bookmarkStart w:id="13" w:name="_Toc63882672"/>
       <w:r>
         <w:rPr>
           <w:rFonts w:eastAsiaTheme="minorEastAsia"/>
@@ -6555,7 +7157,7 @@
           <w:rFonts w:eastAsiaTheme="minorEastAsia"/>
         </w:rPr>
       </w:pPr>
-      <w:bookmarkStart w:id="14" w:name="_Toc63603773"/>
+      <w:bookmarkStart w:id="14" w:name="_Toc63882673"/>
       <w:r>
         <w:rPr>
           <w:rFonts w:eastAsiaTheme="minorEastAsia"/>
@@ -6632,7 +7234,7 @@
           <w:rFonts w:eastAsiaTheme="minorEastAsia"/>
         </w:rPr>
       </w:pPr>
-      <w:bookmarkStart w:id="15" w:name="_Toc63603774"/>
+      <w:bookmarkStart w:id="15" w:name="_Toc63882674"/>
       <w:r>
         <w:rPr>
           <w:rFonts w:eastAsiaTheme="minorEastAsia"/>
@@ -6663,7 +7265,7 @@
       <w:pPr>
         <w:pStyle w:val="Heading2"/>
       </w:pPr>
-      <w:bookmarkStart w:id="16" w:name="_Toc63603775"/>
+      <w:bookmarkStart w:id="16" w:name="_Toc63882675"/>
       <w:r>
         <w:t>Hesiod’s Theogony: Genealogy of the Gods</w:t>
       </w:r>
@@ -6801,7 +7403,7 @@
       <w:pPr>
         <w:pStyle w:val="Heading3"/>
       </w:pPr>
-      <w:bookmarkStart w:id="17" w:name="_Toc63603776"/>
+      <w:bookmarkStart w:id="17" w:name="_Toc63882676"/>
       <w:r>
         <w:t>The Muses</w:t>
       </w:r>
@@ -6920,7 +7522,7 @@
       <w:pPr>
         <w:pStyle w:val="Heading3"/>
       </w:pPr>
-      <w:bookmarkStart w:id="18" w:name="_Toc63603777"/>
+      <w:bookmarkStart w:id="18" w:name="_Toc63882677"/>
       <w:r>
         <w:t>The Theogony Lines</w:t>
       </w:r>
@@ -6947,67 +7549,19 @@
         </w:numPr>
       </w:pPr>
       <w:r>
-        <w:t xml:space="preserve">Lines 116-122: There was Chaos from which we presume that Earth (Gaia), </w:t>
-      </w:r>
-      <w:proofErr w:type="spellStart"/>
-      <w:r>
-        <w:t>Tartaros</w:t>
-      </w:r>
-      <w:proofErr w:type="spellEnd"/>
-      <w:r>
-        <w:t xml:space="preserve">, and Love (Eros) emerge, as well as </w:t>
-      </w:r>
-      <w:proofErr w:type="spellStart"/>
-      <w:r>
-        <w:t>Erebos</w:t>
-      </w:r>
-      <w:proofErr w:type="spellEnd"/>
-      <w:r>
-        <w:t xml:space="preserve"> and Night</w:t>
-      </w:r>
-    </w:p>
-    <w:p>
-      <w:pPr>
-        <w:pStyle w:val="ListParagraph"/>
-        <w:numPr>
-          <w:ilvl w:val="0"/>
-          <w:numId w:val="13"/>
-        </w:numPr>
-      </w:pPr>
-      <w:r>
-        <w:t xml:space="preserve">Lines 123-153: Birth of: Ether (air), Hemera (day), Ouranos (sky or heavens), the Mountains and </w:t>
-      </w:r>
-      <w:proofErr w:type="spellStart"/>
-      <w:r>
-        <w:t>Pontos</w:t>
-      </w:r>
-      <w:proofErr w:type="spellEnd"/>
-      <w:r>
-        <w:t xml:space="preserve"> (the sea), the Titans, the Cyclopes, the Hundred-Handers, Ocean, </w:t>
-      </w:r>
-      <w:proofErr w:type="spellStart"/>
-      <w:r>
-        <w:t>Koios</w:t>
-      </w:r>
-      <w:proofErr w:type="spellEnd"/>
-      <w:r>
-        <w:t xml:space="preserve">, </w:t>
-      </w:r>
-      <w:proofErr w:type="spellStart"/>
-      <w:r>
-        <w:t>Kreios</w:t>
-      </w:r>
-      <w:proofErr w:type="spellEnd"/>
-      <w:r>
-        <w:t xml:space="preserve">, Hyperion, </w:t>
-      </w:r>
-      <w:proofErr w:type="spellStart"/>
-      <w:r>
-        <w:t>Iapetos</w:t>
-      </w:r>
-      <w:proofErr w:type="spellEnd"/>
-      <w:r>
-        <w:t>, Thea, Rhea, Themis and Mnemosyne (memory), Phoebe, Tethys, and Kronos</w:t>
+        <w:t>Lines 116-122: There was Chaos from which we presume that Earth (Gaia), Tartaros, and Love (Eros) emerge, as well as Erebos and Night</w:t>
+      </w:r>
+    </w:p>
+    <w:p>
+      <w:pPr>
+        <w:pStyle w:val="ListParagraph"/>
+        <w:numPr>
+          <w:ilvl w:val="0"/>
+          <w:numId w:val="13"/>
+        </w:numPr>
+      </w:pPr>
+      <w:r>
+        <w:t>Lines 123-153: Birth of: Ether (air), Hemera (day), Ouranos (sky or heavens), the Mountains and Pontos (the sea), the Titans, the Cyclopes, the Hundred-Handers, Ocean, Koios, Kreios, Hyperion, Iapetos, Thea, Rhea, Themis and Mnemosyne (memory), Phoebe, Tethys, and Kronos</w:t>
       </w:r>
     </w:p>
     <w:p>
@@ -7100,15 +7654,7 @@
         <w:t xml:space="preserve">Lines 820-885: </w:t>
       </w:r>
       <w:r>
-        <w:t xml:space="preserve">Third Succession Myth: </w:t>
-      </w:r>
-      <w:proofErr w:type="spellStart"/>
-      <w:r>
-        <w:t>Typhoeus</w:t>
-      </w:r>
-      <w:proofErr w:type="spellEnd"/>
-      <w:r>
-        <w:t xml:space="preserve"> was a great monster with one hundred snake heads, who would’ve defeated Zeus, but Zeus kept a close eye and destroyed him</w:t>
+        <w:t>Third Succession Myth: Typhoeus was a great monster with one hundred snake heads, who would’ve defeated Zeus, but Zeus kept a close eye and destroyed him</w:t>
       </w:r>
     </w:p>
     <w:p>
@@ -7142,7 +7688,7 @@
       <w:pPr>
         <w:pStyle w:val="Heading3"/>
       </w:pPr>
-      <w:bookmarkStart w:id="19" w:name="_Toc63603778"/>
+      <w:bookmarkStart w:id="19" w:name="_Toc63882678"/>
       <w:r>
         <w:t>The Theogony Interpretation</w:t>
       </w:r>
@@ -7188,7 +7734,7 @@
       <w:pPr>
         <w:pStyle w:val="Heading2"/>
       </w:pPr>
-      <w:bookmarkStart w:id="20" w:name="_Toc63603779"/>
+      <w:bookmarkStart w:id="20" w:name="_Toc63882679"/>
       <w:r>
         <w:lastRenderedPageBreak/>
         <w:t>The Creation of Mankind – Hesiod’s Five Ages</w:t>
@@ -7254,7 +7800,7 @@
       <w:pPr>
         <w:pStyle w:val="Heading3"/>
       </w:pPr>
-      <w:bookmarkStart w:id="21" w:name="_Toc63603780"/>
+      <w:bookmarkStart w:id="21" w:name="_Toc63882680"/>
       <w:r>
         <w:t>Fives Ages of Humanity</w:t>
       </w:r>
@@ -7339,7 +7885,7 @@
       <w:pPr>
         <w:pStyle w:val="Heading2"/>
       </w:pPr>
-      <w:bookmarkStart w:id="22" w:name="_Toc63603781"/>
+      <w:bookmarkStart w:id="22" w:name="_Toc63882681"/>
       <w:r>
         <w:t>Prometheus</w:t>
       </w:r>
@@ -7385,7 +7931,7 @@
       <w:pPr>
         <w:pStyle w:val="Heading2"/>
       </w:pPr>
-      <w:bookmarkStart w:id="23" w:name="_Toc63603782"/>
+      <w:bookmarkStart w:id="23" w:name="_Toc63882682"/>
       <w:r>
         <w:t>Pandora and the Creation of Women</w:t>
       </w:r>
@@ -7449,7 +7995,7 @@
       <w:pPr>
         <w:pStyle w:val="Heading1"/>
       </w:pPr>
-      <w:bookmarkStart w:id="24" w:name="_Toc63603783"/>
+      <w:bookmarkStart w:id="24" w:name="_Toc63882683"/>
       <w:r>
         <w:t>Zeus and the Pantheon</w:t>
       </w:r>
@@ -7483,7 +8029,7 @@
       <w:pPr>
         <w:pStyle w:val="Heading2"/>
       </w:pPr>
-      <w:bookmarkStart w:id="25" w:name="_Toc63603784"/>
+      <w:bookmarkStart w:id="25" w:name="_Toc63882684"/>
       <w:r>
         <w:t>Zeus</w:t>
       </w:r>
@@ -7588,7 +8134,7 @@
       <w:pPr>
         <w:pStyle w:val="Heading3"/>
       </w:pPr>
-      <w:bookmarkStart w:id="26" w:name="_Toc63603785"/>
+      <w:bookmarkStart w:id="26" w:name="_Toc63882685"/>
       <w:r>
         <w:t>Affairs</w:t>
       </w:r>
@@ -7634,7 +8180,7 @@
       <w:pPr>
         <w:pStyle w:val="Heading3"/>
       </w:pPr>
-      <w:bookmarkStart w:id="27" w:name="_Toc63603786"/>
+      <w:bookmarkStart w:id="27" w:name="_Toc63882686"/>
       <w:r>
         <w:t>Traits</w:t>
       </w:r>
@@ -7679,40 +8225,11 @@
         <w:t xml:space="preserve">nown as: </w:t>
       </w:r>
       <w:r>
-        <w:t xml:space="preserve">Zeus </w:t>
-      </w:r>
-      <w:proofErr w:type="spellStart"/>
-      <w:r>
-        <w:t>Boulaios</w:t>
-      </w:r>
-      <w:proofErr w:type="spellEnd"/>
-      <w:r>
-        <w:t>, Z</w:t>
-      </w:r>
-      <w:r>
-        <w:t xml:space="preserve">eus </w:t>
-      </w:r>
-      <w:proofErr w:type="spellStart"/>
-      <w:r>
-        <w:t>Polieus</w:t>
-      </w:r>
-      <w:proofErr w:type="spellEnd"/>
-      <w:r>
-        <w:t xml:space="preserve">, Zeus </w:t>
-      </w:r>
-      <w:proofErr w:type="spellStart"/>
-      <w:r>
-        <w:t>Herkeios</w:t>
-      </w:r>
-      <w:proofErr w:type="spellEnd"/>
-      <w:r>
-        <w:t xml:space="preserve"> or Zeus </w:t>
-      </w:r>
-      <w:proofErr w:type="spellStart"/>
-      <w:r>
-        <w:t>Ktesios</w:t>
-      </w:r>
-      <w:proofErr w:type="spellEnd"/>
+        <w:t>Zeus Boulaios, Z</w:t>
+      </w:r>
+      <w:r>
+        <w:t>eus Polieus, Zeus Herkeios or Zeus Ktesios</w:t>
+      </w:r>
     </w:p>
     <w:p>
       <w:pPr>
@@ -7733,7 +8250,7 @@
       <w:pPr>
         <w:pStyle w:val="Heading2"/>
       </w:pPr>
-      <w:bookmarkStart w:id="28" w:name="_Toc63603787"/>
+      <w:bookmarkStart w:id="28" w:name="_Toc63882687"/>
       <w:r>
         <w:t>Olympia</w:t>
       </w:r>
@@ -7848,7 +8365,7 @@
           <w:rFonts w:eastAsiaTheme="minorEastAsia"/>
         </w:rPr>
       </w:pPr>
-      <w:bookmarkStart w:id="29" w:name="_Toc63603788"/>
+      <w:bookmarkStart w:id="29" w:name="_Toc63882688"/>
       <w:r>
         <w:rPr>
           <w:rFonts w:eastAsiaTheme="minorEastAsia"/>
@@ -7969,21 +8486,7 @@
         <w:rPr>
           <w:rFonts w:eastAsiaTheme="minorEastAsia"/>
         </w:rPr>
-        <w:t xml:space="preserve">Events: Stadion race, double </w:t>
-      </w:r>
-      <w:proofErr w:type="spellStart"/>
-      <w:r>
-        <w:rPr>
-          <w:rFonts w:eastAsiaTheme="minorEastAsia"/>
-        </w:rPr>
-        <w:t>stadion</w:t>
-      </w:r>
-      <w:proofErr w:type="spellEnd"/>
-      <w:r>
-        <w:rPr>
-          <w:rFonts w:eastAsiaTheme="minorEastAsia"/>
-        </w:rPr>
-        <w:t xml:space="preserve"> race, long distance race, race in heavy armour, pentathlon, wrestling, boxing, chariot race, hors</w:t>
+        <w:t>Events: Stadion race, double stadion race, long distance race, race in heavy armour, pentathlon, wrestling, boxing, chariot race, hors</w:t>
       </w:r>
       <w:r>
         <w:rPr>
@@ -8001,21 +8504,7 @@
         <w:rPr>
           <w:rFonts w:eastAsiaTheme="minorEastAsia"/>
         </w:rPr>
-        <w:t xml:space="preserve">junior </w:t>
-      </w:r>
-      <w:proofErr w:type="spellStart"/>
-      <w:r>
-        <w:rPr>
-          <w:rFonts w:eastAsiaTheme="minorEastAsia"/>
-        </w:rPr>
-        <w:t>stadion</w:t>
-      </w:r>
-      <w:proofErr w:type="spellEnd"/>
-      <w:r>
-        <w:rPr>
-          <w:rFonts w:eastAsiaTheme="minorEastAsia"/>
-        </w:rPr>
-        <w:t xml:space="preserve">, </w:t>
+        <w:t xml:space="preserve">junior stadion, </w:t>
       </w:r>
       <w:r>
         <w:rPr>
@@ -8039,21 +8528,7 @@
         <w:rPr>
           <w:rFonts w:eastAsiaTheme="minorEastAsia"/>
         </w:rPr>
-        <w:t>Judges were known as “Judges of the Greeks” (</w:t>
-      </w:r>
-      <w:proofErr w:type="spellStart"/>
-      <w:r>
-        <w:rPr>
-          <w:rFonts w:eastAsiaTheme="minorEastAsia"/>
-        </w:rPr>
-        <w:t>Hellanodikes</w:t>
-      </w:r>
-      <w:proofErr w:type="spellEnd"/>
-      <w:r>
-        <w:rPr>
-          <w:rFonts w:eastAsiaTheme="minorEastAsia"/>
-        </w:rPr>
-        <w:t>)</w:t>
+        <w:t>Judges were known as “Judges of the Greeks” (Hellanodikes)</w:t>
       </w:r>
     </w:p>
     <w:p>
@@ -8081,7 +8556,7 @@
           <w:rFonts w:eastAsiaTheme="minorEastAsia"/>
         </w:rPr>
       </w:pPr>
-      <w:bookmarkStart w:id="30" w:name="_Toc63603789"/>
+      <w:bookmarkStart w:id="30" w:name="_Toc63882689"/>
       <w:r>
         <w:rPr>
           <w:rFonts w:eastAsiaTheme="minorEastAsia"/>
@@ -8094,7 +8569,7 @@
       <w:pPr>
         <w:pStyle w:val="Heading2"/>
       </w:pPr>
-      <w:bookmarkStart w:id="31" w:name="_Toc63603790"/>
+      <w:bookmarkStart w:id="31" w:name="_Toc63882690"/>
       <w:r>
         <w:t>Apollo</w:t>
       </w:r>
@@ -8357,7 +8832,7 @@
           <w:rFonts w:eastAsiaTheme="minorEastAsia"/>
         </w:rPr>
       </w:pPr>
-      <w:bookmarkStart w:id="32" w:name="_Toc63603791"/>
+      <w:bookmarkStart w:id="32" w:name="_Toc63882691"/>
       <w:r>
         <w:rPr>
           <w:rFonts w:eastAsiaTheme="minorEastAsia"/>
@@ -8433,7 +8908,7 @@
           <w:rFonts w:eastAsiaTheme="minorEastAsia"/>
         </w:rPr>
       </w:pPr>
-      <w:bookmarkStart w:id="33" w:name="_Toc63603792"/>
+      <w:bookmarkStart w:id="33" w:name="_Toc63882692"/>
       <w:r>
         <w:rPr>
           <w:rFonts w:eastAsiaTheme="minorEastAsia"/>
@@ -8644,7 +9119,7 @@
           <w:rFonts w:eastAsiaTheme="minorEastAsia"/>
         </w:rPr>
       </w:pPr>
-      <w:bookmarkStart w:id="34" w:name="_Toc63603793"/>
+      <w:bookmarkStart w:id="34" w:name="_Toc63882693"/>
       <w:r>
         <w:rPr>
           <w:rFonts w:eastAsiaTheme="minorEastAsia"/>
@@ -8872,7 +9347,7 @@
           <w:rFonts w:eastAsiaTheme="minorEastAsia"/>
         </w:rPr>
       </w:pPr>
-      <w:bookmarkStart w:id="35" w:name="_Toc63603794"/>
+      <w:bookmarkStart w:id="35" w:name="_Toc63882694"/>
       <w:r>
         <w:rPr>
           <w:rFonts w:eastAsiaTheme="minorEastAsia"/>
@@ -8885,7 +9360,7 @@
       <w:pPr>
         <w:pStyle w:val="Heading2"/>
       </w:pPr>
-      <w:bookmarkStart w:id="36" w:name="_Toc63603795"/>
+      <w:bookmarkStart w:id="36" w:name="_Toc63882695"/>
       <w:r>
         <w:t>Artemis</w:t>
       </w:r>
@@ -9026,7 +9501,7 @@
           <w:rFonts w:eastAsiaTheme="minorEastAsia"/>
         </w:rPr>
       </w:pPr>
-      <w:bookmarkStart w:id="37" w:name="_Toc63603796"/>
+      <w:bookmarkStart w:id="37" w:name="_Toc63882696"/>
       <w:r>
         <w:rPr>
           <w:rFonts w:eastAsiaTheme="minorEastAsia"/>
@@ -9184,7 +9659,7 @@
       <w:pPr>
         <w:pStyle w:val="Heading1"/>
       </w:pPr>
-      <w:bookmarkStart w:id="38" w:name="_Toc63603797"/>
+      <w:bookmarkStart w:id="38" w:name="_Toc63882697"/>
       <w:r>
         <w:t>Aphrodite, Adonis, P</w:t>
       </w:r>
@@ -9200,7 +9675,7 @@
       <w:pPr>
         <w:pStyle w:val="Heading2"/>
       </w:pPr>
-      <w:bookmarkStart w:id="39" w:name="_Toc63603798"/>
+      <w:bookmarkStart w:id="39" w:name="_Toc63882698"/>
       <w:r>
         <w:t>Aphrodite</w:t>
       </w:r>
@@ -9324,7 +9799,7 @@
       <w:pPr>
         <w:pStyle w:val="Heading2"/>
       </w:pPr>
-      <w:bookmarkStart w:id="40" w:name="_Toc63603799"/>
+      <w:bookmarkStart w:id="40" w:name="_Toc63882699"/>
       <w:r>
         <w:t>Adonis</w:t>
       </w:r>
@@ -9388,7 +9863,7 @@
       <w:pPr>
         <w:pStyle w:val="Heading2"/>
       </w:pPr>
-      <w:bookmarkStart w:id="41" w:name="_Toc63603800"/>
+      <w:bookmarkStart w:id="41" w:name="_Toc63882700"/>
       <w:r>
         <w:t>Pygmalion</w:t>
       </w:r>
@@ -9434,7 +9909,7 @@
       <w:pPr>
         <w:pStyle w:val="Heading2"/>
       </w:pPr>
-      <w:bookmarkStart w:id="42" w:name="_Toc63603801"/>
+      <w:bookmarkStart w:id="42" w:name="_Toc63882701"/>
       <w:r>
         <w:t>Eros/Cupid</w:t>
       </w:r>
@@ -9589,7 +10064,7 @@
       <w:pPr>
         <w:pStyle w:val="Heading1"/>
       </w:pPr>
-      <w:bookmarkStart w:id="43" w:name="_Toc63603802"/>
+      <w:bookmarkStart w:id="43" w:name="_Toc63882702"/>
       <w:r>
         <w:t>Demeter – Agrarian Mother and her Festivals</w:t>
       </w:r>
@@ -9599,7 +10074,7 @@
       <w:pPr>
         <w:pStyle w:val="Heading2"/>
       </w:pPr>
-      <w:bookmarkStart w:id="44" w:name="_Toc63603803"/>
+      <w:bookmarkStart w:id="44" w:name="_Toc63882703"/>
       <w:r>
         <w:t>Demeter</w:t>
       </w:r>
@@ -9701,7 +10176,7 @@
       <w:pPr>
         <w:pStyle w:val="Heading2"/>
       </w:pPr>
-      <w:bookmarkStart w:id="45" w:name="_Toc63603804"/>
+      <w:bookmarkStart w:id="45" w:name="_Toc63882704"/>
       <w:r>
         <w:t>Festivals</w:t>
       </w:r>
@@ -9755,7 +10230,7 @@
           <w:rFonts w:eastAsiaTheme="minorEastAsia"/>
         </w:rPr>
       </w:pPr>
-      <w:bookmarkStart w:id="46" w:name="_Toc63603805"/>
+      <w:bookmarkStart w:id="46" w:name="_Toc63882705"/>
       <w:r>
         <w:rPr>
           <w:rFonts w:eastAsiaTheme="minorEastAsia"/>
@@ -9935,7 +10410,7 @@
           <w:rFonts w:eastAsiaTheme="minorEastAsia"/>
         </w:rPr>
       </w:pPr>
-      <w:bookmarkStart w:id="47" w:name="_Toc63603806"/>
+      <w:bookmarkStart w:id="47" w:name="_Toc63882706"/>
       <w:r>
         <w:rPr>
           <w:rFonts w:eastAsiaTheme="minorEastAsia"/>
@@ -10079,6 +10554,778 @@
           <w:rFonts w:eastAsiaTheme="minorEastAsia"/>
         </w:rPr>
         <w:t xml:space="preserve"> (initiation hall)</w:t>
+      </w:r>
+    </w:p>
+    <w:p>
+      <w:pPr>
+        <w:pStyle w:val="Heading1"/>
+        <w:rPr>
+          <w:rFonts w:eastAsiaTheme="minorEastAsia"/>
+        </w:rPr>
+      </w:pPr>
+      <w:bookmarkStart w:id="48" w:name="_Toc63882707"/>
+      <w:r>
+        <w:rPr>
+          <w:rFonts w:eastAsiaTheme="minorEastAsia"/>
+        </w:rPr>
+        <w:t>Hermes</w:t>
+      </w:r>
+      <w:bookmarkEnd w:id="48"/>
+    </w:p>
+    <w:p>
+      <w:pPr>
+        <w:pStyle w:val="ListParagraph"/>
+        <w:numPr>
+          <w:ilvl w:val="0"/>
+          <w:numId w:val="13"/>
+        </w:numPr>
+        <w:rPr>
+          <w:rFonts w:eastAsiaTheme="minorEastAsia"/>
+        </w:rPr>
+      </w:pPr>
+      <w:r>
+        <w:rPr>
+          <w:rFonts w:eastAsiaTheme="minorEastAsia"/>
+        </w:rPr>
+        <w:t xml:space="preserve">Son of Zeus and Maia, </w:t>
+      </w:r>
+      <w:r>
+        <w:rPr>
+          <w:rFonts w:eastAsiaTheme="minorEastAsia"/>
+        </w:rPr>
+        <w:t xml:space="preserve">Maia being </w:t>
+      </w:r>
+      <w:r>
+        <w:rPr>
+          <w:rFonts w:eastAsiaTheme="minorEastAsia"/>
+        </w:rPr>
+        <w:t>a nymph and daughter of Atlas</w:t>
+      </w:r>
+    </w:p>
+    <w:p>
+      <w:pPr>
+        <w:pStyle w:val="ListParagraph"/>
+        <w:numPr>
+          <w:ilvl w:val="0"/>
+          <w:numId w:val="13"/>
+        </w:numPr>
+        <w:rPr>
+          <w:rFonts w:eastAsiaTheme="minorEastAsia"/>
+        </w:rPr>
+      </w:pPr>
+      <w:r>
+        <w:rPr>
+          <w:rFonts w:eastAsiaTheme="minorEastAsia"/>
+        </w:rPr>
+        <w:t>He</w:t>
+      </w:r>
+      <w:r>
+        <w:rPr>
+          <w:rFonts w:eastAsiaTheme="minorEastAsia"/>
+        </w:rPr>
+        <w:t>’</w:t>
+      </w:r>
+      <w:r>
+        <w:rPr>
+          <w:rFonts w:eastAsiaTheme="minorEastAsia"/>
+        </w:rPr>
+        <w:t>s a messenger god, who has a particularly close connection to Zeus</w:t>
+      </w:r>
+    </w:p>
+    <w:p>
+      <w:pPr>
+        <w:pStyle w:val="ListParagraph"/>
+        <w:numPr>
+          <w:ilvl w:val="0"/>
+          <w:numId w:val="13"/>
+        </w:numPr>
+        <w:rPr>
+          <w:rFonts w:eastAsiaTheme="minorEastAsia"/>
+        </w:rPr>
+      </w:pPr>
+      <w:r>
+        <w:rPr>
+          <w:rFonts w:eastAsiaTheme="minorEastAsia"/>
+        </w:rPr>
+        <w:t>Comes down to earth to give messages to both mortals and gods from Zeus</w:t>
+      </w:r>
+    </w:p>
+    <w:p>
+      <w:pPr>
+        <w:pStyle w:val="ListParagraph"/>
+        <w:numPr>
+          <w:ilvl w:val="0"/>
+          <w:numId w:val="13"/>
+        </w:numPr>
+        <w:rPr>
+          <w:rFonts w:eastAsiaTheme="minorEastAsia"/>
+        </w:rPr>
+      </w:pPr>
+      <w:r>
+        <w:rPr>
+          <w:rFonts w:eastAsiaTheme="minorEastAsia"/>
+        </w:rPr>
+        <w:t>Also</w:t>
+      </w:r>
+      <w:r>
+        <w:rPr>
+          <w:rFonts w:eastAsiaTheme="minorEastAsia"/>
+        </w:rPr>
+        <w:t>,</w:t>
+      </w:r>
+      <w:r>
+        <w:rPr>
+          <w:rFonts w:eastAsiaTheme="minorEastAsia"/>
+        </w:rPr>
+        <w:t xml:space="preserve"> extremely clever, a trickster, very funny</w:t>
+      </w:r>
+      <w:r>
+        <w:rPr>
+          <w:rFonts w:eastAsiaTheme="minorEastAsia"/>
+        </w:rPr>
+        <w:t>, inventor of the lyre</w:t>
+      </w:r>
+    </w:p>
+    <w:p>
+      <w:pPr>
+        <w:pStyle w:val="ListParagraph"/>
+        <w:numPr>
+          <w:ilvl w:val="0"/>
+          <w:numId w:val="13"/>
+        </w:numPr>
+        <w:rPr>
+          <w:rFonts w:eastAsiaTheme="minorEastAsia"/>
+        </w:rPr>
+      </w:pPr>
+      <w:r>
+        <w:rPr>
+          <w:rFonts w:eastAsiaTheme="minorEastAsia"/>
+        </w:rPr>
+        <w:t>Steals the cattle of Apollo on his first day of life</w:t>
+      </w:r>
+    </w:p>
+    <w:p>
+      <w:pPr>
+        <w:pStyle w:val="ListParagraph"/>
+        <w:numPr>
+          <w:ilvl w:val="0"/>
+          <w:numId w:val="13"/>
+        </w:numPr>
+        <w:rPr>
+          <w:rFonts w:eastAsiaTheme="minorEastAsia"/>
+        </w:rPr>
+      </w:pPr>
+      <w:r>
+        <w:rPr>
+          <w:rFonts w:eastAsiaTheme="minorEastAsia"/>
+        </w:rPr>
+        <w:t>Related to Stewie from Family Guy, a child but a clever</w:t>
+      </w:r>
+      <w:r>
+        <w:rPr>
+          <w:rFonts w:eastAsiaTheme="minorEastAsia"/>
+        </w:rPr>
+        <w:t xml:space="preserve"> and </w:t>
+      </w:r>
+      <w:r>
+        <w:rPr>
+          <w:rFonts w:eastAsiaTheme="minorEastAsia"/>
+        </w:rPr>
+        <w:t>capable</w:t>
+      </w:r>
+      <w:r>
+        <w:rPr>
+          <w:rFonts w:eastAsiaTheme="minorEastAsia"/>
+        </w:rPr>
+        <w:t xml:space="preserve"> character</w:t>
+      </w:r>
+    </w:p>
+    <w:p>
+      <w:pPr>
+        <w:pStyle w:val="ListParagraph"/>
+        <w:numPr>
+          <w:ilvl w:val="0"/>
+          <w:numId w:val="13"/>
+        </w:numPr>
+        <w:rPr>
+          <w:rFonts w:eastAsiaTheme="minorEastAsia"/>
+        </w:rPr>
+      </w:pPr>
+      <w:r>
+        <w:rPr>
+          <w:rFonts w:eastAsiaTheme="minorEastAsia"/>
+        </w:rPr>
+        <w:t>As he grows up, becomes more responsible and respectable, like a conductor</w:t>
+      </w:r>
+    </w:p>
+    <w:p>
+      <w:pPr>
+        <w:pStyle w:val="ListParagraph"/>
+        <w:numPr>
+          <w:ilvl w:val="0"/>
+          <w:numId w:val="13"/>
+        </w:numPr>
+        <w:rPr>
+          <w:rFonts w:eastAsiaTheme="minorEastAsia"/>
+        </w:rPr>
+      </w:pPr>
+      <w:r>
+        <w:rPr>
+          <w:rFonts w:eastAsiaTheme="minorEastAsia"/>
+        </w:rPr>
+        <w:t>Trickiness and lies are actually not seen as negative qualities</w:t>
+      </w:r>
+    </w:p>
+    <w:p>
+      <w:pPr>
+        <w:pStyle w:val="ListParagraph"/>
+        <w:numPr>
+          <w:ilvl w:val="0"/>
+          <w:numId w:val="13"/>
+        </w:numPr>
+        <w:rPr>
+          <w:rFonts w:eastAsiaTheme="minorEastAsia"/>
+        </w:rPr>
+      </w:pPr>
+      <w:r>
+        <w:rPr>
+          <w:rFonts w:eastAsiaTheme="minorEastAsia"/>
+        </w:rPr>
+        <w:t xml:space="preserve">Conducts people to the underworld, in his role as </w:t>
+      </w:r>
+      <w:r>
+        <w:rPr>
+          <w:rFonts w:eastAsiaTheme="minorEastAsia"/>
+          <w:i/>
+          <w:iCs/>
+        </w:rPr>
+        <w:t>psychopompos</w:t>
+      </w:r>
+      <w:r>
+        <w:rPr>
+          <w:rFonts w:eastAsiaTheme="minorEastAsia"/>
+        </w:rPr>
+        <w:t xml:space="preserve"> or “conductor of souls”</w:t>
+      </w:r>
+    </w:p>
+    <w:p>
+      <w:pPr>
+        <w:pStyle w:val="ListParagraph"/>
+        <w:numPr>
+          <w:ilvl w:val="0"/>
+          <w:numId w:val="13"/>
+        </w:numPr>
+        <w:rPr>
+          <w:rFonts w:eastAsiaTheme="minorEastAsia"/>
+        </w:rPr>
+      </w:pPr>
+      <w:r>
+        <w:rPr>
+          <w:rFonts w:eastAsiaTheme="minorEastAsia"/>
+        </w:rPr>
+        <w:t>Sometimes worshipped as a fertility god</w:t>
+      </w:r>
+    </w:p>
+    <w:p>
+      <w:pPr>
+        <w:pStyle w:val="ListParagraph"/>
+        <w:numPr>
+          <w:ilvl w:val="0"/>
+          <w:numId w:val="13"/>
+        </w:numPr>
+        <w:rPr>
+          <w:rFonts w:eastAsiaTheme="minorEastAsia"/>
+        </w:rPr>
+      </w:pPr>
+      <w:r>
+        <w:rPr>
+          <w:rFonts w:eastAsiaTheme="minorEastAsia"/>
+        </w:rPr>
+        <w:t>Best summed up as a god who crosses boundaries</w:t>
+      </w:r>
+      <w:r>
+        <w:rPr>
+          <w:rFonts w:eastAsiaTheme="minorEastAsia"/>
+        </w:rPr>
+        <w:t>, crosses divide between mortal and immortal</w:t>
+      </w:r>
+      <w:r>
+        <w:rPr>
+          <w:rFonts w:eastAsiaTheme="minorEastAsia"/>
+        </w:rPr>
+        <w:t>, also a bridge between the gods themselves</w:t>
+      </w:r>
+      <w:r>
+        <w:rPr>
+          <w:rFonts w:eastAsiaTheme="minorEastAsia"/>
+        </w:rPr>
+        <w:t>, crosses between male and female</w:t>
+      </w:r>
+    </w:p>
+    <w:p>
+      <w:pPr>
+        <w:pStyle w:val="Heading1"/>
+      </w:pPr>
+      <w:bookmarkStart w:id="49" w:name="_Toc63882708"/>
+      <w:r>
+        <w:t>Athena, Ares, Hephaestus</w:t>
+      </w:r>
+      <w:r>
+        <w:t>,</w:t>
+      </w:r>
+      <w:r>
+        <w:t xml:space="preserve"> and Poseidon</w:t>
+      </w:r>
+      <w:bookmarkEnd w:id="49"/>
+    </w:p>
+    <w:p>
+      <w:pPr>
+        <w:pStyle w:val="Heading2"/>
+      </w:pPr>
+      <w:bookmarkStart w:id="50" w:name="_Toc63882709"/>
+      <w:r>
+        <w:t>Athena</w:t>
+      </w:r>
+      <w:bookmarkEnd w:id="50"/>
+    </w:p>
+    <w:p>
+      <w:pPr>
+        <w:pStyle w:val="ListParagraph"/>
+        <w:numPr>
+          <w:ilvl w:val="0"/>
+          <w:numId w:val="13"/>
+        </w:numPr>
+      </w:pPr>
+      <w:r>
+        <w:t>One of the younger of the Olympian deities and the daughter of Zeus</w:t>
+      </w:r>
+    </w:p>
+    <w:p>
+      <w:pPr>
+        <w:pStyle w:val="ListParagraph"/>
+        <w:numPr>
+          <w:ilvl w:val="0"/>
+          <w:numId w:val="13"/>
+        </w:numPr>
+      </w:pPr>
+      <w:r>
+        <w:t xml:space="preserve">She’s born only of her father, </w:t>
+      </w:r>
+      <w:r>
+        <w:t xml:space="preserve">out of his head, </w:t>
+      </w:r>
+      <w:r>
+        <w:t>after Zeus swallowed his wife Metis</w:t>
+      </w:r>
+    </w:p>
+    <w:p>
+      <w:pPr>
+        <w:pStyle w:val="ListParagraph"/>
+        <w:numPr>
+          <w:ilvl w:val="0"/>
+          <w:numId w:val="13"/>
+        </w:numPr>
+      </w:pPr>
+      <w:r>
+        <w:t>Feminine deity who is divided from her maternal sid</w:t>
+      </w:r>
+      <w:r>
+        <w:t xml:space="preserve">e, </w:t>
+      </w:r>
+      <w:r>
+        <w:t xml:space="preserve">a very </w:t>
+      </w:r>
+      <w:r>
+        <w:t>masculine woman</w:t>
+      </w:r>
+    </w:p>
+    <w:p>
+      <w:pPr>
+        <w:pStyle w:val="ListParagraph"/>
+        <w:numPr>
+          <w:ilvl w:val="0"/>
+          <w:numId w:val="13"/>
+        </w:numPr>
+      </w:pPr>
+      <w:r>
+        <w:t xml:space="preserve">Most well known as a goddess of war, represented </w:t>
+      </w:r>
+      <w:r>
+        <w:t xml:space="preserve">in art </w:t>
+      </w:r>
+      <w:r>
+        <w:t>with helmet and spear</w:t>
+      </w:r>
+    </w:p>
+    <w:p>
+      <w:pPr>
+        <w:pStyle w:val="ListParagraph"/>
+        <w:numPr>
+          <w:ilvl w:val="0"/>
+          <w:numId w:val="13"/>
+        </w:numPr>
+      </w:pPr>
+      <w:r>
+        <w:t>Presented as a feminine counterpart to the male war god Ares</w:t>
+      </w:r>
+    </w:p>
+    <w:p>
+      <w:pPr>
+        <w:pStyle w:val="ListParagraph"/>
+        <w:numPr>
+          <w:ilvl w:val="0"/>
+          <w:numId w:val="13"/>
+        </w:numPr>
+      </w:pPr>
+      <w:r>
+        <w:t>She is also the teacher of crafts to men and women, patron goddess of carpenters</w:t>
+      </w:r>
+    </w:p>
+    <w:p>
+      <w:pPr>
+        <w:pStyle w:val="ListParagraph"/>
+        <w:numPr>
+          <w:ilvl w:val="0"/>
+          <w:numId w:val="13"/>
+        </w:numPr>
+      </w:pPr>
+      <w:r>
+        <w:t>Furthermore, a goddess of civilization, victory and good council</w:t>
+      </w:r>
+    </w:p>
+    <w:p>
+      <w:pPr>
+        <w:pStyle w:val="ListParagraph"/>
+        <w:numPr>
+          <w:ilvl w:val="0"/>
+          <w:numId w:val="13"/>
+        </w:numPr>
+      </w:pPr>
+      <w:r>
+        <w:lastRenderedPageBreak/>
+        <w:t>Myth: Athena vs. Arachne, Arachne more skilled at wool making and wins a competition, Athena turns her into a spider as punishment</w:t>
+      </w:r>
+    </w:p>
+    <w:p>
+      <w:pPr>
+        <w:pStyle w:val="ListParagraph"/>
+        <w:numPr>
+          <w:ilvl w:val="0"/>
+          <w:numId w:val="13"/>
+        </w:numPr>
+      </w:pPr>
+      <w:r>
+        <w:t>She’s the patron of the male Odysseus</w:t>
+      </w:r>
+    </w:p>
+    <w:p>
+      <w:pPr>
+        <w:pStyle w:val="ListParagraph"/>
+        <w:numPr>
+          <w:ilvl w:val="0"/>
+          <w:numId w:val="13"/>
+        </w:numPr>
+      </w:pPr>
+      <w:r>
+        <w:t>Most famous cult of Athena is that of Athena Polias (or Athena Protectress of the City)</w:t>
+      </w:r>
+    </w:p>
+    <w:p>
+      <w:pPr>
+        <w:pStyle w:val="Heading2"/>
+      </w:pPr>
+      <w:bookmarkStart w:id="51" w:name="_Toc63882710"/>
+      <w:r>
+        <w:t>Ares</w:t>
+      </w:r>
+      <w:bookmarkEnd w:id="51"/>
+    </w:p>
+    <w:p>
+      <w:pPr>
+        <w:pStyle w:val="ListParagraph"/>
+        <w:numPr>
+          <w:ilvl w:val="0"/>
+          <w:numId w:val="13"/>
+        </w:numPr>
+      </w:pPr>
+      <w:r>
+        <w:t>Ares, or Mars in Latin, is a male counterpart to Athena as a god of war</w:t>
+      </w:r>
+    </w:p>
+    <w:p>
+      <w:pPr>
+        <w:pStyle w:val="ListParagraph"/>
+        <w:numPr>
+          <w:ilvl w:val="0"/>
+          <w:numId w:val="13"/>
+        </w:numPr>
+      </w:pPr>
+      <w:r>
+        <w:t>When he’s wounded by the mortal Greek hero Diomedes, Zeus rebukes him for being a destructive god</w:t>
+      </w:r>
+    </w:p>
+    <w:p>
+      <w:pPr>
+        <w:pStyle w:val="ListParagraph"/>
+        <w:numPr>
+          <w:ilvl w:val="0"/>
+          <w:numId w:val="13"/>
+        </w:numPr>
+      </w:pPr>
+      <w:r>
+        <w:t>He’s the adulterous lover of Aphrodite</w:t>
+      </w:r>
+    </w:p>
+    <w:p>
+      <w:pPr>
+        <w:pStyle w:val="ListParagraph"/>
+        <w:numPr>
+          <w:ilvl w:val="0"/>
+          <w:numId w:val="13"/>
+        </w:numPr>
+      </w:pPr>
+      <w:r>
+        <w:t>Ares is a destructive god, while Athena takes a more thoughtful approach to battle</w:t>
+      </w:r>
+    </w:p>
+    <w:p>
+      <w:pPr>
+        <w:pStyle w:val="Heading2"/>
+      </w:pPr>
+      <w:bookmarkStart w:id="52" w:name="_Toc63882711"/>
+      <w:r>
+        <w:t>Hephaestus</w:t>
+      </w:r>
+      <w:bookmarkEnd w:id="52"/>
+    </w:p>
+    <w:p>
+      <w:pPr>
+        <w:pStyle w:val="ListParagraph"/>
+        <w:numPr>
+          <w:ilvl w:val="0"/>
+          <w:numId w:val="13"/>
+        </w:numPr>
+      </w:pPr>
+      <w:r>
+        <w:t>Along with Athena, first to teach craftsmanship skills to humans</w:t>
+      </w:r>
+    </w:p>
+    <w:p>
+      <w:pPr>
+        <w:pStyle w:val="ListParagraph"/>
+        <w:numPr>
+          <w:ilvl w:val="0"/>
+          <w:numId w:val="13"/>
+        </w:numPr>
+      </w:pPr>
+      <w:r>
+        <w:t>They also play an important role in the creation of woman (Pandora) together</w:t>
+      </w:r>
+    </w:p>
+    <w:p>
+      <w:pPr>
+        <w:pStyle w:val="ListParagraph"/>
+        <w:numPr>
+          <w:ilvl w:val="0"/>
+          <w:numId w:val="13"/>
+        </w:numPr>
+      </w:pPr>
+      <w:r>
+        <w:t xml:space="preserve">In Pindar’s seventh Olympian </w:t>
+      </w:r>
+      <w:r>
+        <w:rPr>
+          <w:i/>
+          <w:iCs/>
+        </w:rPr>
+        <w:t>Ode</w:t>
+      </w:r>
+      <w:r>
+        <w:t xml:space="preserve"> we hear the following that Hephaestus strikes Zeus’ head with a brass axe, upon which Athena leaps from his head</w:t>
+      </w:r>
+    </w:p>
+    <w:p>
+      <w:pPr>
+        <w:pStyle w:val="Heading2"/>
+      </w:pPr>
+      <w:bookmarkStart w:id="53" w:name="_Toc63882712"/>
+      <w:r>
+        <w:t>Poseidon</w:t>
+      </w:r>
+      <w:bookmarkEnd w:id="53"/>
+    </w:p>
+    <w:p>
+      <w:pPr>
+        <w:pStyle w:val="ListParagraph"/>
+        <w:numPr>
+          <w:ilvl w:val="0"/>
+          <w:numId w:val="13"/>
+        </w:numPr>
+        <w:rPr>
+          <w:rFonts w:eastAsiaTheme="minorEastAsia"/>
+        </w:rPr>
+      </w:pPr>
+      <w:r>
+        <w:rPr>
+          <w:rFonts w:eastAsiaTheme="minorEastAsia"/>
+        </w:rPr>
+        <w:t>Known in Latin as Neptune</w:t>
+      </w:r>
+      <w:r>
+        <w:rPr>
+          <w:rFonts w:eastAsiaTheme="minorEastAsia"/>
+        </w:rPr>
+        <w:t>, a significant god in the pantheon, the brother of Zeus, and one of the older of the 12 Olympian gods</w:t>
+      </w:r>
+    </w:p>
+    <w:p>
+      <w:pPr>
+        <w:pStyle w:val="ListParagraph"/>
+        <w:numPr>
+          <w:ilvl w:val="0"/>
+          <w:numId w:val="13"/>
+        </w:numPr>
+        <w:rPr>
+          <w:rFonts w:eastAsiaTheme="minorEastAsia"/>
+        </w:rPr>
+      </w:pPr>
+      <w:r>
+        <w:rPr>
+          <w:rFonts w:eastAsiaTheme="minorEastAsia"/>
+        </w:rPr>
+        <w:t>Depicted as carrying a trident</w:t>
+      </w:r>
+      <w:r>
+        <w:rPr>
+          <w:rFonts w:eastAsiaTheme="minorEastAsia"/>
+        </w:rPr>
+        <w:t>, associated with fish and other animals</w:t>
+      </w:r>
+    </w:p>
+    <w:p>
+      <w:pPr>
+        <w:pStyle w:val="ListParagraph"/>
+        <w:numPr>
+          <w:ilvl w:val="0"/>
+          <w:numId w:val="13"/>
+        </w:numPr>
+        <w:rPr>
+          <w:rFonts w:eastAsiaTheme="minorEastAsia"/>
+        </w:rPr>
+      </w:pPr>
+      <w:r>
+        <w:rPr>
+          <w:rFonts w:eastAsiaTheme="minorEastAsia"/>
+        </w:rPr>
+        <w:t>Also connected with the earth, and can be responsible for earthquakes</w:t>
+      </w:r>
+    </w:p>
+    <w:p>
+      <w:pPr>
+        <w:pStyle w:val="ListParagraph"/>
+        <w:numPr>
+          <w:ilvl w:val="0"/>
+          <w:numId w:val="13"/>
+        </w:numPr>
+        <w:rPr>
+          <w:rFonts w:eastAsiaTheme="minorEastAsia"/>
+        </w:rPr>
+      </w:pPr>
+      <w:r>
+        <w:rPr>
+          <w:rFonts w:eastAsiaTheme="minorEastAsia"/>
+        </w:rPr>
+        <w:t>Zeus is the god of the heavens and supreme above all, while Hades is of the underworld, and Poseidon the seas and also the land</w:t>
+      </w:r>
+    </w:p>
+    <w:p>
+      <w:pPr>
+        <w:pStyle w:val="ListParagraph"/>
+        <w:numPr>
+          <w:ilvl w:val="0"/>
+          <w:numId w:val="13"/>
+        </w:numPr>
+        <w:rPr>
+          <w:rFonts w:eastAsiaTheme="minorEastAsia"/>
+        </w:rPr>
+      </w:pPr>
+      <w:r>
+        <w:rPr>
+          <w:rFonts w:eastAsiaTheme="minorEastAsia"/>
+        </w:rPr>
+        <w:t>Often presented as an angry god, and was a deity whom the Greeks worshipped</w:t>
+      </w:r>
+    </w:p>
+    <w:p>
+      <w:pPr>
+        <w:pStyle w:val="ListParagraph"/>
+        <w:numPr>
+          <w:ilvl w:val="0"/>
+          <w:numId w:val="13"/>
+        </w:numPr>
+        <w:rPr>
+          <w:rFonts w:eastAsiaTheme="minorEastAsia"/>
+        </w:rPr>
+      </w:pPr>
+      <w:r>
+        <w:rPr>
+          <w:rFonts w:eastAsiaTheme="minorEastAsia"/>
+        </w:rPr>
+        <w:t>Married to Amphitrite, one of the Nereids, the daughters of Nereus, son of the Sea (Pontus) and Earth (Ge)</w:t>
+      </w:r>
+      <w:r>
+        <w:rPr>
+          <w:rFonts w:eastAsiaTheme="minorEastAsia"/>
+        </w:rPr>
+        <w:t>; they have a son together who is named Trit</w:t>
+      </w:r>
+      <w:r>
+        <w:rPr>
+          <w:rFonts w:eastAsiaTheme="minorEastAsia"/>
+        </w:rPr>
+        <w:t>on</w:t>
+      </w:r>
+      <w:r>
+        <w:rPr>
+          <w:rFonts w:eastAsiaTheme="minorEastAsia"/>
+        </w:rPr>
+        <w:t>, a merman</w:t>
+      </w:r>
+    </w:p>
+    <w:p>
+      <w:pPr>
+        <w:pStyle w:val="ListParagraph"/>
+        <w:numPr>
+          <w:ilvl w:val="0"/>
+          <w:numId w:val="13"/>
+        </w:numPr>
+        <w:rPr>
+          <w:rFonts w:eastAsiaTheme="minorEastAsia"/>
+        </w:rPr>
+      </w:pPr>
+      <w:r>
+        <w:rPr>
+          <w:rFonts w:eastAsiaTheme="minorEastAsia"/>
+        </w:rPr>
+        <w:t>Descended from Poseidon are also the Geryon, the Theban Sphinx, and the Nemean Lion</w:t>
+      </w:r>
+    </w:p>
+    <w:p>
+      <w:pPr>
+        <w:pStyle w:val="ListParagraph"/>
+        <w:numPr>
+          <w:ilvl w:val="0"/>
+          <w:numId w:val="13"/>
+        </w:numPr>
+        <w:rPr>
+          <w:rFonts w:eastAsiaTheme="minorEastAsia"/>
+        </w:rPr>
+      </w:pPr>
+      <w:r>
+        <w:rPr>
+          <w:rFonts w:eastAsiaTheme="minorEastAsia"/>
+        </w:rPr>
+        <w:t>His association with beasts is representative of his role as a formidable and angry god</w:t>
       </w:r>
     </w:p>
     <w:p>

</xml_diff>

<commit_message>
finish week 6 content
</commit_message>
<xml_diff>
--- a/clas104.docx
+++ b/clas104.docx
@@ -304,7 +304,7 @@
             </w:rPr>
             <w:fldChar w:fldCharType="separate"/>
           </w:r>
-          <w:hyperlink w:anchor="_Toc63882660" w:history="1">
+          <w:hyperlink w:anchor="_Toc64126212" w:history="1">
             <w:r>
               <w:rPr>
                 <w:rStyle w:val="Hyperlink"/>
@@ -349,7 +349,7 @@
                 <w:noProof/>
                 <w:webHidden/>
               </w:rPr>
-              <w:instrText xml:space="preserve"> PAGEREF _Toc63882660 \h </w:instrText>
+              <w:instrText xml:space="preserve"> PAGEREF _Toc64126212 \h </w:instrText>
             </w:r>
             <w:r>
               <w:rPr>
@@ -396,7 +396,7 @@
               <w:szCs w:val="24"/>
             </w:rPr>
           </w:pPr>
-          <w:hyperlink w:anchor="_Toc63882661" w:history="1">
+          <w:hyperlink w:anchor="_Toc64126213" w:history="1">
             <w:r>
               <w:rPr>
                 <w:rStyle w:val="Hyperlink"/>
@@ -451,7 +451,7 @@
                 <w:sz w:val="24"/>
                 <w:szCs w:val="24"/>
               </w:rPr>
-              <w:instrText xml:space="preserve"> PAGEREF _Toc63882661 \h </w:instrText>
+              <w:instrText xml:space="preserve"> PAGEREF _Toc64126213 \h </w:instrText>
             </w:r>
             <w:r>
               <w:rPr>
@@ -504,7 +504,7 @@
               <w:szCs w:val="24"/>
             </w:rPr>
           </w:pPr>
-          <w:hyperlink w:anchor="_Toc63882662" w:history="1">
+          <w:hyperlink w:anchor="_Toc64126214" w:history="1">
             <w:r>
               <w:rPr>
                 <w:rStyle w:val="Hyperlink"/>
@@ -557,7 +557,7 @@
                 <w:sz w:val="24"/>
                 <w:szCs w:val="24"/>
               </w:rPr>
-              <w:instrText xml:space="preserve"> PAGEREF _Toc63882662 \h </w:instrText>
+              <w:instrText xml:space="preserve"> PAGEREF _Toc64126214 \h </w:instrText>
             </w:r>
             <w:r>
               <w:rPr>
@@ -612,7 +612,7 @@
               <w:szCs w:val="24"/>
             </w:rPr>
           </w:pPr>
-          <w:hyperlink w:anchor="_Toc63882663" w:history="1">
+          <w:hyperlink w:anchor="_Toc64126215" w:history="1">
             <w:r>
               <w:rPr>
                 <w:rStyle w:val="Hyperlink"/>
@@ -667,7 +667,7 @@
                 <w:sz w:val="24"/>
                 <w:szCs w:val="24"/>
               </w:rPr>
-              <w:instrText xml:space="preserve"> PAGEREF _Toc63882663 \h </w:instrText>
+              <w:instrText xml:space="preserve"> PAGEREF _Toc64126215 \h </w:instrText>
             </w:r>
             <w:r>
               <w:rPr>
@@ -722,7 +722,7 @@
               <w:noProof/>
             </w:rPr>
           </w:pPr>
-          <w:hyperlink w:anchor="_Toc63882664" w:history="1">
+          <w:hyperlink w:anchor="_Toc64126216" w:history="1">
             <w:r>
               <w:rPr>
                 <w:rStyle w:val="Hyperlink"/>
@@ -767,7 +767,7 @@
                 <w:noProof/>
                 <w:webHidden/>
               </w:rPr>
-              <w:instrText xml:space="preserve"> PAGEREF _Toc63882664 \h </w:instrText>
+              <w:instrText xml:space="preserve"> PAGEREF _Toc64126216 \h </w:instrText>
             </w:r>
             <w:r>
               <w:rPr>
@@ -814,7 +814,7 @@
               <w:szCs w:val="24"/>
             </w:rPr>
           </w:pPr>
-          <w:hyperlink w:anchor="_Toc63882665" w:history="1">
+          <w:hyperlink w:anchor="_Toc64126217" w:history="1">
             <w:r>
               <w:rPr>
                 <w:rStyle w:val="Hyperlink"/>
@@ -869,7 +869,7 @@
                 <w:sz w:val="24"/>
                 <w:szCs w:val="24"/>
               </w:rPr>
-              <w:instrText xml:space="preserve"> PAGEREF _Toc63882665 \h </w:instrText>
+              <w:instrText xml:space="preserve"> PAGEREF _Toc64126217 \h </w:instrText>
             </w:r>
             <w:r>
               <w:rPr>
@@ -924,7 +924,7 @@
               <w:szCs w:val="24"/>
             </w:rPr>
           </w:pPr>
-          <w:hyperlink w:anchor="_Toc63882666" w:history="1">
+          <w:hyperlink w:anchor="_Toc64126218" w:history="1">
             <w:r>
               <w:rPr>
                 <w:rStyle w:val="Hyperlink"/>
@@ -979,7 +979,7 @@
                 <w:sz w:val="24"/>
                 <w:szCs w:val="24"/>
               </w:rPr>
-              <w:instrText xml:space="preserve"> PAGEREF _Toc63882666 \h </w:instrText>
+              <w:instrText xml:space="preserve"> PAGEREF _Toc64126218 \h </w:instrText>
             </w:r>
             <w:r>
               <w:rPr>
@@ -1034,7 +1034,7 @@
               <w:szCs w:val="24"/>
             </w:rPr>
           </w:pPr>
-          <w:hyperlink w:anchor="_Toc63882667" w:history="1">
+          <w:hyperlink w:anchor="_Toc64126219" w:history="1">
             <w:r>
               <w:rPr>
                 <w:rStyle w:val="Hyperlink"/>
@@ -1089,7 +1089,7 @@
                 <w:sz w:val="24"/>
                 <w:szCs w:val="24"/>
               </w:rPr>
-              <w:instrText xml:space="preserve"> PAGEREF _Toc63882667 \h </w:instrText>
+              <w:instrText xml:space="preserve"> PAGEREF _Toc64126219 \h </w:instrText>
             </w:r>
             <w:r>
               <w:rPr>
@@ -1144,7 +1144,7 @@
               <w:szCs w:val="24"/>
             </w:rPr>
           </w:pPr>
-          <w:hyperlink w:anchor="_Toc63882668" w:history="1">
+          <w:hyperlink w:anchor="_Toc64126220" w:history="1">
             <w:r>
               <w:rPr>
                 <w:rStyle w:val="Hyperlink"/>
@@ -1199,7 +1199,7 @@
                 <w:sz w:val="24"/>
                 <w:szCs w:val="24"/>
               </w:rPr>
-              <w:instrText xml:space="preserve"> PAGEREF _Toc63882668 \h </w:instrText>
+              <w:instrText xml:space="preserve"> PAGEREF _Toc64126220 \h </w:instrText>
             </w:r>
             <w:r>
               <w:rPr>
@@ -1254,7 +1254,7 @@
               <w:szCs w:val="24"/>
             </w:rPr>
           </w:pPr>
-          <w:hyperlink w:anchor="_Toc63882669" w:history="1">
+          <w:hyperlink w:anchor="_Toc64126221" w:history="1">
             <w:r>
               <w:rPr>
                 <w:rStyle w:val="Hyperlink"/>
@@ -1309,7 +1309,7 @@
                 <w:sz w:val="24"/>
                 <w:szCs w:val="24"/>
               </w:rPr>
-              <w:instrText xml:space="preserve"> PAGEREF _Toc63882669 \h </w:instrText>
+              <w:instrText xml:space="preserve"> PAGEREF _Toc64126221 \h </w:instrText>
             </w:r>
             <w:r>
               <w:rPr>
@@ -1364,7 +1364,7 @@
               <w:szCs w:val="24"/>
             </w:rPr>
           </w:pPr>
-          <w:hyperlink w:anchor="_Toc63882670" w:history="1">
+          <w:hyperlink w:anchor="_Toc64126222" w:history="1">
             <w:r>
               <w:rPr>
                 <w:rStyle w:val="Hyperlink"/>
@@ -1419,7 +1419,7 @@
                 <w:sz w:val="24"/>
                 <w:szCs w:val="24"/>
               </w:rPr>
-              <w:instrText xml:space="preserve"> PAGEREF _Toc63882670 \h </w:instrText>
+              <w:instrText xml:space="preserve"> PAGEREF _Toc64126222 \h </w:instrText>
             </w:r>
             <w:r>
               <w:rPr>
@@ -1474,7 +1474,7 @@
               <w:szCs w:val="24"/>
             </w:rPr>
           </w:pPr>
-          <w:hyperlink w:anchor="_Toc63882671" w:history="1">
+          <w:hyperlink w:anchor="_Toc64126223" w:history="1">
             <w:r>
               <w:rPr>
                 <w:rStyle w:val="Hyperlink"/>
@@ -1529,7 +1529,7 @@
                 <w:sz w:val="24"/>
                 <w:szCs w:val="24"/>
               </w:rPr>
-              <w:instrText xml:space="preserve"> PAGEREF _Toc63882671 \h </w:instrText>
+              <w:instrText xml:space="preserve"> PAGEREF _Toc64126223 \h </w:instrText>
             </w:r>
             <w:r>
               <w:rPr>
@@ -1584,7 +1584,7 @@
               <w:szCs w:val="24"/>
             </w:rPr>
           </w:pPr>
-          <w:hyperlink w:anchor="_Toc63882672" w:history="1">
+          <w:hyperlink w:anchor="_Toc64126224" w:history="1">
             <w:r>
               <w:rPr>
                 <w:rStyle w:val="Hyperlink"/>
@@ -1639,7 +1639,7 @@
                 <w:sz w:val="24"/>
                 <w:szCs w:val="24"/>
               </w:rPr>
-              <w:instrText xml:space="preserve"> PAGEREF _Toc63882672 \h </w:instrText>
+              <w:instrText xml:space="preserve"> PAGEREF _Toc64126224 \h </w:instrText>
             </w:r>
             <w:r>
               <w:rPr>
@@ -1694,7 +1694,7 @@
               <w:szCs w:val="24"/>
             </w:rPr>
           </w:pPr>
-          <w:hyperlink w:anchor="_Toc63882673" w:history="1">
+          <w:hyperlink w:anchor="_Toc64126225" w:history="1">
             <w:r>
               <w:rPr>
                 <w:rStyle w:val="Hyperlink"/>
@@ -1749,7 +1749,7 @@
                 <w:sz w:val="24"/>
                 <w:szCs w:val="24"/>
               </w:rPr>
-              <w:instrText xml:space="preserve"> PAGEREF _Toc63882673 \h </w:instrText>
+              <w:instrText xml:space="preserve"> PAGEREF _Toc64126225 \h </w:instrText>
             </w:r>
             <w:r>
               <w:rPr>
@@ -1804,7 +1804,7 @@
               <w:noProof/>
             </w:rPr>
           </w:pPr>
-          <w:hyperlink w:anchor="_Toc63882674" w:history="1">
+          <w:hyperlink w:anchor="_Toc64126226" w:history="1">
             <w:r>
               <w:rPr>
                 <w:rStyle w:val="Hyperlink"/>
@@ -1849,7 +1849,7 @@
                 <w:noProof/>
                 <w:webHidden/>
               </w:rPr>
-              <w:instrText xml:space="preserve"> PAGEREF _Toc63882674 \h </w:instrText>
+              <w:instrText xml:space="preserve"> PAGEREF _Toc64126226 \h </w:instrText>
             </w:r>
             <w:r>
               <w:rPr>
@@ -1896,7 +1896,7 @@
               <w:szCs w:val="24"/>
             </w:rPr>
           </w:pPr>
-          <w:hyperlink w:anchor="_Toc63882675" w:history="1">
+          <w:hyperlink w:anchor="_Toc64126227" w:history="1">
             <w:r>
               <w:rPr>
                 <w:rStyle w:val="Hyperlink"/>
@@ -1951,7 +1951,7 @@
                 <w:sz w:val="24"/>
                 <w:szCs w:val="24"/>
               </w:rPr>
-              <w:instrText xml:space="preserve"> PAGEREF _Toc63882675 \h </w:instrText>
+              <w:instrText xml:space="preserve"> PAGEREF _Toc64126227 \h </w:instrText>
             </w:r>
             <w:r>
               <w:rPr>
@@ -2004,7 +2004,7 @@
               <w:szCs w:val="24"/>
             </w:rPr>
           </w:pPr>
-          <w:hyperlink w:anchor="_Toc63882676" w:history="1">
+          <w:hyperlink w:anchor="_Toc64126228" w:history="1">
             <w:r>
               <w:rPr>
                 <w:rStyle w:val="Hyperlink"/>
@@ -2057,7 +2057,7 @@
                 <w:sz w:val="24"/>
                 <w:szCs w:val="24"/>
               </w:rPr>
-              <w:instrText xml:space="preserve"> PAGEREF _Toc63882676 \h </w:instrText>
+              <w:instrText xml:space="preserve"> PAGEREF _Toc64126228 \h </w:instrText>
             </w:r>
             <w:r>
               <w:rPr>
@@ -2110,7 +2110,7 @@
               <w:szCs w:val="24"/>
             </w:rPr>
           </w:pPr>
-          <w:hyperlink w:anchor="_Toc63882677" w:history="1">
+          <w:hyperlink w:anchor="_Toc64126229" w:history="1">
             <w:r>
               <w:rPr>
                 <w:rStyle w:val="Hyperlink"/>
@@ -2163,7 +2163,7 @@
                 <w:sz w:val="24"/>
                 <w:szCs w:val="24"/>
               </w:rPr>
-              <w:instrText xml:space="preserve"> PAGEREF _Toc63882677 \h </w:instrText>
+              <w:instrText xml:space="preserve"> PAGEREF _Toc64126229 \h </w:instrText>
             </w:r>
             <w:r>
               <w:rPr>
@@ -2216,7 +2216,7 @@
               <w:szCs w:val="24"/>
             </w:rPr>
           </w:pPr>
-          <w:hyperlink w:anchor="_Toc63882678" w:history="1">
+          <w:hyperlink w:anchor="_Toc64126230" w:history="1">
             <w:r>
               <w:rPr>
                 <w:rStyle w:val="Hyperlink"/>
@@ -2269,7 +2269,7 @@
                 <w:sz w:val="24"/>
                 <w:szCs w:val="24"/>
               </w:rPr>
-              <w:instrText xml:space="preserve"> PAGEREF _Toc63882678 \h </w:instrText>
+              <w:instrText xml:space="preserve"> PAGEREF _Toc64126230 \h </w:instrText>
             </w:r>
             <w:r>
               <w:rPr>
@@ -2324,7 +2324,7 @@
               <w:szCs w:val="24"/>
             </w:rPr>
           </w:pPr>
-          <w:hyperlink w:anchor="_Toc63882679" w:history="1">
+          <w:hyperlink w:anchor="_Toc64126231" w:history="1">
             <w:r>
               <w:rPr>
                 <w:rStyle w:val="Hyperlink"/>
@@ -2379,7 +2379,7 @@
                 <w:sz w:val="24"/>
                 <w:szCs w:val="24"/>
               </w:rPr>
-              <w:instrText xml:space="preserve"> PAGEREF _Toc63882679 \h </w:instrText>
+              <w:instrText xml:space="preserve"> PAGEREF _Toc64126231 \h </w:instrText>
             </w:r>
             <w:r>
               <w:rPr>
@@ -2432,7 +2432,7 @@
               <w:szCs w:val="24"/>
             </w:rPr>
           </w:pPr>
-          <w:hyperlink w:anchor="_Toc63882680" w:history="1">
+          <w:hyperlink w:anchor="_Toc64126232" w:history="1">
             <w:r>
               <w:rPr>
                 <w:rStyle w:val="Hyperlink"/>
@@ -2485,7 +2485,7 @@
                 <w:sz w:val="24"/>
                 <w:szCs w:val="24"/>
               </w:rPr>
-              <w:instrText xml:space="preserve"> PAGEREF _Toc63882680 \h </w:instrText>
+              <w:instrText xml:space="preserve"> PAGEREF _Toc64126232 \h </w:instrText>
             </w:r>
             <w:r>
               <w:rPr>
@@ -2540,7 +2540,7 @@
               <w:szCs w:val="24"/>
             </w:rPr>
           </w:pPr>
-          <w:hyperlink w:anchor="_Toc63882681" w:history="1">
+          <w:hyperlink w:anchor="_Toc64126233" w:history="1">
             <w:r>
               <w:rPr>
                 <w:rStyle w:val="Hyperlink"/>
@@ -2595,7 +2595,7 @@
                 <w:sz w:val="24"/>
                 <w:szCs w:val="24"/>
               </w:rPr>
-              <w:instrText xml:space="preserve"> PAGEREF _Toc63882681 \h </w:instrText>
+              <w:instrText xml:space="preserve"> PAGEREF _Toc64126233 \h </w:instrText>
             </w:r>
             <w:r>
               <w:rPr>
@@ -2650,7 +2650,7 @@
               <w:szCs w:val="24"/>
             </w:rPr>
           </w:pPr>
-          <w:hyperlink w:anchor="_Toc63882682" w:history="1">
+          <w:hyperlink w:anchor="_Toc64126234" w:history="1">
             <w:r>
               <w:rPr>
                 <w:rStyle w:val="Hyperlink"/>
@@ -2705,7 +2705,7 @@
                 <w:sz w:val="24"/>
                 <w:szCs w:val="24"/>
               </w:rPr>
-              <w:instrText xml:space="preserve"> PAGEREF _Toc63882682 \h </w:instrText>
+              <w:instrText xml:space="preserve"> PAGEREF _Toc64126234 \h </w:instrText>
             </w:r>
             <w:r>
               <w:rPr>
@@ -2760,7 +2760,7 @@
               <w:noProof/>
             </w:rPr>
           </w:pPr>
-          <w:hyperlink w:anchor="_Toc63882683" w:history="1">
+          <w:hyperlink w:anchor="_Toc64126235" w:history="1">
             <w:r>
               <w:rPr>
                 <w:rStyle w:val="Hyperlink"/>
@@ -2805,7 +2805,7 @@
                 <w:noProof/>
                 <w:webHidden/>
               </w:rPr>
-              <w:instrText xml:space="preserve"> PAGEREF _Toc63882683 \h </w:instrText>
+              <w:instrText xml:space="preserve"> PAGEREF _Toc64126235 \h </w:instrText>
             </w:r>
             <w:r>
               <w:rPr>
@@ -2852,7 +2852,7 @@
               <w:szCs w:val="24"/>
             </w:rPr>
           </w:pPr>
-          <w:hyperlink w:anchor="_Toc63882684" w:history="1">
+          <w:hyperlink w:anchor="_Toc64126236" w:history="1">
             <w:r>
               <w:rPr>
                 <w:rStyle w:val="Hyperlink"/>
@@ -2907,7 +2907,7 @@
                 <w:sz w:val="24"/>
                 <w:szCs w:val="24"/>
               </w:rPr>
-              <w:instrText xml:space="preserve"> PAGEREF _Toc63882684 \h </w:instrText>
+              <w:instrText xml:space="preserve"> PAGEREF _Toc64126236 \h </w:instrText>
             </w:r>
             <w:r>
               <w:rPr>
@@ -2960,7 +2960,7 @@
               <w:szCs w:val="24"/>
             </w:rPr>
           </w:pPr>
-          <w:hyperlink w:anchor="_Toc63882685" w:history="1">
+          <w:hyperlink w:anchor="_Toc64126237" w:history="1">
             <w:r>
               <w:rPr>
                 <w:rStyle w:val="Hyperlink"/>
@@ -3013,7 +3013,7 @@
                 <w:sz w:val="24"/>
                 <w:szCs w:val="24"/>
               </w:rPr>
-              <w:instrText xml:space="preserve"> PAGEREF _Toc63882685 \h </w:instrText>
+              <w:instrText xml:space="preserve"> PAGEREF _Toc64126237 \h </w:instrText>
             </w:r>
             <w:r>
               <w:rPr>
@@ -3066,7 +3066,7 @@
               <w:szCs w:val="24"/>
             </w:rPr>
           </w:pPr>
-          <w:hyperlink w:anchor="_Toc63882686" w:history="1">
+          <w:hyperlink w:anchor="_Toc64126238" w:history="1">
             <w:r>
               <w:rPr>
                 <w:rStyle w:val="Hyperlink"/>
@@ -3119,7 +3119,7 @@
                 <w:sz w:val="24"/>
                 <w:szCs w:val="24"/>
               </w:rPr>
-              <w:instrText xml:space="preserve"> PAGEREF _Toc63882686 \h </w:instrText>
+              <w:instrText xml:space="preserve"> PAGEREF _Toc64126238 \h </w:instrText>
             </w:r>
             <w:r>
               <w:rPr>
@@ -3174,7 +3174,7 @@
               <w:szCs w:val="24"/>
             </w:rPr>
           </w:pPr>
-          <w:hyperlink w:anchor="_Toc63882687" w:history="1">
+          <w:hyperlink w:anchor="_Toc64126239" w:history="1">
             <w:r>
               <w:rPr>
                 <w:rStyle w:val="Hyperlink"/>
@@ -3229,7 +3229,7 @@
                 <w:sz w:val="24"/>
                 <w:szCs w:val="24"/>
               </w:rPr>
-              <w:instrText xml:space="preserve"> PAGEREF _Toc63882687 \h </w:instrText>
+              <w:instrText xml:space="preserve"> PAGEREF _Toc64126239 \h </w:instrText>
             </w:r>
             <w:r>
               <w:rPr>
@@ -3282,7 +3282,7 @@
               <w:szCs w:val="24"/>
             </w:rPr>
           </w:pPr>
-          <w:hyperlink w:anchor="_Toc63882688" w:history="1">
+          <w:hyperlink w:anchor="_Toc64126240" w:history="1">
             <w:r>
               <w:rPr>
                 <w:rStyle w:val="Hyperlink"/>
@@ -3335,7 +3335,7 @@
                 <w:sz w:val="24"/>
                 <w:szCs w:val="24"/>
               </w:rPr>
-              <w:instrText xml:space="preserve"> PAGEREF _Toc63882688 \h </w:instrText>
+              <w:instrText xml:space="preserve"> PAGEREF _Toc64126240 \h </w:instrText>
             </w:r>
             <w:r>
               <w:rPr>
@@ -3390,7 +3390,7 @@
               <w:noProof/>
             </w:rPr>
           </w:pPr>
-          <w:hyperlink w:anchor="_Toc63882689" w:history="1">
+          <w:hyperlink w:anchor="_Toc64126241" w:history="1">
             <w:r>
               <w:rPr>
                 <w:rStyle w:val="Hyperlink"/>
@@ -3435,7 +3435,7 @@
                 <w:noProof/>
                 <w:webHidden/>
               </w:rPr>
-              <w:instrText xml:space="preserve"> PAGEREF _Toc63882689 \h </w:instrText>
+              <w:instrText xml:space="preserve"> PAGEREF _Toc64126241 \h </w:instrText>
             </w:r>
             <w:r>
               <w:rPr>
@@ -3482,7 +3482,7 @@
               <w:szCs w:val="24"/>
             </w:rPr>
           </w:pPr>
-          <w:hyperlink w:anchor="_Toc63882690" w:history="1">
+          <w:hyperlink w:anchor="_Toc64126242" w:history="1">
             <w:r>
               <w:rPr>
                 <w:rStyle w:val="Hyperlink"/>
@@ -3537,7 +3537,7 @@
                 <w:sz w:val="24"/>
                 <w:szCs w:val="24"/>
               </w:rPr>
-              <w:instrText xml:space="preserve"> PAGEREF _Toc63882690 \h </w:instrText>
+              <w:instrText xml:space="preserve"> PAGEREF _Toc64126242 \h </w:instrText>
             </w:r>
             <w:r>
               <w:rPr>
@@ -3592,7 +3592,7 @@
               <w:szCs w:val="24"/>
             </w:rPr>
           </w:pPr>
-          <w:hyperlink w:anchor="_Toc63882691" w:history="1">
+          <w:hyperlink w:anchor="_Toc64126243" w:history="1">
             <w:r>
               <w:rPr>
                 <w:rStyle w:val="Hyperlink"/>
@@ -3647,7 +3647,7 @@
                 <w:sz w:val="24"/>
                 <w:szCs w:val="24"/>
               </w:rPr>
-              <w:instrText xml:space="preserve"> PAGEREF _Toc63882691 \h </w:instrText>
+              <w:instrText xml:space="preserve"> PAGEREF _Toc64126243 \h </w:instrText>
             </w:r>
             <w:r>
               <w:rPr>
@@ -3702,7 +3702,7 @@
               <w:szCs w:val="24"/>
             </w:rPr>
           </w:pPr>
-          <w:hyperlink w:anchor="_Toc63882692" w:history="1">
+          <w:hyperlink w:anchor="_Toc64126244" w:history="1">
             <w:r>
               <w:rPr>
                 <w:rStyle w:val="Hyperlink"/>
@@ -3757,7 +3757,7 @@
                 <w:sz w:val="24"/>
                 <w:szCs w:val="24"/>
               </w:rPr>
-              <w:instrText xml:space="preserve"> PAGEREF _Toc63882692 \h </w:instrText>
+              <w:instrText xml:space="preserve"> PAGEREF _Toc64126244 \h </w:instrText>
             </w:r>
             <w:r>
               <w:rPr>
@@ -3812,7 +3812,7 @@
               <w:szCs w:val="24"/>
             </w:rPr>
           </w:pPr>
-          <w:hyperlink w:anchor="_Toc63882693" w:history="1">
+          <w:hyperlink w:anchor="_Toc64126245" w:history="1">
             <w:r>
               <w:rPr>
                 <w:rStyle w:val="Hyperlink"/>
@@ -3867,7 +3867,7 @@
                 <w:sz w:val="24"/>
                 <w:szCs w:val="24"/>
               </w:rPr>
-              <w:instrText xml:space="preserve"> PAGEREF _Toc63882693 \h </w:instrText>
+              <w:instrText xml:space="preserve"> PAGEREF _Toc64126245 \h </w:instrText>
             </w:r>
             <w:r>
               <w:rPr>
@@ -3922,7 +3922,7 @@
               <w:noProof/>
             </w:rPr>
           </w:pPr>
-          <w:hyperlink w:anchor="_Toc63882694" w:history="1">
+          <w:hyperlink w:anchor="_Toc64126246" w:history="1">
             <w:r>
               <w:rPr>
                 <w:rStyle w:val="Hyperlink"/>
@@ -3967,7 +3967,7 @@
                 <w:noProof/>
                 <w:webHidden/>
               </w:rPr>
-              <w:instrText xml:space="preserve"> PAGEREF _Toc63882694 \h </w:instrText>
+              <w:instrText xml:space="preserve"> PAGEREF _Toc64126246 \h </w:instrText>
             </w:r>
             <w:r>
               <w:rPr>
@@ -4014,7 +4014,7 @@
               <w:szCs w:val="24"/>
             </w:rPr>
           </w:pPr>
-          <w:hyperlink w:anchor="_Toc63882695" w:history="1">
+          <w:hyperlink w:anchor="_Toc64126247" w:history="1">
             <w:r>
               <w:rPr>
                 <w:rStyle w:val="Hyperlink"/>
@@ -4069,7 +4069,7 @@
                 <w:sz w:val="24"/>
                 <w:szCs w:val="24"/>
               </w:rPr>
-              <w:instrText xml:space="preserve"> PAGEREF _Toc63882695 \h </w:instrText>
+              <w:instrText xml:space="preserve"> PAGEREF _Toc64126247 \h </w:instrText>
             </w:r>
             <w:r>
               <w:rPr>
@@ -4124,7 +4124,7 @@
               <w:szCs w:val="24"/>
             </w:rPr>
           </w:pPr>
-          <w:hyperlink w:anchor="_Toc63882696" w:history="1">
+          <w:hyperlink w:anchor="_Toc64126248" w:history="1">
             <w:r>
               <w:rPr>
                 <w:rStyle w:val="Hyperlink"/>
@@ -4179,7 +4179,7 @@
                 <w:sz w:val="24"/>
                 <w:szCs w:val="24"/>
               </w:rPr>
-              <w:instrText xml:space="preserve"> PAGEREF _Toc63882696 \h </w:instrText>
+              <w:instrText xml:space="preserve"> PAGEREF _Toc64126248 \h </w:instrText>
             </w:r>
             <w:r>
               <w:rPr>
@@ -4234,7 +4234,7 @@
               <w:noProof/>
             </w:rPr>
           </w:pPr>
-          <w:hyperlink w:anchor="_Toc63882697" w:history="1">
+          <w:hyperlink w:anchor="_Toc64126249" w:history="1">
             <w:r>
               <w:rPr>
                 <w:rStyle w:val="Hyperlink"/>
@@ -4279,7 +4279,7 @@
                 <w:noProof/>
                 <w:webHidden/>
               </w:rPr>
-              <w:instrText xml:space="preserve"> PAGEREF _Toc63882697 \h </w:instrText>
+              <w:instrText xml:space="preserve"> PAGEREF _Toc64126249 \h </w:instrText>
             </w:r>
             <w:r>
               <w:rPr>
@@ -4326,7 +4326,7 @@
               <w:szCs w:val="24"/>
             </w:rPr>
           </w:pPr>
-          <w:hyperlink w:anchor="_Toc63882698" w:history="1">
+          <w:hyperlink w:anchor="_Toc64126250" w:history="1">
             <w:r>
               <w:rPr>
                 <w:rStyle w:val="Hyperlink"/>
@@ -4381,7 +4381,7 @@
                 <w:sz w:val="24"/>
                 <w:szCs w:val="24"/>
               </w:rPr>
-              <w:instrText xml:space="preserve"> PAGEREF _Toc63882698 \h </w:instrText>
+              <w:instrText xml:space="preserve"> PAGEREF _Toc64126250 \h </w:instrText>
             </w:r>
             <w:r>
               <w:rPr>
@@ -4436,7 +4436,7 @@
               <w:szCs w:val="24"/>
             </w:rPr>
           </w:pPr>
-          <w:hyperlink w:anchor="_Toc63882699" w:history="1">
+          <w:hyperlink w:anchor="_Toc64126251" w:history="1">
             <w:r>
               <w:rPr>
                 <w:rStyle w:val="Hyperlink"/>
@@ -4491,7 +4491,7 @@
                 <w:sz w:val="24"/>
                 <w:szCs w:val="24"/>
               </w:rPr>
-              <w:instrText xml:space="preserve"> PAGEREF _Toc63882699 \h </w:instrText>
+              <w:instrText xml:space="preserve"> PAGEREF _Toc64126251 \h </w:instrText>
             </w:r>
             <w:r>
               <w:rPr>
@@ -4546,7 +4546,7 @@
               <w:szCs w:val="24"/>
             </w:rPr>
           </w:pPr>
-          <w:hyperlink w:anchor="_Toc63882700" w:history="1">
+          <w:hyperlink w:anchor="_Toc64126252" w:history="1">
             <w:r>
               <w:rPr>
                 <w:rStyle w:val="Hyperlink"/>
@@ -4601,7 +4601,7 @@
                 <w:sz w:val="24"/>
                 <w:szCs w:val="24"/>
               </w:rPr>
-              <w:instrText xml:space="preserve"> PAGEREF _Toc63882700 \h </w:instrText>
+              <w:instrText xml:space="preserve"> PAGEREF _Toc64126252 \h </w:instrText>
             </w:r>
             <w:r>
               <w:rPr>
@@ -4656,7 +4656,7 @@
               <w:szCs w:val="24"/>
             </w:rPr>
           </w:pPr>
-          <w:hyperlink w:anchor="_Toc63882701" w:history="1">
+          <w:hyperlink w:anchor="_Toc64126253" w:history="1">
             <w:r>
               <w:rPr>
                 <w:rStyle w:val="Hyperlink"/>
@@ -4711,7 +4711,7 @@
                 <w:sz w:val="24"/>
                 <w:szCs w:val="24"/>
               </w:rPr>
-              <w:instrText xml:space="preserve"> PAGEREF _Toc63882701 \h </w:instrText>
+              <w:instrText xml:space="preserve"> PAGEREF _Toc64126253 \h </w:instrText>
             </w:r>
             <w:r>
               <w:rPr>
@@ -4766,7 +4766,7 @@
               <w:noProof/>
             </w:rPr>
           </w:pPr>
-          <w:hyperlink w:anchor="_Toc63882702" w:history="1">
+          <w:hyperlink w:anchor="_Toc64126254" w:history="1">
             <w:r>
               <w:rPr>
                 <w:rStyle w:val="Hyperlink"/>
@@ -4811,7 +4811,7 @@
                 <w:noProof/>
                 <w:webHidden/>
               </w:rPr>
-              <w:instrText xml:space="preserve"> PAGEREF _Toc63882702 \h </w:instrText>
+              <w:instrText xml:space="preserve"> PAGEREF _Toc64126254 \h </w:instrText>
             </w:r>
             <w:r>
               <w:rPr>
@@ -4858,7 +4858,7 @@
               <w:szCs w:val="24"/>
             </w:rPr>
           </w:pPr>
-          <w:hyperlink w:anchor="_Toc63882703" w:history="1">
+          <w:hyperlink w:anchor="_Toc64126255" w:history="1">
             <w:r>
               <w:rPr>
                 <w:rStyle w:val="Hyperlink"/>
@@ -4913,7 +4913,7 @@
                 <w:sz w:val="24"/>
                 <w:szCs w:val="24"/>
               </w:rPr>
-              <w:instrText xml:space="preserve"> PAGEREF _Toc63882703 \h </w:instrText>
+              <w:instrText xml:space="preserve"> PAGEREF _Toc64126255 \h </w:instrText>
             </w:r>
             <w:r>
               <w:rPr>
@@ -4968,7 +4968,7 @@
               <w:szCs w:val="24"/>
             </w:rPr>
           </w:pPr>
-          <w:hyperlink w:anchor="_Toc63882704" w:history="1">
+          <w:hyperlink w:anchor="_Toc64126256" w:history="1">
             <w:r>
               <w:rPr>
                 <w:rStyle w:val="Hyperlink"/>
@@ -5023,7 +5023,7 @@
                 <w:sz w:val="24"/>
                 <w:szCs w:val="24"/>
               </w:rPr>
-              <w:instrText xml:space="preserve"> PAGEREF _Toc63882704 \h </w:instrText>
+              <w:instrText xml:space="preserve"> PAGEREF _Toc64126256 \h </w:instrText>
             </w:r>
             <w:r>
               <w:rPr>
@@ -5076,7 +5076,7 @@
               <w:szCs w:val="24"/>
             </w:rPr>
           </w:pPr>
-          <w:hyperlink w:anchor="_Toc63882705" w:history="1">
+          <w:hyperlink w:anchor="_Toc64126257" w:history="1">
             <w:r>
               <w:rPr>
                 <w:rStyle w:val="Hyperlink"/>
@@ -5129,7 +5129,7 @@
                 <w:sz w:val="24"/>
                 <w:szCs w:val="24"/>
               </w:rPr>
-              <w:instrText xml:space="preserve"> PAGEREF _Toc63882705 \h </w:instrText>
+              <w:instrText xml:space="preserve"> PAGEREF _Toc64126257 \h </w:instrText>
             </w:r>
             <w:r>
               <w:rPr>
@@ -5182,7 +5182,7 @@
               <w:szCs w:val="24"/>
             </w:rPr>
           </w:pPr>
-          <w:hyperlink w:anchor="_Toc63882706" w:history="1">
+          <w:hyperlink w:anchor="_Toc64126258" w:history="1">
             <w:r>
               <w:rPr>
                 <w:rStyle w:val="Hyperlink"/>
@@ -5235,7 +5235,7 @@
                 <w:sz w:val="24"/>
                 <w:szCs w:val="24"/>
               </w:rPr>
-              <w:instrText xml:space="preserve"> PAGEREF _Toc63882706 \h </w:instrText>
+              <w:instrText xml:space="preserve"> PAGEREF _Toc64126258 \h </w:instrText>
             </w:r>
             <w:r>
               <w:rPr>
@@ -5290,7 +5290,7 @@
               <w:noProof/>
             </w:rPr>
           </w:pPr>
-          <w:hyperlink w:anchor="_Toc63882707" w:history="1">
+          <w:hyperlink w:anchor="_Toc64126259" w:history="1">
             <w:r>
               <w:rPr>
                 <w:rStyle w:val="Hyperlink"/>
@@ -5335,7 +5335,7 @@
                 <w:noProof/>
                 <w:webHidden/>
               </w:rPr>
-              <w:instrText xml:space="preserve"> PAGEREF _Toc63882707 \h </w:instrText>
+              <w:instrText xml:space="preserve"> PAGEREF _Toc64126259 \h </w:instrText>
             </w:r>
             <w:r>
               <w:rPr>
@@ -5382,7 +5382,7 @@
               <w:noProof/>
             </w:rPr>
           </w:pPr>
-          <w:hyperlink w:anchor="_Toc63882708" w:history="1">
+          <w:hyperlink w:anchor="_Toc64126260" w:history="1">
             <w:r>
               <w:rPr>
                 <w:rStyle w:val="Hyperlink"/>
@@ -5427,7 +5427,7 @@
                 <w:noProof/>
                 <w:webHidden/>
               </w:rPr>
-              <w:instrText xml:space="preserve"> PAGEREF _Toc63882708 \h </w:instrText>
+              <w:instrText xml:space="preserve"> PAGEREF _Toc64126260 \h </w:instrText>
             </w:r>
             <w:r>
               <w:rPr>
@@ -5474,7 +5474,7 @@
               <w:szCs w:val="24"/>
             </w:rPr>
           </w:pPr>
-          <w:hyperlink w:anchor="_Toc63882709" w:history="1">
+          <w:hyperlink w:anchor="_Toc64126261" w:history="1">
             <w:r>
               <w:rPr>
                 <w:rStyle w:val="Hyperlink"/>
@@ -5529,7 +5529,7 @@
                 <w:sz w:val="24"/>
                 <w:szCs w:val="24"/>
               </w:rPr>
-              <w:instrText xml:space="preserve"> PAGEREF _Toc63882709 \h </w:instrText>
+              <w:instrText xml:space="preserve"> PAGEREF _Toc64126261 \h </w:instrText>
             </w:r>
             <w:r>
               <w:rPr>
@@ -5584,7 +5584,7 @@
               <w:szCs w:val="24"/>
             </w:rPr>
           </w:pPr>
-          <w:hyperlink w:anchor="_Toc63882710" w:history="1">
+          <w:hyperlink w:anchor="_Toc64126262" w:history="1">
             <w:r>
               <w:rPr>
                 <w:rStyle w:val="Hyperlink"/>
@@ -5639,7 +5639,7 @@
                 <w:sz w:val="24"/>
                 <w:szCs w:val="24"/>
               </w:rPr>
-              <w:instrText xml:space="preserve"> PAGEREF _Toc63882710 \h </w:instrText>
+              <w:instrText xml:space="preserve"> PAGEREF _Toc64126262 \h </w:instrText>
             </w:r>
             <w:r>
               <w:rPr>
@@ -5694,7 +5694,7 @@
               <w:szCs w:val="24"/>
             </w:rPr>
           </w:pPr>
-          <w:hyperlink w:anchor="_Toc63882711" w:history="1">
+          <w:hyperlink w:anchor="_Toc64126263" w:history="1">
             <w:r>
               <w:rPr>
                 <w:rStyle w:val="Hyperlink"/>
@@ -5749,7 +5749,7 @@
                 <w:sz w:val="24"/>
                 <w:szCs w:val="24"/>
               </w:rPr>
-              <w:instrText xml:space="preserve"> PAGEREF _Toc63882711 \h </w:instrText>
+              <w:instrText xml:space="preserve"> PAGEREF _Toc64126263 \h </w:instrText>
             </w:r>
             <w:r>
               <w:rPr>
@@ -5804,7 +5804,7 @@
               <w:szCs w:val="24"/>
             </w:rPr>
           </w:pPr>
-          <w:hyperlink w:anchor="_Toc63882712" w:history="1">
+          <w:hyperlink w:anchor="_Toc64126264" w:history="1">
             <w:r>
               <w:rPr>
                 <w:rStyle w:val="Hyperlink"/>
@@ -5859,7 +5859,7 @@
                 <w:sz w:val="24"/>
                 <w:szCs w:val="24"/>
               </w:rPr>
-              <w:instrText xml:space="preserve"> PAGEREF _Toc63882712 \h </w:instrText>
+              <w:instrText xml:space="preserve"> PAGEREF _Toc64126264 \h </w:instrText>
             </w:r>
             <w:r>
               <w:rPr>
@@ -5893,6 +5893,190 @@
                 <w:webHidden/>
                 <w:sz w:val="24"/>
                 <w:szCs w:val="24"/>
+              </w:rPr>
+              <w:fldChar w:fldCharType="end"/>
+            </w:r>
+          </w:hyperlink>
+        </w:p>
+        <w:p>
+          <w:pPr>
+            <w:pStyle w:val="TOC1"/>
+            <w:tabs>
+              <w:tab w:val="left" w:pos="720"/>
+              <w:tab w:val="right" w:leader="dot" w:pos="9350"/>
+            </w:tabs>
+            <w:rPr>
+              <w:rFonts w:eastAsiaTheme="minorEastAsia" w:cstheme="minorBidi"/>
+              <w:b w:val="0"/>
+              <w:bCs w:val="0"/>
+              <w:i w:val="0"/>
+              <w:iCs w:val="0"/>
+              <w:noProof/>
+            </w:rPr>
+          </w:pPr>
+          <w:hyperlink w:anchor="_Toc64126265" w:history="1">
+            <w:r>
+              <w:rPr>
+                <w:rStyle w:val="Hyperlink"/>
+                <w:noProof/>
+              </w:rPr>
+              <w:t>11</w:t>
+            </w:r>
+            <w:r>
+              <w:rPr>
+                <w:rFonts w:eastAsiaTheme="minorEastAsia" w:cstheme="minorBidi"/>
+                <w:b w:val="0"/>
+                <w:bCs w:val="0"/>
+                <w:i w:val="0"/>
+                <w:iCs w:val="0"/>
+                <w:noProof/>
+              </w:rPr>
+              <w:tab/>
+            </w:r>
+            <w:r>
+              <w:rPr>
+                <w:rStyle w:val="Hyperlink"/>
+                <w:noProof/>
+              </w:rPr>
+              <w:t>Dionysus</w:t>
+            </w:r>
+            <w:r>
+              <w:rPr>
+                <w:noProof/>
+                <w:webHidden/>
+              </w:rPr>
+              <w:tab/>
+            </w:r>
+            <w:r>
+              <w:rPr>
+                <w:noProof/>
+                <w:webHidden/>
+              </w:rPr>
+              <w:fldChar w:fldCharType="begin"/>
+            </w:r>
+            <w:r>
+              <w:rPr>
+                <w:noProof/>
+                <w:webHidden/>
+              </w:rPr>
+              <w:instrText xml:space="preserve"> PAGEREF _Toc64126265 \h </w:instrText>
+            </w:r>
+            <w:r>
+              <w:rPr>
+                <w:noProof/>
+                <w:webHidden/>
+              </w:rPr>
+            </w:r>
+            <w:r>
+              <w:rPr>
+                <w:noProof/>
+                <w:webHidden/>
+              </w:rPr>
+              <w:fldChar w:fldCharType="separate"/>
+            </w:r>
+            <w:r>
+              <w:rPr>
+                <w:noProof/>
+                <w:webHidden/>
+              </w:rPr>
+              <w:t>14</w:t>
+            </w:r>
+            <w:r>
+              <w:rPr>
+                <w:noProof/>
+                <w:webHidden/>
+              </w:rPr>
+              <w:fldChar w:fldCharType="end"/>
+            </w:r>
+          </w:hyperlink>
+        </w:p>
+        <w:p>
+          <w:pPr>
+            <w:pStyle w:val="TOC1"/>
+            <w:tabs>
+              <w:tab w:val="left" w:pos="720"/>
+              <w:tab w:val="right" w:leader="dot" w:pos="9350"/>
+            </w:tabs>
+            <w:rPr>
+              <w:rFonts w:eastAsiaTheme="minorEastAsia" w:cstheme="minorBidi"/>
+              <w:b w:val="0"/>
+              <w:bCs w:val="0"/>
+              <w:i w:val="0"/>
+              <w:iCs w:val="0"/>
+              <w:noProof/>
+            </w:rPr>
+          </w:pPr>
+          <w:hyperlink w:anchor="_Toc64126266" w:history="1">
+            <w:r>
+              <w:rPr>
+                <w:rStyle w:val="Hyperlink"/>
+                <w:noProof/>
+              </w:rPr>
+              <w:t>12</w:t>
+            </w:r>
+            <w:r>
+              <w:rPr>
+                <w:rFonts w:eastAsiaTheme="minorEastAsia" w:cstheme="minorBidi"/>
+                <w:b w:val="0"/>
+                <w:bCs w:val="0"/>
+                <w:i w:val="0"/>
+                <w:iCs w:val="0"/>
+                <w:noProof/>
+              </w:rPr>
+              <w:tab/>
+            </w:r>
+            <w:r>
+              <w:rPr>
+                <w:rStyle w:val="Hyperlink"/>
+                <w:noProof/>
+              </w:rPr>
+              <w:t>Orpheus</w:t>
+            </w:r>
+            <w:r>
+              <w:rPr>
+                <w:noProof/>
+                <w:webHidden/>
+              </w:rPr>
+              <w:tab/>
+            </w:r>
+            <w:r>
+              <w:rPr>
+                <w:noProof/>
+                <w:webHidden/>
+              </w:rPr>
+              <w:fldChar w:fldCharType="begin"/>
+            </w:r>
+            <w:r>
+              <w:rPr>
+                <w:noProof/>
+                <w:webHidden/>
+              </w:rPr>
+              <w:instrText xml:space="preserve"> PAGEREF _Toc64126266 \h </w:instrText>
+            </w:r>
+            <w:r>
+              <w:rPr>
+                <w:noProof/>
+                <w:webHidden/>
+              </w:rPr>
+            </w:r>
+            <w:r>
+              <w:rPr>
+                <w:noProof/>
+                <w:webHidden/>
+              </w:rPr>
+              <w:fldChar w:fldCharType="separate"/>
+            </w:r>
+            <w:r>
+              <w:rPr>
+                <w:noProof/>
+                <w:webHidden/>
+              </w:rPr>
+              <w:t>14</w:t>
+            </w:r>
+            <w:r>
+              <w:rPr>
+                <w:noProof/>
+                <w:webHidden/>
               </w:rPr>
               <w:fldChar w:fldCharType="end"/>
             </w:r>
@@ -5947,7 +6131,7 @@
           <w:rFonts w:eastAsiaTheme="minorEastAsia"/>
         </w:rPr>
       </w:pPr>
-      <w:bookmarkStart w:id="1" w:name="_Toc63882660"/>
+      <w:bookmarkStart w:id="1" w:name="_Toc64126212"/>
       <w:r>
         <w:rPr>
           <w:rFonts w:eastAsiaTheme="minorEastAsia"/>
@@ -5961,7 +6145,7 @@
       <w:pPr>
         <w:pStyle w:val="Heading2"/>
       </w:pPr>
-      <w:bookmarkStart w:id="2" w:name="_Toc63882661"/>
+      <w:bookmarkStart w:id="2" w:name="_Toc64126213"/>
       <w:r>
         <w:t>Introduction</w:t>
       </w:r>
@@ -6083,7 +6267,7 @@
           <w:rFonts w:eastAsiaTheme="minorEastAsia"/>
         </w:rPr>
       </w:pPr>
-      <w:bookmarkStart w:id="3" w:name="_Toc63882662"/>
+      <w:bookmarkStart w:id="3" w:name="_Toc64126214"/>
       <w:r>
         <w:rPr>
           <w:rFonts w:eastAsiaTheme="minorEastAsia"/>
@@ -6231,7 +6415,7 @@
           <w:rFonts w:eastAsiaTheme="minorEastAsia"/>
         </w:rPr>
       </w:pPr>
-      <w:bookmarkStart w:id="4" w:name="_Toc63882663"/>
+      <w:bookmarkStart w:id="4" w:name="_Toc64126215"/>
       <w:r>
         <w:rPr>
           <w:rFonts w:eastAsiaTheme="minorEastAsia"/>
@@ -6440,7 +6624,7 @@
           <w:rFonts w:eastAsiaTheme="minorEastAsia"/>
         </w:rPr>
       </w:pPr>
-      <w:bookmarkStart w:id="5" w:name="_Toc63882664"/>
+      <w:bookmarkStart w:id="5" w:name="_Toc64126216"/>
       <w:r>
         <w:rPr>
           <w:rFonts w:eastAsiaTheme="minorEastAsia"/>
@@ -6456,7 +6640,7 @@
           <w:rFonts w:eastAsiaTheme="minorEastAsia"/>
         </w:rPr>
       </w:pPr>
-      <w:bookmarkStart w:id="6" w:name="_Toc63882665"/>
+      <w:bookmarkStart w:id="6" w:name="_Toc64126217"/>
       <w:r>
         <w:rPr>
           <w:rFonts w:eastAsiaTheme="minorEastAsia"/>
@@ -6538,7 +6722,7 @@
           <w:rFonts w:eastAsiaTheme="minorEastAsia"/>
         </w:rPr>
       </w:pPr>
-      <w:bookmarkStart w:id="7" w:name="_Toc63882666"/>
+      <w:bookmarkStart w:id="7" w:name="_Toc64126218"/>
       <w:r>
         <w:rPr>
           <w:rFonts w:eastAsiaTheme="minorEastAsia"/>
@@ -6626,7 +6810,7 @@
           <w:rFonts w:eastAsiaTheme="minorEastAsia"/>
         </w:rPr>
       </w:pPr>
-      <w:bookmarkStart w:id="8" w:name="_Toc63882667"/>
+      <w:bookmarkStart w:id="8" w:name="_Toc64126219"/>
       <w:r>
         <w:rPr>
           <w:rFonts w:eastAsiaTheme="minorEastAsia"/>
@@ -6745,7 +6929,7 @@
           <w:rFonts w:eastAsiaTheme="minorEastAsia"/>
         </w:rPr>
       </w:pPr>
-      <w:bookmarkStart w:id="9" w:name="_Toc63882668"/>
+      <w:bookmarkStart w:id="9" w:name="_Toc64126220"/>
       <w:r>
         <w:rPr>
           <w:rFonts w:eastAsiaTheme="minorEastAsia"/>
@@ -6821,7 +7005,7 @@
           <w:rFonts w:eastAsiaTheme="minorEastAsia"/>
         </w:rPr>
       </w:pPr>
-      <w:bookmarkStart w:id="10" w:name="_Toc63882669"/>
+      <w:bookmarkStart w:id="10" w:name="_Toc64126221"/>
       <w:r>
         <w:rPr>
           <w:rFonts w:eastAsiaTheme="minorEastAsia"/>
@@ -6897,7 +7081,7 @@
           <w:rFonts w:eastAsiaTheme="minorEastAsia"/>
         </w:rPr>
       </w:pPr>
-      <w:bookmarkStart w:id="11" w:name="_Toc63882670"/>
+      <w:bookmarkStart w:id="11" w:name="_Toc64126222"/>
       <w:r>
         <w:rPr>
           <w:rFonts w:eastAsiaTheme="minorEastAsia"/>
@@ -6979,7 +7163,7 @@
           <w:rFonts w:eastAsiaTheme="minorEastAsia"/>
         </w:rPr>
       </w:pPr>
-      <w:bookmarkStart w:id="12" w:name="_Toc63882671"/>
+      <w:bookmarkStart w:id="12" w:name="_Toc64126223"/>
       <w:r>
         <w:rPr>
           <w:rFonts w:eastAsiaTheme="minorEastAsia"/>
@@ -7055,7 +7239,7 @@
           <w:rFonts w:eastAsiaTheme="minorEastAsia"/>
         </w:rPr>
       </w:pPr>
-      <w:bookmarkStart w:id="13" w:name="_Toc63882672"/>
+      <w:bookmarkStart w:id="13" w:name="_Toc64126224"/>
       <w:r>
         <w:rPr>
           <w:rFonts w:eastAsiaTheme="minorEastAsia"/>
@@ -7157,7 +7341,7 @@
           <w:rFonts w:eastAsiaTheme="minorEastAsia"/>
         </w:rPr>
       </w:pPr>
-      <w:bookmarkStart w:id="14" w:name="_Toc63882673"/>
+      <w:bookmarkStart w:id="14" w:name="_Toc64126225"/>
       <w:r>
         <w:rPr>
           <w:rFonts w:eastAsiaTheme="minorEastAsia"/>
@@ -7234,7 +7418,7 @@
           <w:rFonts w:eastAsiaTheme="minorEastAsia"/>
         </w:rPr>
       </w:pPr>
-      <w:bookmarkStart w:id="15" w:name="_Toc63882674"/>
+      <w:bookmarkStart w:id="15" w:name="_Toc64126226"/>
       <w:r>
         <w:rPr>
           <w:rFonts w:eastAsiaTheme="minorEastAsia"/>
@@ -7265,7 +7449,7 @@
       <w:pPr>
         <w:pStyle w:val="Heading2"/>
       </w:pPr>
-      <w:bookmarkStart w:id="16" w:name="_Toc63882675"/>
+      <w:bookmarkStart w:id="16" w:name="_Toc64126227"/>
       <w:r>
         <w:t>Hesiod’s Theogony: Genealogy of the Gods</w:t>
       </w:r>
@@ -7403,7 +7587,7 @@
       <w:pPr>
         <w:pStyle w:val="Heading3"/>
       </w:pPr>
-      <w:bookmarkStart w:id="17" w:name="_Toc63882676"/>
+      <w:bookmarkStart w:id="17" w:name="_Toc64126228"/>
       <w:r>
         <w:t>The Muses</w:t>
       </w:r>
@@ -7522,7 +7706,7 @@
       <w:pPr>
         <w:pStyle w:val="Heading3"/>
       </w:pPr>
-      <w:bookmarkStart w:id="18" w:name="_Toc63882677"/>
+      <w:bookmarkStart w:id="18" w:name="_Toc64126229"/>
       <w:r>
         <w:t>The Theogony Lines</w:t>
       </w:r>
@@ -7688,7 +7872,7 @@
       <w:pPr>
         <w:pStyle w:val="Heading3"/>
       </w:pPr>
-      <w:bookmarkStart w:id="19" w:name="_Toc63882678"/>
+      <w:bookmarkStart w:id="19" w:name="_Toc64126230"/>
       <w:r>
         <w:t>The Theogony Interpretation</w:t>
       </w:r>
@@ -7734,7 +7918,7 @@
       <w:pPr>
         <w:pStyle w:val="Heading2"/>
       </w:pPr>
-      <w:bookmarkStart w:id="20" w:name="_Toc63882679"/>
+      <w:bookmarkStart w:id="20" w:name="_Toc64126231"/>
       <w:r>
         <w:lastRenderedPageBreak/>
         <w:t>The Creation of Mankind – Hesiod’s Five Ages</w:t>
@@ -7800,7 +7984,7 @@
       <w:pPr>
         <w:pStyle w:val="Heading3"/>
       </w:pPr>
-      <w:bookmarkStart w:id="21" w:name="_Toc63882680"/>
+      <w:bookmarkStart w:id="21" w:name="_Toc64126232"/>
       <w:r>
         <w:t>Fives Ages of Humanity</w:t>
       </w:r>
@@ -7885,7 +8069,7 @@
       <w:pPr>
         <w:pStyle w:val="Heading2"/>
       </w:pPr>
-      <w:bookmarkStart w:id="22" w:name="_Toc63882681"/>
+      <w:bookmarkStart w:id="22" w:name="_Toc64126233"/>
       <w:r>
         <w:t>Prometheus</w:t>
       </w:r>
@@ -7931,7 +8115,7 @@
       <w:pPr>
         <w:pStyle w:val="Heading2"/>
       </w:pPr>
-      <w:bookmarkStart w:id="23" w:name="_Toc63882682"/>
+      <w:bookmarkStart w:id="23" w:name="_Toc64126234"/>
       <w:r>
         <w:t>Pandora and the Creation of Women</w:t>
       </w:r>
@@ -7995,7 +8179,7 @@
       <w:pPr>
         <w:pStyle w:val="Heading1"/>
       </w:pPr>
-      <w:bookmarkStart w:id="24" w:name="_Toc63882683"/>
+      <w:bookmarkStart w:id="24" w:name="_Toc64126235"/>
       <w:r>
         <w:t>Zeus and the Pantheon</w:t>
       </w:r>
@@ -8029,7 +8213,7 @@
       <w:pPr>
         <w:pStyle w:val="Heading2"/>
       </w:pPr>
-      <w:bookmarkStart w:id="25" w:name="_Toc63882684"/>
+      <w:bookmarkStart w:id="25" w:name="_Toc64126236"/>
       <w:r>
         <w:t>Zeus</w:t>
       </w:r>
@@ -8134,7 +8318,7 @@
       <w:pPr>
         <w:pStyle w:val="Heading3"/>
       </w:pPr>
-      <w:bookmarkStart w:id="26" w:name="_Toc63882685"/>
+      <w:bookmarkStart w:id="26" w:name="_Toc64126237"/>
       <w:r>
         <w:t>Affairs</w:t>
       </w:r>
@@ -8180,7 +8364,7 @@
       <w:pPr>
         <w:pStyle w:val="Heading3"/>
       </w:pPr>
-      <w:bookmarkStart w:id="27" w:name="_Toc63882686"/>
+      <w:bookmarkStart w:id="27" w:name="_Toc64126238"/>
       <w:r>
         <w:t>Traits</w:t>
       </w:r>
@@ -8250,7 +8434,7 @@
       <w:pPr>
         <w:pStyle w:val="Heading2"/>
       </w:pPr>
-      <w:bookmarkStart w:id="28" w:name="_Toc63882687"/>
+      <w:bookmarkStart w:id="28" w:name="_Toc64126239"/>
       <w:r>
         <w:t>Olympia</w:t>
       </w:r>
@@ -8365,7 +8549,7 @@
           <w:rFonts w:eastAsiaTheme="minorEastAsia"/>
         </w:rPr>
       </w:pPr>
-      <w:bookmarkStart w:id="29" w:name="_Toc63882688"/>
+      <w:bookmarkStart w:id="29" w:name="_Toc64126240"/>
       <w:r>
         <w:rPr>
           <w:rFonts w:eastAsiaTheme="minorEastAsia"/>
@@ -8556,7 +8740,7 @@
           <w:rFonts w:eastAsiaTheme="minorEastAsia"/>
         </w:rPr>
       </w:pPr>
-      <w:bookmarkStart w:id="30" w:name="_Toc63882689"/>
+      <w:bookmarkStart w:id="30" w:name="_Toc64126241"/>
       <w:r>
         <w:rPr>
           <w:rFonts w:eastAsiaTheme="minorEastAsia"/>
@@ -8569,7 +8753,7 @@
       <w:pPr>
         <w:pStyle w:val="Heading2"/>
       </w:pPr>
-      <w:bookmarkStart w:id="31" w:name="_Toc63882690"/>
+      <w:bookmarkStart w:id="31" w:name="_Toc64126242"/>
       <w:r>
         <w:t>Apollo</w:t>
       </w:r>
@@ -8832,7 +9016,7 @@
           <w:rFonts w:eastAsiaTheme="minorEastAsia"/>
         </w:rPr>
       </w:pPr>
-      <w:bookmarkStart w:id="32" w:name="_Toc63882691"/>
+      <w:bookmarkStart w:id="32" w:name="_Toc64126243"/>
       <w:r>
         <w:rPr>
           <w:rFonts w:eastAsiaTheme="minorEastAsia"/>
@@ -8908,7 +9092,7 @@
           <w:rFonts w:eastAsiaTheme="minorEastAsia"/>
         </w:rPr>
       </w:pPr>
-      <w:bookmarkStart w:id="33" w:name="_Toc63882692"/>
+      <w:bookmarkStart w:id="33" w:name="_Toc64126244"/>
       <w:r>
         <w:rPr>
           <w:rFonts w:eastAsiaTheme="minorEastAsia"/>
@@ -9119,7 +9303,7 @@
           <w:rFonts w:eastAsiaTheme="minorEastAsia"/>
         </w:rPr>
       </w:pPr>
-      <w:bookmarkStart w:id="34" w:name="_Toc63882693"/>
+      <w:bookmarkStart w:id="34" w:name="_Toc64126245"/>
       <w:r>
         <w:rPr>
           <w:rFonts w:eastAsiaTheme="minorEastAsia"/>
@@ -9347,7 +9531,7 @@
           <w:rFonts w:eastAsiaTheme="minorEastAsia"/>
         </w:rPr>
       </w:pPr>
-      <w:bookmarkStart w:id="35" w:name="_Toc63882694"/>
+      <w:bookmarkStart w:id="35" w:name="_Toc64126246"/>
       <w:r>
         <w:rPr>
           <w:rFonts w:eastAsiaTheme="minorEastAsia"/>
@@ -9360,7 +9544,7 @@
       <w:pPr>
         <w:pStyle w:val="Heading2"/>
       </w:pPr>
-      <w:bookmarkStart w:id="36" w:name="_Toc63882695"/>
+      <w:bookmarkStart w:id="36" w:name="_Toc64126247"/>
       <w:r>
         <w:t>Artemis</w:t>
       </w:r>
@@ -9501,7 +9685,7 @@
           <w:rFonts w:eastAsiaTheme="minorEastAsia"/>
         </w:rPr>
       </w:pPr>
-      <w:bookmarkStart w:id="37" w:name="_Toc63882696"/>
+      <w:bookmarkStart w:id="37" w:name="_Toc64126248"/>
       <w:r>
         <w:rPr>
           <w:rFonts w:eastAsiaTheme="minorEastAsia"/>
@@ -9659,7 +9843,7 @@
       <w:pPr>
         <w:pStyle w:val="Heading1"/>
       </w:pPr>
-      <w:bookmarkStart w:id="38" w:name="_Toc63882697"/>
+      <w:bookmarkStart w:id="38" w:name="_Toc64126249"/>
       <w:r>
         <w:t>Aphrodite, Adonis, P</w:t>
       </w:r>
@@ -9675,7 +9859,7 @@
       <w:pPr>
         <w:pStyle w:val="Heading2"/>
       </w:pPr>
-      <w:bookmarkStart w:id="39" w:name="_Toc63882698"/>
+      <w:bookmarkStart w:id="39" w:name="_Toc64126250"/>
       <w:r>
         <w:t>Aphrodite</w:t>
       </w:r>
@@ -9799,7 +9983,7 @@
       <w:pPr>
         <w:pStyle w:val="Heading2"/>
       </w:pPr>
-      <w:bookmarkStart w:id="40" w:name="_Toc63882699"/>
+      <w:bookmarkStart w:id="40" w:name="_Toc64126251"/>
       <w:r>
         <w:t>Adonis</w:t>
       </w:r>
@@ -9863,7 +10047,7 @@
       <w:pPr>
         <w:pStyle w:val="Heading2"/>
       </w:pPr>
-      <w:bookmarkStart w:id="41" w:name="_Toc63882700"/>
+      <w:bookmarkStart w:id="41" w:name="_Toc64126252"/>
       <w:r>
         <w:t>Pygmalion</w:t>
       </w:r>
@@ -9909,7 +10093,7 @@
       <w:pPr>
         <w:pStyle w:val="Heading2"/>
       </w:pPr>
-      <w:bookmarkStart w:id="42" w:name="_Toc63882701"/>
+      <w:bookmarkStart w:id="42" w:name="_Toc64126253"/>
       <w:r>
         <w:t>Eros/Cupid</w:t>
       </w:r>
@@ -10064,7 +10248,7 @@
       <w:pPr>
         <w:pStyle w:val="Heading1"/>
       </w:pPr>
-      <w:bookmarkStart w:id="43" w:name="_Toc63882702"/>
+      <w:bookmarkStart w:id="43" w:name="_Toc64126254"/>
       <w:r>
         <w:t>Demeter – Agrarian Mother and her Festivals</w:t>
       </w:r>
@@ -10074,7 +10258,7 @@
       <w:pPr>
         <w:pStyle w:val="Heading2"/>
       </w:pPr>
-      <w:bookmarkStart w:id="44" w:name="_Toc63882703"/>
+      <w:bookmarkStart w:id="44" w:name="_Toc64126255"/>
       <w:r>
         <w:t>Demeter</w:t>
       </w:r>
@@ -10176,7 +10360,7 @@
       <w:pPr>
         <w:pStyle w:val="Heading2"/>
       </w:pPr>
-      <w:bookmarkStart w:id="45" w:name="_Toc63882704"/>
+      <w:bookmarkStart w:id="45" w:name="_Toc64126256"/>
       <w:r>
         <w:t>Festivals</w:t>
       </w:r>
@@ -10230,7 +10414,7 @@
           <w:rFonts w:eastAsiaTheme="minorEastAsia"/>
         </w:rPr>
       </w:pPr>
-      <w:bookmarkStart w:id="46" w:name="_Toc63882705"/>
+      <w:bookmarkStart w:id="46" w:name="_Toc64126257"/>
       <w:r>
         <w:rPr>
           <w:rFonts w:eastAsiaTheme="minorEastAsia"/>
@@ -10410,7 +10594,7 @@
           <w:rFonts w:eastAsiaTheme="minorEastAsia"/>
         </w:rPr>
       </w:pPr>
-      <w:bookmarkStart w:id="47" w:name="_Toc63882706"/>
+      <w:bookmarkStart w:id="47" w:name="_Toc64126258"/>
       <w:r>
         <w:rPr>
           <w:rFonts w:eastAsiaTheme="minorEastAsia"/>
@@ -10563,7 +10747,7 @@
           <w:rFonts w:eastAsiaTheme="minorEastAsia"/>
         </w:rPr>
       </w:pPr>
-      <w:bookmarkStart w:id="48" w:name="_Toc63882707"/>
+      <w:bookmarkStart w:id="48" w:name="_Toc64126259"/>
       <w:r>
         <w:rPr>
           <w:rFonts w:eastAsiaTheme="minorEastAsia"/>
@@ -10866,7 +11050,7 @@
       <w:pPr>
         <w:pStyle w:val="Heading1"/>
       </w:pPr>
-      <w:bookmarkStart w:id="49" w:name="_Toc63882708"/>
+      <w:bookmarkStart w:id="49" w:name="_Toc64126260"/>
       <w:r>
         <w:t>Athena, Ares, Hephaestus</w:t>
       </w:r>
@@ -10882,7 +11066,7 @@
       <w:pPr>
         <w:pStyle w:val="Heading2"/>
       </w:pPr>
-      <w:bookmarkStart w:id="50" w:name="_Toc63882709"/>
+      <w:bookmarkStart w:id="50" w:name="_Toc64126261"/>
       <w:r>
         <w:t>Athena</w:t>
       </w:r>
@@ -11034,7 +11218,7 @@
       <w:pPr>
         <w:pStyle w:val="Heading2"/>
       </w:pPr>
-      <w:bookmarkStart w:id="51" w:name="_Toc63882710"/>
+      <w:bookmarkStart w:id="51" w:name="_Toc64126262"/>
       <w:r>
         <w:t>Ares</w:t>
       </w:r>
@@ -11092,7 +11276,7 @@
       <w:pPr>
         <w:pStyle w:val="Heading2"/>
       </w:pPr>
-      <w:bookmarkStart w:id="52" w:name="_Toc63882711"/>
+      <w:bookmarkStart w:id="52" w:name="_Toc64126263"/>
       <w:r>
         <w:t>Hephaestus</w:t>
       </w:r>
@@ -11148,7 +11332,7 @@
       <w:pPr>
         <w:pStyle w:val="Heading2"/>
       </w:pPr>
-      <w:bookmarkStart w:id="53" w:name="_Toc63882712"/>
+      <w:bookmarkStart w:id="53" w:name="_Toc64126264"/>
       <w:r>
         <w:t>Poseidon</w:t>
       </w:r>
@@ -11326,6 +11510,505 @@
           <w:rFonts w:eastAsiaTheme="minorEastAsia"/>
         </w:rPr>
         <w:t>His association with beasts is representative of his role as a formidable and angry god</w:t>
+      </w:r>
+    </w:p>
+    <w:p>
+      <w:pPr>
+        <w:pStyle w:val="Heading1"/>
+        <w:rPr>
+          <w:rFonts w:eastAsiaTheme="minorEastAsia"/>
+        </w:rPr>
+      </w:pPr>
+      <w:bookmarkStart w:id="54" w:name="_Toc64126265"/>
+      <w:r>
+        <w:rPr>
+          <w:rFonts w:eastAsiaTheme="minorEastAsia"/>
+        </w:rPr>
+        <w:lastRenderedPageBreak/>
+        <w:t>Dionysus</w:t>
+      </w:r>
+      <w:bookmarkEnd w:id="54"/>
+    </w:p>
+    <w:p>
+      <w:pPr>
+        <w:pStyle w:val="ListParagraph"/>
+        <w:numPr>
+          <w:ilvl w:val="0"/>
+          <w:numId w:val="13"/>
+        </w:numPr>
+        <w:rPr>
+          <w:rFonts w:eastAsiaTheme="minorEastAsia"/>
+        </w:rPr>
+      </w:pPr>
+      <w:r>
+        <w:rPr>
+          <w:rFonts w:eastAsiaTheme="minorEastAsia"/>
+        </w:rPr>
+        <w:t>Bacchus, his Roman name, is still frequently associated with wine</w:t>
+      </w:r>
+      <w:r>
+        <w:rPr>
+          <w:rFonts w:eastAsiaTheme="minorEastAsia"/>
+        </w:rPr>
+        <w:t>,</w:t>
+      </w:r>
+      <w:r>
+        <w:rPr>
+          <w:rFonts w:eastAsiaTheme="minorEastAsia"/>
+        </w:rPr>
+        <w:t xml:space="preserve"> and alcohol</w:t>
+      </w:r>
+    </w:p>
+    <w:p>
+      <w:pPr>
+        <w:pStyle w:val="ListParagraph"/>
+        <w:numPr>
+          <w:ilvl w:val="0"/>
+          <w:numId w:val="13"/>
+        </w:numPr>
+        <w:rPr>
+          <w:rFonts w:eastAsiaTheme="minorEastAsia"/>
+        </w:rPr>
+      </w:pPr>
+      <w:r>
+        <w:rPr>
+          <w:rFonts w:eastAsiaTheme="minorEastAsia"/>
+        </w:rPr>
+        <w:t>He’s much more than a wine god to the Greeks, he’s connected profoundly with the Greek psyche in a much deeper sense than as a god of celebration</w:t>
+      </w:r>
+    </w:p>
+    <w:p>
+      <w:pPr>
+        <w:pStyle w:val="ListParagraph"/>
+        <w:numPr>
+          <w:ilvl w:val="0"/>
+          <w:numId w:val="13"/>
+        </w:numPr>
+        <w:rPr>
+          <w:rFonts w:eastAsiaTheme="minorEastAsia"/>
+        </w:rPr>
+      </w:pPr>
+      <w:r>
+        <w:rPr>
+          <w:rFonts w:eastAsiaTheme="minorEastAsia"/>
+        </w:rPr>
+        <w:t>He’s the son of Zeus and Semele, who is the daughter of king Cadmus in Thebes</w:t>
+      </w:r>
+    </w:p>
+    <w:p>
+      <w:pPr>
+        <w:pStyle w:val="ListParagraph"/>
+        <w:numPr>
+          <w:ilvl w:val="0"/>
+          <w:numId w:val="13"/>
+        </w:numPr>
+        <w:rPr>
+          <w:rFonts w:eastAsiaTheme="minorEastAsia"/>
+        </w:rPr>
+      </w:pPr>
+      <w:r>
+        <w:rPr>
+          <w:rFonts w:eastAsiaTheme="minorEastAsia"/>
+        </w:rPr>
+        <w:t>Zeus causes the death of Semele, but Dionysus doesn’t die due to his immortality</w:t>
+      </w:r>
+    </w:p>
+    <w:p>
+      <w:pPr>
+        <w:pStyle w:val="ListParagraph"/>
+        <w:numPr>
+          <w:ilvl w:val="0"/>
+          <w:numId w:val="13"/>
+        </w:numPr>
+        <w:rPr>
+          <w:rFonts w:eastAsiaTheme="minorEastAsia"/>
+        </w:rPr>
+      </w:pPr>
+      <w:r>
+        <w:rPr>
+          <w:rFonts w:eastAsiaTheme="minorEastAsia"/>
+        </w:rPr>
+        <w:t>He’s also a god connected with life force, and a male fertility god of crops</w:t>
+      </w:r>
+      <w:r>
+        <w:rPr>
+          <w:rFonts w:eastAsiaTheme="minorEastAsia"/>
+        </w:rPr>
+        <w:t xml:space="preserve"> and vines</w:t>
+      </w:r>
+    </w:p>
+    <w:p>
+      <w:pPr>
+        <w:pStyle w:val="ListParagraph"/>
+        <w:numPr>
+          <w:ilvl w:val="0"/>
+          <w:numId w:val="13"/>
+        </w:numPr>
+        <w:rPr>
+          <w:rFonts w:eastAsiaTheme="minorEastAsia"/>
+        </w:rPr>
+      </w:pPr>
+      <w:r>
+        <w:rPr>
+          <w:rFonts w:eastAsiaTheme="minorEastAsia"/>
+        </w:rPr>
+        <w:t>Myth: He’s abducted by pirates, defeats them easily and frees himself with his powers</w:t>
+      </w:r>
+    </w:p>
+    <w:p>
+      <w:pPr>
+        <w:pStyle w:val="ListParagraph"/>
+        <w:numPr>
+          <w:ilvl w:val="0"/>
+          <w:numId w:val="13"/>
+        </w:numPr>
+        <w:rPr>
+          <w:rFonts w:eastAsiaTheme="minorEastAsia"/>
+        </w:rPr>
+      </w:pPr>
+      <w:r>
+        <w:rPr>
+          <w:rFonts w:eastAsiaTheme="minorEastAsia"/>
+        </w:rPr>
+        <w:t xml:space="preserve">The major festival at which drama was performed in Athens, the </w:t>
+      </w:r>
+      <w:r>
+        <w:rPr>
+          <w:rFonts w:eastAsiaTheme="minorEastAsia"/>
+        </w:rPr>
+        <w:t>C</w:t>
+      </w:r>
+      <w:r>
+        <w:rPr>
+          <w:rFonts w:eastAsiaTheme="minorEastAsia"/>
+        </w:rPr>
+        <w:t>ity Dionysia, was not just a theatrical festival but also a religious festival of the god Dionysus</w:t>
+      </w:r>
+    </w:p>
+    <w:p>
+      <w:pPr>
+        <w:pStyle w:val="ListParagraph"/>
+        <w:numPr>
+          <w:ilvl w:val="0"/>
+          <w:numId w:val="13"/>
+        </w:numPr>
+        <w:rPr>
+          <w:rFonts w:eastAsiaTheme="minorEastAsia"/>
+        </w:rPr>
+      </w:pPr>
+      <w:r>
+        <w:rPr>
+          <w:rFonts w:eastAsiaTheme="minorEastAsia"/>
+        </w:rPr>
+        <w:t xml:space="preserve">Dionysiac ritual </w:t>
+      </w:r>
+      <w:r>
+        <w:rPr>
+          <w:rFonts w:eastAsiaTheme="minorEastAsia"/>
+          <w:i/>
+          <w:iCs/>
+        </w:rPr>
+        <w:t>omofagia</w:t>
+      </w:r>
+      <w:r>
+        <w:rPr>
+          <w:rFonts w:eastAsiaTheme="minorEastAsia"/>
+        </w:rPr>
+        <w:t xml:space="preserve"> which is “the eating of raw flesh”</w:t>
+      </w:r>
+      <w:r>
+        <w:rPr>
+          <w:rFonts w:eastAsiaTheme="minorEastAsia"/>
+        </w:rPr>
+        <w:t xml:space="preserve">, in the </w:t>
+      </w:r>
+      <w:r>
+        <w:rPr>
+          <w:rFonts w:eastAsiaTheme="minorEastAsia"/>
+          <w:i/>
+          <w:iCs/>
+        </w:rPr>
+        <w:t>Bacchae</w:t>
+      </w:r>
+      <w:r>
+        <w:rPr>
+          <w:rFonts w:eastAsiaTheme="minorEastAsia"/>
+        </w:rPr>
+        <w:t xml:space="preserve"> the women first rip apart the cattle of Thebes and eat them, and then later they rip apart Penth</w:t>
+      </w:r>
+      <w:r>
+        <w:rPr>
+          <w:rFonts w:eastAsiaTheme="minorEastAsia"/>
+        </w:rPr>
+        <w:t>eus</w:t>
+      </w:r>
+    </w:p>
+    <w:p>
+      <w:pPr>
+        <w:pStyle w:val="ListParagraph"/>
+        <w:numPr>
+          <w:ilvl w:val="0"/>
+          <w:numId w:val="13"/>
+        </w:numPr>
+        <w:rPr>
+          <w:rFonts w:eastAsiaTheme="minorEastAsia"/>
+        </w:rPr>
+      </w:pPr>
+      <w:r>
+        <w:rPr>
+          <w:rFonts w:eastAsiaTheme="minorEastAsia"/>
+        </w:rPr>
+        <w:t>In summary, he’s a god</w:t>
+      </w:r>
+      <w:r>
+        <w:rPr>
+          <w:rFonts w:eastAsiaTheme="minorEastAsia"/>
+        </w:rPr>
+        <w:t xml:space="preserve"> who is responsible</w:t>
+      </w:r>
+      <w:r>
+        <w:rPr>
+          <w:rFonts w:eastAsiaTheme="minorEastAsia"/>
+        </w:rPr>
+        <w:t xml:space="preserve"> </w:t>
+      </w:r>
+      <w:r>
+        <w:rPr>
+          <w:rFonts w:eastAsiaTheme="minorEastAsia"/>
+        </w:rPr>
+        <w:t>for</w:t>
+      </w:r>
+      <w:r>
+        <w:rPr>
+          <w:rFonts w:eastAsiaTheme="minorEastAsia"/>
+        </w:rPr>
+        <w:t xml:space="preserve"> “life force,” but also a god who allows us to explore aspects of our inner selves (both positive and negative)</w:t>
+      </w:r>
+    </w:p>
+    <w:p>
+      <w:pPr>
+        <w:pStyle w:val="Heading1"/>
+        <w:rPr>
+          <w:rFonts w:eastAsiaTheme="minorEastAsia"/>
+        </w:rPr>
+      </w:pPr>
+      <w:bookmarkStart w:id="55" w:name="_Toc64126266"/>
+      <w:r>
+        <w:rPr>
+          <w:rFonts w:eastAsiaTheme="minorEastAsia"/>
+        </w:rPr>
+        <w:t>Orpheus</w:t>
+      </w:r>
+      <w:bookmarkEnd w:id="55"/>
+    </w:p>
+    <w:p>
+      <w:pPr>
+        <w:pStyle w:val="ListParagraph"/>
+        <w:numPr>
+          <w:ilvl w:val="0"/>
+          <w:numId w:val="13"/>
+        </w:numPr>
+        <w:rPr>
+          <w:rFonts w:eastAsiaTheme="minorEastAsia"/>
+        </w:rPr>
+      </w:pPr>
+      <w:r>
+        <w:rPr>
+          <w:rFonts w:eastAsiaTheme="minorEastAsia"/>
+        </w:rPr>
+        <w:t>A semi-divine who goes down into the realm of the dead in search of his wife Eurydice</w:t>
+      </w:r>
+    </w:p>
+    <w:p>
+      <w:pPr>
+        <w:pStyle w:val="ListParagraph"/>
+        <w:numPr>
+          <w:ilvl w:val="0"/>
+          <w:numId w:val="13"/>
+        </w:numPr>
+        <w:rPr>
+          <w:rFonts w:eastAsiaTheme="minorEastAsia"/>
+        </w:rPr>
+      </w:pPr>
+      <w:r>
+        <w:rPr>
+          <w:rFonts w:eastAsiaTheme="minorEastAsia"/>
+        </w:rPr>
+        <w:t>He’s a singer</w:t>
+      </w:r>
+      <w:r>
+        <w:rPr>
+          <w:rFonts w:eastAsiaTheme="minorEastAsia"/>
+        </w:rPr>
+        <w:t xml:space="preserve">, </w:t>
+      </w:r>
+      <w:r>
+        <w:rPr>
+          <w:rFonts w:eastAsiaTheme="minorEastAsia"/>
+        </w:rPr>
+        <w:t>a poet</w:t>
+      </w:r>
+      <w:r>
+        <w:rPr>
+          <w:rFonts w:eastAsiaTheme="minorEastAsia"/>
+        </w:rPr>
+        <w:t>, a prophet</w:t>
+      </w:r>
+      <w:r>
+        <w:rPr>
+          <w:rFonts w:eastAsiaTheme="minorEastAsia"/>
+        </w:rPr>
+        <w:t>,</w:t>
+      </w:r>
+      <w:r>
+        <w:rPr>
+          <w:rFonts w:eastAsiaTheme="minorEastAsia"/>
+        </w:rPr>
+        <w:t xml:space="preserve"> and a mythological figure connected to religious worship</w:t>
+      </w:r>
+    </w:p>
+    <w:p>
+      <w:pPr>
+        <w:pStyle w:val="ListParagraph"/>
+        <w:numPr>
+          <w:ilvl w:val="0"/>
+          <w:numId w:val="13"/>
+        </w:numPr>
+        <w:rPr>
+          <w:rFonts w:eastAsiaTheme="minorEastAsia"/>
+        </w:rPr>
+      </w:pPr>
+      <w:r>
+        <w:rPr>
+          <w:rFonts w:eastAsiaTheme="minorEastAsia"/>
+        </w:rPr>
+        <w:t>He’s the son of one of the Muses</w:t>
+      </w:r>
+      <w:r>
+        <w:rPr>
+          <w:rFonts w:eastAsiaTheme="minorEastAsia"/>
+        </w:rPr>
+        <w:t>, supposed to have come from Thrace</w:t>
+      </w:r>
+    </w:p>
+    <w:p>
+      <w:pPr>
+        <w:pStyle w:val="ListParagraph"/>
+        <w:numPr>
+          <w:ilvl w:val="0"/>
+          <w:numId w:val="13"/>
+        </w:numPr>
+        <w:rPr>
+          <w:rFonts w:eastAsiaTheme="minorEastAsia"/>
+        </w:rPr>
+      </w:pPr>
+      <w:r>
+        <w:rPr>
+          <w:rFonts w:eastAsiaTheme="minorEastAsia"/>
+        </w:rPr>
+        <w:t>Well known for the charm of his music</w:t>
+      </w:r>
+      <w:r>
+        <w:rPr>
+          <w:rFonts w:eastAsiaTheme="minorEastAsia"/>
+        </w:rPr>
+        <w:t>, able to charm terrible monsters</w:t>
+      </w:r>
+    </w:p>
+    <w:p>
+      <w:pPr>
+        <w:pStyle w:val="ListParagraph"/>
+        <w:numPr>
+          <w:ilvl w:val="0"/>
+          <w:numId w:val="13"/>
+        </w:numPr>
+        <w:rPr>
+          <w:rFonts w:eastAsiaTheme="minorEastAsia"/>
+        </w:rPr>
+      </w:pPr>
+      <w:r>
+        <w:rPr>
+          <w:rFonts w:eastAsiaTheme="minorEastAsia"/>
+        </w:rPr>
+        <w:t xml:space="preserve">Myth: </w:t>
+      </w:r>
+      <w:r>
+        <w:rPr>
+          <w:rFonts w:eastAsiaTheme="minorEastAsia"/>
+        </w:rPr>
+        <w:t xml:space="preserve">His wife Eurydice is bitten by a snake and dies, he goes in search of her, </w:t>
+      </w:r>
+      <w:r>
+        <w:rPr>
+          <w:rFonts w:eastAsiaTheme="minorEastAsia"/>
+        </w:rPr>
+        <w:t xml:space="preserve">but </w:t>
+      </w:r>
+      <w:r>
+        <w:rPr>
+          <w:rFonts w:eastAsiaTheme="minorEastAsia"/>
+        </w:rPr>
+        <w:t>fails</w:t>
+      </w:r>
+    </w:p>
+    <w:p>
+      <w:pPr>
+        <w:pStyle w:val="ListParagraph"/>
+        <w:numPr>
+          <w:ilvl w:val="0"/>
+          <w:numId w:val="13"/>
+        </w:numPr>
+        <w:rPr>
+          <w:rFonts w:eastAsiaTheme="minorEastAsia"/>
+        </w:rPr>
+      </w:pPr>
+      <w:r>
+        <w:rPr>
+          <w:rFonts w:eastAsiaTheme="minorEastAsia"/>
+        </w:rPr>
+        <w:t>As a result, leaves aside women altogether, a mob of women kill him</w:t>
+      </w:r>
+      <w:r>
+        <w:rPr>
+          <w:rFonts w:eastAsiaTheme="minorEastAsia"/>
+        </w:rPr>
+        <w:t xml:space="preserve"> due to this</w:t>
+      </w:r>
+    </w:p>
+    <w:p>
+      <w:pPr>
+        <w:pStyle w:val="ListParagraph"/>
+        <w:numPr>
+          <w:ilvl w:val="0"/>
+          <w:numId w:val="13"/>
+        </w:numPr>
+        <w:rPr>
+          <w:rFonts w:eastAsiaTheme="minorEastAsia"/>
+        </w:rPr>
+      </w:pPr>
+      <w:r>
+        <w:rPr>
+          <w:rFonts w:eastAsiaTheme="minorEastAsia"/>
+        </w:rPr>
+        <w:t>He’s also a famous priest and spiritual leader in Greece and was connected to both Apollo and Dionysus</w:t>
+      </w:r>
+    </w:p>
+    <w:p>
+      <w:pPr>
+        <w:pStyle w:val="ListParagraph"/>
+        <w:numPr>
+          <w:ilvl w:val="0"/>
+          <w:numId w:val="13"/>
+        </w:numPr>
+        <w:rPr>
+          <w:rFonts w:eastAsiaTheme="minorEastAsia"/>
+        </w:rPr>
+      </w:pPr>
+      <w:r>
+        <w:rPr>
+          <w:rFonts w:eastAsiaTheme="minorEastAsia"/>
+        </w:rPr>
+        <w:t>He was not a god, but a semi-divine hero who lived and died</w:t>
       </w:r>
     </w:p>
     <w:p>

</xml_diff>

<commit_message>
finish week 7 content
</commit_message>
<xml_diff>
--- a/clas104.docx
+++ b/clas104.docx
@@ -304,7 +304,7 @@
             </w:rPr>
             <w:fldChar w:fldCharType="separate"/>
           </w:r>
-          <w:hyperlink w:anchor="_Toc64126212" w:history="1">
+          <w:hyperlink w:anchor="_Toc65340770" w:history="1">
             <w:r>
               <w:rPr>
                 <w:rStyle w:val="Hyperlink"/>
@@ -349,7 +349,7 @@
                 <w:noProof/>
                 <w:webHidden/>
               </w:rPr>
-              <w:instrText xml:space="preserve"> PAGEREF _Toc64126212 \h </w:instrText>
+              <w:instrText xml:space="preserve"> PAGEREF _Toc65340770 \h </w:instrText>
             </w:r>
             <w:r>
               <w:rPr>
@@ -396,7 +396,7 @@
               <w:szCs w:val="24"/>
             </w:rPr>
           </w:pPr>
-          <w:hyperlink w:anchor="_Toc64126213" w:history="1">
+          <w:hyperlink w:anchor="_Toc65340771" w:history="1">
             <w:r>
               <w:rPr>
                 <w:rStyle w:val="Hyperlink"/>
@@ -451,7 +451,7 @@
                 <w:sz w:val="24"/>
                 <w:szCs w:val="24"/>
               </w:rPr>
-              <w:instrText xml:space="preserve"> PAGEREF _Toc64126213 \h </w:instrText>
+              <w:instrText xml:space="preserve"> PAGEREF _Toc65340771 \h </w:instrText>
             </w:r>
             <w:r>
               <w:rPr>
@@ -504,7 +504,7 @@
               <w:szCs w:val="24"/>
             </w:rPr>
           </w:pPr>
-          <w:hyperlink w:anchor="_Toc64126214" w:history="1">
+          <w:hyperlink w:anchor="_Toc65340772" w:history="1">
             <w:r>
               <w:rPr>
                 <w:rStyle w:val="Hyperlink"/>
@@ -557,7 +557,7 @@
                 <w:sz w:val="24"/>
                 <w:szCs w:val="24"/>
               </w:rPr>
-              <w:instrText xml:space="preserve"> PAGEREF _Toc64126214 \h </w:instrText>
+              <w:instrText xml:space="preserve"> PAGEREF _Toc65340772 \h </w:instrText>
             </w:r>
             <w:r>
               <w:rPr>
@@ -612,7 +612,7 @@
               <w:szCs w:val="24"/>
             </w:rPr>
           </w:pPr>
-          <w:hyperlink w:anchor="_Toc64126215" w:history="1">
+          <w:hyperlink w:anchor="_Toc65340773" w:history="1">
             <w:r>
               <w:rPr>
                 <w:rStyle w:val="Hyperlink"/>
@@ -667,7 +667,7 @@
                 <w:sz w:val="24"/>
                 <w:szCs w:val="24"/>
               </w:rPr>
-              <w:instrText xml:space="preserve"> PAGEREF _Toc64126215 \h </w:instrText>
+              <w:instrText xml:space="preserve"> PAGEREF _Toc65340773 \h </w:instrText>
             </w:r>
             <w:r>
               <w:rPr>
@@ -722,7 +722,7 @@
               <w:noProof/>
             </w:rPr>
           </w:pPr>
-          <w:hyperlink w:anchor="_Toc64126216" w:history="1">
+          <w:hyperlink w:anchor="_Toc65340774" w:history="1">
             <w:r>
               <w:rPr>
                 <w:rStyle w:val="Hyperlink"/>
@@ -767,7 +767,7 @@
                 <w:noProof/>
                 <w:webHidden/>
               </w:rPr>
-              <w:instrText xml:space="preserve"> PAGEREF _Toc64126216 \h </w:instrText>
+              <w:instrText xml:space="preserve"> PAGEREF _Toc65340774 \h </w:instrText>
             </w:r>
             <w:r>
               <w:rPr>
@@ -814,7 +814,7 @@
               <w:szCs w:val="24"/>
             </w:rPr>
           </w:pPr>
-          <w:hyperlink w:anchor="_Toc64126217" w:history="1">
+          <w:hyperlink w:anchor="_Toc65340775" w:history="1">
             <w:r>
               <w:rPr>
                 <w:rStyle w:val="Hyperlink"/>
@@ -869,7 +869,7 @@
                 <w:sz w:val="24"/>
                 <w:szCs w:val="24"/>
               </w:rPr>
-              <w:instrText xml:space="preserve"> PAGEREF _Toc64126217 \h </w:instrText>
+              <w:instrText xml:space="preserve"> PAGEREF _Toc65340775 \h </w:instrText>
             </w:r>
             <w:r>
               <w:rPr>
@@ -924,7 +924,7 @@
               <w:szCs w:val="24"/>
             </w:rPr>
           </w:pPr>
-          <w:hyperlink w:anchor="_Toc64126218" w:history="1">
+          <w:hyperlink w:anchor="_Toc65340776" w:history="1">
             <w:r>
               <w:rPr>
                 <w:rStyle w:val="Hyperlink"/>
@@ -979,7 +979,7 @@
                 <w:sz w:val="24"/>
                 <w:szCs w:val="24"/>
               </w:rPr>
-              <w:instrText xml:space="preserve"> PAGEREF _Toc64126218 \h </w:instrText>
+              <w:instrText xml:space="preserve"> PAGEREF _Toc65340776 \h </w:instrText>
             </w:r>
             <w:r>
               <w:rPr>
@@ -1034,7 +1034,7 @@
               <w:szCs w:val="24"/>
             </w:rPr>
           </w:pPr>
-          <w:hyperlink w:anchor="_Toc64126219" w:history="1">
+          <w:hyperlink w:anchor="_Toc65340777" w:history="1">
             <w:r>
               <w:rPr>
                 <w:rStyle w:val="Hyperlink"/>
@@ -1089,7 +1089,7 @@
                 <w:sz w:val="24"/>
                 <w:szCs w:val="24"/>
               </w:rPr>
-              <w:instrText xml:space="preserve"> PAGEREF _Toc64126219 \h </w:instrText>
+              <w:instrText xml:space="preserve"> PAGEREF _Toc65340777 \h </w:instrText>
             </w:r>
             <w:r>
               <w:rPr>
@@ -1144,7 +1144,7 @@
               <w:szCs w:val="24"/>
             </w:rPr>
           </w:pPr>
-          <w:hyperlink w:anchor="_Toc64126220" w:history="1">
+          <w:hyperlink w:anchor="_Toc65340778" w:history="1">
             <w:r>
               <w:rPr>
                 <w:rStyle w:val="Hyperlink"/>
@@ -1199,7 +1199,7 @@
                 <w:sz w:val="24"/>
                 <w:szCs w:val="24"/>
               </w:rPr>
-              <w:instrText xml:space="preserve"> PAGEREF _Toc64126220 \h </w:instrText>
+              <w:instrText xml:space="preserve"> PAGEREF _Toc65340778 \h </w:instrText>
             </w:r>
             <w:r>
               <w:rPr>
@@ -1254,7 +1254,7 @@
               <w:szCs w:val="24"/>
             </w:rPr>
           </w:pPr>
-          <w:hyperlink w:anchor="_Toc64126221" w:history="1">
+          <w:hyperlink w:anchor="_Toc65340779" w:history="1">
             <w:r>
               <w:rPr>
                 <w:rStyle w:val="Hyperlink"/>
@@ -1309,7 +1309,7 @@
                 <w:sz w:val="24"/>
                 <w:szCs w:val="24"/>
               </w:rPr>
-              <w:instrText xml:space="preserve"> PAGEREF _Toc64126221 \h </w:instrText>
+              <w:instrText xml:space="preserve"> PAGEREF _Toc65340779 \h </w:instrText>
             </w:r>
             <w:r>
               <w:rPr>
@@ -1364,7 +1364,7 @@
               <w:szCs w:val="24"/>
             </w:rPr>
           </w:pPr>
-          <w:hyperlink w:anchor="_Toc64126222" w:history="1">
+          <w:hyperlink w:anchor="_Toc65340780" w:history="1">
             <w:r>
               <w:rPr>
                 <w:rStyle w:val="Hyperlink"/>
@@ -1419,7 +1419,7 @@
                 <w:sz w:val="24"/>
                 <w:szCs w:val="24"/>
               </w:rPr>
-              <w:instrText xml:space="preserve"> PAGEREF _Toc64126222 \h </w:instrText>
+              <w:instrText xml:space="preserve"> PAGEREF _Toc65340780 \h </w:instrText>
             </w:r>
             <w:r>
               <w:rPr>
@@ -1474,7 +1474,7 @@
               <w:szCs w:val="24"/>
             </w:rPr>
           </w:pPr>
-          <w:hyperlink w:anchor="_Toc64126223" w:history="1">
+          <w:hyperlink w:anchor="_Toc65340781" w:history="1">
             <w:r>
               <w:rPr>
                 <w:rStyle w:val="Hyperlink"/>
@@ -1529,7 +1529,7 @@
                 <w:sz w:val="24"/>
                 <w:szCs w:val="24"/>
               </w:rPr>
-              <w:instrText xml:space="preserve"> PAGEREF _Toc64126223 \h </w:instrText>
+              <w:instrText xml:space="preserve"> PAGEREF _Toc65340781 \h </w:instrText>
             </w:r>
             <w:r>
               <w:rPr>
@@ -1584,7 +1584,7 @@
               <w:szCs w:val="24"/>
             </w:rPr>
           </w:pPr>
-          <w:hyperlink w:anchor="_Toc64126224" w:history="1">
+          <w:hyperlink w:anchor="_Toc65340782" w:history="1">
             <w:r>
               <w:rPr>
                 <w:rStyle w:val="Hyperlink"/>
@@ -1639,7 +1639,7 @@
                 <w:sz w:val="24"/>
                 <w:szCs w:val="24"/>
               </w:rPr>
-              <w:instrText xml:space="preserve"> PAGEREF _Toc64126224 \h </w:instrText>
+              <w:instrText xml:space="preserve"> PAGEREF _Toc65340782 \h </w:instrText>
             </w:r>
             <w:r>
               <w:rPr>
@@ -1694,7 +1694,7 @@
               <w:szCs w:val="24"/>
             </w:rPr>
           </w:pPr>
-          <w:hyperlink w:anchor="_Toc64126225" w:history="1">
+          <w:hyperlink w:anchor="_Toc65340783" w:history="1">
             <w:r>
               <w:rPr>
                 <w:rStyle w:val="Hyperlink"/>
@@ -1749,7 +1749,7 @@
                 <w:sz w:val="24"/>
                 <w:szCs w:val="24"/>
               </w:rPr>
-              <w:instrText xml:space="preserve"> PAGEREF _Toc64126225 \h </w:instrText>
+              <w:instrText xml:space="preserve"> PAGEREF _Toc65340783 \h </w:instrText>
             </w:r>
             <w:r>
               <w:rPr>
@@ -1804,7 +1804,7 @@
               <w:noProof/>
             </w:rPr>
           </w:pPr>
-          <w:hyperlink w:anchor="_Toc64126226" w:history="1">
+          <w:hyperlink w:anchor="_Toc65340784" w:history="1">
             <w:r>
               <w:rPr>
                 <w:rStyle w:val="Hyperlink"/>
@@ -1849,7 +1849,7 @@
                 <w:noProof/>
                 <w:webHidden/>
               </w:rPr>
-              <w:instrText xml:space="preserve"> PAGEREF _Toc64126226 \h </w:instrText>
+              <w:instrText xml:space="preserve"> PAGEREF _Toc65340784 \h </w:instrText>
             </w:r>
             <w:r>
               <w:rPr>
@@ -1896,7 +1896,7 @@
               <w:szCs w:val="24"/>
             </w:rPr>
           </w:pPr>
-          <w:hyperlink w:anchor="_Toc64126227" w:history="1">
+          <w:hyperlink w:anchor="_Toc65340785" w:history="1">
             <w:r>
               <w:rPr>
                 <w:rStyle w:val="Hyperlink"/>
@@ -1951,7 +1951,7 @@
                 <w:sz w:val="24"/>
                 <w:szCs w:val="24"/>
               </w:rPr>
-              <w:instrText xml:space="preserve"> PAGEREF _Toc64126227 \h </w:instrText>
+              <w:instrText xml:space="preserve"> PAGEREF _Toc65340785 \h </w:instrText>
             </w:r>
             <w:r>
               <w:rPr>
@@ -2004,7 +2004,7 @@
               <w:szCs w:val="24"/>
             </w:rPr>
           </w:pPr>
-          <w:hyperlink w:anchor="_Toc64126228" w:history="1">
+          <w:hyperlink w:anchor="_Toc65340786" w:history="1">
             <w:r>
               <w:rPr>
                 <w:rStyle w:val="Hyperlink"/>
@@ -2057,7 +2057,7 @@
                 <w:sz w:val="24"/>
                 <w:szCs w:val="24"/>
               </w:rPr>
-              <w:instrText xml:space="preserve"> PAGEREF _Toc64126228 \h </w:instrText>
+              <w:instrText xml:space="preserve"> PAGEREF _Toc65340786 \h </w:instrText>
             </w:r>
             <w:r>
               <w:rPr>
@@ -2110,7 +2110,7 @@
               <w:szCs w:val="24"/>
             </w:rPr>
           </w:pPr>
-          <w:hyperlink w:anchor="_Toc64126229" w:history="1">
+          <w:hyperlink w:anchor="_Toc65340787" w:history="1">
             <w:r>
               <w:rPr>
                 <w:rStyle w:val="Hyperlink"/>
@@ -2163,7 +2163,7 @@
                 <w:sz w:val="24"/>
                 <w:szCs w:val="24"/>
               </w:rPr>
-              <w:instrText xml:space="preserve"> PAGEREF _Toc64126229 \h </w:instrText>
+              <w:instrText xml:space="preserve"> PAGEREF _Toc65340787 \h </w:instrText>
             </w:r>
             <w:r>
               <w:rPr>
@@ -2216,7 +2216,7 @@
               <w:szCs w:val="24"/>
             </w:rPr>
           </w:pPr>
-          <w:hyperlink w:anchor="_Toc64126230" w:history="1">
+          <w:hyperlink w:anchor="_Toc65340788" w:history="1">
             <w:r>
               <w:rPr>
                 <w:rStyle w:val="Hyperlink"/>
@@ -2269,7 +2269,7 @@
                 <w:sz w:val="24"/>
                 <w:szCs w:val="24"/>
               </w:rPr>
-              <w:instrText xml:space="preserve"> PAGEREF _Toc64126230 \h </w:instrText>
+              <w:instrText xml:space="preserve"> PAGEREF _Toc65340788 \h </w:instrText>
             </w:r>
             <w:r>
               <w:rPr>
@@ -2324,7 +2324,7 @@
               <w:szCs w:val="24"/>
             </w:rPr>
           </w:pPr>
-          <w:hyperlink w:anchor="_Toc64126231" w:history="1">
+          <w:hyperlink w:anchor="_Toc65340789" w:history="1">
             <w:r>
               <w:rPr>
                 <w:rStyle w:val="Hyperlink"/>
@@ -2379,7 +2379,7 @@
                 <w:sz w:val="24"/>
                 <w:szCs w:val="24"/>
               </w:rPr>
-              <w:instrText xml:space="preserve"> PAGEREF _Toc64126231 \h </w:instrText>
+              <w:instrText xml:space="preserve"> PAGEREF _Toc65340789 \h </w:instrText>
             </w:r>
             <w:r>
               <w:rPr>
@@ -2432,7 +2432,7 @@
               <w:szCs w:val="24"/>
             </w:rPr>
           </w:pPr>
-          <w:hyperlink w:anchor="_Toc64126232" w:history="1">
+          <w:hyperlink w:anchor="_Toc65340790" w:history="1">
             <w:r>
               <w:rPr>
                 <w:rStyle w:val="Hyperlink"/>
@@ -2485,7 +2485,7 @@
                 <w:sz w:val="24"/>
                 <w:szCs w:val="24"/>
               </w:rPr>
-              <w:instrText xml:space="preserve"> PAGEREF _Toc64126232 \h </w:instrText>
+              <w:instrText xml:space="preserve"> PAGEREF _Toc65340790 \h </w:instrText>
             </w:r>
             <w:r>
               <w:rPr>
@@ -2540,7 +2540,7 @@
               <w:szCs w:val="24"/>
             </w:rPr>
           </w:pPr>
-          <w:hyperlink w:anchor="_Toc64126233" w:history="1">
+          <w:hyperlink w:anchor="_Toc65340791" w:history="1">
             <w:r>
               <w:rPr>
                 <w:rStyle w:val="Hyperlink"/>
@@ -2595,7 +2595,7 @@
                 <w:sz w:val="24"/>
                 <w:szCs w:val="24"/>
               </w:rPr>
-              <w:instrText xml:space="preserve"> PAGEREF _Toc64126233 \h </w:instrText>
+              <w:instrText xml:space="preserve"> PAGEREF _Toc65340791 \h </w:instrText>
             </w:r>
             <w:r>
               <w:rPr>
@@ -2650,7 +2650,7 @@
               <w:szCs w:val="24"/>
             </w:rPr>
           </w:pPr>
-          <w:hyperlink w:anchor="_Toc64126234" w:history="1">
+          <w:hyperlink w:anchor="_Toc65340792" w:history="1">
             <w:r>
               <w:rPr>
                 <w:rStyle w:val="Hyperlink"/>
@@ -2705,7 +2705,7 @@
                 <w:sz w:val="24"/>
                 <w:szCs w:val="24"/>
               </w:rPr>
-              <w:instrText xml:space="preserve"> PAGEREF _Toc64126234 \h </w:instrText>
+              <w:instrText xml:space="preserve"> PAGEREF _Toc65340792 \h </w:instrText>
             </w:r>
             <w:r>
               <w:rPr>
@@ -2760,7 +2760,7 @@
               <w:noProof/>
             </w:rPr>
           </w:pPr>
-          <w:hyperlink w:anchor="_Toc64126235" w:history="1">
+          <w:hyperlink w:anchor="_Toc65340793" w:history="1">
             <w:r>
               <w:rPr>
                 <w:rStyle w:val="Hyperlink"/>
@@ -2805,7 +2805,7 @@
                 <w:noProof/>
                 <w:webHidden/>
               </w:rPr>
-              <w:instrText xml:space="preserve"> PAGEREF _Toc64126235 \h </w:instrText>
+              <w:instrText xml:space="preserve"> PAGEREF _Toc65340793 \h </w:instrText>
             </w:r>
             <w:r>
               <w:rPr>
@@ -2852,7 +2852,7 @@
               <w:szCs w:val="24"/>
             </w:rPr>
           </w:pPr>
-          <w:hyperlink w:anchor="_Toc64126236" w:history="1">
+          <w:hyperlink w:anchor="_Toc65340794" w:history="1">
             <w:r>
               <w:rPr>
                 <w:rStyle w:val="Hyperlink"/>
@@ -2907,7 +2907,7 @@
                 <w:sz w:val="24"/>
                 <w:szCs w:val="24"/>
               </w:rPr>
-              <w:instrText xml:space="preserve"> PAGEREF _Toc64126236 \h </w:instrText>
+              <w:instrText xml:space="preserve"> PAGEREF _Toc65340794 \h </w:instrText>
             </w:r>
             <w:r>
               <w:rPr>
@@ -2960,7 +2960,7 @@
               <w:szCs w:val="24"/>
             </w:rPr>
           </w:pPr>
-          <w:hyperlink w:anchor="_Toc64126237" w:history="1">
+          <w:hyperlink w:anchor="_Toc65340795" w:history="1">
             <w:r>
               <w:rPr>
                 <w:rStyle w:val="Hyperlink"/>
@@ -3013,7 +3013,7 @@
                 <w:sz w:val="24"/>
                 <w:szCs w:val="24"/>
               </w:rPr>
-              <w:instrText xml:space="preserve"> PAGEREF _Toc64126237 \h </w:instrText>
+              <w:instrText xml:space="preserve"> PAGEREF _Toc65340795 \h </w:instrText>
             </w:r>
             <w:r>
               <w:rPr>
@@ -3066,7 +3066,7 @@
               <w:szCs w:val="24"/>
             </w:rPr>
           </w:pPr>
-          <w:hyperlink w:anchor="_Toc64126238" w:history="1">
+          <w:hyperlink w:anchor="_Toc65340796" w:history="1">
             <w:r>
               <w:rPr>
                 <w:rStyle w:val="Hyperlink"/>
@@ -3119,7 +3119,7 @@
                 <w:sz w:val="24"/>
                 <w:szCs w:val="24"/>
               </w:rPr>
-              <w:instrText xml:space="preserve"> PAGEREF _Toc64126238 \h </w:instrText>
+              <w:instrText xml:space="preserve"> PAGEREF _Toc65340796 \h </w:instrText>
             </w:r>
             <w:r>
               <w:rPr>
@@ -3174,7 +3174,7 @@
               <w:szCs w:val="24"/>
             </w:rPr>
           </w:pPr>
-          <w:hyperlink w:anchor="_Toc64126239" w:history="1">
+          <w:hyperlink w:anchor="_Toc65340797" w:history="1">
             <w:r>
               <w:rPr>
                 <w:rStyle w:val="Hyperlink"/>
@@ -3229,7 +3229,7 @@
                 <w:sz w:val="24"/>
                 <w:szCs w:val="24"/>
               </w:rPr>
-              <w:instrText xml:space="preserve"> PAGEREF _Toc64126239 \h </w:instrText>
+              <w:instrText xml:space="preserve"> PAGEREF _Toc65340797 \h </w:instrText>
             </w:r>
             <w:r>
               <w:rPr>
@@ -3282,7 +3282,7 @@
               <w:szCs w:val="24"/>
             </w:rPr>
           </w:pPr>
-          <w:hyperlink w:anchor="_Toc64126240" w:history="1">
+          <w:hyperlink w:anchor="_Toc65340798" w:history="1">
             <w:r>
               <w:rPr>
                 <w:rStyle w:val="Hyperlink"/>
@@ -3335,7 +3335,7 @@
                 <w:sz w:val="24"/>
                 <w:szCs w:val="24"/>
               </w:rPr>
-              <w:instrText xml:space="preserve"> PAGEREF _Toc64126240 \h </w:instrText>
+              <w:instrText xml:space="preserve"> PAGEREF _Toc65340798 \h </w:instrText>
             </w:r>
             <w:r>
               <w:rPr>
@@ -3390,7 +3390,7 @@
               <w:noProof/>
             </w:rPr>
           </w:pPr>
-          <w:hyperlink w:anchor="_Toc64126241" w:history="1">
+          <w:hyperlink w:anchor="_Toc65340799" w:history="1">
             <w:r>
               <w:rPr>
                 <w:rStyle w:val="Hyperlink"/>
@@ -3435,7 +3435,7 @@
                 <w:noProof/>
                 <w:webHidden/>
               </w:rPr>
-              <w:instrText xml:space="preserve"> PAGEREF _Toc64126241 \h </w:instrText>
+              <w:instrText xml:space="preserve"> PAGEREF _Toc65340799 \h </w:instrText>
             </w:r>
             <w:r>
               <w:rPr>
@@ -3482,7 +3482,7 @@
               <w:szCs w:val="24"/>
             </w:rPr>
           </w:pPr>
-          <w:hyperlink w:anchor="_Toc64126242" w:history="1">
+          <w:hyperlink w:anchor="_Toc65340800" w:history="1">
             <w:r>
               <w:rPr>
                 <w:rStyle w:val="Hyperlink"/>
@@ -3537,7 +3537,7 @@
                 <w:sz w:val="24"/>
                 <w:szCs w:val="24"/>
               </w:rPr>
-              <w:instrText xml:space="preserve"> PAGEREF _Toc64126242 \h </w:instrText>
+              <w:instrText xml:space="preserve"> PAGEREF _Toc65340800 \h </w:instrText>
             </w:r>
             <w:r>
               <w:rPr>
@@ -3592,7 +3592,7 @@
               <w:szCs w:val="24"/>
             </w:rPr>
           </w:pPr>
-          <w:hyperlink w:anchor="_Toc64126243" w:history="1">
+          <w:hyperlink w:anchor="_Toc65340801" w:history="1">
             <w:r>
               <w:rPr>
                 <w:rStyle w:val="Hyperlink"/>
@@ -3647,7 +3647,7 @@
                 <w:sz w:val="24"/>
                 <w:szCs w:val="24"/>
               </w:rPr>
-              <w:instrText xml:space="preserve"> PAGEREF _Toc64126243 \h </w:instrText>
+              <w:instrText xml:space="preserve"> PAGEREF _Toc65340801 \h </w:instrText>
             </w:r>
             <w:r>
               <w:rPr>
@@ -3702,7 +3702,7 @@
               <w:szCs w:val="24"/>
             </w:rPr>
           </w:pPr>
-          <w:hyperlink w:anchor="_Toc64126244" w:history="1">
+          <w:hyperlink w:anchor="_Toc65340802" w:history="1">
             <w:r>
               <w:rPr>
                 <w:rStyle w:val="Hyperlink"/>
@@ -3757,7 +3757,7 @@
                 <w:sz w:val="24"/>
                 <w:szCs w:val="24"/>
               </w:rPr>
-              <w:instrText xml:space="preserve"> PAGEREF _Toc64126244 \h </w:instrText>
+              <w:instrText xml:space="preserve"> PAGEREF _Toc65340802 \h </w:instrText>
             </w:r>
             <w:r>
               <w:rPr>
@@ -3812,7 +3812,7 @@
               <w:szCs w:val="24"/>
             </w:rPr>
           </w:pPr>
-          <w:hyperlink w:anchor="_Toc64126245" w:history="1">
+          <w:hyperlink w:anchor="_Toc65340803" w:history="1">
             <w:r>
               <w:rPr>
                 <w:rStyle w:val="Hyperlink"/>
@@ -3867,7 +3867,7 @@
                 <w:sz w:val="24"/>
                 <w:szCs w:val="24"/>
               </w:rPr>
-              <w:instrText xml:space="preserve"> PAGEREF _Toc64126245 \h </w:instrText>
+              <w:instrText xml:space="preserve"> PAGEREF _Toc65340803 \h </w:instrText>
             </w:r>
             <w:r>
               <w:rPr>
@@ -3922,7 +3922,7 @@
               <w:noProof/>
             </w:rPr>
           </w:pPr>
-          <w:hyperlink w:anchor="_Toc64126246" w:history="1">
+          <w:hyperlink w:anchor="_Toc65340804" w:history="1">
             <w:r>
               <w:rPr>
                 <w:rStyle w:val="Hyperlink"/>
@@ -3967,7 +3967,7 @@
                 <w:noProof/>
                 <w:webHidden/>
               </w:rPr>
-              <w:instrText xml:space="preserve"> PAGEREF _Toc64126246 \h </w:instrText>
+              <w:instrText xml:space="preserve"> PAGEREF _Toc65340804 \h </w:instrText>
             </w:r>
             <w:r>
               <w:rPr>
@@ -4014,7 +4014,7 @@
               <w:szCs w:val="24"/>
             </w:rPr>
           </w:pPr>
-          <w:hyperlink w:anchor="_Toc64126247" w:history="1">
+          <w:hyperlink w:anchor="_Toc65340805" w:history="1">
             <w:r>
               <w:rPr>
                 <w:rStyle w:val="Hyperlink"/>
@@ -4069,7 +4069,7 @@
                 <w:sz w:val="24"/>
                 <w:szCs w:val="24"/>
               </w:rPr>
-              <w:instrText xml:space="preserve"> PAGEREF _Toc64126247 \h </w:instrText>
+              <w:instrText xml:space="preserve"> PAGEREF _Toc65340805 \h </w:instrText>
             </w:r>
             <w:r>
               <w:rPr>
@@ -4124,7 +4124,7 @@
               <w:szCs w:val="24"/>
             </w:rPr>
           </w:pPr>
-          <w:hyperlink w:anchor="_Toc64126248" w:history="1">
+          <w:hyperlink w:anchor="_Toc65340806" w:history="1">
             <w:r>
               <w:rPr>
                 <w:rStyle w:val="Hyperlink"/>
@@ -4179,7 +4179,7 @@
                 <w:sz w:val="24"/>
                 <w:szCs w:val="24"/>
               </w:rPr>
-              <w:instrText xml:space="preserve"> PAGEREF _Toc64126248 \h </w:instrText>
+              <w:instrText xml:space="preserve"> PAGEREF _Toc65340806 \h </w:instrText>
             </w:r>
             <w:r>
               <w:rPr>
@@ -4234,7 +4234,7 @@
               <w:noProof/>
             </w:rPr>
           </w:pPr>
-          <w:hyperlink w:anchor="_Toc64126249" w:history="1">
+          <w:hyperlink w:anchor="_Toc65340807" w:history="1">
             <w:r>
               <w:rPr>
                 <w:rStyle w:val="Hyperlink"/>
@@ -4279,7 +4279,7 @@
                 <w:noProof/>
                 <w:webHidden/>
               </w:rPr>
-              <w:instrText xml:space="preserve"> PAGEREF _Toc64126249 \h </w:instrText>
+              <w:instrText xml:space="preserve"> PAGEREF _Toc65340807 \h </w:instrText>
             </w:r>
             <w:r>
               <w:rPr>
@@ -4326,7 +4326,7 @@
               <w:szCs w:val="24"/>
             </w:rPr>
           </w:pPr>
-          <w:hyperlink w:anchor="_Toc64126250" w:history="1">
+          <w:hyperlink w:anchor="_Toc65340808" w:history="1">
             <w:r>
               <w:rPr>
                 <w:rStyle w:val="Hyperlink"/>
@@ -4381,7 +4381,7 @@
                 <w:sz w:val="24"/>
                 <w:szCs w:val="24"/>
               </w:rPr>
-              <w:instrText xml:space="preserve"> PAGEREF _Toc64126250 \h </w:instrText>
+              <w:instrText xml:space="preserve"> PAGEREF _Toc65340808 \h </w:instrText>
             </w:r>
             <w:r>
               <w:rPr>
@@ -4436,7 +4436,7 @@
               <w:szCs w:val="24"/>
             </w:rPr>
           </w:pPr>
-          <w:hyperlink w:anchor="_Toc64126251" w:history="1">
+          <w:hyperlink w:anchor="_Toc65340809" w:history="1">
             <w:r>
               <w:rPr>
                 <w:rStyle w:val="Hyperlink"/>
@@ -4491,7 +4491,7 @@
                 <w:sz w:val="24"/>
                 <w:szCs w:val="24"/>
               </w:rPr>
-              <w:instrText xml:space="preserve"> PAGEREF _Toc64126251 \h </w:instrText>
+              <w:instrText xml:space="preserve"> PAGEREF _Toc65340809 \h </w:instrText>
             </w:r>
             <w:r>
               <w:rPr>
@@ -4546,7 +4546,7 @@
               <w:szCs w:val="24"/>
             </w:rPr>
           </w:pPr>
-          <w:hyperlink w:anchor="_Toc64126252" w:history="1">
+          <w:hyperlink w:anchor="_Toc65340810" w:history="1">
             <w:r>
               <w:rPr>
                 <w:rStyle w:val="Hyperlink"/>
@@ -4601,7 +4601,7 @@
                 <w:sz w:val="24"/>
                 <w:szCs w:val="24"/>
               </w:rPr>
-              <w:instrText xml:space="preserve"> PAGEREF _Toc64126252 \h </w:instrText>
+              <w:instrText xml:space="preserve"> PAGEREF _Toc65340810 \h </w:instrText>
             </w:r>
             <w:r>
               <w:rPr>
@@ -4656,7 +4656,7 @@
               <w:szCs w:val="24"/>
             </w:rPr>
           </w:pPr>
-          <w:hyperlink w:anchor="_Toc64126253" w:history="1">
+          <w:hyperlink w:anchor="_Toc65340811" w:history="1">
             <w:r>
               <w:rPr>
                 <w:rStyle w:val="Hyperlink"/>
@@ -4711,7 +4711,7 @@
                 <w:sz w:val="24"/>
                 <w:szCs w:val="24"/>
               </w:rPr>
-              <w:instrText xml:space="preserve"> PAGEREF _Toc64126253 \h </w:instrText>
+              <w:instrText xml:space="preserve"> PAGEREF _Toc65340811 \h </w:instrText>
             </w:r>
             <w:r>
               <w:rPr>
@@ -4766,7 +4766,7 @@
               <w:noProof/>
             </w:rPr>
           </w:pPr>
-          <w:hyperlink w:anchor="_Toc64126254" w:history="1">
+          <w:hyperlink w:anchor="_Toc65340812" w:history="1">
             <w:r>
               <w:rPr>
                 <w:rStyle w:val="Hyperlink"/>
@@ -4811,7 +4811,7 @@
                 <w:noProof/>
                 <w:webHidden/>
               </w:rPr>
-              <w:instrText xml:space="preserve"> PAGEREF _Toc64126254 \h </w:instrText>
+              <w:instrText xml:space="preserve"> PAGEREF _Toc65340812 \h </w:instrText>
             </w:r>
             <w:r>
               <w:rPr>
@@ -4858,7 +4858,7 @@
               <w:szCs w:val="24"/>
             </w:rPr>
           </w:pPr>
-          <w:hyperlink w:anchor="_Toc64126255" w:history="1">
+          <w:hyperlink w:anchor="_Toc65340813" w:history="1">
             <w:r>
               <w:rPr>
                 <w:rStyle w:val="Hyperlink"/>
@@ -4913,7 +4913,7 @@
                 <w:sz w:val="24"/>
                 <w:szCs w:val="24"/>
               </w:rPr>
-              <w:instrText xml:space="preserve"> PAGEREF _Toc64126255 \h </w:instrText>
+              <w:instrText xml:space="preserve"> PAGEREF _Toc65340813 \h </w:instrText>
             </w:r>
             <w:r>
               <w:rPr>
@@ -4968,7 +4968,7 @@
               <w:szCs w:val="24"/>
             </w:rPr>
           </w:pPr>
-          <w:hyperlink w:anchor="_Toc64126256" w:history="1">
+          <w:hyperlink w:anchor="_Toc65340814" w:history="1">
             <w:r>
               <w:rPr>
                 <w:rStyle w:val="Hyperlink"/>
@@ -5023,7 +5023,7 @@
                 <w:sz w:val="24"/>
                 <w:szCs w:val="24"/>
               </w:rPr>
-              <w:instrText xml:space="preserve"> PAGEREF _Toc64126256 \h </w:instrText>
+              <w:instrText xml:space="preserve"> PAGEREF _Toc65340814 \h </w:instrText>
             </w:r>
             <w:r>
               <w:rPr>
@@ -5076,7 +5076,7 @@
               <w:szCs w:val="24"/>
             </w:rPr>
           </w:pPr>
-          <w:hyperlink w:anchor="_Toc64126257" w:history="1">
+          <w:hyperlink w:anchor="_Toc65340815" w:history="1">
             <w:r>
               <w:rPr>
                 <w:rStyle w:val="Hyperlink"/>
@@ -5129,7 +5129,7 @@
                 <w:sz w:val="24"/>
                 <w:szCs w:val="24"/>
               </w:rPr>
-              <w:instrText xml:space="preserve"> PAGEREF _Toc64126257 \h </w:instrText>
+              <w:instrText xml:space="preserve"> PAGEREF _Toc65340815 \h </w:instrText>
             </w:r>
             <w:r>
               <w:rPr>
@@ -5182,7 +5182,7 @@
               <w:szCs w:val="24"/>
             </w:rPr>
           </w:pPr>
-          <w:hyperlink w:anchor="_Toc64126258" w:history="1">
+          <w:hyperlink w:anchor="_Toc65340816" w:history="1">
             <w:r>
               <w:rPr>
                 <w:rStyle w:val="Hyperlink"/>
@@ -5235,7 +5235,7 @@
                 <w:sz w:val="24"/>
                 <w:szCs w:val="24"/>
               </w:rPr>
-              <w:instrText xml:space="preserve"> PAGEREF _Toc64126258 \h </w:instrText>
+              <w:instrText xml:space="preserve"> PAGEREF _Toc65340816 \h </w:instrText>
             </w:r>
             <w:r>
               <w:rPr>
@@ -5290,7 +5290,7 @@
               <w:noProof/>
             </w:rPr>
           </w:pPr>
-          <w:hyperlink w:anchor="_Toc64126259" w:history="1">
+          <w:hyperlink w:anchor="_Toc65340817" w:history="1">
             <w:r>
               <w:rPr>
                 <w:rStyle w:val="Hyperlink"/>
@@ -5335,7 +5335,7 @@
                 <w:noProof/>
                 <w:webHidden/>
               </w:rPr>
-              <w:instrText xml:space="preserve"> PAGEREF _Toc64126259 \h </w:instrText>
+              <w:instrText xml:space="preserve"> PAGEREF _Toc65340817 \h </w:instrText>
             </w:r>
             <w:r>
               <w:rPr>
@@ -5382,7 +5382,7 @@
               <w:noProof/>
             </w:rPr>
           </w:pPr>
-          <w:hyperlink w:anchor="_Toc64126260" w:history="1">
+          <w:hyperlink w:anchor="_Toc65340818" w:history="1">
             <w:r>
               <w:rPr>
                 <w:rStyle w:val="Hyperlink"/>
@@ -5427,7 +5427,7 @@
                 <w:noProof/>
                 <w:webHidden/>
               </w:rPr>
-              <w:instrText xml:space="preserve"> PAGEREF _Toc64126260 \h </w:instrText>
+              <w:instrText xml:space="preserve"> PAGEREF _Toc65340818 \h </w:instrText>
             </w:r>
             <w:r>
               <w:rPr>
@@ -5474,7 +5474,7 @@
               <w:szCs w:val="24"/>
             </w:rPr>
           </w:pPr>
-          <w:hyperlink w:anchor="_Toc64126261" w:history="1">
+          <w:hyperlink w:anchor="_Toc65340819" w:history="1">
             <w:r>
               <w:rPr>
                 <w:rStyle w:val="Hyperlink"/>
@@ -5529,7 +5529,7 @@
                 <w:sz w:val="24"/>
                 <w:szCs w:val="24"/>
               </w:rPr>
-              <w:instrText xml:space="preserve"> PAGEREF _Toc64126261 \h </w:instrText>
+              <w:instrText xml:space="preserve"> PAGEREF _Toc65340819 \h </w:instrText>
             </w:r>
             <w:r>
               <w:rPr>
@@ -5584,7 +5584,7 @@
               <w:szCs w:val="24"/>
             </w:rPr>
           </w:pPr>
-          <w:hyperlink w:anchor="_Toc64126262" w:history="1">
+          <w:hyperlink w:anchor="_Toc65340820" w:history="1">
             <w:r>
               <w:rPr>
                 <w:rStyle w:val="Hyperlink"/>
@@ -5639,7 +5639,7 @@
                 <w:sz w:val="24"/>
                 <w:szCs w:val="24"/>
               </w:rPr>
-              <w:instrText xml:space="preserve"> PAGEREF _Toc64126262 \h </w:instrText>
+              <w:instrText xml:space="preserve"> PAGEREF _Toc65340820 \h </w:instrText>
             </w:r>
             <w:r>
               <w:rPr>
@@ -5694,7 +5694,7 @@
               <w:szCs w:val="24"/>
             </w:rPr>
           </w:pPr>
-          <w:hyperlink w:anchor="_Toc64126263" w:history="1">
+          <w:hyperlink w:anchor="_Toc65340821" w:history="1">
             <w:r>
               <w:rPr>
                 <w:rStyle w:val="Hyperlink"/>
@@ -5749,7 +5749,7 @@
                 <w:sz w:val="24"/>
                 <w:szCs w:val="24"/>
               </w:rPr>
-              <w:instrText xml:space="preserve"> PAGEREF _Toc64126263 \h </w:instrText>
+              <w:instrText xml:space="preserve"> PAGEREF _Toc65340821 \h </w:instrText>
             </w:r>
             <w:r>
               <w:rPr>
@@ -5804,7 +5804,7 @@
               <w:szCs w:val="24"/>
             </w:rPr>
           </w:pPr>
-          <w:hyperlink w:anchor="_Toc64126264" w:history="1">
+          <w:hyperlink w:anchor="_Toc65340822" w:history="1">
             <w:r>
               <w:rPr>
                 <w:rStyle w:val="Hyperlink"/>
@@ -5859,7 +5859,7 @@
                 <w:sz w:val="24"/>
                 <w:szCs w:val="24"/>
               </w:rPr>
-              <w:instrText xml:space="preserve"> PAGEREF _Toc64126264 \h </w:instrText>
+              <w:instrText xml:space="preserve"> PAGEREF _Toc65340822 \h </w:instrText>
             </w:r>
             <w:r>
               <w:rPr>
@@ -5914,7 +5914,7 @@
               <w:noProof/>
             </w:rPr>
           </w:pPr>
-          <w:hyperlink w:anchor="_Toc64126265" w:history="1">
+          <w:hyperlink w:anchor="_Toc65340823" w:history="1">
             <w:r>
               <w:rPr>
                 <w:rStyle w:val="Hyperlink"/>
@@ -5959,7 +5959,7 @@
                 <w:noProof/>
                 <w:webHidden/>
               </w:rPr>
-              <w:instrText xml:space="preserve"> PAGEREF _Toc64126265 \h </w:instrText>
+              <w:instrText xml:space="preserve"> PAGEREF _Toc65340823 \h </w:instrText>
             </w:r>
             <w:r>
               <w:rPr>
@@ -6006,7 +6006,7 @@
               <w:noProof/>
             </w:rPr>
           </w:pPr>
-          <w:hyperlink w:anchor="_Toc64126266" w:history="1">
+          <w:hyperlink w:anchor="_Toc65340824" w:history="1">
             <w:r>
               <w:rPr>
                 <w:rStyle w:val="Hyperlink"/>
@@ -6051,7 +6051,7 @@
                 <w:noProof/>
                 <w:webHidden/>
               </w:rPr>
-              <w:instrText xml:space="preserve"> PAGEREF _Toc64126266 \h </w:instrText>
+              <w:instrText xml:space="preserve"> PAGEREF _Toc65340824 \h </w:instrText>
             </w:r>
             <w:r>
               <w:rPr>
@@ -6077,6 +6077,538 @@
               <w:rPr>
                 <w:noProof/>
                 <w:webHidden/>
+              </w:rPr>
+              <w:fldChar w:fldCharType="end"/>
+            </w:r>
+          </w:hyperlink>
+        </w:p>
+        <w:p>
+          <w:pPr>
+            <w:pStyle w:val="TOC1"/>
+            <w:tabs>
+              <w:tab w:val="left" w:pos="720"/>
+              <w:tab w:val="right" w:leader="dot" w:pos="9350"/>
+            </w:tabs>
+            <w:rPr>
+              <w:rFonts w:eastAsiaTheme="minorEastAsia" w:cstheme="minorBidi"/>
+              <w:b w:val="0"/>
+              <w:bCs w:val="0"/>
+              <w:i w:val="0"/>
+              <w:iCs w:val="0"/>
+              <w:noProof/>
+            </w:rPr>
+          </w:pPr>
+          <w:hyperlink w:anchor="_Toc65340825" w:history="1">
+            <w:r>
+              <w:rPr>
+                <w:rStyle w:val="Hyperlink"/>
+                <w:noProof/>
+              </w:rPr>
+              <w:t>13</w:t>
+            </w:r>
+            <w:r>
+              <w:rPr>
+                <w:rFonts w:eastAsiaTheme="minorEastAsia" w:cstheme="minorBidi"/>
+                <w:b w:val="0"/>
+                <w:bCs w:val="0"/>
+                <w:i w:val="0"/>
+                <w:iCs w:val="0"/>
+                <w:noProof/>
+              </w:rPr>
+              <w:tab/>
+            </w:r>
+            <w:r>
+              <w:rPr>
+                <w:rStyle w:val="Hyperlink"/>
+                <w:noProof/>
+              </w:rPr>
+              <w:t>Visions of Death: Hades and Hell</w:t>
+            </w:r>
+            <w:r>
+              <w:rPr>
+                <w:noProof/>
+                <w:webHidden/>
+              </w:rPr>
+              <w:tab/>
+            </w:r>
+            <w:r>
+              <w:rPr>
+                <w:noProof/>
+                <w:webHidden/>
+              </w:rPr>
+              <w:fldChar w:fldCharType="begin"/>
+            </w:r>
+            <w:r>
+              <w:rPr>
+                <w:noProof/>
+                <w:webHidden/>
+              </w:rPr>
+              <w:instrText xml:space="preserve"> PAGEREF _Toc65340825 \h </w:instrText>
+            </w:r>
+            <w:r>
+              <w:rPr>
+                <w:noProof/>
+                <w:webHidden/>
+              </w:rPr>
+            </w:r>
+            <w:r>
+              <w:rPr>
+                <w:noProof/>
+                <w:webHidden/>
+              </w:rPr>
+              <w:fldChar w:fldCharType="separate"/>
+            </w:r>
+            <w:r>
+              <w:rPr>
+                <w:noProof/>
+                <w:webHidden/>
+              </w:rPr>
+              <w:t>14</w:t>
+            </w:r>
+            <w:r>
+              <w:rPr>
+                <w:noProof/>
+                <w:webHidden/>
+              </w:rPr>
+              <w:fldChar w:fldCharType="end"/>
+            </w:r>
+          </w:hyperlink>
+        </w:p>
+        <w:p>
+          <w:pPr>
+            <w:pStyle w:val="TOC2"/>
+            <w:tabs>
+              <w:tab w:val="left" w:pos="960"/>
+              <w:tab w:val="right" w:leader="dot" w:pos="9350"/>
+            </w:tabs>
+            <w:rPr>
+              <w:rFonts w:eastAsiaTheme="minorEastAsia" w:cstheme="minorBidi"/>
+              <w:b w:val="0"/>
+              <w:bCs w:val="0"/>
+              <w:noProof/>
+              <w:sz w:val="24"/>
+              <w:szCs w:val="24"/>
+            </w:rPr>
+          </w:pPr>
+          <w:hyperlink w:anchor="_Toc65340826" w:history="1">
+            <w:r>
+              <w:rPr>
+                <w:rStyle w:val="Hyperlink"/>
+                <w:noProof/>
+                <w:sz w:val="24"/>
+                <w:szCs w:val="24"/>
+              </w:rPr>
+              <w:t>13.1</w:t>
+            </w:r>
+            <w:r>
+              <w:rPr>
+                <w:rFonts w:eastAsiaTheme="minorEastAsia" w:cstheme="minorBidi"/>
+                <w:b w:val="0"/>
+                <w:bCs w:val="0"/>
+                <w:noProof/>
+                <w:sz w:val="24"/>
+                <w:szCs w:val="24"/>
+              </w:rPr>
+              <w:tab/>
+            </w:r>
+            <w:r>
+              <w:rPr>
+                <w:rStyle w:val="Hyperlink"/>
+                <w:noProof/>
+                <w:sz w:val="24"/>
+                <w:szCs w:val="24"/>
+              </w:rPr>
+              <w:t>Visions of Death – The Underworld in Classical Mythology</w:t>
+            </w:r>
+            <w:r>
+              <w:rPr>
+                <w:noProof/>
+                <w:webHidden/>
+                <w:sz w:val="24"/>
+                <w:szCs w:val="24"/>
+              </w:rPr>
+              <w:tab/>
+            </w:r>
+            <w:r>
+              <w:rPr>
+                <w:noProof/>
+                <w:webHidden/>
+                <w:sz w:val="24"/>
+                <w:szCs w:val="24"/>
+              </w:rPr>
+              <w:fldChar w:fldCharType="begin"/>
+            </w:r>
+            <w:r>
+              <w:rPr>
+                <w:noProof/>
+                <w:webHidden/>
+                <w:sz w:val="24"/>
+                <w:szCs w:val="24"/>
+              </w:rPr>
+              <w:instrText xml:space="preserve"> PAGEREF _Toc65340826 \h </w:instrText>
+            </w:r>
+            <w:r>
+              <w:rPr>
+                <w:noProof/>
+                <w:webHidden/>
+                <w:sz w:val="24"/>
+                <w:szCs w:val="24"/>
+              </w:rPr>
+            </w:r>
+            <w:r>
+              <w:rPr>
+                <w:noProof/>
+                <w:webHidden/>
+                <w:sz w:val="24"/>
+                <w:szCs w:val="24"/>
+              </w:rPr>
+              <w:fldChar w:fldCharType="separate"/>
+            </w:r>
+            <w:r>
+              <w:rPr>
+                <w:noProof/>
+                <w:webHidden/>
+                <w:sz w:val="24"/>
+                <w:szCs w:val="24"/>
+              </w:rPr>
+              <w:t>14</w:t>
+            </w:r>
+            <w:r>
+              <w:rPr>
+                <w:noProof/>
+                <w:webHidden/>
+                <w:sz w:val="24"/>
+                <w:szCs w:val="24"/>
+              </w:rPr>
+              <w:fldChar w:fldCharType="end"/>
+            </w:r>
+          </w:hyperlink>
+        </w:p>
+        <w:p>
+          <w:pPr>
+            <w:pStyle w:val="TOC2"/>
+            <w:tabs>
+              <w:tab w:val="left" w:pos="960"/>
+              <w:tab w:val="right" w:leader="dot" w:pos="9350"/>
+            </w:tabs>
+            <w:rPr>
+              <w:rFonts w:eastAsiaTheme="minorEastAsia" w:cstheme="minorBidi"/>
+              <w:b w:val="0"/>
+              <w:bCs w:val="0"/>
+              <w:noProof/>
+              <w:sz w:val="24"/>
+              <w:szCs w:val="24"/>
+            </w:rPr>
+          </w:pPr>
+          <w:hyperlink w:anchor="_Toc65340827" w:history="1">
+            <w:r>
+              <w:rPr>
+                <w:rStyle w:val="Hyperlink"/>
+                <w:noProof/>
+                <w:sz w:val="24"/>
+                <w:szCs w:val="24"/>
+              </w:rPr>
+              <w:t>13.2</w:t>
+            </w:r>
+            <w:r>
+              <w:rPr>
+                <w:rFonts w:eastAsiaTheme="minorEastAsia" w:cstheme="minorBidi"/>
+                <w:b w:val="0"/>
+                <w:bCs w:val="0"/>
+                <w:noProof/>
+                <w:sz w:val="24"/>
+                <w:szCs w:val="24"/>
+              </w:rPr>
+              <w:tab/>
+            </w:r>
+            <w:r>
+              <w:rPr>
+                <w:rStyle w:val="Hyperlink"/>
+                <w:noProof/>
+                <w:sz w:val="24"/>
+                <w:szCs w:val="24"/>
+              </w:rPr>
+              <w:t>The Afterlife in Homer</w:t>
+            </w:r>
+            <w:r>
+              <w:rPr>
+                <w:noProof/>
+                <w:webHidden/>
+                <w:sz w:val="24"/>
+                <w:szCs w:val="24"/>
+              </w:rPr>
+              <w:tab/>
+            </w:r>
+            <w:r>
+              <w:rPr>
+                <w:noProof/>
+                <w:webHidden/>
+                <w:sz w:val="24"/>
+                <w:szCs w:val="24"/>
+              </w:rPr>
+              <w:fldChar w:fldCharType="begin"/>
+            </w:r>
+            <w:r>
+              <w:rPr>
+                <w:noProof/>
+                <w:webHidden/>
+                <w:sz w:val="24"/>
+                <w:szCs w:val="24"/>
+              </w:rPr>
+              <w:instrText xml:space="preserve"> PAGEREF _Toc65340827 \h </w:instrText>
+            </w:r>
+            <w:r>
+              <w:rPr>
+                <w:noProof/>
+                <w:webHidden/>
+                <w:sz w:val="24"/>
+                <w:szCs w:val="24"/>
+              </w:rPr>
+            </w:r>
+            <w:r>
+              <w:rPr>
+                <w:noProof/>
+                <w:webHidden/>
+                <w:sz w:val="24"/>
+                <w:szCs w:val="24"/>
+              </w:rPr>
+              <w:fldChar w:fldCharType="separate"/>
+            </w:r>
+            <w:r>
+              <w:rPr>
+                <w:noProof/>
+                <w:webHidden/>
+                <w:sz w:val="24"/>
+                <w:szCs w:val="24"/>
+              </w:rPr>
+              <w:t>15</w:t>
+            </w:r>
+            <w:r>
+              <w:rPr>
+                <w:noProof/>
+                <w:webHidden/>
+                <w:sz w:val="24"/>
+                <w:szCs w:val="24"/>
+              </w:rPr>
+              <w:fldChar w:fldCharType="end"/>
+            </w:r>
+          </w:hyperlink>
+        </w:p>
+        <w:p>
+          <w:pPr>
+            <w:pStyle w:val="TOC2"/>
+            <w:tabs>
+              <w:tab w:val="left" w:pos="960"/>
+              <w:tab w:val="right" w:leader="dot" w:pos="9350"/>
+            </w:tabs>
+            <w:rPr>
+              <w:rFonts w:eastAsiaTheme="minorEastAsia" w:cstheme="minorBidi"/>
+              <w:b w:val="0"/>
+              <w:bCs w:val="0"/>
+              <w:noProof/>
+              <w:sz w:val="24"/>
+              <w:szCs w:val="24"/>
+            </w:rPr>
+          </w:pPr>
+          <w:hyperlink w:anchor="_Toc65340828" w:history="1">
+            <w:r>
+              <w:rPr>
+                <w:rStyle w:val="Hyperlink"/>
+                <w:noProof/>
+                <w:sz w:val="24"/>
+                <w:szCs w:val="24"/>
+              </w:rPr>
+              <w:t>13.3</w:t>
+            </w:r>
+            <w:r>
+              <w:rPr>
+                <w:rFonts w:eastAsiaTheme="minorEastAsia" w:cstheme="minorBidi"/>
+                <w:b w:val="0"/>
+                <w:bCs w:val="0"/>
+                <w:noProof/>
+                <w:sz w:val="24"/>
+                <w:szCs w:val="24"/>
+              </w:rPr>
+              <w:tab/>
+            </w:r>
+            <w:r>
+              <w:rPr>
+                <w:rStyle w:val="Hyperlink"/>
+                <w:noProof/>
+                <w:sz w:val="24"/>
+                <w:szCs w:val="24"/>
+              </w:rPr>
+              <w:t>The Afterlife According to Plato</w:t>
+            </w:r>
+            <w:r>
+              <w:rPr>
+                <w:noProof/>
+                <w:webHidden/>
+                <w:sz w:val="24"/>
+                <w:szCs w:val="24"/>
+              </w:rPr>
+              <w:tab/>
+            </w:r>
+            <w:r>
+              <w:rPr>
+                <w:noProof/>
+                <w:webHidden/>
+                <w:sz w:val="24"/>
+                <w:szCs w:val="24"/>
+              </w:rPr>
+              <w:fldChar w:fldCharType="begin"/>
+            </w:r>
+            <w:r>
+              <w:rPr>
+                <w:noProof/>
+                <w:webHidden/>
+                <w:sz w:val="24"/>
+                <w:szCs w:val="24"/>
+              </w:rPr>
+              <w:instrText xml:space="preserve"> PAGEREF _Toc65340828 \h </w:instrText>
+            </w:r>
+            <w:r>
+              <w:rPr>
+                <w:noProof/>
+                <w:webHidden/>
+                <w:sz w:val="24"/>
+                <w:szCs w:val="24"/>
+              </w:rPr>
+            </w:r>
+            <w:r>
+              <w:rPr>
+                <w:noProof/>
+                <w:webHidden/>
+                <w:sz w:val="24"/>
+                <w:szCs w:val="24"/>
+              </w:rPr>
+              <w:fldChar w:fldCharType="separate"/>
+            </w:r>
+            <w:r>
+              <w:rPr>
+                <w:noProof/>
+                <w:webHidden/>
+                <w:sz w:val="24"/>
+                <w:szCs w:val="24"/>
+              </w:rPr>
+              <w:t>15</w:t>
+            </w:r>
+            <w:r>
+              <w:rPr>
+                <w:noProof/>
+                <w:webHidden/>
+                <w:sz w:val="24"/>
+                <w:szCs w:val="24"/>
+              </w:rPr>
+              <w:fldChar w:fldCharType="end"/>
+            </w:r>
+          </w:hyperlink>
+        </w:p>
+        <w:p>
+          <w:pPr>
+            <w:pStyle w:val="TOC2"/>
+            <w:tabs>
+              <w:tab w:val="left" w:pos="960"/>
+              <w:tab w:val="right" w:leader="dot" w:pos="9350"/>
+            </w:tabs>
+            <w:rPr>
+              <w:rFonts w:eastAsiaTheme="minorEastAsia" w:cstheme="minorBidi"/>
+              <w:b w:val="0"/>
+              <w:bCs w:val="0"/>
+              <w:noProof/>
+              <w:sz w:val="24"/>
+              <w:szCs w:val="24"/>
+            </w:rPr>
+          </w:pPr>
+          <w:hyperlink w:anchor="_Toc65340829" w:history="1">
+            <w:r>
+              <w:rPr>
+                <w:rStyle w:val="Hyperlink"/>
+                <w:noProof/>
+                <w:sz w:val="24"/>
+                <w:szCs w:val="24"/>
+              </w:rPr>
+              <w:t>13.4</w:t>
+            </w:r>
+            <w:r>
+              <w:rPr>
+                <w:rFonts w:eastAsiaTheme="minorEastAsia" w:cstheme="minorBidi"/>
+                <w:b w:val="0"/>
+                <w:bCs w:val="0"/>
+                <w:noProof/>
+                <w:sz w:val="24"/>
+                <w:szCs w:val="24"/>
+              </w:rPr>
+              <w:tab/>
+            </w:r>
+            <w:r>
+              <w:rPr>
+                <w:rStyle w:val="Hyperlink"/>
+                <w:noProof/>
+                <w:sz w:val="24"/>
+                <w:szCs w:val="24"/>
+              </w:rPr>
+              <w:t>The Afterlife in Virgil</w:t>
+            </w:r>
+            <w:r>
+              <w:rPr>
+                <w:noProof/>
+                <w:webHidden/>
+                <w:sz w:val="24"/>
+                <w:szCs w:val="24"/>
+              </w:rPr>
+              <w:tab/>
+            </w:r>
+            <w:r>
+              <w:rPr>
+                <w:noProof/>
+                <w:webHidden/>
+                <w:sz w:val="24"/>
+                <w:szCs w:val="24"/>
+              </w:rPr>
+              <w:fldChar w:fldCharType="begin"/>
+            </w:r>
+            <w:r>
+              <w:rPr>
+                <w:noProof/>
+                <w:webHidden/>
+                <w:sz w:val="24"/>
+                <w:szCs w:val="24"/>
+              </w:rPr>
+              <w:instrText xml:space="preserve"> PAGEREF _Toc65340829 \h </w:instrText>
+            </w:r>
+            <w:r>
+              <w:rPr>
+                <w:noProof/>
+                <w:webHidden/>
+                <w:sz w:val="24"/>
+                <w:szCs w:val="24"/>
+              </w:rPr>
+            </w:r>
+            <w:r>
+              <w:rPr>
+                <w:noProof/>
+                <w:webHidden/>
+                <w:sz w:val="24"/>
+                <w:szCs w:val="24"/>
+              </w:rPr>
+              <w:fldChar w:fldCharType="separate"/>
+            </w:r>
+            <w:r>
+              <w:rPr>
+                <w:noProof/>
+                <w:webHidden/>
+                <w:sz w:val="24"/>
+                <w:szCs w:val="24"/>
+              </w:rPr>
+              <w:t>16</w:t>
+            </w:r>
+            <w:r>
+              <w:rPr>
+                <w:noProof/>
+                <w:webHidden/>
+                <w:sz w:val="24"/>
+                <w:szCs w:val="24"/>
               </w:rPr>
               <w:fldChar w:fldCharType="end"/>
             </w:r>
@@ -6131,7 +6663,7 @@
           <w:rFonts w:eastAsiaTheme="minorEastAsia"/>
         </w:rPr>
       </w:pPr>
-      <w:bookmarkStart w:id="1" w:name="_Toc64126212"/>
+      <w:bookmarkStart w:id="1" w:name="_Toc65340770"/>
       <w:r>
         <w:rPr>
           <w:rFonts w:eastAsiaTheme="minorEastAsia"/>
@@ -6145,7 +6677,7 @@
       <w:pPr>
         <w:pStyle w:val="Heading2"/>
       </w:pPr>
-      <w:bookmarkStart w:id="2" w:name="_Toc64126213"/>
+      <w:bookmarkStart w:id="2" w:name="_Toc65340771"/>
       <w:r>
         <w:t>Introduction</w:t>
       </w:r>
@@ -6267,7 +6799,7 @@
           <w:rFonts w:eastAsiaTheme="minorEastAsia"/>
         </w:rPr>
       </w:pPr>
-      <w:bookmarkStart w:id="3" w:name="_Toc64126214"/>
+      <w:bookmarkStart w:id="3" w:name="_Toc65340772"/>
       <w:r>
         <w:rPr>
           <w:rFonts w:eastAsiaTheme="minorEastAsia"/>
@@ -6415,7 +6947,7 @@
           <w:rFonts w:eastAsiaTheme="minorEastAsia"/>
         </w:rPr>
       </w:pPr>
-      <w:bookmarkStart w:id="4" w:name="_Toc64126215"/>
+      <w:bookmarkStart w:id="4" w:name="_Toc65340773"/>
       <w:r>
         <w:rPr>
           <w:rFonts w:eastAsiaTheme="minorEastAsia"/>
@@ -6624,7 +7156,7 @@
           <w:rFonts w:eastAsiaTheme="minorEastAsia"/>
         </w:rPr>
       </w:pPr>
-      <w:bookmarkStart w:id="5" w:name="_Toc64126216"/>
+      <w:bookmarkStart w:id="5" w:name="_Toc65340774"/>
       <w:r>
         <w:rPr>
           <w:rFonts w:eastAsiaTheme="minorEastAsia"/>
@@ -6640,7 +7172,7 @@
           <w:rFonts w:eastAsiaTheme="minorEastAsia"/>
         </w:rPr>
       </w:pPr>
-      <w:bookmarkStart w:id="6" w:name="_Toc64126217"/>
+      <w:bookmarkStart w:id="6" w:name="_Toc65340775"/>
       <w:r>
         <w:rPr>
           <w:rFonts w:eastAsiaTheme="minorEastAsia"/>
@@ -6722,7 +7254,7 @@
           <w:rFonts w:eastAsiaTheme="minorEastAsia"/>
         </w:rPr>
       </w:pPr>
-      <w:bookmarkStart w:id="7" w:name="_Toc64126218"/>
+      <w:bookmarkStart w:id="7" w:name="_Toc65340776"/>
       <w:r>
         <w:rPr>
           <w:rFonts w:eastAsiaTheme="minorEastAsia"/>
@@ -6810,7 +7342,7 @@
           <w:rFonts w:eastAsiaTheme="minorEastAsia"/>
         </w:rPr>
       </w:pPr>
-      <w:bookmarkStart w:id="8" w:name="_Toc64126219"/>
+      <w:bookmarkStart w:id="8" w:name="_Toc65340777"/>
       <w:r>
         <w:rPr>
           <w:rFonts w:eastAsiaTheme="minorEastAsia"/>
@@ -6929,7 +7461,7 @@
           <w:rFonts w:eastAsiaTheme="minorEastAsia"/>
         </w:rPr>
       </w:pPr>
-      <w:bookmarkStart w:id="9" w:name="_Toc64126220"/>
+      <w:bookmarkStart w:id="9" w:name="_Toc65340778"/>
       <w:r>
         <w:rPr>
           <w:rFonts w:eastAsiaTheme="minorEastAsia"/>
@@ -7005,7 +7537,7 @@
           <w:rFonts w:eastAsiaTheme="minorEastAsia"/>
         </w:rPr>
       </w:pPr>
-      <w:bookmarkStart w:id="10" w:name="_Toc64126221"/>
+      <w:bookmarkStart w:id="10" w:name="_Toc65340779"/>
       <w:r>
         <w:rPr>
           <w:rFonts w:eastAsiaTheme="minorEastAsia"/>
@@ -7081,7 +7613,7 @@
           <w:rFonts w:eastAsiaTheme="minorEastAsia"/>
         </w:rPr>
       </w:pPr>
-      <w:bookmarkStart w:id="11" w:name="_Toc64126222"/>
+      <w:bookmarkStart w:id="11" w:name="_Toc65340780"/>
       <w:r>
         <w:rPr>
           <w:rFonts w:eastAsiaTheme="minorEastAsia"/>
@@ -7163,7 +7695,7 @@
           <w:rFonts w:eastAsiaTheme="minorEastAsia"/>
         </w:rPr>
       </w:pPr>
-      <w:bookmarkStart w:id="12" w:name="_Toc64126223"/>
+      <w:bookmarkStart w:id="12" w:name="_Toc65340781"/>
       <w:r>
         <w:rPr>
           <w:rFonts w:eastAsiaTheme="minorEastAsia"/>
@@ -7239,7 +7771,7 @@
           <w:rFonts w:eastAsiaTheme="minorEastAsia"/>
         </w:rPr>
       </w:pPr>
-      <w:bookmarkStart w:id="13" w:name="_Toc64126224"/>
+      <w:bookmarkStart w:id="13" w:name="_Toc65340782"/>
       <w:r>
         <w:rPr>
           <w:rFonts w:eastAsiaTheme="minorEastAsia"/>
@@ -7341,7 +7873,7 @@
           <w:rFonts w:eastAsiaTheme="minorEastAsia"/>
         </w:rPr>
       </w:pPr>
-      <w:bookmarkStart w:id="14" w:name="_Toc64126225"/>
+      <w:bookmarkStart w:id="14" w:name="_Toc65340783"/>
       <w:r>
         <w:rPr>
           <w:rFonts w:eastAsiaTheme="minorEastAsia"/>
@@ -7418,7 +7950,7 @@
           <w:rFonts w:eastAsiaTheme="minorEastAsia"/>
         </w:rPr>
       </w:pPr>
-      <w:bookmarkStart w:id="15" w:name="_Toc64126226"/>
+      <w:bookmarkStart w:id="15" w:name="_Toc65340784"/>
       <w:r>
         <w:rPr>
           <w:rFonts w:eastAsiaTheme="minorEastAsia"/>
@@ -7449,7 +7981,7 @@
       <w:pPr>
         <w:pStyle w:val="Heading2"/>
       </w:pPr>
-      <w:bookmarkStart w:id="16" w:name="_Toc64126227"/>
+      <w:bookmarkStart w:id="16" w:name="_Toc65340785"/>
       <w:r>
         <w:t>Hesiod’s Theogony: Genealogy of the Gods</w:t>
       </w:r>
@@ -7587,7 +8119,7 @@
       <w:pPr>
         <w:pStyle w:val="Heading3"/>
       </w:pPr>
-      <w:bookmarkStart w:id="17" w:name="_Toc64126228"/>
+      <w:bookmarkStart w:id="17" w:name="_Toc65340786"/>
       <w:r>
         <w:t>The Muses</w:t>
       </w:r>
@@ -7706,7 +8238,7 @@
       <w:pPr>
         <w:pStyle w:val="Heading3"/>
       </w:pPr>
-      <w:bookmarkStart w:id="18" w:name="_Toc64126229"/>
+      <w:bookmarkStart w:id="18" w:name="_Toc65340787"/>
       <w:r>
         <w:t>The Theogony Lines</w:t>
       </w:r>
@@ -7872,7 +8404,7 @@
       <w:pPr>
         <w:pStyle w:val="Heading3"/>
       </w:pPr>
-      <w:bookmarkStart w:id="19" w:name="_Toc64126230"/>
+      <w:bookmarkStart w:id="19" w:name="_Toc65340788"/>
       <w:r>
         <w:t>The Theogony Interpretation</w:t>
       </w:r>
@@ -7918,7 +8450,7 @@
       <w:pPr>
         <w:pStyle w:val="Heading2"/>
       </w:pPr>
-      <w:bookmarkStart w:id="20" w:name="_Toc64126231"/>
+      <w:bookmarkStart w:id="20" w:name="_Toc65340789"/>
       <w:r>
         <w:lastRenderedPageBreak/>
         <w:t>The Creation of Mankind – Hesiod’s Five Ages</w:t>
@@ -7984,7 +8516,7 @@
       <w:pPr>
         <w:pStyle w:val="Heading3"/>
       </w:pPr>
-      <w:bookmarkStart w:id="21" w:name="_Toc64126232"/>
+      <w:bookmarkStart w:id="21" w:name="_Toc65340790"/>
       <w:r>
         <w:t>Fives Ages of Humanity</w:t>
       </w:r>
@@ -8069,7 +8601,7 @@
       <w:pPr>
         <w:pStyle w:val="Heading2"/>
       </w:pPr>
-      <w:bookmarkStart w:id="22" w:name="_Toc64126233"/>
+      <w:bookmarkStart w:id="22" w:name="_Toc65340791"/>
       <w:r>
         <w:t>Prometheus</w:t>
       </w:r>
@@ -8115,7 +8647,7 @@
       <w:pPr>
         <w:pStyle w:val="Heading2"/>
       </w:pPr>
-      <w:bookmarkStart w:id="23" w:name="_Toc64126234"/>
+      <w:bookmarkStart w:id="23" w:name="_Toc65340792"/>
       <w:r>
         <w:t>Pandora and the Creation of Women</w:t>
       </w:r>
@@ -8179,7 +8711,7 @@
       <w:pPr>
         <w:pStyle w:val="Heading1"/>
       </w:pPr>
-      <w:bookmarkStart w:id="24" w:name="_Toc64126235"/>
+      <w:bookmarkStart w:id="24" w:name="_Toc65340793"/>
       <w:r>
         <w:t>Zeus and the Pantheon</w:t>
       </w:r>
@@ -8213,7 +8745,7 @@
       <w:pPr>
         <w:pStyle w:val="Heading2"/>
       </w:pPr>
-      <w:bookmarkStart w:id="25" w:name="_Toc64126236"/>
+      <w:bookmarkStart w:id="25" w:name="_Toc65340794"/>
       <w:r>
         <w:t>Zeus</w:t>
       </w:r>
@@ -8318,7 +8850,7 @@
       <w:pPr>
         <w:pStyle w:val="Heading3"/>
       </w:pPr>
-      <w:bookmarkStart w:id="26" w:name="_Toc64126237"/>
+      <w:bookmarkStart w:id="26" w:name="_Toc65340795"/>
       <w:r>
         <w:t>Affairs</w:t>
       </w:r>
@@ -8364,7 +8896,7 @@
       <w:pPr>
         <w:pStyle w:val="Heading3"/>
       </w:pPr>
-      <w:bookmarkStart w:id="27" w:name="_Toc64126238"/>
+      <w:bookmarkStart w:id="27" w:name="_Toc65340796"/>
       <w:r>
         <w:t>Traits</w:t>
       </w:r>
@@ -8434,7 +8966,7 @@
       <w:pPr>
         <w:pStyle w:val="Heading2"/>
       </w:pPr>
-      <w:bookmarkStart w:id="28" w:name="_Toc64126239"/>
+      <w:bookmarkStart w:id="28" w:name="_Toc65340797"/>
       <w:r>
         <w:t>Olympia</w:t>
       </w:r>
@@ -8549,7 +9081,7 @@
           <w:rFonts w:eastAsiaTheme="minorEastAsia"/>
         </w:rPr>
       </w:pPr>
-      <w:bookmarkStart w:id="29" w:name="_Toc64126240"/>
+      <w:bookmarkStart w:id="29" w:name="_Toc65340798"/>
       <w:r>
         <w:rPr>
           <w:rFonts w:eastAsiaTheme="minorEastAsia"/>
@@ -8740,7 +9272,7 @@
           <w:rFonts w:eastAsiaTheme="minorEastAsia"/>
         </w:rPr>
       </w:pPr>
-      <w:bookmarkStart w:id="30" w:name="_Toc64126241"/>
+      <w:bookmarkStart w:id="30" w:name="_Toc65340799"/>
       <w:r>
         <w:rPr>
           <w:rFonts w:eastAsiaTheme="minorEastAsia"/>
@@ -8753,7 +9285,7 @@
       <w:pPr>
         <w:pStyle w:val="Heading2"/>
       </w:pPr>
-      <w:bookmarkStart w:id="31" w:name="_Toc64126242"/>
+      <w:bookmarkStart w:id="31" w:name="_Toc65340800"/>
       <w:r>
         <w:t>Apollo</w:t>
       </w:r>
@@ -9016,7 +9548,7 @@
           <w:rFonts w:eastAsiaTheme="minorEastAsia"/>
         </w:rPr>
       </w:pPr>
-      <w:bookmarkStart w:id="32" w:name="_Toc64126243"/>
+      <w:bookmarkStart w:id="32" w:name="_Toc65340801"/>
       <w:r>
         <w:rPr>
           <w:rFonts w:eastAsiaTheme="minorEastAsia"/>
@@ -9092,7 +9624,7 @@
           <w:rFonts w:eastAsiaTheme="minorEastAsia"/>
         </w:rPr>
       </w:pPr>
-      <w:bookmarkStart w:id="33" w:name="_Toc64126244"/>
+      <w:bookmarkStart w:id="33" w:name="_Toc65340802"/>
       <w:r>
         <w:rPr>
           <w:rFonts w:eastAsiaTheme="minorEastAsia"/>
@@ -9303,7 +9835,7 @@
           <w:rFonts w:eastAsiaTheme="minorEastAsia"/>
         </w:rPr>
       </w:pPr>
-      <w:bookmarkStart w:id="34" w:name="_Toc64126245"/>
+      <w:bookmarkStart w:id="34" w:name="_Toc65340803"/>
       <w:r>
         <w:rPr>
           <w:rFonts w:eastAsiaTheme="minorEastAsia"/>
@@ -9531,7 +10063,7 @@
           <w:rFonts w:eastAsiaTheme="minorEastAsia"/>
         </w:rPr>
       </w:pPr>
-      <w:bookmarkStart w:id="35" w:name="_Toc64126246"/>
+      <w:bookmarkStart w:id="35" w:name="_Toc65340804"/>
       <w:r>
         <w:rPr>
           <w:rFonts w:eastAsiaTheme="minorEastAsia"/>
@@ -9544,7 +10076,7 @@
       <w:pPr>
         <w:pStyle w:val="Heading2"/>
       </w:pPr>
-      <w:bookmarkStart w:id="36" w:name="_Toc64126247"/>
+      <w:bookmarkStart w:id="36" w:name="_Toc65340805"/>
       <w:r>
         <w:t>Artemis</w:t>
       </w:r>
@@ -9685,7 +10217,7 @@
           <w:rFonts w:eastAsiaTheme="minorEastAsia"/>
         </w:rPr>
       </w:pPr>
-      <w:bookmarkStart w:id="37" w:name="_Toc64126248"/>
+      <w:bookmarkStart w:id="37" w:name="_Toc65340806"/>
       <w:r>
         <w:rPr>
           <w:rFonts w:eastAsiaTheme="minorEastAsia"/>
@@ -9843,7 +10375,7 @@
       <w:pPr>
         <w:pStyle w:val="Heading1"/>
       </w:pPr>
-      <w:bookmarkStart w:id="38" w:name="_Toc64126249"/>
+      <w:bookmarkStart w:id="38" w:name="_Toc65340807"/>
       <w:r>
         <w:t>Aphrodite, Adonis, P</w:t>
       </w:r>
@@ -9859,7 +10391,7 @@
       <w:pPr>
         <w:pStyle w:val="Heading2"/>
       </w:pPr>
-      <w:bookmarkStart w:id="39" w:name="_Toc64126250"/>
+      <w:bookmarkStart w:id="39" w:name="_Toc65340808"/>
       <w:r>
         <w:t>Aphrodite</w:t>
       </w:r>
@@ -9983,7 +10515,7 @@
       <w:pPr>
         <w:pStyle w:val="Heading2"/>
       </w:pPr>
-      <w:bookmarkStart w:id="40" w:name="_Toc64126251"/>
+      <w:bookmarkStart w:id="40" w:name="_Toc65340809"/>
       <w:r>
         <w:t>Adonis</w:t>
       </w:r>
@@ -10047,7 +10579,7 @@
       <w:pPr>
         <w:pStyle w:val="Heading2"/>
       </w:pPr>
-      <w:bookmarkStart w:id="41" w:name="_Toc64126252"/>
+      <w:bookmarkStart w:id="41" w:name="_Toc65340810"/>
       <w:r>
         <w:t>Pygmalion</w:t>
       </w:r>
@@ -10093,7 +10625,7 @@
       <w:pPr>
         <w:pStyle w:val="Heading2"/>
       </w:pPr>
-      <w:bookmarkStart w:id="42" w:name="_Toc64126253"/>
+      <w:bookmarkStart w:id="42" w:name="_Toc65340811"/>
       <w:r>
         <w:t>Eros/Cupid</w:t>
       </w:r>
@@ -10248,7 +10780,7 @@
       <w:pPr>
         <w:pStyle w:val="Heading1"/>
       </w:pPr>
-      <w:bookmarkStart w:id="43" w:name="_Toc64126254"/>
+      <w:bookmarkStart w:id="43" w:name="_Toc65340812"/>
       <w:r>
         <w:t>Demeter – Agrarian Mother and her Festivals</w:t>
       </w:r>
@@ -10258,7 +10790,7 @@
       <w:pPr>
         <w:pStyle w:val="Heading2"/>
       </w:pPr>
-      <w:bookmarkStart w:id="44" w:name="_Toc64126255"/>
+      <w:bookmarkStart w:id="44" w:name="_Toc65340813"/>
       <w:r>
         <w:t>Demeter</w:t>
       </w:r>
@@ -10360,7 +10892,7 @@
       <w:pPr>
         <w:pStyle w:val="Heading2"/>
       </w:pPr>
-      <w:bookmarkStart w:id="45" w:name="_Toc64126256"/>
+      <w:bookmarkStart w:id="45" w:name="_Toc65340814"/>
       <w:r>
         <w:t>Festivals</w:t>
       </w:r>
@@ -10414,7 +10946,7 @@
           <w:rFonts w:eastAsiaTheme="minorEastAsia"/>
         </w:rPr>
       </w:pPr>
-      <w:bookmarkStart w:id="46" w:name="_Toc64126257"/>
+      <w:bookmarkStart w:id="46" w:name="_Toc65340815"/>
       <w:r>
         <w:rPr>
           <w:rFonts w:eastAsiaTheme="minorEastAsia"/>
@@ -10594,7 +11126,7 @@
           <w:rFonts w:eastAsiaTheme="minorEastAsia"/>
         </w:rPr>
       </w:pPr>
-      <w:bookmarkStart w:id="47" w:name="_Toc64126258"/>
+      <w:bookmarkStart w:id="47" w:name="_Toc65340816"/>
       <w:r>
         <w:rPr>
           <w:rFonts w:eastAsiaTheme="minorEastAsia"/>
@@ -10747,7 +11279,7 @@
           <w:rFonts w:eastAsiaTheme="minorEastAsia"/>
         </w:rPr>
       </w:pPr>
-      <w:bookmarkStart w:id="48" w:name="_Toc64126259"/>
+      <w:bookmarkStart w:id="48" w:name="_Toc65340817"/>
       <w:r>
         <w:rPr>
           <w:rFonts w:eastAsiaTheme="minorEastAsia"/>
@@ -11050,7 +11582,7 @@
       <w:pPr>
         <w:pStyle w:val="Heading1"/>
       </w:pPr>
-      <w:bookmarkStart w:id="49" w:name="_Toc64126260"/>
+      <w:bookmarkStart w:id="49" w:name="_Toc65340818"/>
       <w:r>
         <w:t>Athena, Ares, Hephaestus</w:t>
       </w:r>
@@ -11066,7 +11598,7 @@
       <w:pPr>
         <w:pStyle w:val="Heading2"/>
       </w:pPr>
-      <w:bookmarkStart w:id="50" w:name="_Toc64126261"/>
+      <w:bookmarkStart w:id="50" w:name="_Toc65340819"/>
       <w:r>
         <w:t>Athena</w:t>
       </w:r>
@@ -11218,7 +11750,7 @@
       <w:pPr>
         <w:pStyle w:val="Heading2"/>
       </w:pPr>
-      <w:bookmarkStart w:id="51" w:name="_Toc64126262"/>
+      <w:bookmarkStart w:id="51" w:name="_Toc65340820"/>
       <w:r>
         <w:t>Ares</w:t>
       </w:r>
@@ -11276,7 +11808,7 @@
       <w:pPr>
         <w:pStyle w:val="Heading2"/>
       </w:pPr>
-      <w:bookmarkStart w:id="52" w:name="_Toc64126263"/>
+      <w:bookmarkStart w:id="52" w:name="_Toc65340821"/>
       <w:r>
         <w:t>Hephaestus</w:t>
       </w:r>
@@ -11332,7 +11864,7 @@
       <w:pPr>
         <w:pStyle w:val="Heading2"/>
       </w:pPr>
-      <w:bookmarkStart w:id="53" w:name="_Toc64126264"/>
+      <w:bookmarkStart w:id="53" w:name="_Toc65340822"/>
       <w:r>
         <w:t>Poseidon</w:t>
       </w:r>
@@ -11519,7 +12051,7 @@
           <w:rFonts w:eastAsiaTheme="minorEastAsia"/>
         </w:rPr>
       </w:pPr>
-      <w:bookmarkStart w:id="54" w:name="_Toc64126265"/>
+      <w:bookmarkStart w:id="54" w:name="_Toc65340823"/>
       <w:r>
         <w:rPr>
           <w:rFonts w:eastAsiaTheme="minorEastAsia"/>
@@ -11792,7 +12324,7 @@
           <w:rFonts w:eastAsiaTheme="minorEastAsia"/>
         </w:rPr>
       </w:pPr>
-      <w:bookmarkStart w:id="55" w:name="_Toc64126266"/>
+      <w:bookmarkStart w:id="55" w:name="_Toc65340824"/>
       <w:r>
         <w:rPr>
           <w:rFonts w:eastAsiaTheme="minorEastAsia"/>
@@ -12009,6 +12541,508 @@
           <w:rFonts w:eastAsiaTheme="minorEastAsia"/>
         </w:rPr>
         <w:t>He was not a god, but a semi-divine hero who lived and died</w:t>
+      </w:r>
+    </w:p>
+    <w:p>
+      <w:pPr>
+        <w:pStyle w:val="Heading1"/>
+        <w:rPr>
+          <w:rFonts w:eastAsiaTheme="minorEastAsia"/>
+        </w:rPr>
+      </w:pPr>
+      <w:bookmarkStart w:id="56" w:name="_Toc65340825"/>
+      <w:r>
+        <w:rPr>
+          <w:rFonts w:eastAsiaTheme="minorEastAsia"/>
+        </w:rPr>
+        <w:t>Visions of Death</w:t>
+      </w:r>
+      <w:r>
+        <w:rPr>
+          <w:rFonts w:eastAsiaTheme="minorEastAsia"/>
+        </w:rPr>
+        <w:t>:</w:t>
+      </w:r>
+      <w:r>
+        <w:rPr>
+          <w:rFonts w:eastAsiaTheme="minorEastAsia"/>
+        </w:rPr>
+        <w:t xml:space="preserve"> Hades and Hell</w:t>
+      </w:r>
+      <w:bookmarkEnd w:id="56"/>
+    </w:p>
+    <w:p>
+      <w:pPr>
+        <w:pStyle w:val="Heading2"/>
+      </w:pPr>
+      <w:bookmarkStart w:id="57" w:name="_Toc65340826"/>
+      <w:r>
+        <w:t>Visions of Death – The Underworld in Classical Mythology</w:t>
+      </w:r>
+      <w:bookmarkEnd w:id="57"/>
+    </w:p>
+    <w:p>
+      <w:pPr>
+        <w:pStyle w:val="ListParagraph"/>
+        <w:numPr>
+          <w:ilvl w:val="0"/>
+          <w:numId w:val="13"/>
+        </w:numPr>
+      </w:pPr>
+      <w:r>
+        <w:t>A consideration of death, or rather what happens after death, is central to mythology</w:t>
+      </w:r>
+    </w:p>
+    <w:p>
+      <w:pPr>
+        <w:pStyle w:val="ListParagraph"/>
+        <w:numPr>
+          <w:ilvl w:val="0"/>
+          <w:numId w:val="13"/>
+        </w:numPr>
+      </w:pPr>
+      <w:r>
+        <w:t xml:space="preserve">The Christian poet Dante, who authored </w:t>
+      </w:r>
+      <w:r>
+        <w:rPr>
+          <w:i/>
+          <w:iCs/>
+        </w:rPr>
+        <w:t>Inferno</w:t>
+      </w:r>
+      <w:r>
+        <w:t>, was inspired by the Latin poet Virgil</w:t>
+      </w:r>
+    </w:p>
+    <w:p>
+      <w:pPr>
+        <w:pStyle w:val="ListParagraph"/>
+        <w:numPr>
+          <w:ilvl w:val="0"/>
+          <w:numId w:val="13"/>
+        </w:numPr>
+      </w:pPr>
+      <w:r>
+        <w:lastRenderedPageBreak/>
+        <w:t>Most common name for the underworld was Hades, a personified god and brother of Zeus, but also a place to which the souls of the departed mortals go</w:t>
+      </w:r>
+    </w:p>
+    <w:p>
+      <w:pPr>
+        <w:pStyle w:val="ListParagraph"/>
+        <w:numPr>
+          <w:ilvl w:val="0"/>
+          <w:numId w:val="13"/>
+        </w:numPr>
+      </w:pPr>
+      <w:r>
+        <w:t>It is not just the souls of the wicked who descend to Hades after death, but rather the souls of all mortal men, good or bad</w:t>
+      </w:r>
+    </w:p>
+    <w:p>
+      <w:pPr>
+        <w:pStyle w:val="ListParagraph"/>
+        <w:numPr>
+          <w:ilvl w:val="0"/>
+          <w:numId w:val="13"/>
+        </w:numPr>
+      </w:pPr>
+      <w:r>
+        <w:t>In contrast, the heavens are where the gods live, and only the most select of mortals are able to gain a place in heaven</w:t>
+      </w:r>
+      <w:r>
+        <w:t>, in which case they are divinized and made immortal</w:t>
+      </w:r>
+    </w:p>
+    <w:p>
+      <w:pPr>
+        <w:pStyle w:val="ListParagraph"/>
+        <w:numPr>
+          <w:ilvl w:val="0"/>
+          <w:numId w:val="13"/>
+        </w:numPr>
+      </w:pPr>
+      <w:r>
+        <w:t>Example: Heracles is granted immortality, but Achilles must die and descend to Hades</w:t>
+      </w:r>
+    </w:p>
+    <w:p>
+      <w:pPr>
+        <w:pStyle w:val="Heading2"/>
+      </w:pPr>
+      <w:bookmarkStart w:id="58" w:name="_Toc65340827"/>
+      <w:r>
+        <w:t>The Afterlife in Homer</w:t>
+      </w:r>
+      <w:bookmarkEnd w:id="58"/>
+    </w:p>
+    <w:p>
+      <w:pPr>
+        <w:pStyle w:val="ListParagraph"/>
+        <w:numPr>
+          <w:ilvl w:val="0"/>
+          <w:numId w:val="13"/>
+        </w:numPr>
+      </w:pPr>
+      <w:r>
+        <w:t>Myth: Return of Odysseus from Troy, he is shipwrecked and driven off course, and it takes him 10 years to find his way home to his wife Penelope</w:t>
+      </w:r>
+    </w:p>
+    <w:p>
+      <w:pPr>
+        <w:pStyle w:val="ListParagraph"/>
+        <w:numPr>
+          <w:ilvl w:val="0"/>
+          <w:numId w:val="13"/>
+        </w:numPr>
+      </w:pPr>
+      <w:r>
+        <w:t>Instructed to go to the land of the dead by the witch Circe, in order to consult the Theban seer Tiresias</w:t>
+      </w:r>
+    </w:p>
+    <w:p>
+      <w:pPr>
+        <w:pStyle w:val="ListParagraph"/>
+        <w:numPr>
+          <w:ilvl w:val="0"/>
+          <w:numId w:val="13"/>
+        </w:numPr>
+      </w:pPr>
+      <w:r>
+        <w:t>Before meeting Tiresias in the underworld, Odysseus encounters Elpenor</w:t>
+      </w:r>
+    </w:p>
+    <w:p>
+      <w:pPr>
+        <w:pStyle w:val="ListParagraph"/>
+        <w:numPr>
+          <w:ilvl w:val="0"/>
+          <w:numId w:val="13"/>
+        </w:numPr>
+      </w:pPr>
+      <w:r>
+        <w:t>He also encounters his mother and other of his friends from Troy in the underworld, most notably with the great hero Achilles</w:t>
+      </w:r>
+      <w:r>
+        <w:t>, who brought about the destruction of Troy</w:t>
+      </w:r>
+    </w:p>
+    <w:p>
+      <w:pPr>
+        <w:pStyle w:val="ListParagraph"/>
+        <w:numPr>
+          <w:ilvl w:val="0"/>
+          <w:numId w:val="13"/>
+        </w:numPr>
+      </w:pPr>
+      <w:r>
+        <w:t>Myth: Tantalus is eternally tantalized by water to drink and food to eat, only for this to recede when he attempts to get it, this was punishment for transgressing against the gods</w:t>
+      </w:r>
+    </w:p>
+    <w:p>
+      <w:pPr>
+        <w:pStyle w:val="ListParagraph"/>
+        <w:numPr>
+          <w:ilvl w:val="0"/>
+          <w:numId w:val="13"/>
+        </w:numPr>
+      </w:pPr>
+      <w:r>
+        <w:t xml:space="preserve">Myth: </w:t>
+      </w:r>
+      <w:r>
+        <w:t>Sisyphus must for eternity push a great boulder up a hill, only to have it fall down once over and over, this was punishment because he sins against the gods</w:t>
+      </w:r>
+    </w:p>
+    <w:p>
+      <w:pPr>
+        <w:pStyle w:val="Heading2"/>
+      </w:pPr>
+      <w:bookmarkStart w:id="59" w:name="_Toc65340828"/>
+      <w:r>
+        <w:t>The Afterlife According to Plato</w:t>
+      </w:r>
+      <w:bookmarkEnd w:id="59"/>
+    </w:p>
+    <w:p>
+      <w:pPr>
+        <w:pStyle w:val="ListParagraph"/>
+        <w:numPr>
+          <w:ilvl w:val="0"/>
+          <w:numId w:val="13"/>
+        </w:numPr>
+      </w:pPr>
+      <w:r>
+        <w:t>Plato moves away from the conceptions of the Homeric gods which included corporality and destruction, to understand instead a “real” world which was other, incorporeal and always existing</w:t>
+      </w:r>
+    </w:p>
+    <w:p>
+      <w:pPr>
+        <w:pStyle w:val="ListParagraph"/>
+        <w:numPr>
+          <w:ilvl w:val="0"/>
+          <w:numId w:val="13"/>
+        </w:numPr>
+      </w:pPr>
+      <w:r>
+        <w:t>There is a world beyond what we see and know in this life which is in itself an illusion</w:t>
+      </w:r>
+    </w:p>
+    <w:p>
+      <w:pPr>
+        <w:pStyle w:val="ListParagraph"/>
+        <w:numPr>
+          <w:ilvl w:val="0"/>
+          <w:numId w:val="13"/>
+        </w:numPr>
+      </w:pPr>
+      <w:r>
+        <w:t>Places a great deal of emphasis on the soul (</w:t>
+      </w:r>
+      <w:r>
+        <w:rPr>
+          <w:i/>
+          <w:iCs/>
+        </w:rPr>
+        <w:t>psyche</w:t>
+      </w:r>
+      <w:r>
+        <w:t xml:space="preserve"> in Greek)</w:t>
+      </w:r>
+    </w:p>
+    <w:p>
+      <w:pPr>
+        <w:pStyle w:val="ListParagraph"/>
+        <w:numPr>
+          <w:ilvl w:val="0"/>
+          <w:numId w:val="13"/>
+        </w:numPr>
+      </w:pPr>
+      <w:r>
+        <w:t>The soul of a human was separate from his body, death is only of the body not the soul</w:t>
+      </w:r>
+    </w:p>
+    <w:p>
+      <w:pPr>
+        <w:pStyle w:val="ListParagraph"/>
+        <w:numPr>
+          <w:ilvl w:val="0"/>
+          <w:numId w:val="13"/>
+        </w:numPr>
+      </w:pPr>
+      <w:r>
+        <w:rPr>
+          <w:i/>
+          <w:iCs/>
+        </w:rPr>
+        <w:t>Myth of Er</w:t>
+      </w:r>
+      <w:r>
+        <w:t xml:space="preserve">: Mortal man Er dies, but returns to life to recount his experience </w:t>
+      </w:r>
+      <w:r>
+        <w:t>after</w:t>
+      </w:r>
+      <w:r>
+        <w:t xml:space="preserve"> death</w:t>
+      </w:r>
+    </w:p>
+    <w:p>
+      <w:pPr>
+        <w:pStyle w:val="ListParagraph"/>
+        <w:numPr>
+          <w:ilvl w:val="0"/>
+          <w:numId w:val="13"/>
+        </w:numPr>
+      </w:pPr>
+      <w:r>
+        <w:t>Envisions different outcomes for the souls of men, depending upon how they acted</w:t>
+      </w:r>
+    </w:p>
+    <w:p>
+      <w:pPr>
+        <w:pStyle w:val="ListParagraph"/>
+        <w:numPr>
+          <w:ilvl w:val="0"/>
+          <w:numId w:val="13"/>
+        </w:numPr>
+      </w:pPr>
+      <w:r>
+        <w:t>Believes in reincarnation, a cycle which can only be broken by true philosophers</w:t>
+      </w:r>
+    </w:p>
+    <w:p>
+      <w:pPr>
+        <w:pStyle w:val="Heading2"/>
+      </w:pPr>
+      <w:bookmarkStart w:id="60" w:name="_Toc65340829"/>
+      <w:r>
+        <w:lastRenderedPageBreak/>
+        <w:t>The Afterlife in Virgil</w:t>
+      </w:r>
+      <w:bookmarkEnd w:id="60"/>
+    </w:p>
+    <w:p>
+      <w:pPr>
+        <w:pStyle w:val="ListParagraph"/>
+        <w:numPr>
+          <w:ilvl w:val="0"/>
+          <w:numId w:val="13"/>
+        </w:numPr>
+        <w:rPr>
+          <w:rFonts w:eastAsiaTheme="minorEastAsia"/>
+        </w:rPr>
+      </w:pPr>
+      <w:r>
+        <w:rPr>
+          <w:rFonts w:eastAsiaTheme="minorEastAsia"/>
+        </w:rPr>
+        <w:t>Aeneas, Trojan warrior, son of Anchises and Aphrodite, descends to the underworld</w:t>
+      </w:r>
+    </w:p>
+    <w:p>
+      <w:pPr>
+        <w:pStyle w:val="ListParagraph"/>
+        <w:numPr>
+          <w:ilvl w:val="0"/>
+          <w:numId w:val="13"/>
+        </w:numPr>
+        <w:rPr>
+          <w:rFonts w:eastAsiaTheme="minorEastAsia"/>
+        </w:rPr>
+      </w:pPr>
+      <w:r>
+        <w:rPr>
+          <w:rFonts w:eastAsiaTheme="minorEastAsia"/>
+        </w:rPr>
+        <w:t>Must get a golden bough which is sacred to Persephone, and also bury his comrade Misenus, aided by the Sibyl, the prophetess of Apollo at Cumae</w:t>
+      </w:r>
+    </w:p>
+    <w:p>
+      <w:pPr>
+        <w:pStyle w:val="ListParagraph"/>
+        <w:numPr>
+          <w:ilvl w:val="0"/>
+          <w:numId w:val="13"/>
+        </w:numPr>
+        <w:rPr>
+          <w:rFonts w:eastAsiaTheme="minorEastAsia"/>
+        </w:rPr>
+      </w:pPr>
+      <w:r>
+        <w:rPr>
+          <w:rFonts w:eastAsiaTheme="minorEastAsia"/>
+        </w:rPr>
+        <w:t>His descent into the underworld is littered with terrible beasts</w:t>
+      </w:r>
+      <w:r>
+        <w:rPr>
+          <w:rFonts w:eastAsiaTheme="minorEastAsia"/>
+        </w:rPr>
+        <w:t>, one such beast is Cerberus, the guardian dog of the underworld</w:t>
+      </w:r>
+    </w:p>
+    <w:p>
+      <w:pPr>
+        <w:pStyle w:val="ListParagraph"/>
+        <w:numPr>
+          <w:ilvl w:val="0"/>
+          <w:numId w:val="13"/>
+        </w:numPr>
+        <w:rPr>
+          <w:rFonts w:eastAsiaTheme="minorEastAsia"/>
+        </w:rPr>
+      </w:pPr>
+      <w:r>
+        <w:rPr>
+          <w:rFonts w:eastAsiaTheme="minorEastAsia"/>
+        </w:rPr>
+        <w:t>There are different fates in the underworld</w:t>
+      </w:r>
+      <w:r>
+        <w:rPr>
+          <w:rFonts w:eastAsiaTheme="minorEastAsia"/>
+        </w:rPr>
+        <w:t>:</w:t>
+      </w:r>
+    </w:p>
+    <w:p>
+      <w:pPr>
+        <w:pStyle w:val="ListParagraph"/>
+        <w:numPr>
+          <w:ilvl w:val="1"/>
+          <w:numId w:val="13"/>
+        </w:numPr>
+        <w:rPr>
+          <w:rFonts w:eastAsiaTheme="minorEastAsia"/>
+        </w:rPr>
+      </w:pPr>
+      <w:r>
+        <w:rPr>
+          <w:rFonts w:eastAsiaTheme="minorEastAsia"/>
+        </w:rPr>
+        <w:t>T</w:t>
+      </w:r>
+      <w:r>
+        <w:rPr>
+          <w:rFonts w:eastAsiaTheme="minorEastAsia"/>
+        </w:rPr>
+        <w:t>artarus, a terrifying fortress which holds great sinners such as Tantalus and Sisyphus</w:t>
+      </w:r>
+    </w:p>
+    <w:p>
+      <w:pPr>
+        <w:pStyle w:val="ListParagraph"/>
+        <w:numPr>
+          <w:ilvl w:val="1"/>
+          <w:numId w:val="13"/>
+        </w:numPr>
+        <w:rPr>
+          <w:rFonts w:eastAsiaTheme="minorEastAsia"/>
+        </w:rPr>
+      </w:pPr>
+      <w:r>
+        <w:rPr>
+          <w:rFonts w:eastAsiaTheme="minorEastAsia"/>
+        </w:rPr>
+        <w:t>Tityus, whose body is stretched across nine acres as a bird eats away his liver</w:t>
+      </w:r>
+    </w:p>
+    <w:p>
+      <w:pPr>
+        <w:pStyle w:val="ListParagraph"/>
+        <w:numPr>
+          <w:ilvl w:val="0"/>
+          <w:numId w:val="13"/>
+        </w:numPr>
+        <w:rPr>
+          <w:rFonts w:eastAsiaTheme="minorEastAsia"/>
+        </w:rPr>
+      </w:pPr>
+      <w:r>
+        <w:rPr>
+          <w:rFonts w:eastAsiaTheme="minorEastAsia"/>
+        </w:rPr>
+        <w:t>It is not only those who have sinned against the gods who are punished in Tartarus, but also the common man who has lived an evil life</w:t>
+      </w:r>
+    </w:p>
+    <w:p>
+      <w:pPr>
+        <w:pStyle w:val="ListParagraph"/>
+        <w:numPr>
+          <w:ilvl w:val="0"/>
+          <w:numId w:val="13"/>
+        </w:numPr>
+        <w:rPr>
+          <w:rFonts w:eastAsiaTheme="minorEastAsia"/>
+        </w:rPr>
+      </w:pPr>
+      <w:r>
+        <w:rPr>
+          <w:rFonts w:eastAsiaTheme="minorEastAsia"/>
+        </w:rPr>
+        <w:t>On the other hand, there is a very pleasant place for those who have lived a good life, the fields of Elysium</w:t>
       </w:r>
     </w:p>
     <w:p>

</xml_diff>

<commit_message>
finish week 8 content
</commit_message>
<xml_diff>
--- a/clas104.docx
+++ b/clas104.docx
@@ -304,7 +304,7 @@
             </w:rPr>
             <w:fldChar w:fldCharType="separate"/>
           </w:r>
-          <w:hyperlink w:anchor="_Toc65340770" w:history="1">
+          <w:hyperlink w:anchor="_Toc65960535" w:history="1">
             <w:r>
               <w:rPr>
                 <w:rStyle w:val="Hyperlink"/>
@@ -349,7 +349,7 @@
                 <w:noProof/>
                 <w:webHidden/>
               </w:rPr>
-              <w:instrText xml:space="preserve"> PAGEREF _Toc65340770 \h </w:instrText>
+              <w:instrText xml:space="preserve"> PAGEREF _Toc65960535 \h </w:instrText>
             </w:r>
             <w:r>
               <w:rPr>
@@ -396,7 +396,7 @@
               <w:szCs w:val="24"/>
             </w:rPr>
           </w:pPr>
-          <w:hyperlink w:anchor="_Toc65340771" w:history="1">
+          <w:hyperlink w:anchor="_Toc65960536" w:history="1">
             <w:r>
               <w:rPr>
                 <w:rStyle w:val="Hyperlink"/>
@@ -451,7 +451,7 @@
                 <w:sz w:val="24"/>
                 <w:szCs w:val="24"/>
               </w:rPr>
-              <w:instrText xml:space="preserve"> PAGEREF _Toc65340771 \h </w:instrText>
+              <w:instrText xml:space="preserve"> PAGEREF _Toc65960536 \h </w:instrText>
             </w:r>
             <w:r>
               <w:rPr>
@@ -504,7 +504,7 @@
               <w:szCs w:val="24"/>
             </w:rPr>
           </w:pPr>
-          <w:hyperlink w:anchor="_Toc65340772" w:history="1">
+          <w:hyperlink w:anchor="_Toc65960537" w:history="1">
             <w:r>
               <w:rPr>
                 <w:rStyle w:val="Hyperlink"/>
@@ -557,7 +557,7 @@
                 <w:sz w:val="24"/>
                 <w:szCs w:val="24"/>
               </w:rPr>
-              <w:instrText xml:space="preserve"> PAGEREF _Toc65340772 \h </w:instrText>
+              <w:instrText xml:space="preserve"> PAGEREF _Toc65960537 \h </w:instrText>
             </w:r>
             <w:r>
               <w:rPr>
@@ -612,7 +612,7 @@
               <w:szCs w:val="24"/>
             </w:rPr>
           </w:pPr>
-          <w:hyperlink w:anchor="_Toc65340773" w:history="1">
+          <w:hyperlink w:anchor="_Toc65960538" w:history="1">
             <w:r>
               <w:rPr>
                 <w:rStyle w:val="Hyperlink"/>
@@ -667,7 +667,7 @@
                 <w:sz w:val="24"/>
                 <w:szCs w:val="24"/>
               </w:rPr>
-              <w:instrText xml:space="preserve"> PAGEREF _Toc65340773 \h </w:instrText>
+              <w:instrText xml:space="preserve"> PAGEREF _Toc65960538 \h </w:instrText>
             </w:r>
             <w:r>
               <w:rPr>
@@ -722,7 +722,7 @@
               <w:noProof/>
             </w:rPr>
           </w:pPr>
-          <w:hyperlink w:anchor="_Toc65340774" w:history="1">
+          <w:hyperlink w:anchor="_Toc65960539" w:history="1">
             <w:r>
               <w:rPr>
                 <w:rStyle w:val="Hyperlink"/>
@@ -767,7 +767,7 @@
                 <w:noProof/>
                 <w:webHidden/>
               </w:rPr>
-              <w:instrText xml:space="preserve"> PAGEREF _Toc65340774 \h </w:instrText>
+              <w:instrText xml:space="preserve"> PAGEREF _Toc65960539 \h </w:instrText>
             </w:r>
             <w:r>
               <w:rPr>
@@ -814,7 +814,7 @@
               <w:szCs w:val="24"/>
             </w:rPr>
           </w:pPr>
-          <w:hyperlink w:anchor="_Toc65340775" w:history="1">
+          <w:hyperlink w:anchor="_Toc65960540" w:history="1">
             <w:r>
               <w:rPr>
                 <w:rStyle w:val="Hyperlink"/>
@@ -869,7 +869,7 @@
                 <w:sz w:val="24"/>
                 <w:szCs w:val="24"/>
               </w:rPr>
-              <w:instrText xml:space="preserve"> PAGEREF _Toc65340775 \h </w:instrText>
+              <w:instrText xml:space="preserve"> PAGEREF _Toc65960540 \h </w:instrText>
             </w:r>
             <w:r>
               <w:rPr>
@@ -924,7 +924,7 @@
               <w:szCs w:val="24"/>
             </w:rPr>
           </w:pPr>
-          <w:hyperlink w:anchor="_Toc65340776" w:history="1">
+          <w:hyperlink w:anchor="_Toc65960541" w:history="1">
             <w:r>
               <w:rPr>
                 <w:rStyle w:val="Hyperlink"/>
@@ -979,7 +979,7 @@
                 <w:sz w:val="24"/>
                 <w:szCs w:val="24"/>
               </w:rPr>
-              <w:instrText xml:space="preserve"> PAGEREF _Toc65340776 \h </w:instrText>
+              <w:instrText xml:space="preserve"> PAGEREF _Toc65960541 \h </w:instrText>
             </w:r>
             <w:r>
               <w:rPr>
@@ -1034,7 +1034,7 @@
               <w:szCs w:val="24"/>
             </w:rPr>
           </w:pPr>
-          <w:hyperlink w:anchor="_Toc65340777" w:history="1">
+          <w:hyperlink w:anchor="_Toc65960542" w:history="1">
             <w:r>
               <w:rPr>
                 <w:rStyle w:val="Hyperlink"/>
@@ -1089,7 +1089,7 @@
                 <w:sz w:val="24"/>
                 <w:szCs w:val="24"/>
               </w:rPr>
-              <w:instrText xml:space="preserve"> PAGEREF _Toc65340777 \h </w:instrText>
+              <w:instrText xml:space="preserve"> PAGEREF _Toc65960542 \h </w:instrText>
             </w:r>
             <w:r>
               <w:rPr>
@@ -1144,7 +1144,7 @@
               <w:szCs w:val="24"/>
             </w:rPr>
           </w:pPr>
-          <w:hyperlink w:anchor="_Toc65340778" w:history="1">
+          <w:hyperlink w:anchor="_Toc65960543" w:history="1">
             <w:r>
               <w:rPr>
                 <w:rStyle w:val="Hyperlink"/>
@@ -1199,7 +1199,7 @@
                 <w:sz w:val="24"/>
                 <w:szCs w:val="24"/>
               </w:rPr>
-              <w:instrText xml:space="preserve"> PAGEREF _Toc65340778 \h </w:instrText>
+              <w:instrText xml:space="preserve"> PAGEREF _Toc65960543 \h </w:instrText>
             </w:r>
             <w:r>
               <w:rPr>
@@ -1254,7 +1254,7 @@
               <w:szCs w:val="24"/>
             </w:rPr>
           </w:pPr>
-          <w:hyperlink w:anchor="_Toc65340779" w:history="1">
+          <w:hyperlink w:anchor="_Toc65960544" w:history="1">
             <w:r>
               <w:rPr>
                 <w:rStyle w:val="Hyperlink"/>
@@ -1309,7 +1309,7 @@
                 <w:sz w:val="24"/>
                 <w:szCs w:val="24"/>
               </w:rPr>
-              <w:instrText xml:space="preserve"> PAGEREF _Toc65340779 \h </w:instrText>
+              <w:instrText xml:space="preserve"> PAGEREF _Toc65960544 \h </w:instrText>
             </w:r>
             <w:r>
               <w:rPr>
@@ -1364,7 +1364,7 @@
               <w:szCs w:val="24"/>
             </w:rPr>
           </w:pPr>
-          <w:hyperlink w:anchor="_Toc65340780" w:history="1">
+          <w:hyperlink w:anchor="_Toc65960545" w:history="1">
             <w:r>
               <w:rPr>
                 <w:rStyle w:val="Hyperlink"/>
@@ -1419,7 +1419,7 @@
                 <w:sz w:val="24"/>
                 <w:szCs w:val="24"/>
               </w:rPr>
-              <w:instrText xml:space="preserve"> PAGEREF _Toc65340780 \h </w:instrText>
+              <w:instrText xml:space="preserve"> PAGEREF _Toc65960545 \h </w:instrText>
             </w:r>
             <w:r>
               <w:rPr>
@@ -1474,7 +1474,7 @@
               <w:szCs w:val="24"/>
             </w:rPr>
           </w:pPr>
-          <w:hyperlink w:anchor="_Toc65340781" w:history="1">
+          <w:hyperlink w:anchor="_Toc65960546" w:history="1">
             <w:r>
               <w:rPr>
                 <w:rStyle w:val="Hyperlink"/>
@@ -1529,7 +1529,7 @@
                 <w:sz w:val="24"/>
                 <w:szCs w:val="24"/>
               </w:rPr>
-              <w:instrText xml:space="preserve"> PAGEREF _Toc65340781 \h </w:instrText>
+              <w:instrText xml:space="preserve"> PAGEREF _Toc65960546 \h </w:instrText>
             </w:r>
             <w:r>
               <w:rPr>
@@ -1584,7 +1584,7 @@
               <w:szCs w:val="24"/>
             </w:rPr>
           </w:pPr>
-          <w:hyperlink w:anchor="_Toc65340782" w:history="1">
+          <w:hyperlink w:anchor="_Toc65960547" w:history="1">
             <w:r>
               <w:rPr>
                 <w:rStyle w:val="Hyperlink"/>
@@ -1639,7 +1639,7 @@
                 <w:sz w:val="24"/>
                 <w:szCs w:val="24"/>
               </w:rPr>
-              <w:instrText xml:space="preserve"> PAGEREF _Toc65340782 \h </w:instrText>
+              <w:instrText xml:space="preserve"> PAGEREF _Toc65960547 \h </w:instrText>
             </w:r>
             <w:r>
               <w:rPr>
@@ -1694,7 +1694,7 @@
               <w:szCs w:val="24"/>
             </w:rPr>
           </w:pPr>
-          <w:hyperlink w:anchor="_Toc65340783" w:history="1">
+          <w:hyperlink w:anchor="_Toc65960548" w:history="1">
             <w:r>
               <w:rPr>
                 <w:rStyle w:val="Hyperlink"/>
@@ -1749,7 +1749,7 @@
                 <w:sz w:val="24"/>
                 <w:szCs w:val="24"/>
               </w:rPr>
-              <w:instrText xml:space="preserve"> PAGEREF _Toc65340783 \h </w:instrText>
+              <w:instrText xml:space="preserve"> PAGEREF _Toc65960548 \h </w:instrText>
             </w:r>
             <w:r>
               <w:rPr>
@@ -1804,7 +1804,7 @@
               <w:noProof/>
             </w:rPr>
           </w:pPr>
-          <w:hyperlink w:anchor="_Toc65340784" w:history="1">
+          <w:hyperlink w:anchor="_Toc65960549" w:history="1">
             <w:r>
               <w:rPr>
                 <w:rStyle w:val="Hyperlink"/>
@@ -1849,7 +1849,7 @@
                 <w:noProof/>
                 <w:webHidden/>
               </w:rPr>
-              <w:instrText xml:space="preserve"> PAGEREF _Toc65340784 \h </w:instrText>
+              <w:instrText xml:space="preserve"> PAGEREF _Toc65960549 \h </w:instrText>
             </w:r>
             <w:r>
               <w:rPr>
@@ -1896,7 +1896,7 @@
               <w:szCs w:val="24"/>
             </w:rPr>
           </w:pPr>
-          <w:hyperlink w:anchor="_Toc65340785" w:history="1">
+          <w:hyperlink w:anchor="_Toc65960550" w:history="1">
             <w:r>
               <w:rPr>
                 <w:rStyle w:val="Hyperlink"/>
@@ -1951,7 +1951,7 @@
                 <w:sz w:val="24"/>
                 <w:szCs w:val="24"/>
               </w:rPr>
-              <w:instrText xml:space="preserve"> PAGEREF _Toc65340785 \h </w:instrText>
+              <w:instrText xml:space="preserve"> PAGEREF _Toc65960550 \h </w:instrText>
             </w:r>
             <w:r>
               <w:rPr>
@@ -2004,7 +2004,7 @@
               <w:szCs w:val="24"/>
             </w:rPr>
           </w:pPr>
-          <w:hyperlink w:anchor="_Toc65340786" w:history="1">
+          <w:hyperlink w:anchor="_Toc65960551" w:history="1">
             <w:r>
               <w:rPr>
                 <w:rStyle w:val="Hyperlink"/>
@@ -2057,7 +2057,7 @@
                 <w:sz w:val="24"/>
                 <w:szCs w:val="24"/>
               </w:rPr>
-              <w:instrText xml:space="preserve"> PAGEREF _Toc65340786 \h </w:instrText>
+              <w:instrText xml:space="preserve"> PAGEREF _Toc65960551 \h </w:instrText>
             </w:r>
             <w:r>
               <w:rPr>
@@ -2110,7 +2110,7 @@
               <w:szCs w:val="24"/>
             </w:rPr>
           </w:pPr>
-          <w:hyperlink w:anchor="_Toc65340787" w:history="1">
+          <w:hyperlink w:anchor="_Toc65960552" w:history="1">
             <w:r>
               <w:rPr>
                 <w:rStyle w:val="Hyperlink"/>
@@ -2163,7 +2163,7 @@
                 <w:sz w:val="24"/>
                 <w:szCs w:val="24"/>
               </w:rPr>
-              <w:instrText xml:space="preserve"> PAGEREF _Toc65340787 \h </w:instrText>
+              <w:instrText xml:space="preserve"> PAGEREF _Toc65960552 \h </w:instrText>
             </w:r>
             <w:r>
               <w:rPr>
@@ -2216,7 +2216,7 @@
               <w:szCs w:val="24"/>
             </w:rPr>
           </w:pPr>
-          <w:hyperlink w:anchor="_Toc65340788" w:history="1">
+          <w:hyperlink w:anchor="_Toc65960553" w:history="1">
             <w:r>
               <w:rPr>
                 <w:rStyle w:val="Hyperlink"/>
@@ -2269,7 +2269,7 @@
                 <w:sz w:val="24"/>
                 <w:szCs w:val="24"/>
               </w:rPr>
-              <w:instrText xml:space="preserve"> PAGEREF _Toc65340788 \h </w:instrText>
+              <w:instrText xml:space="preserve"> PAGEREF _Toc65960553 \h </w:instrText>
             </w:r>
             <w:r>
               <w:rPr>
@@ -2324,7 +2324,7 @@
               <w:szCs w:val="24"/>
             </w:rPr>
           </w:pPr>
-          <w:hyperlink w:anchor="_Toc65340789" w:history="1">
+          <w:hyperlink w:anchor="_Toc65960554" w:history="1">
             <w:r>
               <w:rPr>
                 <w:rStyle w:val="Hyperlink"/>
@@ -2379,7 +2379,7 @@
                 <w:sz w:val="24"/>
                 <w:szCs w:val="24"/>
               </w:rPr>
-              <w:instrText xml:space="preserve"> PAGEREF _Toc65340789 \h </w:instrText>
+              <w:instrText xml:space="preserve"> PAGEREF _Toc65960554 \h </w:instrText>
             </w:r>
             <w:r>
               <w:rPr>
@@ -2432,7 +2432,7 @@
               <w:szCs w:val="24"/>
             </w:rPr>
           </w:pPr>
-          <w:hyperlink w:anchor="_Toc65340790" w:history="1">
+          <w:hyperlink w:anchor="_Toc65960555" w:history="1">
             <w:r>
               <w:rPr>
                 <w:rStyle w:val="Hyperlink"/>
@@ -2485,7 +2485,7 @@
                 <w:sz w:val="24"/>
                 <w:szCs w:val="24"/>
               </w:rPr>
-              <w:instrText xml:space="preserve"> PAGEREF _Toc65340790 \h </w:instrText>
+              <w:instrText xml:space="preserve"> PAGEREF _Toc65960555 \h </w:instrText>
             </w:r>
             <w:r>
               <w:rPr>
@@ -2540,7 +2540,7 @@
               <w:szCs w:val="24"/>
             </w:rPr>
           </w:pPr>
-          <w:hyperlink w:anchor="_Toc65340791" w:history="1">
+          <w:hyperlink w:anchor="_Toc65960556" w:history="1">
             <w:r>
               <w:rPr>
                 <w:rStyle w:val="Hyperlink"/>
@@ -2595,7 +2595,7 @@
                 <w:sz w:val="24"/>
                 <w:szCs w:val="24"/>
               </w:rPr>
-              <w:instrText xml:space="preserve"> PAGEREF _Toc65340791 \h </w:instrText>
+              <w:instrText xml:space="preserve"> PAGEREF _Toc65960556 \h </w:instrText>
             </w:r>
             <w:r>
               <w:rPr>
@@ -2650,7 +2650,7 @@
               <w:szCs w:val="24"/>
             </w:rPr>
           </w:pPr>
-          <w:hyperlink w:anchor="_Toc65340792" w:history="1">
+          <w:hyperlink w:anchor="_Toc65960557" w:history="1">
             <w:r>
               <w:rPr>
                 <w:rStyle w:val="Hyperlink"/>
@@ -2705,7 +2705,7 @@
                 <w:sz w:val="24"/>
                 <w:szCs w:val="24"/>
               </w:rPr>
-              <w:instrText xml:space="preserve"> PAGEREF _Toc65340792 \h </w:instrText>
+              <w:instrText xml:space="preserve"> PAGEREF _Toc65960557 \h </w:instrText>
             </w:r>
             <w:r>
               <w:rPr>
@@ -2760,7 +2760,7 @@
               <w:noProof/>
             </w:rPr>
           </w:pPr>
-          <w:hyperlink w:anchor="_Toc65340793" w:history="1">
+          <w:hyperlink w:anchor="_Toc65960558" w:history="1">
             <w:r>
               <w:rPr>
                 <w:rStyle w:val="Hyperlink"/>
@@ -2805,7 +2805,7 @@
                 <w:noProof/>
                 <w:webHidden/>
               </w:rPr>
-              <w:instrText xml:space="preserve"> PAGEREF _Toc65340793 \h </w:instrText>
+              <w:instrText xml:space="preserve"> PAGEREF _Toc65960558 \h </w:instrText>
             </w:r>
             <w:r>
               <w:rPr>
@@ -2852,7 +2852,7 @@
               <w:szCs w:val="24"/>
             </w:rPr>
           </w:pPr>
-          <w:hyperlink w:anchor="_Toc65340794" w:history="1">
+          <w:hyperlink w:anchor="_Toc65960559" w:history="1">
             <w:r>
               <w:rPr>
                 <w:rStyle w:val="Hyperlink"/>
@@ -2907,7 +2907,7 @@
                 <w:sz w:val="24"/>
                 <w:szCs w:val="24"/>
               </w:rPr>
-              <w:instrText xml:space="preserve"> PAGEREF _Toc65340794 \h </w:instrText>
+              <w:instrText xml:space="preserve"> PAGEREF _Toc65960559 \h </w:instrText>
             </w:r>
             <w:r>
               <w:rPr>
@@ -2960,7 +2960,7 @@
               <w:szCs w:val="24"/>
             </w:rPr>
           </w:pPr>
-          <w:hyperlink w:anchor="_Toc65340795" w:history="1">
+          <w:hyperlink w:anchor="_Toc65960560" w:history="1">
             <w:r>
               <w:rPr>
                 <w:rStyle w:val="Hyperlink"/>
@@ -3013,7 +3013,7 @@
                 <w:sz w:val="24"/>
                 <w:szCs w:val="24"/>
               </w:rPr>
-              <w:instrText xml:space="preserve"> PAGEREF _Toc65340795 \h </w:instrText>
+              <w:instrText xml:space="preserve"> PAGEREF _Toc65960560 \h </w:instrText>
             </w:r>
             <w:r>
               <w:rPr>
@@ -3066,7 +3066,7 @@
               <w:szCs w:val="24"/>
             </w:rPr>
           </w:pPr>
-          <w:hyperlink w:anchor="_Toc65340796" w:history="1">
+          <w:hyperlink w:anchor="_Toc65960561" w:history="1">
             <w:r>
               <w:rPr>
                 <w:rStyle w:val="Hyperlink"/>
@@ -3119,7 +3119,7 @@
                 <w:sz w:val="24"/>
                 <w:szCs w:val="24"/>
               </w:rPr>
-              <w:instrText xml:space="preserve"> PAGEREF _Toc65340796 \h </w:instrText>
+              <w:instrText xml:space="preserve"> PAGEREF _Toc65960561 \h </w:instrText>
             </w:r>
             <w:r>
               <w:rPr>
@@ -3174,7 +3174,7 @@
               <w:szCs w:val="24"/>
             </w:rPr>
           </w:pPr>
-          <w:hyperlink w:anchor="_Toc65340797" w:history="1">
+          <w:hyperlink w:anchor="_Toc65960562" w:history="1">
             <w:r>
               <w:rPr>
                 <w:rStyle w:val="Hyperlink"/>
@@ -3229,7 +3229,7 @@
                 <w:sz w:val="24"/>
                 <w:szCs w:val="24"/>
               </w:rPr>
-              <w:instrText xml:space="preserve"> PAGEREF _Toc65340797 \h </w:instrText>
+              <w:instrText xml:space="preserve"> PAGEREF _Toc65960562 \h </w:instrText>
             </w:r>
             <w:r>
               <w:rPr>
@@ -3282,7 +3282,7 @@
               <w:szCs w:val="24"/>
             </w:rPr>
           </w:pPr>
-          <w:hyperlink w:anchor="_Toc65340798" w:history="1">
+          <w:hyperlink w:anchor="_Toc65960563" w:history="1">
             <w:r>
               <w:rPr>
                 <w:rStyle w:val="Hyperlink"/>
@@ -3335,7 +3335,7 @@
                 <w:sz w:val="24"/>
                 <w:szCs w:val="24"/>
               </w:rPr>
-              <w:instrText xml:space="preserve"> PAGEREF _Toc65340798 \h </w:instrText>
+              <w:instrText xml:space="preserve"> PAGEREF _Toc65960563 \h </w:instrText>
             </w:r>
             <w:r>
               <w:rPr>
@@ -3390,7 +3390,7 @@
               <w:noProof/>
             </w:rPr>
           </w:pPr>
-          <w:hyperlink w:anchor="_Toc65340799" w:history="1">
+          <w:hyperlink w:anchor="_Toc65960564" w:history="1">
             <w:r>
               <w:rPr>
                 <w:rStyle w:val="Hyperlink"/>
@@ -3435,7 +3435,7 @@
                 <w:noProof/>
                 <w:webHidden/>
               </w:rPr>
-              <w:instrText xml:space="preserve"> PAGEREF _Toc65340799 \h </w:instrText>
+              <w:instrText xml:space="preserve"> PAGEREF _Toc65960564 \h </w:instrText>
             </w:r>
             <w:r>
               <w:rPr>
@@ -3482,7 +3482,7 @@
               <w:szCs w:val="24"/>
             </w:rPr>
           </w:pPr>
-          <w:hyperlink w:anchor="_Toc65340800" w:history="1">
+          <w:hyperlink w:anchor="_Toc65960565" w:history="1">
             <w:r>
               <w:rPr>
                 <w:rStyle w:val="Hyperlink"/>
@@ -3537,7 +3537,7 @@
                 <w:sz w:val="24"/>
                 <w:szCs w:val="24"/>
               </w:rPr>
-              <w:instrText xml:space="preserve"> PAGEREF _Toc65340800 \h </w:instrText>
+              <w:instrText xml:space="preserve"> PAGEREF _Toc65960565 \h </w:instrText>
             </w:r>
             <w:r>
               <w:rPr>
@@ -3592,7 +3592,7 @@
               <w:szCs w:val="24"/>
             </w:rPr>
           </w:pPr>
-          <w:hyperlink w:anchor="_Toc65340801" w:history="1">
+          <w:hyperlink w:anchor="_Toc65960566" w:history="1">
             <w:r>
               <w:rPr>
                 <w:rStyle w:val="Hyperlink"/>
@@ -3647,7 +3647,7 @@
                 <w:sz w:val="24"/>
                 <w:szCs w:val="24"/>
               </w:rPr>
-              <w:instrText xml:space="preserve"> PAGEREF _Toc65340801 \h </w:instrText>
+              <w:instrText xml:space="preserve"> PAGEREF _Toc65960566 \h </w:instrText>
             </w:r>
             <w:r>
               <w:rPr>
@@ -3702,7 +3702,7 @@
               <w:szCs w:val="24"/>
             </w:rPr>
           </w:pPr>
-          <w:hyperlink w:anchor="_Toc65340802" w:history="1">
+          <w:hyperlink w:anchor="_Toc65960567" w:history="1">
             <w:r>
               <w:rPr>
                 <w:rStyle w:val="Hyperlink"/>
@@ -3757,7 +3757,7 @@
                 <w:sz w:val="24"/>
                 <w:szCs w:val="24"/>
               </w:rPr>
-              <w:instrText xml:space="preserve"> PAGEREF _Toc65340802 \h </w:instrText>
+              <w:instrText xml:space="preserve"> PAGEREF _Toc65960567 \h </w:instrText>
             </w:r>
             <w:r>
               <w:rPr>
@@ -3812,7 +3812,7 @@
               <w:szCs w:val="24"/>
             </w:rPr>
           </w:pPr>
-          <w:hyperlink w:anchor="_Toc65340803" w:history="1">
+          <w:hyperlink w:anchor="_Toc65960568" w:history="1">
             <w:r>
               <w:rPr>
                 <w:rStyle w:val="Hyperlink"/>
@@ -3867,7 +3867,7 @@
                 <w:sz w:val="24"/>
                 <w:szCs w:val="24"/>
               </w:rPr>
-              <w:instrText xml:space="preserve"> PAGEREF _Toc65340803 \h </w:instrText>
+              <w:instrText xml:space="preserve"> PAGEREF _Toc65960568 \h </w:instrText>
             </w:r>
             <w:r>
               <w:rPr>
@@ -3922,7 +3922,7 @@
               <w:noProof/>
             </w:rPr>
           </w:pPr>
-          <w:hyperlink w:anchor="_Toc65340804" w:history="1">
+          <w:hyperlink w:anchor="_Toc65960569" w:history="1">
             <w:r>
               <w:rPr>
                 <w:rStyle w:val="Hyperlink"/>
@@ -3967,7 +3967,7 @@
                 <w:noProof/>
                 <w:webHidden/>
               </w:rPr>
-              <w:instrText xml:space="preserve"> PAGEREF _Toc65340804 \h </w:instrText>
+              <w:instrText xml:space="preserve"> PAGEREF _Toc65960569 \h </w:instrText>
             </w:r>
             <w:r>
               <w:rPr>
@@ -4014,7 +4014,7 @@
               <w:szCs w:val="24"/>
             </w:rPr>
           </w:pPr>
-          <w:hyperlink w:anchor="_Toc65340805" w:history="1">
+          <w:hyperlink w:anchor="_Toc65960570" w:history="1">
             <w:r>
               <w:rPr>
                 <w:rStyle w:val="Hyperlink"/>
@@ -4069,7 +4069,7 @@
                 <w:sz w:val="24"/>
                 <w:szCs w:val="24"/>
               </w:rPr>
-              <w:instrText xml:space="preserve"> PAGEREF _Toc65340805 \h </w:instrText>
+              <w:instrText xml:space="preserve"> PAGEREF _Toc65960570 \h </w:instrText>
             </w:r>
             <w:r>
               <w:rPr>
@@ -4124,7 +4124,7 @@
               <w:szCs w:val="24"/>
             </w:rPr>
           </w:pPr>
-          <w:hyperlink w:anchor="_Toc65340806" w:history="1">
+          <w:hyperlink w:anchor="_Toc65960571" w:history="1">
             <w:r>
               <w:rPr>
                 <w:rStyle w:val="Hyperlink"/>
@@ -4179,7 +4179,7 @@
                 <w:sz w:val="24"/>
                 <w:szCs w:val="24"/>
               </w:rPr>
-              <w:instrText xml:space="preserve"> PAGEREF _Toc65340806 \h </w:instrText>
+              <w:instrText xml:space="preserve"> PAGEREF _Toc65960571 \h </w:instrText>
             </w:r>
             <w:r>
               <w:rPr>
@@ -4234,7 +4234,7 @@
               <w:noProof/>
             </w:rPr>
           </w:pPr>
-          <w:hyperlink w:anchor="_Toc65340807" w:history="1">
+          <w:hyperlink w:anchor="_Toc65960572" w:history="1">
             <w:r>
               <w:rPr>
                 <w:rStyle w:val="Hyperlink"/>
@@ -4279,7 +4279,7 @@
                 <w:noProof/>
                 <w:webHidden/>
               </w:rPr>
-              <w:instrText xml:space="preserve"> PAGEREF _Toc65340807 \h </w:instrText>
+              <w:instrText xml:space="preserve"> PAGEREF _Toc65960572 \h </w:instrText>
             </w:r>
             <w:r>
               <w:rPr>
@@ -4326,7 +4326,7 @@
               <w:szCs w:val="24"/>
             </w:rPr>
           </w:pPr>
-          <w:hyperlink w:anchor="_Toc65340808" w:history="1">
+          <w:hyperlink w:anchor="_Toc65960573" w:history="1">
             <w:r>
               <w:rPr>
                 <w:rStyle w:val="Hyperlink"/>
@@ -4381,7 +4381,7 @@
                 <w:sz w:val="24"/>
                 <w:szCs w:val="24"/>
               </w:rPr>
-              <w:instrText xml:space="preserve"> PAGEREF _Toc65340808 \h </w:instrText>
+              <w:instrText xml:space="preserve"> PAGEREF _Toc65960573 \h </w:instrText>
             </w:r>
             <w:r>
               <w:rPr>
@@ -4436,7 +4436,7 @@
               <w:szCs w:val="24"/>
             </w:rPr>
           </w:pPr>
-          <w:hyperlink w:anchor="_Toc65340809" w:history="1">
+          <w:hyperlink w:anchor="_Toc65960574" w:history="1">
             <w:r>
               <w:rPr>
                 <w:rStyle w:val="Hyperlink"/>
@@ -4491,7 +4491,7 @@
                 <w:sz w:val="24"/>
                 <w:szCs w:val="24"/>
               </w:rPr>
-              <w:instrText xml:space="preserve"> PAGEREF _Toc65340809 \h </w:instrText>
+              <w:instrText xml:space="preserve"> PAGEREF _Toc65960574 \h </w:instrText>
             </w:r>
             <w:r>
               <w:rPr>
@@ -4546,7 +4546,7 @@
               <w:szCs w:val="24"/>
             </w:rPr>
           </w:pPr>
-          <w:hyperlink w:anchor="_Toc65340810" w:history="1">
+          <w:hyperlink w:anchor="_Toc65960575" w:history="1">
             <w:r>
               <w:rPr>
                 <w:rStyle w:val="Hyperlink"/>
@@ -4601,7 +4601,7 @@
                 <w:sz w:val="24"/>
                 <w:szCs w:val="24"/>
               </w:rPr>
-              <w:instrText xml:space="preserve"> PAGEREF _Toc65340810 \h </w:instrText>
+              <w:instrText xml:space="preserve"> PAGEREF _Toc65960575 \h </w:instrText>
             </w:r>
             <w:r>
               <w:rPr>
@@ -4656,7 +4656,7 @@
               <w:szCs w:val="24"/>
             </w:rPr>
           </w:pPr>
-          <w:hyperlink w:anchor="_Toc65340811" w:history="1">
+          <w:hyperlink w:anchor="_Toc65960576" w:history="1">
             <w:r>
               <w:rPr>
                 <w:rStyle w:val="Hyperlink"/>
@@ -4711,7 +4711,7 @@
                 <w:sz w:val="24"/>
                 <w:szCs w:val="24"/>
               </w:rPr>
-              <w:instrText xml:space="preserve"> PAGEREF _Toc65340811 \h </w:instrText>
+              <w:instrText xml:space="preserve"> PAGEREF _Toc65960576 \h </w:instrText>
             </w:r>
             <w:r>
               <w:rPr>
@@ -4766,7 +4766,7 @@
               <w:noProof/>
             </w:rPr>
           </w:pPr>
-          <w:hyperlink w:anchor="_Toc65340812" w:history="1">
+          <w:hyperlink w:anchor="_Toc65960577" w:history="1">
             <w:r>
               <w:rPr>
                 <w:rStyle w:val="Hyperlink"/>
@@ -4811,7 +4811,7 @@
                 <w:noProof/>
                 <w:webHidden/>
               </w:rPr>
-              <w:instrText xml:space="preserve"> PAGEREF _Toc65340812 \h </w:instrText>
+              <w:instrText xml:space="preserve"> PAGEREF _Toc65960577 \h </w:instrText>
             </w:r>
             <w:r>
               <w:rPr>
@@ -4858,7 +4858,7 @@
               <w:szCs w:val="24"/>
             </w:rPr>
           </w:pPr>
-          <w:hyperlink w:anchor="_Toc65340813" w:history="1">
+          <w:hyperlink w:anchor="_Toc65960578" w:history="1">
             <w:r>
               <w:rPr>
                 <w:rStyle w:val="Hyperlink"/>
@@ -4913,7 +4913,7 @@
                 <w:sz w:val="24"/>
                 <w:szCs w:val="24"/>
               </w:rPr>
-              <w:instrText xml:space="preserve"> PAGEREF _Toc65340813 \h </w:instrText>
+              <w:instrText xml:space="preserve"> PAGEREF _Toc65960578 \h </w:instrText>
             </w:r>
             <w:r>
               <w:rPr>
@@ -4968,7 +4968,7 @@
               <w:szCs w:val="24"/>
             </w:rPr>
           </w:pPr>
-          <w:hyperlink w:anchor="_Toc65340814" w:history="1">
+          <w:hyperlink w:anchor="_Toc65960579" w:history="1">
             <w:r>
               <w:rPr>
                 <w:rStyle w:val="Hyperlink"/>
@@ -5023,7 +5023,7 @@
                 <w:sz w:val="24"/>
                 <w:szCs w:val="24"/>
               </w:rPr>
-              <w:instrText xml:space="preserve"> PAGEREF _Toc65340814 \h </w:instrText>
+              <w:instrText xml:space="preserve"> PAGEREF _Toc65960579 \h </w:instrText>
             </w:r>
             <w:r>
               <w:rPr>
@@ -5076,7 +5076,7 @@
               <w:szCs w:val="24"/>
             </w:rPr>
           </w:pPr>
-          <w:hyperlink w:anchor="_Toc65340815" w:history="1">
+          <w:hyperlink w:anchor="_Toc65960580" w:history="1">
             <w:r>
               <w:rPr>
                 <w:rStyle w:val="Hyperlink"/>
@@ -5129,7 +5129,7 @@
                 <w:sz w:val="24"/>
                 <w:szCs w:val="24"/>
               </w:rPr>
-              <w:instrText xml:space="preserve"> PAGEREF _Toc65340815 \h </w:instrText>
+              <w:instrText xml:space="preserve"> PAGEREF _Toc65960580 \h </w:instrText>
             </w:r>
             <w:r>
               <w:rPr>
@@ -5182,7 +5182,7 @@
               <w:szCs w:val="24"/>
             </w:rPr>
           </w:pPr>
-          <w:hyperlink w:anchor="_Toc65340816" w:history="1">
+          <w:hyperlink w:anchor="_Toc65960581" w:history="1">
             <w:r>
               <w:rPr>
                 <w:rStyle w:val="Hyperlink"/>
@@ -5235,7 +5235,7 @@
                 <w:sz w:val="24"/>
                 <w:szCs w:val="24"/>
               </w:rPr>
-              <w:instrText xml:space="preserve"> PAGEREF _Toc65340816 \h </w:instrText>
+              <w:instrText xml:space="preserve"> PAGEREF _Toc65960581 \h </w:instrText>
             </w:r>
             <w:r>
               <w:rPr>
@@ -5290,7 +5290,7 @@
               <w:noProof/>
             </w:rPr>
           </w:pPr>
-          <w:hyperlink w:anchor="_Toc65340817" w:history="1">
+          <w:hyperlink w:anchor="_Toc65960582" w:history="1">
             <w:r>
               <w:rPr>
                 <w:rStyle w:val="Hyperlink"/>
@@ -5335,7 +5335,7 @@
                 <w:noProof/>
                 <w:webHidden/>
               </w:rPr>
-              <w:instrText xml:space="preserve"> PAGEREF _Toc65340817 \h </w:instrText>
+              <w:instrText xml:space="preserve"> PAGEREF _Toc65960582 \h </w:instrText>
             </w:r>
             <w:r>
               <w:rPr>
@@ -5382,7 +5382,7 @@
               <w:noProof/>
             </w:rPr>
           </w:pPr>
-          <w:hyperlink w:anchor="_Toc65340818" w:history="1">
+          <w:hyperlink w:anchor="_Toc65960583" w:history="1">
             <w:r>
               <w:rPr>
                 <w:rStyle w:val="Hyperlink"/>
@@ -5427,7 +5427,7 @@
                 <w:noProof/>
                 <w:webHidden/>
               </w:rPr>
-              <w:instrText xml:space="preserve"> PAGEREF _Toc65340818 \h </w:instrText>
+              <w:instrText xml:space="preserve"> PAGEREF _Toc65960583 \h </w:instrText>
             </w:r>
             <w:r>
               <w:rPr>
@@ -5474,7 +5474,7 @@
               <w:szCs w:val="24"/>
             </w:rPr>
           </w:pPr>
-          <w:hyperlink w:anchor="_Toc65340819" w:history="1">
+          <w:hyperlink w:anchor="_Toc65960584" w:history="1">
             <w:r>
               <w:rPr>
                 <w:rStyle w:val="Hyperlink"/>
@@ -5529,7 +5529,7 @@
                 <w:sz w:val="24"/>
                 <w:szCs w:val="24"/>
               </w:rPr>
-              <w:instrText xml:space="preserve"> PAGEREF _Toc65340819 \h </w:instrText>
+              <w:instrText xml:space="preserve"> PAGEREF _Toc65960584 \h </w:instrText>
             </w:r>
             <w:r>
               <w:rPr>
@@ -5584,7 +5584,7 @@
               <w:szCs w:val="24"/>
             </w:rPr>
           </w:pPr>
-          <w:hyperlink w:anchor="_Toc65340820" w:history="1">
+          <w:hyperlink w:anchor="_Toc65960585" w:history="1">
             <w:r>
               <w:rPr>
                 <w:rStyle w:val="Hyperlink"/>
@@ -5639,7 +5639,7 @@
                 <w:sz w:val="24"/>
                 <w:szCs w:val="24"/>
               </w:rPr>
-              <w:instrText xml:space="preserve"> PAGEREF _Toc65340820 \h </w:instrText>
+              <w:instrText xml:space="preserve"> PAGEREF _Toc65960585 \h </w:instrText>
             </w:r>
             <w:r>
               <w:rPr>
@@ -5694,7 +5694,7 @@
               <w:szCs w:val="24"/>
             </w:rPr>
           </w:pPr>
-          <w:hyperlink w:anchor="_Toc65340821" w:history="1">
+          <w:hyperlink w:anchor="_Toc65960586" w:history="1">
             <w:r>
               <w:rPr>
                 <w:rStyle w:val="Hyperlink"/>
@@ -5749,7 +5749,7 @@
                 <w:sz w:val="24"/>
                 <w:szCs w:val="24"/>
               </w:rPr>
-              <w:instrText xml:space="preserve"> PAGEREF _Toc65340821 \h </w:instrText>
+              <w:instrText xml:space="preserve"> PAGEREF _Toc65960586 \h </w:instrText>
             </w:r>
             <w:r>
               <w:rPr>
@@ -5804,7 +5804,7 @@
               <w:szCs w:val="24"/>
             </w:rPr>
           </w:pPr>
-          <w:hyperlink w:anchor="_Toc65340822" w:history="1">
+          <w:hyperlink w:anchor="_Toc65960587" w:history="1">
             <w:r>
               <w:rPr>
                 <w:rStyle w:val="Hyperlink"/>
@@ -5859,7 +5859,7 @@
                 <w:sz w:val="24"/>
                 <w:szCs w:val="24"/>
               </w:rPr>
-              <w:instrText xml:space="preserve"> PAGEREF _Toc65340822 \h </w:instrText>
+              <w:instrText xml:space="preserve"> PAGEREF _Toc65960587 \h </w:instrText>
             </w:r>
             <w:r>
               <w:rPr>
@@ -5914,7 +5914,7 @@
               <w:noProof/>
             </w:rPr>
           </w:pPr>
-          <w:hyperlink w:anchor="_Toc65340823" w:history="1">
+          <w:hyperlink w:anchor="_Toc65960588" w:history="1">
             <w:r>
               <w:rPr>
                 <w:rStyle w:val="Hyperlink"/>
@@ -5959,7 +5959,7 @@
                 <w:noProof/>
                 <w:webHidden/>
               </w:rPr>
-              <w:instrText xml:space="preserve"> PAGEREF _Toc65340823 \h </w:instrText>
+              <w:instrText xml:space="preserve"> PAGEREF _Toc65960588 \h </w:instrText>
             </w:r>
             <w:r>
               <w:rPr>
@@ -6006,7 +6006,7 @@
               <w:noProof/>
             </w:rPr>
           </w:pPr>
-          <w:hyperlink w:anchor="_Toc65340824" w:history="1">
+          <w:hyperlink w:anchor="_Toc65960589" w:history="1">
             <w:r>
               <w:rPr>
                 <w:rStyle w:val="Hyperlink"/>
@@ -6051,7 +6051,7 @@
                 <w:noProof/>
                 <w:webHidden/>
               </w:rPr>
-              <w:instrText xml:space="preserve"> PAGEREF _Toc65340824 \h </w:instrText>
+              <w:instrText xml:space="preserve"> PAGEREF _Toc65960589 \h </w:instrText>
             </w:r>
             <w:r>
               <w:rPr>
@@ -6098,7 +6098,7 @@
               <w:noProof/>
             </w:rPr>
           </w:pPr>
-          <w:hyperlink w:anchor="_Toc65340825" w:history="1">
+          <w:hyperlink w:anchor="_Toc65960590" w:history="1">
             <w:r>
               <w:rPr>
                 <w:rStyle w:val="Hyperlink"/>
@@ -6143,7 +6143,7 @@
                 <w:noProof/>
                 <w:webHidden/>
               </w:rPr>
-              <w:instrText xml:space="preserve"> PAGEREF _Toc65340825 \h </w:instrText>
+              <w:instrText xml:space="preserve"> PAGEREF _Toc65960590 \h </w:instrText>
             </w:r>
             <w:r>
               <w:rPr>
@@ -6190,7 +6190,7 @@
               <w:szCs w:val="24"/>
             </w:rPr>
           </w:pPr>
-          <w:hyperlink w:anchor="_Toc65340826" w:history="1">
+          <w:hyperlink w:anchor="_Toc65960591" w:history="1">
             <w:r>
               <w:rPr>
                 <w:rStyle w:val="Hyperlink"/>
@@ -6245,7 +6245,7 @@
                 <w:sz w:val="24"/>
                 <w:szCs w:val="24"/>
               </w:rPr>
-              <w:instrText xml:space="preserve"> PAGEREF _Toc65340826 \h </w:instrText>
+              <w:instrText xml:space="preserve"> PAGEREF _Toc65960591 \h </w:instrText>
             </w:r>
             <w:r>
               <w:rPr>
@@ -6300,7 +6300,7 @@
               <w:szCs w:val="24"/>
             </w:rPr>
           </w:pPr>
-          <w:hyperlink w:anchor="_Toc65340827" w:history="1">
+          <w:hyperlink w:anchor="_Toc65960592" w:history="1">
             <w:r>
               <w:rPr>
                 <w:rStyle w:val="Hyperlink"/>
@@ -6355,7 +6355,7 @@
                 <w:sz w:val="24"/>
                 <w:szCs w:val="24"/>
               </w:rPr>
-              <w:instrText xml:space="preserve"> PAGEREF _Toc65340827 \h </w:instrText>
+              <w:instrText xml:space="preserve"> PAGEREF _Toc65960592 \h </w:instrText>
             </w:r>
             <w:r>
               <w:rPr>
@@ -6410,7 +6410,7 @@
               <w:szCs w:val="24"/>
             </w:rPr>
           </w:pPr>
-          <w:hyperlink w:anchor="_Toc65340828" w:history="1">
+          <w:hyperlink w:anchor="_Toc65960593" w:history="1">
             <w:r>
               <w:rPr>
                 <w:rStyle w:val="Hyperlink"/>
@@ -6465,7 +6465,7 @@
                 <w:sz w:val="24"/>
                 <w:szCs w:val="24"/>
               </w:rPr>
-              <w:instrText xml:space="preserve"> PAGEREF _Toc65340828 \h </w:instrText>
+              <w:instrText xml:space="preserve"> PAGEREF _Toc65960593 \h </w:instrText>
             </w:r>
             <w:r>
               <w:rPr>
@@ -6520,7 +6520,7 @@
               <w:szCs w:val="24"/>
             </w:rPr>
           </w:pPr>
-          <w:hyperlink w:anchor="_Toc65340829" w:history="1">
+          <w:hyperlink w:anchor="_Toc65960594" w:history="1">
             <w:r>
               <w:rPr>
                 <w:rStyle w:val="Hyperlink"/>
@@ -6575,7 +6575,7 @@
                 <w:sz w:val="24"/>
                 <w:szCs w:val="24"/>
               </w:rPr>
-              <w:instrText xml:space="preserve"> PAGEREF _Toc65340829 \h </w:instrText>
+              <w:instrText xml:space="preserve"> PAGEREF _Toc65960594 \h </w:instrText>
             </w:r>
             <w:r>
               <w:rPr>
@@ -6602,6 +6602,1290 @@
                 <w:szCs w:val="24"/>
               </w:rPr>
               <w:t>16</w:t>
+            </w:r>
+            <w:r>
+              <w:rPr>
+                <w:noProof/>
+                <w:webHidden/>
+                <w:sz w:val="24"/>
+                <w:szCs w:val="24"/>
+              </w:rPr>
+              <w:fldChar w:fldCharType="end"/>
+            </w:r>
+          </w:hyperlink>
+        </w:p>
+        <w:p>
+          <w:pPr>
+            <w:pStyle w:val="TOC1"/>
+            <w:tabs>
+              <w:tab w:val="left" w:pos="720"/>
+              <w:tab w:val="right" w:leader="dot" w:pos="9350"/>
+            </w:tabs>
+            <w:rPr>
+              <w:rFonts w:eastAsiaTheme="minorEastAsia" w:cstheme="minorBidi"/>
+              <w:b w:val="0"/>
+              <w:bCs w:val="0"/>
+              <w:i w:val="0"/>
+              <w:iCs w:val="0"/>
+              <w:noProof/>
+            </w:rPr>
+          </w:pPr>
+          <w:hyperlink w:anchor="_Toc65960595" w:history="1">
+            <w:r>
+              <w:rPr>
+                <w:rStyle w:val="Hyperlink"/>
+                <w:noProof/>
+              </w:rPr>
+              <w:t>14</w:t>
+            </w:r>
+            <w:r>
+              <w:rPr>
+                <w:rFonts w:eastAsiaTheme="minorEastAsia" w:cstheme="minorBidi"/>
+                <w:b w:val="0"/>
+                <w:bCs w:val="0"/>
+                <w:i w:val="0"/>
+                <w:iCs w:val="0"/>
+                <w:noProof/>
+              </w:rPr>
+              <w:tab/>
+            </w:r>
+            <w:r>
+              <w:rPr>
+                <w:rStyle w:val="Hyperlink"/>
+                <w:noProof/>
+              </w:rPr>
+              <w:t>Theban Saga</w:t>
+            </w:r>
+            <w:r>
+              <w:rPr>
+                <w:noProof/>
+                <w:webHidden/>
+              </w:rPr>
+              <w:tab/>
+            </w:r>
+            <w:r>
+              <w:rPr>
+                <w:noProof/>
+                <w:webHidden/>
+              </w:rPr>
+              <w:fldChar w:fldCharType="begin"/>
+            </w:r>
+            <w:r>
+              <w:rPr>
+                <w:noProof/>
+                <w:webHidden/>
+              </w:rPr>
+              <w:instrText xml:space="preserve"> PAGEREF _Toc65960595 \h </w:instrText>
+            </w:r>
+            <w:r>
+              <w:rPr>
+                <w:noProof/>
+                <w:webHidden/>
+              </w:rPr>
+            </w:r>
+            <w:r>
+              <w:rPr>
+                <w:noProof/>
+                <w:webHidden/>
+              </w:rPr>
+              <w:fldChar w:fldCharType="separate"/>
+            </w:r>
+            <w:r>
+              <w:rPr>
+                <w:noProof/>
+                <w:webHidden/>
+              </w:rPr>
+              <w:t>16</w:t>
+            </w:r>
+            <w:r>
+              <w:rPr>
+                <w:noProof/>
+                <w:webHidden/>
+              </w:rPr>
+              <w:fldChar w:fldCharType="end"/>
+            </w:r>
+          </w:hyperlink>
+        </w:p>
+        <w:p>
+          <w:pPr>
+            <w:pStyle w:val="TOC2"/>
+            <w:tabs>
+              <w:tab w:val="left" w:pos="960"/>
+              <w:tab w:val="right" w:leader="dot" w:pos="9350"/>
+            </w:tabs>
+            <w:rPr>
+              <w:rFonts w:eastAsiaTheme="minorEastAsia" w:cstheme="minorBidi"/>
+              <w:b w:val="0"/>
+              <w:bCs w:val="0"/>
+              <w:noProof/>
+              <w:sz w:val="24"/>
+              <w:szCs w:val="24"/>
+            </w:rPr>
+          </w:pPr>
+          <w:hyperlink w:anchor="_Toc65960596" w:history="1">
+            <w:r>
+              <w:rPr>
+                <w:rStyle w:val="Hyperlink"/>
+                <w:noProof/>
+                <w:sz w:val="24"/>
+                <w:szCs w:val="24"/>
+              </w:rPr>
+              <w:t>14.1</w:t>
+            </w:r>
+            <w:r>
+              <w:rPr>
+                <w:rFonts w:eastAsiaTheme="minorEastAsia" w:cstheme="minorBidi"/>
+                <w:b w:val="0"/>
+                <w:bCs w:val="0"/>
+                <w:noProof/>
+                <w:sz w:val="24"/>
+                <w:szCs w:val="24"/>
+              </w:rPr>
+              <w:tab/>
+            </w:r>
+            <w:r>
+              <w:rPr>
+                <w:rStyle w:val="Hyperlink"/>
+                <w:noProof/>
+                <w:sz w:val="24"/>
+                <w:szCs w:val="24"/>
+              </w:rPr>
+              <w:t>Foundation of Thebes</w:t>
+            </w:r>
+            <w:r>
+              <w:rPr>
+                <w:noProof/>
+                <w:webHidden/>
+                <w:sz w:val="24"/>
+                <w:szCs w:val="24"/>
+              </w:rPr>
+              <w:tab/>
+            </w:r>
+            <w:r>
+              <w:rPr>
+                <w:noProof/>
+                <w:webHidden/>
+                <w:sz w:val="24"/>
+                <w:szCs w:val="24"/>
+              </w:rPr>
+              <w:fldChar w:fldCharType="begin"/>
+            </w:r>
+            <w:r>
+              <w:rPr>
+                <w:noProof/>
+                <w:webHidden/>
+                <w:sz w:val="24"/>
+                <w:szCs w:val="24"/>
+              </w:rPr>
+              <w:instrText xml:space="preserve"> PAGEREF _Toc65960596 \h </w:instrText>
+            </w:r>
+            <w:r>
+              <w:rPr>
+                <w:noProof/>
+                <w:webHidden/>
+                <w:sz w:val="24"/>
+                <w:szCs w:val="24"/>
+              </w:rPr>
+            </w:r>
+            <w:r>
+              <w:rPr>
+                <w:noProof/>
+                <w:webHidden/>
+                <w:sz w:val="24"/>
+                <w:szCs w:val="24"/>
+              </w:rPr>
+              <w:fldChar w:fldCharType="separate"/>
+            </w:r>
+            <w:r>
+              <w:rPr>
+                <w:noProof/>
+                <w:webHidden/>
+                <w:sz w:val="24"/>
+                <w:szCs w:val="24"/>
+              </w:rPr>
+              <w:t>16</w:t>
+            </w:r>
+            <w:r>
+              <w:rPr>
+                <w:noProof/>
+                <w:webHidden/>
+                <w:sz w:val="24"/>
+                <w:szCs w:val="24"/>
+              </w:rPr>
+              <w:fldChar w:fldCharType="end"/>
+            </w:r>
+          </w:hyperlink>
+        </w:p>
+        <w:p>
+          <w:pPr>
+            <w:pStyle w:val="TOC2"/>
+            <w:tabs>
+              <w:tab w:val="left" w:pos="960"/>
+              <w:tab w:val="right" w:leader="dot" w:pos="9350"/>
+            </w:tabs>
+            <w:rPr>
+              <w:rFonts w:eastAsiaTheme="minorEastAsia" w:cstheme="minorBidi"/>
+              <w:b w:val="0"/>
+              <w:bCs w:val="0"/>
+              <w:noProof/>
+              <w:sz w:val="24"/>
+              <w:szCs w:val="24"/>
+            </w:rPr>
+          </w:pPr>
+          <w:hyperlink w:anchor="_Toc65960597" w:history="1">
+            <w:r>
+              <w:rPr>
+                <w:rStyle w:val="Hyperlink"/>
+                <w:noProof/>
+                <w:sz w:val="24"/>
+                <w:szCs w:val="24"/>
+              </w:rPr>
+              <w:t>14.2</w:t>
+            </w:r>
+            <w:r>
+              <w:rPr>
+                <w:rFonts w:eastAsiaTheme="minorEastAsia" w:cstheme="minorBidi"/>
+                <w:b w:val="0"/>
+                <w:bCs w:val="0"/>
+                <w:noProof/>
+                <w:sz w:val="24"/>
+                <w:szCs w:val="24"/>
+              </w:rPr>
+              <w:tab/>
+            </w:r>
+            <w:r>
+              <w:rPr>
+                <w:rStyle w:val="Hyperlink"/>
+                <w:noProof/>
+                <w:sz w:val="24"/>
+                <w:szCs w:val="24"/>
+              </w:rPr>
+              <w:t>Oedipus Part 1</w:t>
+            </w:r>
+            <w:r>
+              <w:rPr>
+                <w:noProof/>
+                <w:webHidden/>
+                <w:sz w:val="24"/>
+                <w:szCs w:val="24"/>
+              </w:rPr>
+              <w:tab/>
+            </w:r>
+            <w:r>
+              <w:rPr>
+                <w:noProof/>
+                <w:webHidden/>
+                <w:sz w:val="24"/>
+                <w:szCs w:val="24"/>
+              </w:rPr>
+              <w:fldChar w:fldCharType="begin"/>
+            </w:r>
+            <w:r>
+              <w:rPr>
+                <w:noProof/>
+                <w:webHidden/>
+                <w:sz w:val="24"/>
+                <w:szCs w:val="24"/>
+              </w:rPr>
+              <w:instrText xml:space="preserve"> PAGEREF _Toc65960597 \h </w:instrText>
+            </w:r>
+            <w:r>
+              <w:rPr>
+                <w:noProof/>
+                <w:webHidden/>
+                <w:sz w:val="24"/>
+                <w:szCs w:val="24"/>
+              </w:rPr>
+            </w:r>
+            <w:r>
+              <w:rPr>
+                <w:noProof/>
+                <w:webHidden/>
+                <w:sz w:val="24"/>
+                <w:szCs w:val="24"/>
+              </w:rPr>
+              <w:fldChar w:fldCharType="separate"/>
+            </w:r>
+            <w:r>
+              <w:rPr>
+                <w:noProof/>
+                <w:webHidden/>
+                <w:sz w:val="24"/>
+                <w:szCs w:val="24"/>
+              </w:rPr>
+              <w:t>16</w:t>
+            </w:r>
+            <w:r>
+              <w:rPr>
+                <w:noProof/>
+                <w:webHidden/>
+                <w:sz w:val="24"/>
+                <w:szCs w:val="24"/>
+              </w:rPr>
+              <w:fldChar w:fldCharType="end"/>
+            </w:r>
+          </w:hyperlink>
+        </w:p>
+        <w:p>
+          <w:pPr>
+            <w:pStyle w:val="TOC2"/>
+            <w:tabs>
+              <w:tab w:val="left" w:pos="960"/>
+              <w:tab w:val="right" w:leader="dot" w:pos="9350"/>
+            </w:tabs>
+            <w:rPr>
+              <w:rFonts w:eastAsiaTheme="minorEastAsia" w:cstheme="minorBidi"/>
+              <w:b w:val="0"/>
+              <w:bCs w:val="0"/>
+              <w:noProof/>
+              <w:sz w:val="24"/>
+              <w:szCs w:val="24"/>
+            </w:rPr>
+          </w:pPr>
+          <w:hyperlink w:anchor="_Toc65960598" w:history="1">
+            <w:r>
+              <w:rPr>
+                <w:rStyle w:val="Hyperlink"/>
+                <w:noProof/>
+                <w:sz w:val="24"/>
+                <w:szCs w:val="24"/>
+              </w:rPr>
+              <w:t>14.3</w:t>
+            </w:r>
+            <w:r>
+              <w:rPr>
+                <w:rFonts w:eastAsiaTheme="minorEastAsia" w:cstheme="minorBidi"/>
+                <w:b w:val="0"/>
+                <w:bCs w:val="0"/>
+                <w:noProof/>
+                <w:sz w:val="24"/>
+                <w:szCs w:val="24"/>
+              </w:rPr>
+              <w:tab/>
+            </w:r>
+            <w:r>
+              <w:rPr>
+                <w:rStyle w:val="Hyperlink"/>
+                <w:noProof/>
+                <w:sz w:val="24"/>
+                <w:szCs w:val="24"/>
+              </w:rPr>
+              <w:t>Oedipus Part 2</w:t>
+            </w:r>
+            <w:r>
+              <w:rPr>
+                <w:noProof/>
+                <w:webHidden/>
+                <w:sz w:val="24"/>
+                <w:szCs w:val="24"/>
+              </w:rPr>
+              <w:tab/>
+            </w:r>
+            <w:r>
+              <w:rPr>
+                <w:noProof/>
+                <w:webHidden/>
+                <w:sz w:val="24"/>
+                <w:szCs w:val="24"/>
+              </w:rPr>
+              <w:fldChar w:fldCharType="begin"/>
+            </w:r>
+            <w:r>
+              <w:rPr>
+                <w:noProof/>
+                <w:webHidden/>
+                <w:sz w:val="24"/>
+                <w:szCs w:val="24"/>
+              </w:rPr>
+              <w:instrText xml:space="preserve"> PAGEREF _Toc65960598 \h </w:instrText>
+            </w:r>
+            <w:r>
+              <w:rPr>
+                <w:noProof/>
+                <w:webHidden/>
+                <w:sz w:val="24"/>
+                <w:szCs w:val="24"/>
+              </w:rPr>
+            </w:r>
+            <w:r>
+              <w:rPr>
+                <w:noProof/>
+                <w:webHidden/>
+                <w:sz w:val="24"/>
+                <w:szCs w:val="24"/>
+              </w:rPr>
+              <w:fldChar w:fldCharType="separate"/>
+            </w:r>
+            <w:r>
+              <w:rPr>
+                <w:noProof/>
+                <w:webHidden/>
+                <w:sz w:val="24"/>
+                <w:szCs w:val="24"/>
+              </w:rPr>
+              <w:t>17</w:t>
+            </w:r>
+            <w:r>
+              <w:rPr>
+                <w:noProof/>
+                <w:webHidden/>
+                <w:sz w:val="24"/>
+                <w:szCs w:val="24"/>
+              </w:rPr>
+              <w:fldChar w:fldCharType="end"/>
+            </w:r>
+          </w:hyperlink>
+        </w:p>
+        <w:p>
+          <w:pPr>
+            <w:pStyle w:val="TOC2"/>
+            <w:tabs>
+              <w:tab w:val="left" w:pos="960"/>
+              <w:tab w:val="right" w:leader="dot" w:pos="9350"/>
+            </w:tabs>
+            <w:rPr>
+              <w:rFonts w:eastAsiaTheme="minorEastAsia" w:cstheme="minorBidi"/>
+              <w:b w:val="0"/>
+              <w:bCs w:val="0"/>
+              <w:noProof/>
+              <w:sz w:val="24"/>
+              <w:szCs w:val="24"/>
+            </w:rPr>
+          </w:pPr>
+          <w:hyperlink w:anchor="_Toc65960599" w:history="1">
+            <w:r>
+              <w:rPr>
+                <w:rStyle w:val="Hyperlink"/>
+                <w:noProof/>
+                <w:sz w:val="24"/>
+                <w:szCs w:val="24"/>
+              </w:rPr>
+              <w:t>14.4</w:t>
+            </w:r>
+            <w:r>
+              <w:rPr>
+                <w:rFonts w:eastAsiaTheme="minorEastAsia" w:cstheme="minorBidi"/>
+                <w:b w:val="0"/>
+                <w:bCs w:val="0"/>
+                <w:noProof/>
+                <w:sz w:val="24"/>
+                <w:szCs w:val="24"/>
+              </w:rPr>
+              <w:tab/>
+            </w:r>
+            <w:r>
+              <w:rPr>
+                <w:rStyle w:val="Hyperlink"/>
+                <w:noProof/>
+                <w:sz w:val="24"/>
+                <w:szCs w:val="24"/>
+              </w:rPr>
+              <w:t>Oedipus’ Blindness – The Difficulty of Knowledge</w:t>
+            </w:r>
+            <w:r>
+              <w:rPr>
+                <w:noProof/>
+                <w:webHidden/>
+                <w:sz w:val="24"/>
+                <w:szCs w:val="24"/>
+              </w:rPr>
+              <w:tab/>
+            </w:r>
+            <w:r>
+              <w:rPr>
+                <w:noProof/>
+                <w:webHidden/>
+                <w:sz w:val="24"/>
+                <w:szCs w:val="24"/>
+              </w:rPr>
+              <w:fldChar w:fldCharType="begin"/>
+            </w:r>
+            <w:r>
+              <w:rPr>
+                <w:noProof/>
+                <w:webHidden/>
+                <w:sz w:val="24"/>
+                <w:szCs w:val="24"/>
+              </w:rPr>
+              <w:instrText xml:space="preserve"> PAGEREF _Toc65960599 \h </w:instrText>
+            </w:r>
+            <w:r>
+              <w:rPr>
+                <w:noProof/>
+                <w:webHidden/>
+                <w:sz w:val="24"/>
+                <w:szCs w:val="24"/>
+              </w:rPr>
+            </w:r>
+            <w:r>
+              <w:rPr>
+                <w:noProof/>
+                <w:webHidden/>
+                <w:sz w:val="24"/>
+                <w:szCs w:val="24"/>
+              </w:rPr>
+              <w:fldChar w:fldCharType="separate"/>
+            </w:r>
+            <w:r>
+              <w:rPr>
+                <w:noProof/>
+                <w:webHidden/>
+                <w:sz w:val="24"/>
+                <w:szCs w:val="24"/>
+              </w:rPr>
+              <w:t>17</w:t>
+            </w:r>
+            <w:r>
+              <w:rPr>
+                <w:noProof/>
+                <w:webHidden/>
+                <w:sz w:val="24"/>
+                <w:szCs w:val="24"/>
+              </w:rPr>
+              <w:fldChar w:fldCharType="end"/>
+            </w:r>
+          </w:hyperlink>
+        </w:p>
+        <w:p>
+          <w:pPr>
+            <w:pStyle w:val="TOC1"/>
+            <w:tabs>
+              <w:tab w:val="left" w:pos="720"/>
+              <w:tab w:val="right" w:leader="dot" w:pos="9350"/>
+            </w:tabs>
+            <w:rPr>
+              <w:rFonts w:eastAsiaTheme="minorEastAsia" w:cstheme="minorBidi"/>
+              <w:b w:val="0"/>
+              <w:bCs w:val="0"/>
+              <w:i w:val="0"/>
+              <w:iCs w:val="0"/>
+              <w:noProof/>
+            </w:rPr>
+          </w:pPr>
+          <w:hyperlink w:anchor="_Toc65960600" w:history="1">
+            <w:r>
+              <w:rPr>
+                <w:rStyle w:val="Hyperlink"/>
+                <w:noProof/>
+              </w:rPr>
+              <w:t>15</w:t>
+            </w:r>
+            <w:r>
+              <w:rPr>
+                <w:rFonts w:eastAsiaTheme="minorEastAsia" w:cstheme="minorBidi"/>
+                <w:b w:val="0"/>
+                <w:bCs w:val="0"/>
+                <w:i w:val="0"/>
+                <w:iCs w:val="0"/>
+                <w:noProof/>
+              </w:rPr>
+              <w:tab/>
+            </w:r>
+            <w:r>
+              <w:rPr>
+                <w:rStyle w:val="Hyperlink"/>
+                <w:noProof/>
+              </w:rPr>
+              <w:t>Myceanaean Saga</w:t>
+            </w:r>
+            <w:r>
+              <w:rPr>
+                <w:noProof/>
+                <w:webHidden/>
+              </w:rPr>
+              <w:tab/>
+            </w:r>
+            <w:r>
+              <w:rPr>
+                <w:noProof/>
+                <w:webHidden/>
+              </w:rPr>
+              <w:fldChar w:fldCharType="begin"/>
+            </w:r>
+            <w:r>
+              <w:rPr>
+                <w:noProof/>
+                <w:webHidden/>
+              </w:rPr>
+              <w:instrText xml:space="preserve"> PAGEREF _Toc65960600 \h </w:instrText>
+            </w:r>
+            <w:r>
+              <w:rPr>
+                <w:noProof/>
+                <w:webHidden/>
+              </w:rPr>
+            </w:r>
+            <w:r>
+              <w:rPr>
+                <w:noProof/>
+                <w:webHidden/>
+              </w:rPr>
+              <w:fldChar w:fldCharType="separate"/>
+            </w:r>
+            <w:r>
+              <w:rPr>
+                <w:noProof/>
+                <w:webHidden/>
+              </w:rPr>
+              <w:t>17</w:t>
+            </w:r>
+            <w:r>
+              <w:rPr>
+                <w:noProof/>
+                <w:webHidden/>
+              </w:rPr>
+              <w:fldChar w:fldCharType="end"/>
+            </w:r>
+          </w:hyperlink>
+        </w:p>
+        <w:p>
+          <w:pPr>
+            <w:pStyle w:val="TOC2"/>
+            <w:tabs>
+              <w:tab w:val="left" w:pos="960"/>
+              <w:tab w:val="right" w:leader="dot" w:pos="9350"/>
+            </w:tabs>
+            <w:rPr>
+              <w:rFonts w:eastAsiaTheme="minorEastAsia" w:cstheme="minorBidi"/>
+              <w:b w:val="0"/>
+              <w:bCs w:val="0"/>
+              <w:noProof/>
+              <w:sz w:val="24"/>
+              <w:szCs w:val="24"/>
+            </w:rPr>
+          </w:pPr>
+          <w:hyperlink w:anchor="_Toc65960601" w:history="1">
+            <w:r>
+              <w:rPr>
+                <w:rStyle w:val="Hyperlink"/>
+                <w:noProof/>
+                <w:sz w:val="24"/>
+                <w:szCs w:val="24"/>
+              </w:rPr>
+              <w:t>15.1</w:t>
+            </w:r>
+            <w:r>
+              <w:rPr>
+                <w:rFonts w:eastAsiaTheme="minorEastAsia" w:cstheme="minorBidi"/>
+                <w:b w:val="0"/>
+                <w:bCs w:val="0"/>
+                <w:noProof/>
+                <w:sz w:val="24"/>
+                <w:szCs w:val="24"/>
+              </w:rPr>
+              <w:tab/>
+            </w:r>
+            <w:r>
+              <w:rPr>
+                <w:rStyle w:val="Hyperlink"/>
+                <w:noProof/>
+                <w:sz w:val="24"/>
+                <w:szCs w:val="24"/>
+              </w:rPr>
+              <w:t>Pelops</w:t>
+            </w:r>
+            <w:r>
+              <w:rPr>
+                <w:noProof/>
+                <w:webHidden/>
+                <w:sz w:val="24"/>
+                <w:szCs w:val="24"/>
+              </w:rPr>
+              <w:tab/>
+            </w:r>
+            <w:r>
+              <w:rPr>
+                <w:noProof/>
+                <w:webHidden/>
+                <w:sz w:val="24"/>
+                <w:szCs w:val="24"/>
+              </w:rPr>
+              <w:fldChar w:fldCharType="begin"/>
+            </w:r>
+            <w:r>
+              <w:rPr>
+                <w:noProof/>
+                <w:webHidden/>
+                <w:sz w:val="24"/>
+                <w:szCs w:val="24"/>
+              </w:rPr>
+              <w:instrText xml:space="preserve"> PAGEREF _Toc65960601 \h </w:instrText>
+            </w:r>
+            <w:r>
+              <w:rPr>
+                <w:noProof/>
+                <w:webHidden/>
+                <w:sz w:val="24"/>
+                <w:szCs w:val="24"/>
+              </w:rPr>
+            </w:r>
+            <w:r>
+              <w:rPr>
+                <w:noProof/>
+                <w:webHidden/>
+                <w:sz w:val="24"/>
+                <w:szCs w:val="24"/>
+              </w:rPr>
+              <w:fldChar w:fldCharType="separate"/>
+            </w:r>
+            <w:r>
+              <w:rPr>
+                <w:noProof/>
+                <w:webHidden/>
+                <w:sz w:val="24"/>
+                <w:szCs w:val="24"/>
+              </w:rPr>
+              <w:t>17</w:t>
+            </w:r>
+            <w:r>
+              <w:rPr>
+                <w:noProof/>
+                <w:webHidden/>
+                <w:sz w:val="24"/>
+                <w:szCs w:val="24"/>
+              </w:rPr>
+              <w:fldChar w:fldCharType="end"/>
+            </w:r>
+          </w:hyperlink>
+        </w:p>
+        <w:p>
+          <w:pPr>
+            <w:pStyle w:val="TOC2"/>
+            <w:tabs>
+              <w:tab w:val="left" w:pos="960"/>
+              <w:tab w:val="right" w:leader="dot" w:pos="9350"/>
+            </w:tabs>
+            <w:rPr>
+              <w:rFonts w:eastAsiaTheme="minorEastAsia" w:cstheme="minorBidi"/>
+              <w:b w:val="0"/>
+              <w:bCs w:val="0"/>
+              <w:noProof/>
+              <w:sz w:val="24"/>
+              <w:szCs w:val="24"/>
+            </w:rPr>
+          </w:pPr>
+          <w:hyperlink w:anchor="_Toc65960602" w:history="1">
+            <w:r>
+              <w:rPr>
+                <w:rStyle w:val="Hyperlink"/>
+                <w:noProof/>
+                <w:sz w:val="24"/>
+                <w:szCs w:val="24"/>
+              </w:rPr>
+              <w:t>15.2</w:t>
+            </w:r>
+            <w:r>
+              <w:rPr>
+                <w:rFonts w:eastAsiaTheme="minorEastAsia" w:cstheme="minorBidi"/>
+                <w:b w:val="0"/>
+                <w:bCs w:val="0"/>
+                <w:noProof/>
+                <w:sz w:val="24"/>
+                <w:szCs w:val="24"/>
+              </w:rPr>
+              <w:tab/>
+            </w:r>
+            <w:r>
+              <w:rPr>
+                <w:rStyle w:val="Hyperlink"/>
+                <w:noProof/>
+                <w:sz w:val="24"/>
+                <w:szCs w:val="24"/>
+              </w:rPr>
+              <w:t>The Curse of the House of Atreus</w:t>
+            </w:r>
+            <w:r>
+              <w:rPr>
+                <w:noProof/>
+                <w:webHidden/>
+                <w:sz w:val="24"/>
+                <w:szCs w:val="24"/>
+              </w:rPr>
+              <w:tab/>
+            </w:r>
+            <w:r>
+              <w:rPr>
+                <w:noProof/>
+                <w:webHidden/>
+                <w:sz w:val="24"/>
+                <w:szCs w:val="24"/>
+              </w:rPr>
+              <w:fldChar w:fldCharType="begin"/>
+            </w:r>
+            <w:r>
+              <w:rPr>
+                <w:noProof/>
+                <w:webHidden/>
+                <w:sz w:val="24"/>
+                <w:szCs w:val="24"/>
+              </w:rPr>
+              <w:instrText xml:space="preserve"> PAGEREF _Toc65960602 \h </w:instrText>
+            </w:r>
+            <w:r>
+              <w:rPr>
+                <w:noProof/>
+                <w:webHidden/>
+                <w:sz w:val="24"/>
+                <w:szCs w:val="24"/>
+              </w:rPr>
+            </w:r>
+            <w:r>
+              <w:rPr>
+                <w:noProof/>
+                <w:webHidden/>
+                <w:sz w:val="24"/>
+                <w:szCs w:val="24"/>
+              </w:rPr>
+              <w:fldChar w:fldCharType="separate"/>
+            </w:r>
+            <w:r>
+              <w:rPr>
+                <w:noProof/>
+                <w:webHidden/>
+                <w:sz w:val="24"/>
+                <w:szCs w:val="24"/>
+              </w:rPr>
+              <w:t>17</w:t>
+            </w:r>
+            <w:r>
+              <w:rPr>
+                <w:noProof/>
+                <w:webHidden/>
+                <w:sz w:val="24"/>
+                <w:szCs w:val="24"/>
+              </w:rPr>
+              <w:fldChar w:fldCharType="end"/>
+            </w:r>
+          </w:hyperlink>
+        </w:p>
+        <w:p>
+          <w:pPr>
+            <w:pStyle w:val="TOC2"/>
+            <w:tabs>
+              <w:tab w:val="left" w:pos="960"/>
+              <w:tab w:val="right" w:leader="dot" w:pos="9350"/>
+            </w:tabs>
+            <w:rPr>
+              <w:rFonts w:eastAsiaTheme="minorEastAsia" w:cstheme="minorBidi"/>
+              <w:b w:val="0"/>
+              <w:bCs w:val="0"/>
+              <w:noProof/>
+              <w:sz w:val="24"/>
+              <w:szCs w:val="24"/>
+            </w:rPr>
+          </w:pPr>
+          <w:hyperlink w:anchor="_Toc65960603" w:history="1">
+            <w:r>
+              <w:rPr>
+                <w:rStyle w:val="Hyperlink"/>
+                <w:noProof/>
+                <w:sz w:val="24"/>
+                <w:szCs w:val="24"/>
+              </w:rPr>
+              <w:t>15.3</w:t>
+            </w:r>
+            <w:r>
+              <w:rPr>
+                <w:rFonts w:eastAsiaTheme="minorEastAsia" w:cstheme="minorBidi"/>
+                <w:b w:val="0"/>
+                <w:bCs w:val="0"/>
+                <w:noProof/>
+                <w:sz w:val="24"/>
+                <w:szCs w:val="24"/>
+              </w:rPr>
+              <w:tab/>
+            </w:r>
+            <w:r>
+              <w:rPr>
+                <w:rStyle w:val="Hyperlink"/>
+                <w:noProof/>
+                <w:sz w:val="24"/>
+                <w:szCs w:val="24"/>
+              </w:rPr>
+              <w:t>Thyestes and Atreus</w:t>
+            </w:r>
+            <w:r>
+              <w:rPr>
+                <w:noProof/>
+                <w:webHidden/>
+                <w:sz w:val="24"/>
+                <w:szCs w:val="24"/>
+              </w:rPr>
+              <w:tab/>
+            </w:r>
+            <w:r>
+              <w:rPr>
+                <w:noProof/>
+                <w:webHidden/>
+                <w:sz w:val="24"/>
+                <w:szCs w:val="24"/>
+              </w:rPr>
+              <w:fldChar w:fldCharType="begin"/>
+            </w:r>
+            <w:r>
+              <w:rPr>
+                <w:noProof/>
+                <w:webHidden/>
+                <w:sz w:val="24"/>
+                <w:szCs w:val="24"/>
+              </w:rPr>
+              <w:instrText xml:space="preserve"> PAGEREF _Toc65960603 \h </w:instrText>
+            </w:r>
+            <w:r>
+              <w:rPr>
+                <w:noProof/>
+                <w:webHidden/>
+                <w:sz w:val="24"/>
+                <w:szCs w:val="24"/>
+              </w:rPr>
+            </w:r>
+            <w:r>
+              <w:rPr>
+                <w:noProof/>
+                <w:webHidden/>
+                <w:sz w:val="24"/>
+                <w:szCs w:val="24"/>
+              </w:rPr>
+              <w:fldChar w:fldCharType="separate"/>
+            </w:r>
+            <w:r>
+              <w:rPr>
+                <w:noProof/>
+                <w:webHidden/>
+                <w:sz w:val="24"/>
+                <w:szCs w:val="24"/>
+              </w:rPr>
+              <w:t>17</w:t>
+            </w:r>
+            <w:r>
+              <w:rPr>
+                <w:noProof/>
+                <w:webHidden/>
+                <w:sz w:val="24"/>
+                <w:szCs w:val="24"/>
+              </w:rPr>
+              <w:fldChar w:fldCharType="end"/>
+            </w:r>
+          </w:hyperlink>
+        </w:p>
+        <w:p>
+          <w:pPr>
+            <w:pStyle w:val="TOC2"/>
+            <w:tabs>
+              <w:tab w:val="left" w:pos="960"/>
+              <w:tab w:val="right" w:leader="dot" w:pos="9350"/>
+            </w:tabs>
+            <w:rPr>
+              <w:rFonts w:eastAsiaTheme="minorEastAsia" w:cstheme="minorBidi"/>
+              <w:b w:val="0"/>
+              <w:bCs w:val="0"/>
+              <w:noProof/>
+              <w:sz w:val="24"/>
+              <w:szCs w:val="24"/>
+            </w:rPr>
+          </w:pPr>
+          <w:hyperlink w:anchor="_Toc65960604" w:history="1">
+            <w:r>
+              <w:rPr>
+                <w:rStyle w:val="Hyperlink"/>
+                <w:noProof/>
+                <w:sz w:val="24"/>
+                <w:szCs w:val="24"/>
+              </w:rPr>
+              <w:t>15.4</w:t>
+            </w:r>
+            <w:r>
+              <w:rPr>
+                <w:rFonts w:eastAsiaTheme="minorEastAsia" w:cstheme="minorBidi"/>
+                <w:b w:val="0"/>
+                <w:bCs w:val="0"/>
+                <w:noProof/>
+                <w:sz w:val="24"/>
+                <w:szCs w:val="24"/>
+              </w:rPr>
+              <w:tab/>
+            </w:r>
+            <w:r>
+              <w:rPr>
+                <w:rStyle w:val="Hyperlink"/>
+                <w:noProof/>
+                <w:sz w:val="24"/>
+                <w:szCs w:val="24"/>
+              </w:rPr>
+              <w:t>Agamemnon and the Trojan War</w:t>
+            </w:r>
+            <w:r>
+              <w:rPr>
+                <w:noProof/>
+                <w:webHidden/>
+                <w:sz w:val="24"/>
+                <w:szCs w:val="24"/>
+              </w:rPr>
+              <w:tab/>
+            </w:r>
+            <w:r>
+              <w:rPr>
+                <w:noProof/>
+                <w:webHidden/>
+                <w:sz w:val="24"/>
+                <w:szCs w:val="24"/>
+              </w:rPr>
+              <w:fldChar w:fldCharType="begin"/>
+            </w:r>
+            <w:r>
+              <w:rPr>
+                <w:noProof/>
+                <w:webHidden/>
+                <w:sz w:val="24"/>
+                <w:szCs w:val="24"/>
+              </w:rPr>
+              <w:instrText xml:space="preserve"> PAGEREF _Toc65960604 \h </w:instrText>
+            </w:r>
+            <w:r>
+              <w:rPr>
+                <w:noProof/>
+                <w:webHidden/>
+                <w:sz w:val="24"/>
+                <w:szCs w:val="24"/>
+              </w:rPr>
+            </w:r>
+            <w:r>
+              <w:rPr>
+                <w:noProof/>
+                <w:webHidden/>
+                <w:sz w:val="24"/>
+                <w:szCs w:val="24"/>
+              </w:rPr>
+              <w:fldChar w:fldCharType="separate"/>
+            </w:r>
+            <w:r>
+              <w:rPr>
+                <w:noProof/>
+                <w:webHidden/>
+                <w:sz w:val="24"/>
+                <w:szCs w:val="24"/>
+              </w:rPr>
+              <w:t>18</w:t>
+            </w:r>
+            <w:r>
+              <w:rPr>
+                <w:noProof/>
+                <w:webHidden/>
+                <w:sz w:val="24"/>
+                <w:szCs w:val="24"/>
+              </w:rPr>
+              <w:fldChar w:fldCharType="end"/>
+            </w:r>
+          </w:hyperlink>
+        </w:p>
+        <w:p>
+          <w:pPr>
+            <w:pStyle w:val="TOC2"/>
+            <w:tabs>
+              <w:tab w:val="left" w:pos="960"/>
+              <w:tab w:val="right" w:leader="dot" w:pos="9350"/>
+            </w:tabs>
+            <w:rPr>
+              <w:rFonts w:eastAsiaTheme="minorEastAsia" w:cstheme="minorBidi"/>
+              <w:b w:val="0"/>
+              <w:bCs w:val="0"/>
+              <w:noProof/>
+              <w:sz w:val="24"/>
+              <w:szCs w:val="24"/>
+            </w:rPr>
+          </w:pPr>
+          <w:hyperlink w:anchor="_Toc65960605" w:history="1">
+            <w:r>
+              <w:rPr>
+                <w:rStyle w:val="Hyperlink"/>
+                <w:noProof/>
+                <w:sz w:val="24"/>
+                <w:szCs w:val="24"/>
+              </w:rPr>
+              <w:t>15.5</w:t>
+            </w:r>
+            <w:r>
+              <w:rPr>
+                <w:rFonts w:eastAsiaTheme="minorEastAsia" w:cstheme="minorBidi"/>
+                <w:b w:val="0"/>
+                <w:bCs w:val="0"/>
+                <w:noProof/>
+                <w:sz w:val="24"/>
+                <w:szCs w:val="24"/>
+              </w:rPr>
+              <w:tab/>
+            </w:r>
+            <w:r>
+              <w:rPr>
+                <w:rStyle w:val="Hyperlink"/>
+                <w:noProof/>
+                <w:sz w:val="24"/>
+                <w:szCs w:val="24"/>
+              </w:rPr>
+              <w:t>Agamemnon’s Return Home</w:t>
+            </w:r>
+            <w:r>
+              <w:rPr>
+                <w:noProof/>
+                <w:webHidden/>
+                <w:sz w:val="24"/>
+                <w:szCs w:val="24"/>
+              </w:rPr>
+              <w:tab/>
+            </w:r>
+            <w:r>
+              <w:rPr>
+                <w:noProof/>
+                <w:webHidden/>
+                <w:sz w:val="24"/>
+                <w:szCs w:val="24"/>
+              </w:rPr>
+              <w:fldChar w:fldCharType="begin"/>
+            </w:r>
+            <w:r>
+              <w:rPr>
+                <w:noProof/>
+                <w:webHidden/>
+                <w:sz w:val="24"/>
+                <w:szCs w:val="24"/>
+              </w:rPr>
+              <w:instrText xml:space="preserve"> PAGEREF _Toc65960605 \h </w:instrText>
+            </w:r>
+            <w:r>
+              <w:rPr>
+                <w:noProof/>
+                <w:webHidden/>
+                <w:sz w:val="24"/>
+                <w:szCs w:val="24"/>
+              </w:rPr>
+            </w:r>
+            <w:r>
+              <w:rPr>
+                <w:noProof/>
+                <w:webHidden/>
+                <w:sz w:val="24"/>
+                <w:szCs w:val="24"/>
+              </w:rPr>
+              <w:fldChar w:fldCharType="separate"/>
+            </w:r>
+            <w:r>
+              <w:rPr>
+                <w:noProof/>
+                <w:webHidden/>
+                <w:sz w:val="24"/>
+                <w:szCs w:val="24"/>
+              </w:rPr>
+              <w:t>18</w:t>
+            </w:r>
+            <w:r>
+              <w:rPr>
+                <w:noProof/>
+                <w:webHidden/>
+                <w:sz w:val="24"/>
+                <w:szCs w:val="24"/>
+              </w:rPr>
+              <w:fldChar w:fldCharType="end"/>
+            </w:r>
+          </w:hyperlink>
+        </w:p>
+        <w:p>
+          <w:pPr>
+            <w:pStyle w:val="TOC2"/>
+            <w:tabs>
+              <w:tab w:val="left" w:pos="960"/>
+              <w:tab w:val="right" w:leader="dot" w:pos="9350"/>
+            </w:tabs>
+            <w:rPr>
+              <w:rFonts w:eastAsiaTheme="minorEastAsia" w:cstheme="minorBidi"/>
+              <w:b w:val="0"/>
+              <w:bCs w:val="0"/>
+              <w:noProof/>
+              <w:sz w:val="24"/>
+              <w:szCs w:val="24"/>
+            </w:rPr>
+          </w:pPr>
+          <w:hyperlink w:anchor="_Toc65960606" w:history="1">
+            <w:r>
+              <w:rPr>
+                <w:rStyle w:val="Hyperlink"/>
+                <w:noProof/>
+                <w:sz w:val="24"/>
+                <w:szCs w:val="24"/>
+              </w:rPr>
+              <w:t>15.6</w:t>
+            </w:r>
+            <w:r>
+              <w:rPr>
+                <w:rFonts w:eastAsiaTheme="minorEastAsia" w:cstheme="minorBidi"/>
+                <w:b w:val="0"/>
+                <w:bCs w:val="0"/>
+                <w:noProof/>
+                <w:sz w:val="24"/>
+                <w:szCs w:val="24"/>
+              </w:rPr>
+              <w:tab/>
+            </w:r>
+            <w:r>
+              <w:rPr>
+                <w:rStyle w:val="Hyperlink"/>
+                <w:noProof/>
+                <w:sz w:val="24"/>
+                <w:szCs w:val="24"/>
+              </w:rPr>
+              <w:t>Orestes and Electra</w:t>
+            </w:r>
+            <w:r>
+              <w:rPr>
+                <w:noProof/>
+                <w:webHidden/>
+                <w:sz w:val="24"/>
+                <w:szCs w:val="24"/>
+              </w:rPr>
+              <w:tab/>
+            </w:r>
+            <w:r>
+              <w:rPr>
+                <w:noProof/>
+                <w:webHidden/>
+                <w:sz w:val="24"/>
+                <w:szCs w:val="24"/>
+              </w:rPr>
+              <w:fldChar w:fldCharType="begin"/>
+            </w:r>
+            <w:r>
+              <w:rPr>
+                <w:noProof/>
+                <w:webHidden/>
+                <w:sz w:val="24"/>
+                <w:szCs w:val="24"/>
+              </w:rPr>
+              <w:instrText xml:space="preserve"> PAGEREF _Toc65960606 \h </w:instrText>
+            </w:r>
+            <w:r>
+              <w:rPr>
+                <w:noProof/>
+                <w:webHidden/>
+                <w:sz w:val="24"/>
+                <w:szCs w:val="24"/>
+              </w:rPr>
+            </w:r>
+            <w:r>
+              <w:rPr>
+                <w:noProof/>
+                <w:webHidden/>
+                <w:sz w:val="24"/>
+                <w:szCs w:val="24"/>
+              </w:rPr>
+              <w:fldChar w:fldCharType="separate"/>
+            </w:r>
+            <w:r>
+              <w:rPr>
+                <w:noProof/>
+                <w:webHidden/>
+                <w:sz w:val="24"/>
+                <w:szCs w:val="24"/>
+              </w:rPr>
+              <w:t>18</w:t>
             </w:r>
             <w:r>
               <w:rPr>
@@ -6663,7 +7947,7 @@
           <w:rFonts w:eastAsiaTheme="minorEastAsia"/>
         </w:rPr>
       </w:pPr>
-      <w:bookmarkStart w:id="1" w:name="_Toc65340770"/>
+      <w:bookmarkStart w:id="1" w:name="_Toc65960535"/>
       <w:r>
         <w:rPr>
           <w:rFonts w:eastAsiaTheme="minorEastAsia"/>
@@ -6677,7 +7961,7 @@
       <w:pPr>
         <w:pStyle w:val="Heading2"/>
       </w:pPr>
-      <w:bookmarkStart w:id="2" w:name="_Toc65340771"/>
+      <w:bookmarkStart w:id="2" w:name="_Toc65960536"/>
       <w:r>
         <w:t>Introduction</w:t>
       </w:r>
@@ -6799,7 +8083,7 @@
           <w:rFonts w:eastAsiaTheme="minorEastAsia"/>
         </w:rPr>
       </w:pPr>
-      <w:bookmarkStart w:id="3" w:name="_Toc65340772"/>
+      <w:bookmarkStart w:id="3" w:name="_Toc65960537"/>
       <w:r>
         <w:rPr>
           <w:rFonts w:eastAsiaTheme="minorEastAsia"/>
@@ -6947,7 +8231,7 @@
           <w:rFonts w:eastAsiaTheme="minorEastAsia"/>
         </w:rPr>
       </w:pPr>
-      <w:bookmarkStart w:id="4" w:name="_Toc65340773"/>
+      <w:bookmarkStart w:id="4" w:name="_Toc65960538"/>
       <w:r>
         <w:rPr>
           <w:rFonts w:eastAsiaTheme="minorEastAsia"/>
@@ -7156,7 +8440,7 @@
           <w:rFonts w:eastAsiaTheme="minorEastAsia"/>
         </w:rPr>
       </w:pPr>
-      <w:bookmarkStart w:id="5" w:name="_Toc65340774"/>
+      <w:bookmarkStart w:id="5" w:name="_Toc65960539"/>
       <w:r>
         <w:rPr>
           <w:rFonts w:eastAsiaTheme="minorEastAsia"/>
@@ -7172,7 +8456,7 @@
           <w:rFonts w:eastAsiaTheme="minorEastAsia"/>
         </w:rPr>
       </w:pPr>
-      <w:bookmarkStart w:id="6" w:name="_Toc65340775"/>
+      <w:bookmarkStart w:id="6" w:name="_Toc65960540"/>
       <w:r>
         <w:rPr>
           <w:rFonts w:eastAsiaTheme="minorEastAsia"/>
@@ -7254,7 +8538,7 @@
           <w:rFonts w:eastAsiaTheme="minorEastAsia"/>
         </w:rPr>
       </w:pPr>
-      <w:bookmarkStart w:id="7" w:name="_Toc65340776"/>
+      <w:bookmarkStart w:id="7" w:name="_Toc65960541"/>
       <w:r>
         <w:rPr>
           <w:rFonts w:eastAsiaTheme="minorEastAsia"/>
@@ -7342,7 +8626,7 @@
           <w:rFonts w:eastAsiaTheme="minorEastAsia"/>
         </w:rPr>
       </w:pPr>
-      <w:bookmarkStart w:id="8" w:name="_Toc65340777"/>
+      <w:bookmarkStart w:id="8" w:name="_Toc65960542"/>
       <w:r>
         <w:rPr>
           <w:rFonts w:eastAsiaTheme="minorEastAsia"/>
@@ -7461,7 +8745,7 @@
           <w:rFonts w:eastAsiaTheme="minorEastAsia"/>
         </w:rPr>
       </w:pPr>
-      <w:bookmarkStart w:id="9" w:name="_Toc65340778"/>
+      <w:bookmarkStart w:id="9" w:name="_Toc65960543"/>
       <w:r>
         <w:rPr>
           <w:rFonts w:eastAsiaTheme="minorEastAsia"/>
@@ -7537,7 +8821,7 @@
           <w:rFonts w:eastAsiaTheme="minorEastAsia"/>
         </w:rPr>
       </w:pPr>
-      <w:bookmarkStart w:id="10" w:name="_Toc65340779"/>
+      <w:bookmarkStart w:id="10" w:name="_Toc65960544"/>
       <w:r>
         <w:rPr>
           <w:rFonts w:eastAsiaTheme="minorEastAsia"/>
@@ -7613,7 +8897,7 @@
           <w:rFonts w:eastAsiaTheme="minorEastAsia"/>
         </w:rPr>
       </w:pPr>
-      <w:bookmarkStart w:id="11" w:name="_Toc65340780"/>
+      <w:bookmarkStart w:id="11" w:name="_Toc65960545"/>
       <w:r>
         <w:rPr>
           <w:rFonts w:eastAsiaTheme="minorEastAsia"/>
@@ -7695,7 +8979,7 @@
           <w:rFonts w:eastAsiaTheme="minorEastAsia"/>
         </w:rPr>
       </w:pPr>
-      <w:bookmarkStart w:id="12" w:name="_Toc65340781"/>
+      <w:bookmarkStart w:id="12" w:name="_Toc65960546"/>
       <w:r>
         <w:rPr>
           <w:rFonts w:eastAsiaTheme="minorEastAsia"/>
@@ -7771,7 +9055,7 @@
           <w:rFonts w:eastAsiaTheme="minorEastAsia"/>
         </w:rPr>
       </w:pPr>
-      <w:bookmarkStart w:id="13" w:name="_Toc65340782"/>
+      <w:bookmarkStart w:id="13" w:name="_Toc65960547"/>
       <w:r>
         <w:rPr>
           <w:rFonts w:eastAsiaTheme="minorEastAsia"/>
@@ -7873,7 +9157,7 @@
           <w:rFonts w:eastAsiaTheme="minorEastAsia"/>
         </w:rPr>
       </w:pPr>
-      <w:bookmarkStart w:id="14" w:name="_Toc65340783"/>
+      <w:bookmarkStart w:id="14" w:name="_Toc65960548"/>
       <w:r>
         <w:rPr>
           <w:rFonts w:eastAsiaTheme="minorEastAsia"/>
@@ -7950,7 +9234,7 @@
           <w:rFonts w:eastAsiaTheme="minorEastAsia"/>
         </w:rPr>
       </w:pPr>
-      <w:bookmarkStart w:id="15" w:name="_Toc65340784"/>
+      <w:bookmarkStart w:id="15" w:name="_Toc65960549"/>
       <w:r>
         <w:rPr>
           <w:rFonts w:eastAsiaTheme="minorEastAsia"/>
@@ -7981,7 +9265,7 @@
       <w:pPr>
         <w:pStyle w:val="Heading2"/>
       </w:pPr>
-      <w:bookmarkStart w:id="16" w:name="_Toc65340785"/>
+      <w:bookmarkStart w:id="16" w:name="_Toc65960550"/>
       <w:r>
         <w:t>Hesiod’s Theogony: Genealogy of the Gods</w:t>
       </w:r>
@@ -8119,7 +9403,7 @@
       <w:pPr>
         <w:pStyle w:val="Heading3"/>
       </w:pPr>
-      <w:bookmarkStart w:id="17" w:name="_Toc65340786"/>
+      <w:bookmarkStart w:id="17" w:name="_Toc65960551"/>
       <w:r>
         <w:t>The Muses</w:t>
       </w:r>
@@ -8238,7 +9522,7 @@
       <w:pPr>
         <w:pStyle w:val="Heading3"/>
       </w:pPr>
-      <w:bookmarkStart w:id="18" w:name="_Toc65340787"/>
+      <w:bookmarkStart w:id="18" w:name="_Toc65960552"/>
       <w:r>
         <w:t>The Theogony Lines</w:t>
       </w:r>
@@ -8404,7 +9688,7 @@
       <w:pPr>
         <w:pStyle w:val="Heading3"/>
       </w:pPr>
-      <w:bookmarkStart w:id="19" w:name="_Toc65340788"/>
+      <w:bookmarkStart w:id="19" w:name="_Toc65960553"/>
       <w:r>
         <w:t>The Theogony Interpretation</w:t>
       </w:r>
@@ -8450,7 +9734,7 @@
       <w:pPr>
         <w:pStyle w:val="Heading2"/>
       </w:pPr>
-      <w:bookmarkStart w:id="20" w:name="_Toc65340789"/>
+      <w:bookmarkStart w:id="20" w:name="_Toc65960554"/>
       <w:r>
         <w:lastRenderedPageBreak/>
         <w:t>The Creation of Mankind – Hesiod’s Five Ages</w:t>
@@ -8516,7 +9800,7 @@
       <w:pPr>
         <w:pStyle w:val="Heading3"/>
       </w:pPr>
-      <w:bookmarkStart w:id="21" w:name="_Toc65340790"/>
+      <w:bookmarkStart w:id="21" w:name="_Toc65960555"/>
       <w:r>
         <w:t>Fives Ages of Humanity</w:t>
       </w:r>
@@ -8601,7 +9885,7 @@
       <w:pPr>
         <w:pStyle w:val="Heading2"/>
       </w:pPr>
-      <w:bookmarkStart w:id="22" w:name="_Toc65340791"/>
+      <w:bookmarkStart w:id="22" w:name="_Toc65960556"/>
       <w:r>
         <w:t>Prometheus</w:t>
       </w:r>
@@ -8647,7 +9931,7 @@
       <w:pPr>
         <w:pStyle w:val="Heading2"/>
       </w:pPr>
-      <w:bookmarkStart w:id="23" w:name="_Toc65340792"/>
+      <w:bookmarkStart w:id="23" w:name="_Toc65960557"/>
       <w:r>
         <w:t>Pandora and the Creation of Women</w:t>
       </w:r>
@@ -8711,7 +9995,7 @@
       <w:pPr>
         <w:pStyle w:val="Heading1"/>
       </w:pPr>
-      <w:bookmarkStart w:id="24" w:name="_Toc65340793"/>
+      <w:bookmarkStart w:id="24" w:name="_Toc65960558"/>
       <w:r>
         <w:t>Zeus and the Pantheon</w:t>
       </w:r>
@@ -8745,7 +10029,7 @@
       <w:pPr>
         <w:pStyle w:val="Heading2"/>
       </w:pPr>
-      <w:bookmarkStart w:id="25" w:name="_Toc65340794"/>
+      <w:bookmarkStart w:id="25" w:name="_Toc65960559"/>
       <w:r>
         <w:t>Zeus</w:t>
       </w:r>
@@ -8850,7 +10134,7 @@
       <w:pPr>
         <w:pStyle w:val="Heading3"/>
       </w:pPr>
-      <w:bookmarkStart w:id="26" w:name="_Toc65340795"/>
+      <w:bookmarkStart w:id="26" w:name="_Toc65960560"/>
       <w:r>
         <w:t>Affairs</w:t>
       </w:r>
@@ -8896,7 +10180,7 @@
       <w:pPr>
         <w:pStyle w:val="Heading3"/>
       </w:pPr>
-      <w:bookmarkStart w:id="27" w:name="_Toc65340796"/>
+      <w:bookmarkStart w:id="27" w:name="_Toc65960561"/>
       <w:r>
         <w:t>Traits</w:t>
       </w:r>
@@ -8966,7 +10250,7 @@
       <w:pPr>
         <w:pStyle w:val="Heading2"/>
       </w:pPr>
-      <w:bookmarkStart w:id="28" w:name="_Toc65340797"/>
+      <w:bookmarkStart w:id="28" w:name="_Toc65960562"/>
       <w:r>
         <w:t>Olympia</w:t>
       </w:r>
@@ -9081,7 +10365,7 @@
           <w:rFonts w:eastAsiaTheme="minorEastAsia"/>
         </w:rPr>
       </w:pPr>
-      <w:bookmarkStart w:id="29" w:name="_Toc65340798"/>
+      <w:bookmarkStart w:id="29" w:name="_Toc65960563"/>
       <w:r>
         <w:rPr>
           <w:rFonts w:eastAsiaTheme="minorEastAsia"/>
@@ -9272,7 +10556,7 @@
           <w:rFonts w:eastAsiaTheme="minorEastAsia"/>
         </w:rPr>
       </w:pPr>
-      <w:bookmarkStart w:id="30" w:name="_Toc65340799"/>
+      <w:bookmarkStart w:id="30" w:name="_Toc65960564"/>
       <w:r>
         <w:rPr>
           <w:rFonts w:eastAsiaTheme="minorEastAsia"/>
@@ -9285,7 +10569,7 @@
       <w:pPr>
         <w:pStyle w:val="Heading2"/>
       </w:pPr>
-      <w:bookmarkStart w:id="31" w:name="_Toc65340800"/>
+      <w:bookmarkStart w:id="31" w:name="_Toc65960565"/>
       <w:r>
         <w:t>Apollo</w:t>
       </w:r>
@@ -9548,7 +10832,7 @@
           <w:rFonts w:eastAsiaTheme="minorEastAsia"/>
         </w:rPr>
       </w:pPr>
-      <w:bookmarkStart w:id="32" w:name="_Toc65340801"/>
+      <w:bookmarkStart w:id="32" w:name="_Toc65960566"/>
       <w:r>
         <w:rPr>
           <w:rFonts w:eastAsiaTheme="minorEastAsia"/>
@@ -9624,7 +10908,7 @@
           <w:rFonts w:eastAsiaTheme="minorEastAsia"/>
         </w:rPr>
       </w:pPr>
-      <w:bookmarkStart w:id="33" w:name="_Toc65340802"/>
+      <w:bookmarkStart w:id="33" w:name="_Toc65960567"/>
       <w:r>
         <w:rPr>
           <w:rFonts w:eastAsiaTheme="minorEastAsia"/>
@@ -9835,7 +11119,7 @@
           <w:rFonts w:eastAsiaTheme="minorEastAsia"/>
         </w:rPr>
       </w:pPr>
-      <w:bookmarkStart w:id="34" w:name="_Toc65340803"/>
+      <w:bookmarkStart w:id="34" w:name="_Toc65960568"/>
       <w:r>
         <w:rPr>
           <w:rFonts w:eastAsiaTheme="minorEastAsia"/>
@@ -10063,7 +11347,7 @@
           <w:rFonts w:eastAsiaTheme="minorEastAsia"/>
         </w:rPr>
       </w:pPr>
-      <w:bookmarkStart w:id="35" w:name="_Toc65340804"/>
+      <w:bookmarkStart w:id="35" w:name="_Toc65960569"/>
       <w:r>
         <w:rPr>
           <w:rFonts w:eastAsiaTheme="minorEastAsia"/>
@@ -10076,7 +11360,7 @@
       <w:pPr>
         <w:pStyle w:val="Heading2"/>
       </w:pPr>
-      <w:bookmarkStart w:id="36" w:name="_Toc65340805"/>
+      <w:bookmarkStart w:id="36" w:name="_Toc65960570"/>
       <w:r>
         <w:t>Artemis</w:t>
       </w:r>
@@ -10217,7 +11501,7 @@
           <w:rFonts w:eastAsiaTheme="minorEastAsia"/>
         </w:rPr>
       </w:pPr>
-      <w:bookmarkStart w:id="37" w:name="_Toc65340806"/>
+      <w:bookmarkStart w:id="37" w:name="_Toc65960571"/>
       <w:r>
         <w:rPr>
           <w:rFonts w:eastAsiaTheme="minorEastAsia"/>
@@ -10375,7 +11659,7 @@
       <w:pPr>
         <w:pStyle w:val="Heading1"/>
       </w:pPr>
-      <w:bookmarkStart w:id="38" w:name="_Toc65340807"/>
+      <w:bookmarkStart w:id="38" w:name="_Toc65960572"/>
       <w:r>
         <w:t>Aphrodite, Adonis, P</w:t>
       </w:r>
@@ -10391,7 +11675,7 @@
       <w:pPr>
         <w:pStyle w:val="Heading2"/>
       </w:pPr>
-      <w:bookmarkStart w:id="39" w:name="_Toc65340808"/>
+      <w:bookmarkStart w:id="39" w:name="_Toc65960573"/>
       <w:r>
         <w:t>Aphrodite</w:t>
       </w:r>
@@ -10515,7 +11799,7 @@
       <w:pPr>
         <w:pStyle w:val="Heading2"/>
       </w:pPr>
-      <w:bookmarkStart w:id="40" w:name="_Toc65340809"/>
+      <w:bookmarkStart w:id="40" w:name="_Toc65960574"/>
       <w:r>
         <w:t>Adonis</w:t>
       </w:r>
@@ -10579,7 +11863,7 @@
       <w:pPr>
         <w:pStyle w:val="Heading2"/>
       </w:pPr>
-      <w:bookmarkStart w:id="41" w:name="_Toc65340810"/>
+      <w:bookmarkStart w:id="41" w:name="_Toc65960575"/>
       <w:r>
         <w:t>Pygmalion</w:t>
       </w:r>
@@ -10625,7 +11909,7 @@
       <w:pPr>
         <w:pStyle w:val="Heading2"/>
       </w:pPr>
-      <w:bookmarkStart w:id="42" w:name="_Toc65340811"/>
+      <w:bookmarkStart w:id="42" w:name="_Toc65960576"/>
       <w:r>
         <w:t>Eros/Cupid</w:t>
       </w:r>
@@ -10780,7 +12064,7 @@
       <w:pPr>
         <w:pStyle w:val="Heading1"/>
       </w:pPr>
-      <w:bookmarkStart w:id="43" w:name="_Toc65340812"/>
+      <w:bookmarkStart w:id="43" w:name="_Toc65960577"/>
       <w:r>
         <w:t>Demeter – Agrarian Mother and her Festivals</w:t>
       </w:r>
@@ -10790,7 +12074,7 @@
       <w:pPr>
         <w:pStyle w:val="Heading2"/>
       </w:pPr>
-      <w:bookmarkStart w:id="44" w:name="_Toc65340813"/>
+      <w:bookmarkStart w:id="44" w:name="_Toc65960578"/>
       <w:r>
         <w:t>Demeter</w:t>
       </w:r>
@@ -10892,7 +12176,7 @@
       <w:pPr>
         <w:pStyle w:val="Heading2"/>
       </w:pPr>
-      <w:bookmarkStart w:id="45" w:name="_Toc65340814"/>
+      <w:bookmarkStart w:id="45" w:name="_Toc65960579"/>
       <w:r>
         <w:t>Festivals</w:t>
       </w:r>
@@ -10946,7 +12230,7 @@
           <w:rFonts w:eastAsiaTheme="minorEastAsia"/>
         </w:rPr>
       </w:pPr>
-      <w:bookmarkStart w:id="46" w:name="_Toc65340815"/>
+      <w:bookmarkStart w:id="46" w:name="_Toc65960580"/>
       <w:r>
         <w:rPr>
           <w:rFonts w:eastAsiaTheme="minorEastAsia"/>
@@ -11126,7 +12410,7 @@
           <w:rFonts w:eastAsiaTheme="minorEastAsia"/>
         </w:rPr>
       </w:pPr>
-      <w:bookmarkStart w:id="47" w:name="_Toc65340816"/>
+      <w:bookmarkStart w:id="47" w:name="_Toc65960581"/>
       <w:r>
         <w:rPr>
           <w:rFonts w:eastAsiaTheme="minorEastAsia"/>
@@ -11279,7 +12563,7 @@
           <w:rFonts w:eastAsiaTheme="minorEastAsia"/>
         </w:rPr>
       </w:pPr>
-      <w:bookmarkStart w:id="48" w:name="_Toc65340817"/>
+      <w:bookmarkStart w:id="48" w:name="_Toc65960582"/>
       <w:r>
         <w:rPr>
           <w:rFonts w:eastAsiaTheme="minorEastAsia"/>
@@ -11582,7 +12866,7 @@
       <w:pPr>
         <w:pStyle w:val="Heading1"/>
       </w:pPr>
-      <w:bookmarkStart w:id="49" w:name="_Toc65340818"/>
+      <w:bookmarkStart w:id="49" w:name="_Toc65960583"/>
       <w:r>
         <w:t>Athena, Ares, Hephaestus</w:t>
       </w:r>
@@ -11598,7 +12882,7 @@
       <w:pPr>
         <w:pStyle w:val="Heading2"/>
       </w:pPr>
-      <w:bookmarkStart w:id="50" w:name="_Toc65340819"/>
+      <w:bookmarkStart w:id="50" w:name="_Toc65960584"/>
       <w:r>
         <w:t>Athena</w:t>
       </w:r>
@@ -11750,7 +13034,7 @@
       <w:pPr>
         <w:pStyle w:val="Heading2"/>
       </w:pPr>
-      <w:bookmarkStart w:id="51" w:name="_Toc65340820"/>
+      <w:bookmarkStart w:id="51" w:name="_Toc65960585"/>
       <w:r>
         <w:t>Ares</w:t>
       </w:r>
@@ -11808,7 +13092,7 @@
       <w:pPr>
         <w:pStyle w:val="Heading2"/>
       </w:pPr>
-      <w:bookmarkStart w:id="52" w:name="_Toc65340821"/>
+      <w:bookmarkStart w:id="52" w:name="_Toc65960586"/>
       <w:r>
         <w:t>Hephaestus</w:t>
       </w:r>
@@ -11864,7 +13148,7 @@
       <w:pPr>
         <w:pStyle w:val="Heading2"/>
       </w:pPr>
-      <w:bookmarkStart w:id="53" w:name="_Toc65340822"/>
+      <w:bookmarkStart w:id="53" w:name="_Toc65960587"/>
       <w:r>
         <w:t>Poseidon</w:t>
       </w:r>
@@ -12051,7 +13335,7 @@
           <w:rFonts w:eastAsiaTheme="minorEastAsia"/>
         </w:rPr>
       </w:pPr>
-      <w:bookmarkStart w:id="54" w:name="_Toc65340823"/>
+      <w:bookmarkStart w:id="54" w:name="_Toc65960588"/>
       <w:r>
         <w:rPr>
           <w:rFonts w:eastAsiaTheme="minorEastAsia"/>
@@ -12324,7 +13608,7 @@
           <w:rFonts w:eastAsiaTheme="minorEastAsia"/>
         </w:rPr>
       </w:pPr>
-      <w:bookmarkStart w:id="55" w:name="_Toc65340824"/>
+      <w:bookmarkStart w:id="55" w:name="_Toc65960589"/>
       <w:r>
         <w:rPr>
           <w:rFonts w:eastAsiaTheme="minorEastAsia"/>
@@ -12550,7 +13834,7 @@
           <w:rFonts w:eastAsiaTheme="minorEastAsia"/>
         </w:rPr>
       </w:pPr>
-      <w:bookmarkStart w:id="56" w:name="_Toc65340825"/>
+      <w:bookmarkStart w:id="56" w:name="_Toc65960590"/>
       <w:r>
         <w:rPr>
           <w:rFonts w:eastAsiaTheme="minorEastAsia"/>
@@ -12575,7 +13859,7 @@
       <w:pPr>
         <w:pStyle w:val="Heading2"/>
       </w:pPr>
-      <w:bookmarkStart w:id="57" w:name="_Toc65340826"/>
+      <w:bookmarkStart w:id="57" w:name="_Toc65960591"/>
       <w:r>
         <w:t>Visions of Death – The Underworld in Classical Mythology</w:t>
       </w:r>
@@ -12671,7 +13955,7 @@
       <w:pPr>
         <w:pStyle w:val="Heading2"/>
       </w:pPr>
-      <w:bookmarkStart w:id="58" w:name="_Toc65340827"/>
+      <w:bookmarkStart w:id="58" w:name="_Toc65960592"/>
       <w:r>
         <w:t>The Afterlife in Homer</w:t>
       </w:r>
@@ -12759,7 +14043,7 @@
       <w:pPr>
         <w:pStyle w:val="Heading2"/>
       </w:pPr>
-      <w:bookmarkStart w:id="59" w:name="_Toc65340828"/>
+      <w:bookmarkStart w:id="59" w:name="_Toc65960593"/>
       <w:r>
         <w:t>The Afterlife According to Plato</w:t>
       </w:r>
@@ -12876,7 +14160,7 @@
       <w:pPr>
         <w:pStyle w:val="Heading2"/>
       </w:pPr>
-      <w:bookmarkStart w:id="60" w:name="_Toc65340829"/>
+      <w:bookmarkStart w:id="60" w:name="_Toc65960594"/>
       <w:r>
         <w:lastRenderedPageBreak/>
         <w:t>The Afterlife in Virgil</w:t>
@@ -13043,6 +14327,595 @@
           <w:rFonts w:eastAsiaTheme="minorEastAsia"/>
         </w:rPr>
         <w:t>On the other hand, there is a very pleasant place for those who have lived a good life, the fields of Elysium</w:t>
+      </w:r>
+    </w:p>
+    <w:p>
+      <w:pPr>
+        <w:pStyle w:val="Heading1"/>
+        <w:rPr>
+          <w:rFonts w:eastAsiaTheme="minorEastAsia"/>
+        </w:rPr>
+      </w:pPr>
+      <w:bookmarkStart w:id="61" w:name="_Toc65960595"/>
+      <w:r>
+        <w:rPr>
+          <w:rFonts w:eastAsiaTheme="minorEastAsia"/>
+        </w:rPr>
+        <w:t>Theban Saga</w:t>
+      </w:r>
+      <w:bookmarkEnd w:id="61"/>
+    </w:p>
+    <w:p>
+      <w:r>
+        <w:t>Saga often has some historical connection to geographical areas important in the late Bronze Age</w:t>
+      </w:r>
+    </w:p>
+    <w:p>
+      <w:pPr>
+        <w:pStyle w:val="Heading2"/>
+      </w:pPr>
+      <w:bookmarkStart w:id="62" w:name="_Toc65960596"/>
+      <w:r>
+        <w:t>Foundation of Thebes</w:t>
+      </w:r>
+      <w:bookmarkEnd w:id="62"/>
+    </w:p>
+    <w:p>
+      <w:pPr>
+        <w:pStyle w:val="ListParagraph"/>
+        <w:numPr>
+          <w:ilvl w:val="0"/>
+          <w:numId w:val="13"/>
+        </w:numPr>
+      </w:pPr>
+      <w:r>
+        <w:t>The Greek city of Thebes is located in Boeotia, to the northwest of Athens</w:t>
+      </w:r>
+    </w:p>
+    <w:p>
+      <w:pPr>
+        <w:pStyle w:val="ListParagraph"/>
+        <w:numPr>
+          <w:ilvl w:val="0"/>
+          <w:numId w:val="13"/>
+        </w:numPr>
+      </w:pPr>
+      <w:r>
+        <w:t>Thebes is founded by Europa’s brother, Cadmus, who is sent in search of his sister</w:t>
+      </w:r>
+    </w:p>
+    <w:p>
+      <w:pPr>
+        <w:pStyle w:val="ListParagraph"/>
+        <w:numPr>
+          <w:ilvl w:val="0"/>
+          <w:numId w:val="13"/>
+        </w:numPr>
+      </w:pPr>
+      <w:r>
+        <w:t>He went to Delphi to seek the advice of the oracle of Apollo which told him to forget about Europa but to follow a bull and, wherever it should lie down, to found a city</w:t>
+      </w:r>
+    </w:p>
+    <w:p>
+      <w:pPr>
+        <w:pStyle w:val="ListParagraph"/>
+        <w:numPr>
+          <w:ilvl w:val="0"/>
+          <w:numId w:val="13"/>
+        </w:numPr>
+      </w:pPr>
+      <w:r>
+        <w:t>Myth: Has to sacrifice the cow, tries to draw water, fights snake, armed men grow up out of the earth, from these were descended the Thebans</w:t>
+      </w:r>
+    </w:p>
+    <w:p>
+      <w:pPr>
+        <w:pStyle w:val="Heading2"/>
+      </w:pPr>
+      <w:bookmarkStart w:id="63" w:name="_Toc65960597"/>
+      <w:r>
+        <w:t>Oedipus Part 1</w:t>
+      </w:r>
+      <w:bookmarkEnd w:id="63"/>
+    </w:p>
+    <w:p>
+      <w:pPr>
+        <w:pStyle w:val="ListParagraph"/>
+        <w:numPr>
+          <w:ilvl w:val="0"/>
+          <w:numId w:val="13"/>
+        </w:numPr>
+      </w:pPr>
+      <w:r>
+        <w:t>Son of Laius and Jocasta</w:t>
+      </w:r>
+      <w:r>
+        <w:t>, exposed on Mount Cithaeron</w:t>
+      </w:r>
+      <w:r>
+        <w:t>, having pierced his ankles</w:t>
+      </w:r>
+    </w:p>
+    <w:p>
+      <w:pPr>
+        <w:pStyle w:val="ListParagraph"/>
+        <w:numPr>
+          <w:ilvl w:val="0"/>
+          <w:numId w:val="13"/>
+        </w:numPr>
+      </w:pPr>
+      <w:r>
+        <w:t>Servant was made to take the baby to the mountains, but was pitied</w:t>
+      </w:r>
+    </w:p>
+    <w:p>
+      <w:pPr>
+        <w:pStyle w:val="ListParagraph"/>
+        <w:numPr>
+          <w:ilvl w:val="0"/>
+          <w:numId w:val="13"/>
+        </w:numPr>
+      </w:pPr>
+      <w:r>
+        <w:t>Oedipus means swell-foot in Greek</w:t>
+      </w:r>
+    </w:p>
+    <w:p>
+      <w:pPr>
+        <w:pStyle w:val="ListParagraph"/>
+        <w:numPr>
+          <w:ilvl w:val="0"/>
+          <w:numId w:val="13"/>
+        </w:numPr>
+      </w:pPr>
+      <w:r>
+        <w:t>He is told that he is destined to murder his father and lie in bed with his mother</w:t>
+      </w:r>
+    </w:p>
+    <w:p>
+      <w:pPr>
+        <w:pStyle w:val="Heading2"/>
+      </w:pPr>
+      <w:bookmarkStart w:id="64" w:name="_Toc65960598"/>
+      <w:r>
+        <w:lastRenderedPageBreak/>
+        <w:t>Oedipus Part 2</w:t>
+      </w:r>
+      <w:bookmarkEnd w:id="64"/>
+    </w:p>
+    <w:p>
+      <w:pPr>
+        <w:pStyle w:val="ListParagraph"/>
+        <w:numPr>
+          <w:ilvl w:val="0"/>
+          <w:numId w:val="13"/>
+        </w:numPr>
+      </w:pPr>
+      <w:r>
+        <w:t>When he finally arrives at Thebes, Oedipus delivers the city from a curse</w:t>
+      </w:r>
+    </w:p>
+    <w:p>
+      <w:pPr>
+        <w:pStyle w:val="ListParagraph"/>
+        <w:numPr>
+          <w:ilvl w:val="0"/>
+          <w:numId w:val="13"/>
+        </w:numPr>
+      </w:pPr>
+      <w:r>
+        <w:t>The Sphinx (the strangler), a monster which had the face of a woman, the body of a lion and the wings of a bird came to Thebes</w:t>
+      </w:r>
+      <w:r>
+        <w:t>, killed anyone who didn’t get the riddle correct</w:t>
+      </w:r>
+    </w:p>
+    <w:p>
+      <w:pPr>
+        <w:pStyle w:val="ListParagraph"/>
+        <w:numPr>
+          <w:ilvl w:val="0"/>
+          <w:numId w:val="13"/>
+        </w:numPr>
+      </w:pPr>
+      <w:r>
+        <w:t>Oedipus confronts the Sphinx and solves the riddle, becomes the king of Thebes</w:t>
+      </w:r>
+    </w:p>
+    <w:p>
+      <w:pPr>
+        <w:pStyle w:val="Heading2"/>
+      </w:pPr>
+      <w:bookmarkStart w:id="65" w:name="_Toc65960599"/>
+      <w:r>
+        <w:t>Oedipus’ Blindness – The Difficulty of Knowledge</w:t>
+      </w:r>
+      <w:bookmarkEnd w:id="65"/>
+    </w:p>
+    <w:p>
+      <w:pPr>
+        <w:pStyle w:val="ListParagraph"/>
+        <w:numPr>
+          <w:ilvl w:val="0"/>
+          <w:numId w:val="13"/>
+        </w:numPr>
+        <w:rPr>
+          <w:rFonts w:eastAsiaTheme="minorEastAsia"/>
+        </w:rPr>
+      </w:pPr>
+      <w:r>
+        <w:rPr>
+          <w:rFonts w:eastAsiaTheme="minorEastAsia"/>
+        </w:rPr>
+        <w:t>Has two sons Polynices and Eteocles, and two daughters Antigone and Ismene, with his mother Jocasta</w:t>
+      </w:r>
+    </w:p>
+    <w:p>
+      <w:pPr>
+        <w:pStyle w:val="ListParagraph"/>
+        <w:numPr>
+          <w:ilvl w:val="0"/>
+          <w:numId w:val="13"/>
+        </w:numPr>
+        <w:rPr>
+          <w:rFonts w:eastAsiaTheme="minorEastAsia"/>
+        </w:rPr>
+      </w:pPr>
+      <w:r>
+        <w:rPr>
+          <w:rFonts w:eastAsiaTheme="minorEastAsia"/>
+        </w:rPr>
+        <w:t>Myth: Oedipus learns he becomes the pollution of Thebes, learns he is the son of Jocasta, and as a result, he blinds himself by poking out his eyes with pins</w:t>
+      </w:r>
+    </w:p>
+    <w:p>
+      <w:pPr>
+        <w:pStyle w:val="ListParagraph"/>
+        <w:numPr>
+          <w:ilvl w:val="0"/>
+          <w:numId w:val="13"/>
+        </w:numPr>
+        <w:rPr>
+          <w:rFonts w:eastAsiaTheme="minorEastAsia"/>
+        </w:rPr>
+      </w:pPr>
+      <w:r>
+        <w:rPr>
+          <w:rFonts w:eastAsiaTheme="minorEastAsia"/>
+        </w:rPr>
+        <w:t>Origin of the term Oedipus Complex, an innate desire of men to sleep with their mothers</w:t>
+      </w:r>
+    </w:p>
+    <w:p>
+      <w:pPr>
+        <w:pStyle w:val="ListParagraph"/>
+        <w:numPr>
+          <w:ilvl w:val="0"/>
+          <w:numId w:val="13"/>
+        </w:numPr>
+        <w:rPr>
+          <w:rFonts w:eastAsiaTheme="minorEastAsia"/>
+        </w:rPr>
+      </w:pPr>
+      <w:r>
+        <w:rPr>
+          <w:rFonts w:eastAsiaTheme="minorEastAsia"/>
+        </w:rPr>
+        <w:t>Lesson: The apparently clever Oedipus, who solves the Sphinx’s riddle, is ironically at first unable to see the truth</w:t>
+      </w:r>
+      <w:r>
+        <w:rPr>
+          <w:rFonts w:eastAsiaTheme="minorEastAsia"/>
+        </w:rPr>
+        <w:t>, and when he does understand, he takes his physical sight</w:t>
+      </w:r>
+    </w:p>
+    <w:p>
+      <w:pPr>
+        <w:pStyle w:val="Heading1"/>
+        <w:rPr>
+          <w:rFonts w:eastAsiaTheme="minorEastAsia"/>
+        </w:rPr>
+      </w:pPr>
+      <w:bookmarkStart w:id="66" w:name="_Toc65960600"/>
+      <w:r>
+        <w:rPr>
+          <w:rFonts w:eastAsiaTheme="minorEastAsia"/>
+        </w:rPr>
+        <w:t>Myceanaean Saga</w:t>
+      </w:r>
+      <w:bookmarkEnd w:id="66"/>
+    </w:p>
+    <w:p>
+      <w:pPr>
+        <w:pStyle w:val="Heading2"/>
+      </w:pPr>
+      <w:bookmarkStart w:id="67" w:name="_Toc65960601"/>
+      <w:r>
+        <w:t>Pelops</w:t>
+      </w:r>
+      <w:bookmarkEnd w:id="67"/>
+    </w:p>
+    <w:p>
+      <w:pPr>
+        <w:pStyle w:val="ListParagraph"/>
+        <w:numPr>
+          <w:ilvl w:val="0"/>
+          <w:numId w:val="13"/>
+        </w:numPr>
+      </w:pPr>
+      <w:r>
+        <w:t>Pelops is the son of Tantalus and famously cooked by his father</w:t>
+      </w:r>
+    </w:p>
+    <w:p>
+      <w:pPr>
+        <w:pStyle w:val="ListParagraph"/>
+        <w:numPr>
+          <w:ilvl w:val="0"/>
+          <w:numId w:val="13"/>
+        </w:numPr>
+      </w:pPr>
+      <w:r>
+        <w:t>He’s eventually restored to life, his shoulder replaced by a marble shoulder</w:t>
+      </w:r>
+    </w:p>
+    <w:p>
+      <w:pPr>
+        <w:pStyle w:val="ListParagraph"/>
+        <w:numPr>
+          <w:ilvl w:val="0"/>
+          <w:numId w:val="13"/>
+        </w:numPr>
+      </w:pPr>
+      <w:r>
+        <w:t>Goes to Elis</w:t>
+      </w:r>
+      <w:r>
+        <w:t xml:space="preserve"> in the Peloponnese (named after him)</w:t>
+      </w:r>
+      <w:r>
+        <w:t xml:space="preserve"> in order to win the hand of Hippodamia, the daughter of king Oenomaus, has to defeat the king in a chariot race</w:t>
+      </w:r>
+    </w:p>
+    <w:p>
+      <w:pPr>
+        <w:pStyle w:val="Heading2"/>
+      </w:pPr>
+      <w:bookmarkStart w:id="68" w:name="_Toc65960602"/>
+      <w:r>
+        <w:t>The Curse of the House of Atreus</w:t>
+      </w:r>
+      <w:bookmarkEnd w:id="68"/>
+    </w:p>
+    <w:p>
+      <w:pPr>
+        <w:pStyle w:val="ListParagraph"/>
+        <w:numPr>
+          <w:ilvl w:val="0"/>
+          <w:numId w:val="13"/>
+        </w:numPr>
+      </w:pPr>
+      <w:r>
+        <w:t>As Pelops throws Myrtilus off a cliff, he curses him and his descendants</w:t>
+      </w:r>
+      <w:r>
+        <w:t xml:space="preserve"> as he falls</w:t>
+      </w:r>
+    </w:p>
+    <w:p>
+      <w:pPr>
+        <w:pStyle w:val="ListParagraph"/>
+        <w:numPr>
+          <w:ilvl w:val="0"/>
+          <w:numId w:val="13"/>
+        </w:numPr>
+      </w:pPr>
+      <w:r>
+        <w:t xml:space="preserve">Pelops becomes king in place of Oenomaus and has </w:t>
+      </w:r>
+      <w:r>
+        <w:t>sons with Hippodamia, Atreus and Thyestes</w:t>
+      </w:r>
+      <w:r>
+        <w:t>, the curse passes on and the two brothers fight over who should get the kingdom</w:t>
+      </w:r>
+    </w:p>
+    <w:p>
+      <w:pPr>
+        <w:pStyle w:val="Heading2"/>
+      </w:pPr>
+      <w:bookmarkStart w:id="69" w:name="_Toc65960603"/>
+      <w:r>
+        <w:t>Thyestes and Atreus</w:t>
+      </w:r>
+      <w:bookmarkEnd w:id="69"/>
+    </w:p>
+    <w:p>
+      <w:pPr>
+        <w:pStyle w:val="ListParagraph"/>
+        <w:numPr>
+          <w:ilvl w:val="0"/>
+          <w:numId w:val="13"/>
+        </w:numPr>
+      </w:pPr>
+      <w:r>
+        <w:t>Thyestes first becomes king at Mycenae, until Atreus later returns and banishes Thyestes</w:t>
+      </w:r>
+    </w:p>
+    <w:p>
+      <w:pPr>
+        <w:pStyle w:val="ListParagraph"/>
+        <w:numPr>
+          <w:ilvl w:val="0"/>
+          <w:numId w:val="13"/>
+        </w:numPr>
+      </w:pPr>
+      <w:r>
+        <w:t>Then, Atreus kills Thyestes’ sons and feeds them to him</w:t>
+      </w:r>
+    </w:p>
+    <w:p>
+      <w:pPr>
+        <w:pStyle w:val="ListParagraph"/>
+        <w:numPr>
+          <w:ilvl w:val="0"/>
+          <w:numId w:val="13"/>
+        </w:numPr>
+      </w:pPr>
+      <w:r>
+        <w:t>Thyestes doesn’t notice until he has eaten, and curses Atreus</w:t>
+      </w:r>
+    </w:p>
+    <w:p>
+      <w:pPr>
+        <w:pStyle w:val="Heading2"/>
+      </w:pPr>
+      <w:bookmarkStart w:id="70" w:name="_Toc65960604"/>
+      <w:r>
+        <w:lastRenderedPageBreak/>
+        <w:t>Agamemnon and the Trojan War</w:t>
+      </w:r>
+      <w:bookmarkEnd w:id="70"/>
+    </w:p>
+    <w:p>
+      <w:pPr>
+        <w:pStyle w:val="ListParagraph"/>
+        <w:numPr>
+          <w:ilvl w:val="0"/>
+          <w:numId w:val="13"/>
+        </w:numPr>
+      </w:pPr>
+      <w:r>
+        <w:t>Agamemnon is the son of Atreus, becomes king of Mycenae and married to Clytemnestra</w:t>
+      </w:r>
+    </w:p>
+    <w:p>
+      <w:pPr>
+        <w:pStyle w:val="ListParagraph"/>
+        <w:numPr>
+          <w:ilvl w:val="0"/>
+          <w:numId w:val="13"/>
+        </w:numPr>
+      </w:pPr>
+      <w:r>
+        <w:t>Has three children: two daughters Iphigenia and Electra, and one son Orestes</w:t>
+      </w:r>
+    </w:p>
+    <w:p>
+      <w:pPr>
+        <w:pStyle w:val="ListParagraph"/>
+        <w:numPr>
+          <w:ilvl w:val="0"/>
+          <w:numId w:val="13"/>
+        </w:numPr>
+      </w:pPr>
+      <w:r>
+        <w:t>Myth: Goes to war, fleet is ready to sail, but winds are too strong, caused by Artemis, Agamemnon must sacrifice his daughter to appease the wind, he chooses to do so</w:t>
+      </w:r>
+    </w:p>
+    <w:p>
+      <w:pPr>
+        <w:pStyle w:val="Heading2"/>
+      </w:pPr>
+      <w:bookmarkStart w:id="71" w:name="_Toc65960605"/>
+      <w:r>
+        <w:t>Agamemnon’s Return Home</w:t>
+      </w:r>
+      <w:bookmarkEnd w:id="71"/>
+    </w:p>
+    <w:p>
+      <w:pPr>
+        <w:pStyle w:val="ListParagraph"/>
+        <w:numPr>
+          <w:ilvl w:val="0"/>
+          <w:numId w:val="13"/>
+        </w:numPr>
+      </w:pPr>
+      <w:r>
+        <w:t xml:space="preserve">Clytemnestra is furious with his decision, </w:t>
+      </w:r>
+      <w:r>
+        <w:t>plotted with Aegisthus to kill him</w:t>
+      </w:r>
+    </w:p>
+    <w:p>
+      <w:pPr>
+        <w:pStyle w:val="ListParagraph"/>
+        <w:numPr>
+          <w:ilvl w:val="0"/>
+          <w:numId w:val="13"/>
+        </w:numPr>
+      </w:pPr>
+      <w:r>
+        <w:t>She welcomes Agamemnon kindly at first, but then kills him together with Aegisthus when he’s in the bath, by throwing a net over him and stabbing h</w:t>
+      </w:r>
+      <w:r>
+        <w:t>im</w:t>
+      </w:r>
+    </w:p>
+    <w:p>
+      <w:pPr>
+        <w:pStyle w:val="ListParagraph"/>
+        <w:numPr>
+          <w:ilvl w:val="0"/>
+          <w:numId w:val="13"/>
+        </w:numPr>
+      </w:pPr>
+      <w:r>
+        <w:t>He’s also angered her by bringing home with him from the war as a concubine the Trojan prophetess Cassandra, whom she also kills</w:t>
+      </w:r>
+    </w:p>
+    <w:p>
+      <w:pPr>
+        <w:pStyle w:val="Heading2"/>
+      </w:pPr>
+      <w:bookmarkStart w:id="72" w:name="_Toc65960606"/>
+      <w:r>
+        <w:t>Orestes and Electra</w:t>
+      </w:r>
+      <w:bookmarkEnd w:id="72"/>
+    </w:p>
+    <w:p>
+      <w:pPr>
+        <w:pStyle w:val="ListParagraph"/>
+        <w:numPr>
+          <w:ilvl w:val="0"/>
+          <w:numId w:val="13"/>
+        </w:numPr>
+        <w:rPr>
+          <w:rFonts w:eastAsiaTheme="minorEastAsia"/>
+        </w:rPr>
+      </w:pPr>
+      <w:r>
+        <w:rPr>
+          <w:rFonts w:eastAsiaTheme="minorEastAsia"/>
+        </w:rPr>
+        <w:t>Orestes and Electra return to Mycenae to take revenge</w:t>
+      </w:r>
+      <w:r>
+        <w:rPr>
+          <w:rFonts w:eastAsiaTheme="minorEastAsia"/>
+        </w:rPr>
+        <w:t>, they enter the palace and murder both Aegisthus and their own mother Clytemnestra</w:t>
+      </w:r>
+    </w:p>
+    <w:p>
+      <w:pPr>
+        <w:pStyle w:val="ListParagraph"/>
+        <w:numPr>
+          <w:ilvl w:val="0"/>
+          <w:numId w:val="13"/>
+        </w:numPr>
+        <w:rPr>
+          <w:rFonts w:eastAsiaTheme="minorEastAsia"/>
+        </w:rPr>
+      </w:pPr>
+      <w:r>
+        <w:rPr>
+          <w:rFonts w:eastAsiaTheme="minorEastAsia"/>
+        </w:rPr>
+        <w:t>The cycle of family revenge continues, as does the complicated nature of bringing judgement on the justice of Orestes’ actions</w:t>
       </w:r>
     </w:p>
     <w:p>
@@ -13103,11 +14976,6 @@
         <w:docPartUnique/>
       </w:docPartObj>
     </w:sdtPr>
-    <w:sdtEndPr>
-      <w:rPr>
-        <w:rStyle w:val="PageNumber"/>
-      </w:rPr>
-    </w:sdtEndPr>
     <w:sdtContent>
       <w:p>
         <w:pPr>
@@ -13165,11 +15033,6 @@
         <w:docPartUnique/>
       </w:docPartObj>
     </w:sdtPr>
-    <w:sdtEndPr>
-      <w:rPr>
-        <w:rStyle w:val="PageNumber"/>
-      </w:rPr>
-    </w:sdtEndPr>
     <w:sdtContent>
       <w:p>
         <w:pPr>
@@ -13227,11 +15090,6 @@
         <w:docPartUnique/>
       </w:docPartObj>
     </w:sdtPr>
-    <w:sdtEndPr>
-      <w:rPr>
-        <w:rStyle w:val="PageNumber"/>
-      </w:rPr>
-    </w:sdtEndPr>
     <w:sdtContent>
       <w:p>
         <w:pPr>
@@ -13301,11 +15159,6 @@
         <w:docPartUnique/>
       </w:docPartObj>
     </w:sdtPr>
-    <w:sdtEndPr>
-      <w:rPr>
-        <w:rStyle w:val="PageNumber"/>
-      </w:rPr>
-    </w:sdtEndPr>
     <w:sdtContent>
       <w:p>
         <w:pPr>
@@ -13370,11 +15223,6 @@
         <w:docPartUnique/>
       </w:docPartObj>
     </w:sdtPr>
-    <w:sdtEndPr>
-      <w:rPr>
-        <w:rStyle w:val="PageNumber"/>
-      </w:rPr>
-    </w:sdtEndPr>
     <w:sdtContent>
       <w:p>
         <w:pPr>

</xml_diff>